<commit_message>
TFS 10532 - Post Implementation clean up of missed objects
git-tfs-id: [https://tfs.omnicloud.local/tfs/cco%20program/]$/eCoaching_V2;C39780
</commit_message>
<xml_diff>
--- a/Unit Test/DB/CCO_eCoaching_Log_Outliers_Load_DB_UTD.docx
+++ b/Unit Test/DB/CCO_eCoaching_Log_Outliers_Load_DB_UTD.docx
@@ -257,7 +257,7 @@
           <w:sz w:val="18"/>
           <w:szCs w:val="18"/>
         </w:rPr>
-        <w:t>March 22, 2018</w:t>
+        <w:t>April 4, 2018</w:t>
       </w:r>
       <w:r>
         <w:rPr>
@@ -977,8 +977,6 @@
             <w:r>
               <w:t>2</w:t>
             </w:r>
-            <w:bookmarkStart w:id="15" w:name="_GoBack"/>
-            <w:bookmarkEnd w:id="15"/>
             <w:r>
               <w:t>/2018</w:t>
             </w:r>
@@ -1019,6 +1017,80 @@
             </w:r>
             <w:r>
               <w:t>–7854 Data File Encryption.</w:t>
+            </w:r>
+          </w:p>
+        </w:tc>
+        <w:tc>
+          <w:tcPr>
+            <w:tcW w:w="0" w:type="auto"/>
+            <w:tcBorders>
+              <w:top w:val="single" w:sz="6" w:space="0" w:color="C0C0C0"/>
+              <w:left w:val="single" w:sz="6" w:space="0" w:color="C0C0C0"/>
+              <w:bottom w:val="single" w:sz="6" w:space="0" w:color="C0C0C0"/>
+              <w:right w:val="single" w:sz="6" w:space="0" w:color="C0C0C0"/>
+            </w:tcBorders>
+          </w:tcPr>
+          <w:p>
+            <w:r>
+              <w:t>Susmitha Palacherla</w:t>
+            </w:r>
+          </w:p>
+        </w:tc>
+      </w:tr>
+      <w:tr>
+        <w:tc>
+          <w:tcPr>
+            <w:tcW w:w="0" w:type="auto"/>
+            <w:tcBorders>
+              <w:top w:val="single" w:sz="6" w:space="0" w:color="C0C0C0"/>
+              <w:left w:val="single" w:sz="6" w:space="0" w:color="C0C0C0"/>
+              <w:bottom w:val="single" w:sz="6" w:space="0" w:color="C0C0C0"/>
+              <w:right w:val="single" w:sz="6" w:space="0" w:color="C0C0C0"/>
+            </w:tcBorders>
+          </w:tcPr>
+          <w:p>
+            <w:r>
+              <w:t>4/4/2018</w:t>
+            </w:r>
+          </w:p>
+        </w:tc>
+        <w:tc>
+          <w:tcPr>
+            <w:tcW w:w="0" w:type="auto"/>
+            <w:tcBorders>
+              <w:top w:val="single" w:sz="6" w:space="0" w:color="C0C0C0"/>
+              <w:left w:val="single" w:sz="6" w:space="0" w:color="C0C0C0"/>
+              <w:bottom w:val="single" w:sz="6" w:space="0" w:color="C0C0C0"/>
+              <w:right w:val="single" w:sz="6" w:space="0" w:color="C0C0C0"/>
+            </w:tcBorders>
+          </w:tcPr>
+          <w:p>
+            <w:r>
+              <w:t>9.0</w:t>
+            </w:r>
+          </w:p>
+        </w:tc>
+        <w:tc>
+          <w:tcPr>
+            <w:tcW w:w="0" w:type="auto"/>
+            <w:tcBorders>
+              <w:top w:val="single" w:sz="6" w:space="0" w:color="C0C0C0"/>
+              <w:left w:val="single" w:sz="6" w:space="0" w:color="C0C0C0"/>
+              <w:bottom w:val="single" w:sz="6" w:space="0" w:color="C0C0C0"/>
+              <w:right w:val="single" w:sz="6" w:space="0" w:color="C0C0C0"/>
+            </w:tcBorders>
+          </w:tcPr>
+          <w:p>
+            <w:r>
+              <w:t xml:space="preserve">TFS 10524 Move apps away from E Drive and TFS 10532 drop </w:t>
+            </w:r>
+            <w:bookmarkStart w:id="15" w:name="_GoBack"/>
+            <w:r>
+              <w:t>Outliers</w:t>
+            </w:r>
+            <w:bookmarkEnd w:id="15"/>
+            <w:r>
+              <w:t xml:space="preserve"> Fact table</w:t>
             </w:r>
           </w:p>
         </w:tc>
@@ -1112,7 +1184,7 @@
           <w:r>
             <w:fldChar w:fldCharType="separate"/>
           </w:r>
-          <w:hyperlink w:anchor="_Toc509493637" w:history="1">
+          <w:hyperlink w:anchor="_Toc510613095" w:history="1">
             <w:r>
               <w:rPr>
                 <w:rStyle w:val="Hyperlink"/>
@@ -1155,7 +1227,7 @@
                 <w:noProof/>
                 <w:webHidden/>
               </w:rPr>
-              <w:instrText xml:space="preserve"> PAGEREF _Toc509493637 \h </w:instrText>
+              <w:instrText xml:space="preserve"> PAGEREF _Toc510613095 \h </w:instrText>
             </w:r>
             <w:r>
               <w:rPr>
@@ -1200,7 +1272,7 @@
               <w:szCs w:val="22"/>
             </w:rPr>
           </w:pPr>
-          <w:hyperlink w:anchor="_Toc509493638" w:history="1">
+          <w:hyperlink w:anchor="_Toc510613096" w:history="1">
             <w:r>
               <w:rPr>
                 <w:rStyle w:val="Hyperlink"/>
@@ -1243,7 +1315,7 @@
                 <w:noProof/>
                 <w:webHidden/>
               </w:rPr>
-              <w:instrText xml:space="preserve"> PAGEREF _Toc509493638 \h </w:instrText>
+              <w:instrText xml:space="preserve"> PAGEREF _Toc510613096 \h </w:instrText>
             </w:r>
             <w:r>
               <w:rPr>
@@ -1288,7 +1360,7 @@
               <w:szCs w:val="22"/>
             </w:rPr>
           </w:pPr>
-          <w:hyperlink w:anchor="_Toc509493639" w:history="1">
+          <w:hyperlink w:anchor="_Toc510613097" w:history="1">
             <w:r>
               <w:rPr>
                 <w:rStyle w:val="Hyperlink"/>
@@ -1331,7 +1403,7 @@
                 <w:noProof/>
                 <w:webHidden/>
               </w:rPr>
-              <w:instrText xml:space="preserve"> PAGEREF _Toc509493639 \h </w:instrText>
+              <w:instrText xml:space="preserve"> PAGEREF _Toc510613097 \h </w:instrText>
             </w:r>
             <w:r>
               <w:rPr>
@@ -1376,7 +1448,7 @@
               <w:szCs w:val="22"/>
             </w:rPr>
           </w:pPr>
-          <w:hyperlink w:anchor="_Toc509493640" w:history="1">
+          <w:hyperlink w:anchor="_Toc510613098" w:history="1">
             <w:r>
               <w:rPr>
                 <w:rStyle w:val="Hyperlink"/>
@@ -1419,7 +1491,7 @@
                 <w:noProof/>
                 <w:webHidden/>
               </w:rPr>
-              <w:instrText xml:space="preserve"> PAGEREF _Toc509493640 \h </w:instrText>
+              <w:instrText xml:space="preserve"> PAGEREF _Toc510613098 \h </w:instrText>
             </w:r>
             <w:r>
               <w:rPr>
@@ -1464,7 +1536,7 @@
               <w:szCs w:val="22"/>
             </w:rPr>
           </w:pPr>
-          <w:hyperlink w:anchor="_Toc509493641" w:history="1">
+          <w:hyperlink w:anchor="_Toc510613099" w:history="1">
             <w:r>
               <w:rPr>
                 <w:rStyle w:val="Hyperlink"/>
@@ -1507,7 +1579,7 @@
                 <w:noProof/>
                 <w:webHidden/>
               </w:rPr>
-              <w:instrText xml:space="preserve"> PAGEREF _Toc509493641 \h </w:instrText>
+              <w:instrText xml:space="preserve"> PAGEREF _Toc510613099 \h </w:instrText>
             </w:r>
             <w:r>
               <w:rPr>
@@ -1552,7 +1624,7 @@
               <w:szCs w:val="22"/>
             </w:rPr>
           </w:pPr>
-          <w:hyperlink w:anchor="_Toc509493642" w:history="1">
+          <w:hyperlink w:anchor="_Toc510613100" w:history="1">
             <w:r>
               <w:rPr>
                 <w:rStyle w:val="Hyperlink"/>
@@ -1595,7 +1667,7 @@
                 <w:noProof/>
                 <w:webHidden/>
               </w:rPr>
-              <w:instrText xml:space="preserve"> PAGEREF _Toc509493642 \h </w:instrText>
+              <w:instrText xml:space="preserve"> PAGEREF _Toc510613100 \h </w:instrText>
             </w:r>
             <w:r>
               <w:rPr>
@@ -1640,7 +1712,7 @@
               <w:szCs w:val="22"/>
             </w:rPr>
           </w:pPr>
-          <w:hyperlink w:anchor="_Toc509493643" w:history="1">
+          <w:hyperlink w:anchor="_Toc510613101" w:history="1">
             <w:r>
               <w:rPr>
                 <w:rStyle w:val="Hyperlink"/>
@@ -1683,7 +1755,7 @@
                 <w:noProof/>
                 <w:webHidden/>
               </w:rPr>
-              <w:instrText xml:space="preserve"> PAGEREF _Toc509493643 \h </w:instrText>
+              <w:instrText xml:space="preserve"> PAGEREF _Toc510613101 \h </w:instrText>
             </w:r>
             <w:r>
               <w:rPr>
@@ -1728,7 +1800,7 @@
               <w:szCs w:val="22"/>
             </w:rPr>
           </w:pPr>
-          <w:hyperlink w:anchor="_Toc509493644" w:history="1">
+          <w:hyperlink w:anchor="_Toc510613102" w:history="1">
             <w:r>
               <w:rPr>
                 <w:rStyle w:val="Hyperlink"/>
@@ -1771,7 +1843,7 @@
                 <w:noProof/>
                 <w:webHidden/>
               </w:rPr>
-              <w:instrText xml:space="preserve"> PAGEREF _Toc509493644 \h </w:instrText>
+              <w:instrText xml:space="preserve"> PAGEREF _Toc510613102 \h </w:instrText>
             </w:r>
             <w:r>
               <w:rPr>
@@ -1792,6 +1864,94 @@
                 <w:webHidden/>
               </w:rPr>
               <w:t>24</w:t>
+            </w:r>
+            <w:r>
+              <w:rPr>
+                <w:noProof/>
+                <w:webHidden/>
+              </w:rPr>
+              <w:fldChar w:fldCharType="end"/>
+            </w:r>
+          </w:hyperlink>
+        </w:p>
+        <w:p>
+          <w:pPr>
+            <w:pStyle w:val="TOC2"/>
+            <w:tabs>
+              <w:tab w:val="left" w:pos="660"/>
+              <w:tab w:val="right" w:leader="dot" w:pos="13670"/>
+            </w:tabs>
+            <w:rPr>
+              <w:rFonts w:asciiTheme="minorHAnsi" w:eastAsiaTheme="minorEastAsia" w:hAnsiTheme="minorHAnsi" w:cstheme="minorBidi"/>
+              <w:noProof/>
+              <w:sz w:val="22"/>
+              <w:szCs w:val="22"/>
+            </w:rPr>
+          </w:pPr>
+          <w:hyperlink w:anchor="_Toc510613103" w:history="1">
+            <w:r>
+              <w:rPr>
+                <w:rStyle w:val="Hyperlink"/>
+                <w:noProof/>
+              </w:rPr>
+              <w:t>9.</w:t>
+            </w:r>
+            <w:r>
+              <w:rPr>
+                <w:rFonts w:asciiTheme="minorHAnsi" w:eastAsiaTheme="minorEastAsia" w:hAnsiTheme="minorHAnsi" w:cstheme="minorBidi"/>
+                <w:noProof/>
+                <w:sz w:val="22"/>
+                <w:szCs w:val="22"/>
+              </w:rPr>
+              <w:tab/>
+            </w:r>
+            <w:r>
+              <w:rPr>
+                <w:rStyle w:val="Hyperlink"/>
+                <w:noProof/>
+              </w:rPr>
+              <w:t>TFS 10524 Move apps away from E Drive and TFS 10532 drop Outliers Fact table</w:t>
+            </w:r>
+            <w:r>
+              <w:rPr>
+                <w:noProof/>
+                <w:webHidden/>
+              </w:rPr>
+              <w:tab/>
+            </w:r>
+            <w:r>
+              <w:rPr>
+                <w:noProof/>
+                <w:webHidden/>
+              </w:rPr>
+              <w:fldChar w:fldCharType="begin"/>
+            </w:r>
+            <w:r>
+              <w:rPr>
+                <w:noProof/>
+                <w:webHidden/>
+              </w:rPr>
+              <w:instrText xml:space="preserve"> PAGEREF _Toc510613103 \h </w:instrText>
+            </w:r>
+            <w:r>
+              <w:rPr>
+                <w:noProof/>
+                <w:webHidden/>
+              </w:rPr>
+            </w:r>
+            <w:r>
+              <w:rPr>
+                <w:noProof/>
+                <w:webHidden/>
+              </w:rPr>
+              <w:fldChar w:fldCharType="separate"/>
+            </w:r>
+            <w:r>
+              <w:rPr>
+                <w:noProof/>
+                <w:webHidden/>
+              </w:rPr>
+              <w:t>26</w:t>
             </w:r>
             <w:r>
               <w:rPr>
@@ -1864,7 +2024,7 @@
           <w:numId w:val="2"/>
         </w:numPr>
       </w:pPr>
-      <w:bookmarkStart w:id="16" w:name="_Toc509493637"/>
+      <w:bookmarkStart w:id="16" w:name="_Toc510613095"/>
       <w:bookmarkStart w:id="17" w:name="_Toc391395339"/>
       <w:r>
         <w:t xml:space="preserve">SCR </w:t>
@@ -6160,7 +6320,7 @@
           <w:numId w:val="2"/>
         </w:numPr>
       </w:pPr>
-      <w:bookmarkStart w:id="18" w:name="_Toc509493638"/>
+      <w:bookmarkStart w:id="18" w:name="_Toc510613096"/>
       <w:r>
         <w:t>SCR 14028 New report TR2 for FFM Incorrect Transfers</w:t>
       </w:r>
@@ -7194,7 +7354,7 @@
           <w:numId w:val="2"/>
         </w:numPr>
       </w:pPr>
-      <w:bookmarkStart w:id="19" w:name="_Toc509493639"/>
+      <w:bookmarkStart w:id="19" w:name="_Toc510613097"/>
       <w:r>
         <w:t>TFS 644  New ARC feeds (IAE and IAT)</w:t>
       </w:r>
@@ -8898,7 +9058,7 @@
           <w:numId w:val="2"/>
         </w:numPr>
       </w:pPr>
-      <w:bookmarkStart w:id="20" w:name="_Toc509493640"/>
+      <w:bookmarkStart w:id="20" w:name="_Toc510613098"/>
       <w:r>
         <w:t xml:space="preserve">TFS 1877 </w:t>
       </w:r>
@@ -9626,7 +9786,7 @@
           <w:numId w:val="2"/>
         </w:numPr>
       </w:pPr>
-      <w:bookmarkStart w:id="21" w:name="_Toc509493641"/>
+      <w:bookmarkStart w:id="21" w:name="_Toc510613099"/>
       <w:r>
         <w:t>TFS 1</w:t>
       </w:r>
@@ -10503,7 +10663,7 @@
         </w:numPr>
       </w:pPr>
       <w:bookmarkStart w:id="22" w:name="_Toc475099619"/>
-      <w:bookmarkStart w:id="23" w:name="_Toc509493642"/>
+      <w:bookmarkStart w:id="23" w:name="_Toc510613100"/>
       <w:r>
         <w:t>TFS 6145 Breaks Feeds(BRN and BRL with direct coach)</w:t>
       </w:r>
@@ -15977,7 +16137,7 @@
           <w:numId w:val="2"/>
         </w:numPr>
       </w:pPr>
-      <w:bookmarkStart w:id="24" w:name="_Toc509493643"/>
+      <w:bookmarkStart w:id="24" w:name="_Toc510613101"/>
       <w:r>
         <w:t xml:space="preserve">TFS 8793 - </w:t>
       </w:r>
@@ -23036,7 +23196,7 @@
       </w:pPr>
       <w:bookmarkStart w:id="25" w:name="_Toc509490171"/>
       <w:bookmarkStart w:id="26" w:name="_Toc509491615"/>
-      <w:bookmarkStart w:id="27" w:name="_Toc509493644"/>
+      <w:bookmarkStart w:id="27" w:name="_Toc510613102"/>
       <w:r>
         <w:t>TFS 7854 Data File Encryption</w:t>
       </w:r>
@@ -24814,6 +24974,2755 @@
         </w:tc>
       </w:tr>
     </w:tbl>
+    <w:p/>
+    <w:p/>
+    <w:p/>
+    <w:p>
+      <w:pPr>
+        <w:pStyle w:val="Heading2"/>
+        <w:numPr>
+          <w:ilvl w:val="0"/>
+          <w:numId w:val="2"/>
+        </w:numPr>
+      </w:pPr>
+      <w:bookmarkStart w:id="28" w:name="_Toc510610422"/>
+      <w:bookmarkStart w:id="29" w:name="_Toc510613103"/>
+      <w:r>
+        <w:t>TFS 10524 Move apps away from E Drive and TFS 10532 drop Outliers Fact table</w:t>
+      </w:r>
+      <w:bookmarkEnd w:id="28"/>
+      <w:bookmarkEnd w:id="29"/>
+    </w:p>
+    <w:p/>
+    <w:tbl>
+      <w:tblPr>
+        <w:tblW w:w="0" w:type="auto"/>
+        <w:tblInd w:w="-612" w:type="dxa"/>
+        <w:tblBorders>
+          <w:top w:val="single" w:sz="4" w:space="0" w:color="auto"/>
+          <w:left w:val="single" w:sz="4" w:space="0" w:color="auto"/>
+          <w:bottom w:val="single" w:sz="4" w:space="0" w:color="auto"/>
+          <w:right w:val="single" w:sz="4" w:space="0" w:color="auto"/>
+          <w:insideH w:val="single" w:sz="4" w:space="0" w:color="auto"/>
+          <w:insideV w:val="single" w:sz="4" w:space="0" w:color="auto"/>
+        </w:tblBorders>
+        <w:tblLayout w:type="fixed"/>
+        <w:tblLook w:val="0000" w:firstRow="0" w:lastRow="0" w:firstColumn="0" w:lastColumn="0" w:noHBand="0" w:noVBand="0"/>
+      </w:tblPr>
+      <w:tblGrid>
+        <w:gridCol w:w="2549"/>
+        <w:gridCol w:w="10455"/>
+      </w:tblGrid>
+      <w:tr>
+        <w:trPr>
+          <w:tblHeader/>
+        </w:trPr>
+        <w:tc>
+          <w:tcPr>
+            <w:tcW w:w="2549" w:type="dxa"/>
+            <w:shd w:val="solid" w:color="auto" w:fill="000000"/>
+          </w:tcPr>
+          <w:p>
+            <w:r>
+              <w:t>Item</w:t>
+            </w:r>
+          </w:p>
+        </w:tc>
+        <w:tc>
+          <w:tcPr>
+            <w:tcW w:w="10455" w:type="dxa"/>
+            <w:shd w:val="solid" w:color="auto" w:fill="000000"/>
+          </w:tcPr>
+          <w:p>
+            <w:r>
+              <w:t>Description</w:t>
+            </w:r>
+          </w:p>
+        </w:tc>
+      </w:tr>
+      <w:tr>
+        <w:tc>
+          <w:tcPr>
+            <w:tcW w:w="2549" w:type="dxa"/>
+          </w:tcPr>
+          <w:p>
+            <w:r>
+              <w:t>Change Type</w:t>
+            </w:r>
+          </w:p>
+        </w:tc>
+        <w:tc>
+          <w:tcPr>
+            <w:tcW w:w="10455" w:type="dxa"/>
+          </w:tcPr>
+          <w:p>
+            <w:r>
+              <w:t>Change Request</w:t>
+            </w:r>
+          </w:p>
+        </w:tc>
+      </w:tr>
+      <w:tr>
+        <w:trPr>
+          <w:trHeight w:val="125"/>
+        </w:trPr>
+        <w:tc>
+          <w:tcPr>
+            <w:tcW w:w="2549" w:type="dxa"/>
+          </w:tcPr>
+          <w:p>
+            <w:r>
+              <w:t>Change Description</w:t>
+            </w:r>
+          </w:p>
+        </w:tc>
+        <w:tc>
+          <w:tcPr>
+            <w:tcW w:w="10455" w:type="dxa"/>
+          </w:tcPr>
+          <w:p>
+            <w:r>
+              <w:t>Load files from encryption directory</w:t>
+            </w:r>
+          </w:p>
+        </w:tc>
+      </w:tr>
+      <w:tr>
+        <w:tc>
+          <w:tcPr>
+            <w:tcW w:w="2549" w:type="dxa"/>
+          </w:tcPr>
+          <w:p>
+            <w:r>
+              <w:t>Test Environment</w:t>
+            </w:r>
+          </w:p>
+        </w:tc>
+        <w:tc>
+          <w:tcPr>
+            <w:tcW w:w="10455" w:type="dxa"/>
+          </w:tcPr>
+          <w:p>
+            <w:r>
+              <w:t>eCoachingDev database f3420-ECLDBD01</w:t>
+            </w:r>
+          </w:p>
+        </w:tc>
+      </w:tr>
+      <w:tr>
+        <w:tc>
+          <w:tcPr>
+            <w:tcW w:w="2549" w:type="dxa"/>
+          </w:tcPr>
+          <w:p>
+            <w:r>
+              <w:t>Notes</w:t>
+            </w:r>
+          </w:p>
+        </w:tc>
+        <w:tc>
+          <w:tcPr>
+            <w:tcW w:w="10455" w:type="dxa"/>
+          </w:tcPr>
+          <w:p>
+            <w:pPr>
+              <w:overflowPunct/>
+              <w:textAlignment w:val="auto"/>
+              <w:rPr>
+                <w:rFonts w:ascii="Courier New" w:hAnsi="Courier New" w:cs="Courier New"/>
+                <w:noProof/>
+                <w:color w:val="0000FF"/>
+              </w:rPr>
+            </w:pPr>
+          </w:p>
+          <w:p>
+            <w:r>
+              <w:t>Stage files and verify the Encryption process and load</w:t>
+            </w:r>
+          </w:p>
+          <w:p>
+            <w:pPr>
+              <w:overflowPunct/>
+              <w:textAlignment w:val="auto"/>
+              <w:rPr>
+                <w:rFonts w:ascii="Consolas" w:hAnsi="Consolas" w:cs="Consolas"/>
+                <w:sz w:val="19"/>
+                <w:szCs w:val="19"/>
+              </w:rPr>
+            </w:pPr>
+          </w:p>
+          <w:p>
+            <w:pPr>
+              <w:overflowPunct/>
+              <w:textAlignment w:val="auto"/>
+              <w:rPr>
+                <w:rFonts w:ascii="Consolas" w:hAnsi="Consolas" w:cs="Consolas"/>
+                <w:sz w:val="19"/>
+                <w:szCs w:val="19"/>
+              </w:rPr>
+            </w:pPr>
+            <w:r>
+              <w:rPr>
+                <w:rFonts w:ascii="Consolas" w:hAnsi="Consolas" w:cs="Consolas"/>
+                <w:color w:val="0000FF"/>
+                <w:sz w:val="19"/>
+                <w:szCs w:val="19"/>
+              </w:rPr>
+              <w:t>SELECT</w:t>
+            </w:r>
+            <w:r>
+              <w:rPr>
+                <w:rFonts w:ascii="Consolas" w:hAnsi="Consolas" w:cs="Consolas"/>
+                <w:sz w:val="19"/>
+                <w:szCs w:val="19"/>
+              </w:rPr>
+              <w:t xml:space="preserve"> </w:t>
+            </w:r>
+            <w:r>
+              <w:rPr>
+                <w:rFonts w:ascii="Consolas" w:hAnsi="Consolas" w:cs="Consolas"/>
+                <w:color w:val="808080"/>
+                <w:sz w:val="19"/>
+                <w:szCs w:val="19"/>
+              </w:rPr>
+              <w:t>*</w:t>
+            </w:r>
+          </w:p>
+          <w:p>
+            <w:pPr>
+              <w:overflowPunct/>
+              <w:textAlignment w:val="auto"/>
+              <w:rPr>
+                <w:rFonts w:ascii="Consolas" w:hAnsi="Consolas" w:cs="Consolas"/>
+                <w:sz w:val="19"/>
+                <w:szCs w:val="19"/>
+              </w:rPr>
+            </w:pPr>
+            <w:r>
+              <w:rPr>
+                <w:rFonts w:ascii="Consolas" w:hAnsi="Consolas" w:cs="Consolas"/>
+                <w:sz w:val="19"/>
+                <w:szCs w:val="19"/>
+              </w:rPr>
+              <w:t xml:space="preserve">  </w:t>
+            </w:r>
+            <w:r>
+              <w:rPr>
+                <w:rFonts w:ascii="Consolas" w:hAnsi="Consolas" w:cs="Consolas"/>
+                <w:color w:val="0000FF"/>
+                <w:sz w:val="19"/>
+                <w:szCs w:val="19"/>
+              </w:rPr>
+              <w:t>FROM</w:t>
+            </w:r>
+            <w:r>
+              <w:rPr>
+                <w:rFonts w:ascii="Consolas" w:hAnsi="Consolas" w:cs="Consolas"/>
+                <w:sz w:val="19"/>
+                <w:szCs w:val="19"/>
+              </w:rPr>
+              <w:t xml:space="preserve"> </w:t>
+            </w:r>
+            <w:r>
+              <w:rPr>
+                <w:rFonts w:ascii="Consolas" w:hAnsi="Consolas" w:cs="Consolas"/>
+                <w:color w:val="008080"/>
+                <w:sz w:val="19"/>
+                <w:szCs w:val="19"/>
+              </w:rPr>
+              <w:t>[EC]</w:t>
+            </w:r>
+            <w:r>
+              <w:rPr>
+                <w:rFonts w:ascii="Consolas" w:hAnsi="Consolas" w:cs="Consolas"/>
+                <w:color w:val="808080"/>
+                <w:sz w:val="19"/>
+                <w:szCs w:val="19"/>
+              </w:rPr>
+              <w:t>.</w:t>
+            </w:r>
+            <w:r>
+              <w:rPr>
+                <w:rFonts w:ascii="Consolas" w:hAnsi="Consolas" w:cs="Consolas"/>
+                <w:color w:val="008080"/>
+                <w:sz w:val="19"/>
+                <w:szCs w:val="19"/>
+              </w:rPr>
+              <w:t>[Outlier_FileList]</w:t>
+            </w:r>
+          </w:p>
+          <w:p>
+            <w:pPr>
+              <w:overflowPunct/>
+              <w:textAlignment w:val="auto"/>
+              <w:rPr>
+                <w:rFonts w:ascii="Consolas" w:hAnsi="Consolas" w:cs="Consolas"/>
+                <w:sz w:val="19"/>
+                <w:szCs w:val="19"/>
+              </w:rPr>
+            </w:pPr>
+            <w:r>
+              <w:rPr>
+                <w:rFonts w:ascii="Consolas" w:hAnsi="Consolas" w:cs="Consolas"/>
+                <w:sz w:val="19"/>
+                <w:szCs w:val="19"/>
+              </w:rPr>
+              <w:t xml:space="preserve">   </w:t>
+            </w:r>
+            <w:r>
+              <w:rPr>
+                <w:rFonts w:ascii="Consolas" w:hAnsi="Consolas" w:cs="Consolas"/>
+                <w:color w:val="0000FF"/>
+                <w:sz w:val="19"/>
+                <w:szCs w:val="19"/>
+              </w:rPr>
+              <w:t>where</w:t>
+            </w:r>
+            <w:r>
+              <w:rPr>
+                <w:rFonts w:ascii="Consolas" w:hAnsi="Consolas" w:cs="Consolas"/>
+                <w:sz w:val="19"/>
+                <w:szCs w:val="19"/>
+              </w:rPr>
+              <w:t xml:space="preserve"> </w:t>
+            </w:r>
+            <w:r>
+              <w:rPr>
+                <w:rFonts w:ascii="Consolas" w:hAnsi="Consolas" w:cs="Consolas"/>
+                <w:color w:val="FF00FF"/>
+                <w:sz w:val="19"/>
+                <w:szCs w:val="19"/>
+              </w:rPr>
+              <w:t>DATEADD</w:t>
+            </w:r>
+            <w:r>
+              <w:rPr>
+                <w:rFonts w:ascii="Consolas" w:hAnsi="Consolas" w:cs="Consolas"/>
+                <w:color w:val="808080"/>
+                <w:sz w:val="19"/>
+                <w:szCs w:val="19"/>
+              </w:rPr>
+              <w:t>(</w:t>
+            </w:r>
+            <w:r>
+              <w:rPr>
+                <w:rFonts w:ascii="Consolas" w:hAnsi="Consolas" w:cs="Consolas"/>
+                <w:color w:val="FF00FF"/>
+                <w:sz w:val="19"/>
+                <w:szCs w:val="19"/>
+              </w:rPr>
+              <w:t>day</w:t>
+            </w:r>
+            <w:r>
+              <w:rPr>
+                <w:rFonts w:ascii="Consolas" w:hAnsi="Consolas" w:cs="Consolas"/>
+                <w:color w:val="808080"/>
+                <w:sz w:val="19"/>
+                <w:szCs w:val="19"/>
+              </w:rPr>
+              <w:t>,</w:t>
+            </w:r>
+            <w:r>
+              <w:rPr>
+                <w:rFonts w:ascii="Consolas" w:hAnsi="Consolas" w:cs="Consolas"/>
+                <w:sz w:val="19"/>
+                <w:szCs w:val="19"/>
+              </w:rPr>
+              <w:t xml:space="preserve"> </w:t>
+            </w:r>
+            <w:r>
+              <w:rPr>
+                <w:rFonts w:ascii="Consolas" w:hAnsi="Consolas" w:cs="Consolas"/>
+                <w:color w:val="FF00FF"/>
+                <w:sz w:val="19"/>
+                <w:szCs w:val="19"/>
+              </w:rPr>
+              <w:t>DATEDIFF</w:t>
+            </w:r>
+            <w:r>
+              <w:rPr>
+                <w:rFonts w:ascii="Consolas" w:hAnsi="Consolas" w:cs="Consolas"/>
+                <w:color w:val="808080"/>
+                <w:sz w:val="19"/>
+                <w:szCs w:val="19"/>
+              </w:rPr>
+              <w:t>(</w:t>
+            </w:r>
+            <w:r>
+              <w:rPr>
+                <w:rFonts w:ascii="Consolas" w:hAnsi="Consolas" w:cs="Consolas"/>
+                <w:color w:val="FF00FF"/>
+                <w:sz w:val="19"/>
+                <w:szCs w:val="19"/>
+              </w:rPr>
+              <w:t>day</w:t>
+            </w:r>
+            <w:r>
+              <w:rPr>
+                <w:rFonts w:ascii="Consolas" w:hAnsi="Consolas" w:cs="Consolas"/>
+                <w:color w:val="808080"/>
+                <w:sz w:val="19"/>
+                <w:szCs w:val="19"/>
+              </w:rPr>
+              <w:t>,</w:t>
+            </w:r>
+            <w:r>
+              <w:rPr>
+                <w:rFonts w:ascii="Consolas" w:hAnsi="Consolas" w:cs="Consolas"/>
+                <w:sz w:val="19"/>
+                <w:szCs w:val="19"/>
+              </w:rPr>
+              <w:t xml:space="preserve"> 0</w:t>
+            </w:r>
+            <w:r>
+              <w:rPr>
+                <w:rFonts w:ascii="Consolas" w:hAnsi="Consolas" w:cs="Consolas"/>
+                <w:color w:val="808080"/>
+                <w:sz w:val="19"/>
+                <w:szCs w:val="19"/>
+              </w:rPr>
+              <w:t>,</w:t>
+            </w:r>
+            <w:r>
+              <w:rPr>
+                <w:rFonts w:ascii="Consolas" w:hAnsi="Consolas" w:cs="Consolas"/>
+                <w:sz w:val="19"/>
+                <w:szCs w:val="19"/>
+              </w:rPr>
+              <w:t xml:space="preserve"> </w:t>
+            </w:r>
+            <w:r>
+              <w:rPr>
+                <w:rFonts w:ascii="Consolas" w:hAnsi="Consolas" w:cs="Consolas"/>
+                <w:color w:val="008080"/>
+                <w:sz w:val="19"/>
+                <w:szCs w:val="19"/>
+              </w:rPr>
+              <w:t>[File_LoadDate]</w:t>
+            </w:r>
+            <w:r>
+              <w:rPr>
+                <w:rFonts w:ascii="Consolas" w:hAnsi="Consolas" w:cs="Consolas"/>
+                <w:color w:val="808080"/>
+                <w:sz w:val="19"/>
+                <w:szCs w:val="19"/>
+              </w:rPr>
+              <w:t>),</w:t>
+            </w:r>
+            <w:r>
+              <w:rPr>
+                <w:rFonts w:ascii="Consolas" w:hAnsi="Consolas" w:cs="Consolas"/>
+                <w:sz w:val="19"/>
+                <w:szCs w:val="19"/>
+              </w:rPr>
+              <w:t xml:space="preserve"> 0</w:t>
+            </w:r>
+            <w:r>
+              <w:rPr>
+                <w:rFonts w:ascii="Consolas" w:hAnsi="Consolas" w:cs="Consolas"/>
+                <w:color w:val="808080"/>
+                <w:sz w:val="19"/>
+                <w:szCs w:val="19"/>
+              </w:rPr>
+              <w:t>)</w:t>
+            </w:r>
+            <w:r>
+              <w:rPr>
+                <w:rFonts w:ascii="Consolas" w:hAnsi="Consolas" w:cs="Consolas"/>
+                <w:sz w:val="19"/>
+                <w:szCs w:val="19"/>
+              </w:rPr>
+              <w:t xml:space="preserve"> </w:t>
+            </w:r>
+            <w:r>
+              <w:rPr>
+                <w:rFonts w:ascii="Consolas" w:hAnsi="Consolas" w:cs="Consolas"/>
+                <w:color w:val="808080"/>
+                <w:sz w:val="19"/>
+                <w:szCs w:val="19"/>
+              </w:rPr>
+              <w:t>=</w:t>
+            </w:r>
+            <w:r>
+              <w:rPr>
+                <w:rFonts w:ascii="Consolas" w:hAnsi="Consolas" w:cs="Consolas"/>
+                <w:sz w:val="19"/>
+                <w:szCs w:val="19"/>
+              </w:rPr>
+              <w:t xml:space="preserve"> </w:t>
+            </w:r>
+            <w:r>
+              <w:rPr>
+                <w:rFonts w:ascii="Consolas" w:hAnsi="Consolas" w:cs="Consolas"/>
+                <w:color w:val="FF00FF"/>
+                <w:sz w:val="19"/>
+                <w:szCs w:val="19"/>
+              </w:rPr>
+              <w:t>DATEADD</w:t>
+            </w:r>
+            <w:r>
+              <w:rPr>
+                <w:rFonts w:ascii="Consolas" w:hAnsi="Consolas" w:cs="Consolas"/>
+                <w:color w:val="808080"/>
+                <w:sz w:val="19"/>
+                <w:szCs w:val="19"/>
+              </w:rPr>
+              <w:t>(</w:t>
+            </w:r>
+            <w:r>
+              <w:rPr>
+                <w:rFonts w:ascii="Consolas" w:hAnsi="Consolas" w:cs="Consolas"/>
+                <w:color w:val="FF00FF"/>
+                <w:sz w:val="19"/>
+                <w:szCs w:val="19"/>
+              </w:rPr>
+              <w:t>day</w:t>
+            </w:r>
+            <w:r>
+              <w:rPr>
+                <w:rFonts w:ascii="Consolas" w:hAnsi="Consolas" w:cs="Consolas"/>
+                <w:color w:val="808080"/>
+                <w:sz w:val="19"/>
+                <w:szCs w:val="19"/>
+              </w:rPr>
+              <w:t>,</w:t>
+            </w:r>
+            <w:r>
+              <w:rPr>
+                <w:rFonts w:ascii="Consolas" w:hAnsi="Consolas" w:cs="Consolas"/>
+                <w:sz w:val="19"/>
+                <w:szCs w:val="19"/>
+              </w:rPr>
+              <w:t xml:space="preserve"> </w:t>
+            </w:r>
+            <w:r>
+              <w:rPr>
+                <w:rFonts w:ascii="Consolas" w:hAnsi="Consolas" w:cs="Consolas"/>
+                <w:color w:val="FF00FF"/>
+                <w:sz w:val="19"/>
+                <w:szCs w:val="19"/>
+              </w:rPr>
+              <w:t>DATEDIFF</w:t>
+            </w:r>
+            <w:r>
+              <w:rPr>
+                <w:rFonts w:ascii="Consolas" w:hAnsi="Consolas" w:cs="Consolas"/>
+                <w:color w:val="808080"/>
+                <w:sz w:val="19"/>
+                <w:szCs w:val="19"/>
+              </w:rPr>
+              <w:t>(</w:t>
+            </w:r>
+            <w:r>
+              <w:rPr>
+                <w:rFonts w:ascii="Consolas" w:hAnsi="Consolas" w:cs="Consolas"/>
+                <w:color w:val="FF00FF"/>
+                <w:sz w:val="19"/>
+                <w:szCs w:val="19"/>
+              </w:rPr>
+              <w:t>day</w:t>
+            </w:r>
+            <w:r>
+              <w:rPr>
+                <w:rFonts w:ascii="Consolas" w:hAnsi="Consolas" w:cs="Consolas"/>
+                <w:color w:val="808080"/>
+                <w:sz w:val="19"/>
+                <w:szCs w:val="19"/>
+              </w:rPr>
+              <w:t>,</w:t>
+            </w:r>
+            <w:r>
+              <w:rPr>
+                <w:rFonts w:ascii="Consolas" w:hAnsi="Consolas" w:cs="Consolas"/>
+                <w:sz w:val="19"/>
+                <w:szCs w:val="19"/>
+              </w:rPr>
+              <w:t xml:space="preserve"> 0</w:t>
+            </w:r>
+            <w:r>
+              <w:rPr>
+                <w:rFonts w:ascii="Consolas" w:hAnsi="Consolas" w:cs="Consolas"/>
+                <w:color w:val="808080"/>
+                <w:sz w:val="19"/>
+                <w:szCs w:val="19"/>
+              </w:rPr>
+              <w:t>,</w:t>
+            </w:r>
+            <w:r>
+              <w:rPr>
+                <w:rFonts w:ascii="Consolas" w:hAnsi="Consolas" w:cs="Consolas"/>
+                <w:sz w:val="19"/>
+                <w:szCs w:val="19"/>
+              </w:rPr>
+              <w:t xml:space="preserve"> </w:t>
+            </w:r>
+            <w:r>
+              <w:rPr>
+                <w:rFonts w:ascii="Consolas" w:hAnsi="Consolas" w:cs="Consolas"/>
+                <w:color w:val="FF00FF"/>
+                <w:sz w:val="19"/>
+                <w:szCs w:val="19"/>
+              </w:rPr>
+              <w:t>GETDATE</w:t>
+            </w:r>
+            <w:r>
+              <w:rPr>
+                <w:rFonts w:ascii="Consolas" w:hAnsi="Consolas" w:cs="Consolas"/>
+                <w:color w:val="808080"/>
+                <w:sz w:val="19"/>
+                <w:szCs w:val="19"/>
+              </w:rPr>
+              <w:t>()),</w:t>
+            </w:r>
+            <w:r>
+              <w:rPr>
+                <w:rFonts w:ascii="Consolas" w:hAnsi="Consolas" w:cs="Consolas"/>
+                <w:sz w:val="19"/>
+                <w:szCs w:val="19"/>
+              </w:rPr>
+              <w:t xml:space="preserve"> 0</w:t>
+            </w:r>
+            <w:r>
+              <w:rPr>
+                <w:rFonts w:ascii="Consolas" w:hAnsi="Consolas" w:cs="Consolas"/>
+                <w:color w:val="808080"/>
+                <w:sz w:val="19"/>
+                <w:szCs w:val="19"/>
+              </w:rPr>
+              <w:t>)</w:t>
+            </w:r>
+          </w:p>
+          <w:p>
+            <w:pPr>
+              <w:overflowPunct/>
+              <w:textAlignment w:val="auto"/>
+              <w:rPr>
+                <w:rFonts w:ascii="Consolas" w:hAnsi="Consolas" w:cs="Consolas"/>
+                <w:sz w:val="19"/>
+                <w:szCs w:val="19"/>
+              </w:rPr>
+            </w:pPr>
+            <w:r>
+              <w:rPr>
+                <w:rFonts w:ascii="Consolas" w:hAnsi="Consolas" w:cs="Consolas"/>
+                <w:sz w:val="19"/>
+                <w:szCs w:val="19"/>
+              </w:rPr>
+              <w:t xml:space="preserve">  </w:t>
+            </w:r>
+            <w:r>
+              <w:rPr>
+                <w:rFonts w:ascii="Consolas" w:hAnsi="Consolas" w:cs="Consolas"/>
+                <w:color w:val="0000FF"/>
+                <w:sz w:val="19"/>
+                <w:szCs w:val="19"/>
+              </w:rPr>
+              <w:t>order</w:t>
+            </w:r>
+            <w:r>
+              <w:rPr>
+                <w:rFonts w:ascii="Consolas" w:hAnsi="Consolas" w:cs="Consolas"/>
+                <w:sz w:val="19"/>
+                <w:szCs w:val="19"/>
+              </w:rPr>
+              <w:t xml:space="preserve"> </w:t>
+            </w:r>
+            <w:r>
+              <w:rPr>
+                <w:rFonts w:ascii="Consolas" w:hAnsi="Consolas" w:cs="Consolas"/>
+                <w:color w:val="0000FF"/>
+                <w:sz w:val="19"/>
+                <w:szCs w:val="19"/>
+              </w:rPr>
+              <w:t>by</w:t>
+            </w:r>
+            <w:r>
+              <w:rPr>
+                <w:rFonts w:ascii="Consolas" w:hAnsi="Consolas" w:cs="Consolas"/>
+                <w:sz w:val="19"/>
+                <w:szCs w:val="19"/>
+              </w:rPr>
+              <w:t xml:space="preserve"> </w:t>
+            </w:r>
+            <w:r>
+              <w:rPr>
+                <w:rFonts w:ascii="Consolas" w:hAnsi="Consolas" w:cs="Consolas"/>
+                <w:color w:val="008080"/>
+                <w:sz w:val="19"/>
+                <w:szCs w:val="19"/>
+              </w:rPr>
+              <w:t>[File_Name]</w:t>
+            </w:r>
+          </w:p>
+          <w:p>
+            <w:pPr>
+              <w:overflowPunct/>
+              <w:textAlignment w:val="auto"/>
+              <w:rPr>
+                <w:rFonts w:ascii="Consolas" w:hAnsi="Consolas" w:cs="Consolas"/>
+                <w:sz w:val="19"/>
+                <w:szCs w:val="19"/>
+              </w:rPr>
+            </w:pPr>
+            <w:r>
+              <w:rPr>
+                <w:rFonts w:ascii="Consolas" w:hAnsi="Consolas" w:cs="Consolas"/>
+                <w:sz w:val="19"/>
+                <w:szCs w:val="19"/>
+              </w:rPr>
+              <w:t xml:space="preserve"> </w:t>
+            </w:r>
+          </w:p>
+          <w:p>
+            <w:pPr>
+              <w:overflowPunct/>
+              <w:textAlignment w:val="auto"/>
+              <w:rPr>
+                <w:rFonts w:ascii="Consolas" w:hAnsi="Consolas" w:cs="Consolas"/>
+                <w:sz w:val="19"/>
+                <w:szCs w:val="19"/>
+              </w:rPr>
+            </w:pPr>
+            <w:r>
+              <w:rPr>
+                <w:rFonts w:ascii="Consolas" w:hAnsi="Consolas" w:cs="Consolas"/>
+                <w:color w:val="0000FF"/>
+                <w:sz w:val="19"/>
+                <w:szCs w:val="19"/>
+              </w:rPr>
+              <w:t>GO</w:t>
+            </w:r>
+          </w:p>
+          <w:p>
+            <w:pPr>
+              <w:overflowPunct/>
+              <w:textAlignment w:val="auto"/>
+              <w:rPr>
+                <w:rFonts w:ascii="Consolas" w:hAnsi="Consolas" w:cs="Consolas"/>
+                <w:sz w:val="19"/>
+                <w:szCs w:val="19"/>
+              </w:rPr>
+            </w:pPr>
+          </w:p>
+          <w:p>
+            <w:pPr>
+              <w:overflowPunct/>
+              <w:textAlignment w:val="auto"/>
+              <w:rPr>
+                <w:rFonts w:ascii="Consolas" w:hAnsi="Consolas" w:cs="Consolas"/>
+                <w:sz w:val="19"/>
+                <w:szCs w:val="19"/>
+              </w:rPr>
+            </w:pPr>
+            <w:r>
+              <w:rPr>
+                <w:rFonts w:ascii="Consolas" w:hAnsi="Consolas" w:cs="Consolas"/>
+                <w:color w:val="0000FF"/>
+                <w:sz w:val="19"/>
+                <w:szCs w:val="19"/>
+              </w:rPr>
+              <w:t>SELECT</w:t>
+            </w:r>
+            <w:r>
+              <w:rPr>
+                <w:rFonts w:ascii="Consolas" w:hAnsi="Consolas" w:cs="Consolas"/>
+                <w:sz w:val="19"/>
+                <w:szCs w:val="19"/>
+              </w:rPr>
+              <w:t xml:space="preserve"> </w:t>
+            </w:r>
+            <w:r>
+              <w:rPr>
+                <w:rFonts w:ascii="Consolas" w:hAnsi="Consolas" w:cs="Consolas"/>
+                <w:color w:val="808080"/>
+                <w:sz w:val="19"/>
+                <w:szCs w:val="19"/>
+              </w:rPr>
+              <w:t>*</w:t>
+            </w:r>
+            <w:r>
+              <w:rPr>
+                <w:rFonts w:ascii="Consolas" w:hAnsi="Consolas" w:cs="Consolas"/>
+                <w:sz w:val="19"/>
+                <w:szCs w:val="19"/>
+              </w:rPr>
+              <w:t xml:space="preserve"> </w:t>
+            </w:r>
+            <w:r>
+              <w:rPr>
+                <w:rFonts w:ascii="Consolas" w:hAnsi="Consolas" w:cs="Consolas"/>
+                <w:color w:val="0000FF"/>
+                <w:sz w:val="19"/>
+                <w:szCs w:val="19"/>
+              </w:rPr>
+              <w:t>FROM</w:t>
+            </w:r>
+            <w:r>
+              <w:rPr>
+                <w:rFonts w:ascii="Consolas" w:hAnsi="Consolas" w:cs="Consolas"/>
+                <w:sz w:val="19"/>
+                <w:szCs w:val="19"/>
+              </w:rPr>
+              <w:t xml:space="preserve"> </w:t>
+            </w:r>
+            <w:r>
+              <w:rPr>
+                <w:rFonts w:ascii="Consolas" w:hAnsi="Consolas" w:cs="Consolas"/>
+                <w:color w:val="008080"/>
+                <w:sz w:val="19"/>
+                <w:szCs w:val="19"/>
+              </w:rPr>
+              <w:t>[EC]</w:t>
+            </w:r>
+            <w:r>
+              <w:rPr>
+                <w:rFonts w:ascii="Consolas" w:hAnsi="Consolas" w:cs="Consolas"/>
+                <w:color w:val="808080"/>
+                <w:sz w:val="19"/>
+                <w:szCs w:val="19"/>
+              </w:rPr>
+              <w:t>.</w:t>
+            </w:r>
+            <w:r>
+              <w:rPr>
+                <w:rFonts w:ascii="Consolas" w:hAnsi="Consolas" w:cs="Consolas"/>
+                <w:color w:val="008080"/>
+                <w:sz w:val="19"/>
+                <w:szCs w:val="19"/>
+              </w:rPr>
+              <w:t>[Coaching_Log]</w:t>
+            </w:r>
+          </w:p>
+          <w:p>
+            <w:pPr>
+              <w:overflowPunct/>
+              <w:textAlignment w:val="auto"/>
+              <w:rPr>
+                <w:rFonts w:ascii="Consolas" w:hAnsi="Consolas" w:cs="Consolas"/>
+                <w:sz w:val="19"/>
+                <w:szCs w:val="19"/>
+              </w:rPr>
+            </w:pPr>
+            <w:r>
+              <w:rPr>
+                <w:rFonts w:ascii="Consolas" w:hAnsi="Consolas" w:cs="Consolas"/>
+                <w:sz w:val="19"/>
+                <w:szCs w:val="19"/>
+              </w:rPr>
+              <w:t xml:space="preserve">  </w:t>
+            </w:r>
+            <w:r>
+              <w:rPr>
+                <w:rFonts w:ascii="Consolas" w:hAnsi="Consolas" w:cs="Consolas"/>
+                <w:color w:val="0000FF"/>
+                <w:sz w:val="19"/>
+                <w:szCs w:val="19"/>
+              </w:rPr>
+              <w:t>where</w:t>
+            </w:r>
+            <w:r>
+              <w:rPr>
+                <w:rFonts w:ascii="Consolas" w:hAnsi="Consolas" w:cs="Consolas"/>
+                <w:sz w:val="19"/>
+                <w:szCs w:val="19"/>
+              </w:rPr>
+              <w:t xml:space="preserve"> </w:t>
+            </w:r>
+            <w:r>
+              <w:rPr>
+                <w:rFonts w:ascii="Consolas" w:hAnsi="Consolas" w:cs="Consolas"/>
+                <w:color w:val="008080"/>
+                <w:sz w:val="19"/>
+                <w:szCs w:val="19"/>
+              </w:rPr>
+              <w:t>strreportcode</w:t>
+            </w:r>
+            <w:r>
+              <w:rPr>
+                <w:rFonts w:ascii="Consolas" w:hAnsi="Consolas" w:cs="Consolas"/>
+                <w:sz w:val="19"/>
+                <w:szCs w:val="19"/>
+              </w:rPr>
+              <w:t xml:space="preserve"> </w:t>
+            </w:r>
+            <w:r>
+              <w:rPr>
+                <w:rFonts w:ascii="Consolas" w:hAnsi="Consolas" w:cs="Consolas"/>
+                <w:color w:val="808080"/>
+                <w:sz w:val="19"/>
+                <w:szCs w:val="19"/>
+              </w:rPr>
+              <w:t>LIKE</w:t>
+            </w:r>
+            <w:r>
+              <w:rPr>
+                <w:rFonts w:ascii="Consolas" w:hAnsi="Consolas" w:cs="Consolas"/>
+                <w:sz w:val="19"/>
+                <w:szCs w:val="19"/>
+              </w:rPr>
+              <w:t xml:space="preserve"> </w:t>
+            </w:r>
+            <w:r>
+              <w:rPr>
+                <w:rFonts w:ascii="Consolas" w:hAnsi="Consolas" w:cs="Consolas"/>
+                <w:color w:val="FF0000"/>
+                <w:sz w:val="19"/>
+                <w:szCs w:val="19"/>
+              </w:rPr>
+              <w:t>'%20180401'</w:t>
+            </w:r>
+            <w:r>
+              <w:rPr>
+                <w:rFonts w:ascii="Consolas" w:hAnsi="Consolas" w:cs="Consolas"/>
+                <w:sz w:val="19"/>
+                <w:szCs w:val="19"/>
+              </w:rPr>
+              <w:t xml:space="preserve"> </w:t>
+            </w:r>
+          </w:p>
+          <w:p>
+            <w:pPr>
+              <w:overflowPunct/>
+              <w:textAlignment w:val="auto"/>
+              <w:rPr>
+                <w:rFonts w:ascii="Consolas" w:hAnsi="Consolas" w:cs="Consolas"/>
+                <w:sz w:val="19"/>
+                <w:szCs w:val="19"/>
+              </w:rPr>
+            </w:pPr>
+            <w:r>
+              <w:rPr>
+                <w:rFonts w:ascii="Consolas" w:hAnsi="Consolas" w:cs="Consolas"/>
+                <w:sz w:val="19"/>
+                <w:szCs w:val="19"/>
+              </w:rPr>
+              <w:t xml:space="preserve">     </w:t>
+            </w:r>
+            <w:r>
+              <w:rPr>
+                <w:rFonts w:ascii="Consolas" w:hAnsi="Consolas" w:cs="Consolas"/>
+                <w:color w:val="808080"/>
+                <w:sz w:val="19"/>
+                <w:szCs w:val="19"/>
+              </w:rPr>
+              <w:t>and</w:t>
+            </w:r>
+            <w:r>
+              <w:rPr>
+                <w:rFonts w:ascii="Consolas" w:hAnsi="Consolas" w:cs="Consolas"/>
+                <w:color w:val="0000FF"/>
+                <w:sz w:val="19"/>
+                <w:szCs w:val="19"/>
+              </w:rPr>
+              <w:t xml:space="preserve"> </w:t>
+            </w:r>
+            <w:r>
+              <w:rPr>
+                <w:rFonts w:ascii="Consolas" w:hAnsi="Consolas" w:cs="Consolas"/>
+                <w:color w:val="808080"/>
+                <w:sz w:val="19"/>
+                <w:szCs w:val="19"/>
+              </w:rPr>
+              <w:t>(</w:t>
+            </w:r>
+            <w:r>
+              <w:rPr>
+                <w:rFonts w:ascii="Consolas" w:hAnsi="Consolas" w:cs="Consolas"/>
+                <w:color w:val="008080"/>
+                <w:sz w:val="19"/>
+                <w:szCs w:val="19"/>
+              </w:rPr>
+              <w:t>strreportcode</w:t>
+            </w:r>
+            <w:r>
+              <w:rPr>
+                <w:rFonts w:ascii="Consolas" w:hAnsi="Consolas" w:cs="Consolas"/>
+                <w:sz w:val="19"/>
+                <w:szCs w:val="19"/>
+              </w:rPr>
+              <w:t xml:space="preserve"> </w:t>
+            </w:r>
+            <w:r>
+              <w:rPr>
+                <w:rFonts w:ascii="Consolas" w:hAnsi="Consolas" w:cs="Consolas"/>
+                <w:color w:val="808080"/>
+                <w:sz w:val="19"/>
+                <w:szCs w:val="19"/>
+              </w:rPr>
+              <w:t>like</w:t>
+            </w:r>
+            <w:r>
+              <w:rPr>
+                <w:rFonts w:ascii="Consolas" w:hAnsi="Consolas" w:cs="Consolas"/>
+                <w:sz w:val="19"/>
+                <w:szCs w:val="19"/>
+              </w:rPr>
+              <w:t xml:space="preserve"> </w:t>
+            </w:r>
+            <w:r>
+              <w:rPr>
+                <w:rFonts w:ascii="Consolas" w:hAnsi="Consolas" w:cs="Consolas"/>
+                <w:color w:val="FF0000"/>
+                <w:sz w:val="19"/>
+                <w:szCs w:val="19"/>
+              </w:rPr>
+              <w:t>'BRL%'</w:t>
+            </w:r>
+            <w:r>
+              <w:rPr>
+                <w:rFonts w:ascii="Consolas" w:hAnsi="Consolas" w:cs="Consolas"/>
+                <w:sz w:val="19"/>
+                <w:szCs w:val="19"/>
+              </w:rPr>
+              <w:t xml:space="preserve"> </w:t>
+            </w:r>
+            <w:r>
+              <w:rPr>
+                <w:rFonts w:ascii="Consolas" w:hAnsi="Consolas" w:cs="Consolas"/>
+                <w:color w:val="808080"/>
+                <w:sz w:val="19"/>
+                <w:szCs w:val="19"/>
+              </w:rPr>
+              <w:t>or</w:t>
+            </w:r>
+            <w:r>
+              <w:rPr>
+                <w:rFonts w:ascii="Consolas" w:hAnsi="Consolas" w:cs="Consolas"/>
+                <w:sz w:val="19"/>
+                <w:szCs w:val="19"/>
+              </w:rPr>
+              <w:t xml:space="preserve"> </w:t>
+            </w:r>
+            <w:r>
+              <w:rPr>
+                <w:rFonts w:ascii="Consolas" w:hAnsi="Consolas" w:cs="Consolas"/>
+                <w:color w:val="008080"/>
+                <w:sz w:val="19"/>
+                <w:szCs w:val="19"/>
+              </w:rPr>
+              <w:t>strreportcode</w:t>
+            </w:r>
+            <w:r>
+              <w:rPr>
+                <w:rFonts w:ascii="Consolas" w:hAnsi="Consolas" w:cs="Consolas"/>
+                <w:sz w:val="19"/>
+                <w:szCs w:val="19"/>
+              </w:rPr>
+              <w:t xml:space="preserve"> </w:t>
+            </w:r>
+            <w:r>
+              <w:rPr>
+                <w:rFonts w:ascii="Consolas" w:hAnsi="Consolas" w:cs="Consolas"/>
+                <w:color w:val="808080"/>
+                <w:sz w:val="19"/>
+                <w:szCs w:val="19"/>
+              </w:rPr>
+              <w:t>like</w:t>
+            </w:r>
+            <w:r>
+              <w:rPr>
+                <w:rFonts w:ascii="Consolas" w:hAnsi="Consolas" w:cs="Consolas"/>
+                <w:sz w:val="19"/>
+                <w:szCs w:val="19"/>
+              </w:rPr>
+              <w:t xml:space="preserve"> </w:t>
+            </w:r>
+            <w:r>
+              <w:rPr>
+                <w:rFonts w:ascii="Consolas" w:hAnsi="Consolas" w:cs="Consolas"/>
+                <w:color w:val="FF0000"/>
+                <w:sz w:val="19"/>
+                <w:szCs w:val="19"/>
+              </w:rPr>
+              <w:t>'BRN%'</w:t>
+            </w:r>
+            <w:r>
+              <w:rPr>
+                <w:rFonts w:ascii="Consolas" w:hAnsi="Consolas" w:cs="Consolas"/>
+                <w:sz w:val="19"/>
+                <w:szCs w:val="19"/>
+              </w:rPr>
+              <w:t xml:space="preserve"> </w:t>
+            </w:r>
+            <w:r>
+              <w:rPr>
+                <w:rFonts w:ascii="Consolas" w:hAnsi="Consolas" w:cs="Consolas"/>
+                <w:color w:val="808080"/>
+                <w:sz w:val="19"/>
+                <w:szCs w:val="19"/>
+              </w:rPr>
+              <w:t>or</w:t>
+            </w:r>
+            <w:r>
+              <w:rPr>
+                <w:rFonts w:ascii="Consolas" w:hAnsi="Consolas" w:cs="Consolas"/>
+                <w:sz w:val="19"/>
+                <w:szCs w:val="19"/>
+              </w:rPr>
+              <w:t xml:space="preserve"> </w:t>
+            </w:r>
+            <w:r>
+              <w:rPr>
+                <w:rFonts w:ascii="Consolas" w:hAnsi="Consolas" w:cs="Consolas"/>
+                <w:color w:val="008080"/>
+                <w:sz w:val="19"/>
+                <w:szCs w:val="19"/>
+              </w:rPr>
+              <w:t>strreportcode</w:t>
+            </w:r>
+            <w:r>
+              <w:rPr>
+                <w:rFonts w:ascii="Consolas" w:hAnsi="Consolas" w:cs="Consolas"/>
+                <w:sz w:val="19"/>
+                <w:szCs w:val="19"/>
+              </w:rPr>
+              <w:t xml:space="preserve"> </w:t>
+            </w:r>
+            <w:r>
+              <w:rPr>
+                <w:rFonts w:ascii="Consolas" w:hAnsi="Consolas" w:cs="Consolas"/>
+                <w:color w:val="808080"/>
+                <w:sz w:val="19"/>
+                <w:szCs w:val="19"/>
+              </w:rPr>
+              <w:t>like</w:t>
+            </w:r>
+            <w:r>
+              <w:rPr>
+                <w:rFonts w:ascii="Consolas" w:hAnsi="Consolas" w:cs="Consolas"/>
+                <w:sz w:val="19"/>
+                <w:szCs w:val="19"/>
+              </w:rPr>
+              <w:t xml:space="preserve"> </w:t>
+            </w:r>
+            <w:r>
+              <w:rPr>
+                <w:rFonts w:ascii="Consolas" w:hAnsi="Consolas" w:cs="Consolas"/>
+                <w:color w:val="FF0000"/>
+                <w:sz w:val="19"/>
+                <w:szCs w:val="19"/>
+              </w:rPr>
+              <w:t>'LCS%'</w:t>
+            </w:r>
+            <w:r>
+              <w:rPr>
+                <w:rFonts w:ascii="Consolas" w:hAnsi="Consolas" w:cs="Consolas"/>
+                <w:color w:val="808080"/>
+                <w:sz w:val="19"/>
+                <w:szCs w:val="19"/>
+              </w:rPr>
+              <w:t>)</w:t>
+            </w:r>
+          </w:p>
+          <w:p>
+            <w:pPr>
+              <w:overflowPunct/>
+              <w:textAlignment w:val="auto"/>
+              <w:rPr>
+                <w:rFonts w:ascii="Consolas" w:hAnsi="Consolas" w:cs="Consolas"/>
+                <w:sz w:val="19"/>
+                <w:szCs w:val="19"/>
+              </w:rPr>
+            </w:pPr>
+            <w:r>
+              <w:rPr>
+                <w:rFonts w:ascii="Consolas" w:hAnsi="Consolas" w:cs="Consolas"/>
+                <w:sz w:val="19"/>
+                <w:szCs w:val="19"/>
+              </w:rPr>
+              <w:t xml:space="preserve">  </w:t>
+            </w:r>
+            <w:r>
+              <w:rPr>
+                <w:rFonts w:ascii="Consolas" w:hAnsi="Consolas" w:cs="Consolas"/>
+                <w:color w:val="0000FF"/>
+                <w:sz w:val="19"/>
+                <w:szCs w:val="19"/>
+              </w:rPr>
+              <w:t>order</w:t>
+            </w:r>
+            <w:r>
+              <w:rPr>
+                <w:rFonts w:ascii="Consolas" w:hAnsi="Consolas" w:cs="Consolas"/>
+                <w:sz w:val="19"/>
+                <w:szCs w:val="19"/>
+              </w:rPr>
+              <w:t xml:space="preserve"> </w:t>
+            </w:r>
+            <w:r>
+              <w:rPr>
+                <w:rFonts w:ascii="Consolas" w:hAnsi="Consolas" w:cs="Consolas"/>
+                <w:color w:val="0000FF"/>
+                <w:sz w:val="19"/>
+                <w:szCs w:val="19"/>
+              </w:rPr>
+              <w:t>by</w:t>
+            </w:r>
+            <w:r>
+              <w:rPr>
+                <w:rFonts w:ascii="Consolas" w:hAnsi="Consolas" w:cs="Consolas"/>
+                <w:sz w:val="19"/>
+                <w:szCs w:val="19"/>
+              </w:rPr>
+              <w:t xml:space="preserve"> </w:t>
+            </w:r>
+            <w:r>
+              <w:rPr>
+                <w:rFonts w:ascii="Consolas" w:hAnsi="Consolas" w:cs="Consolas"/>
+                <w:color w:val="008080"/>
+                <w:sz w:val="19"/>
+                <w:szCs w:val="19"/>
+              </w:rPr>
+              <w:t>coachingid</w:t>
+            </w:r>
+          </w:p>
+          <w:p>
+            <w:pPr>
+              <w:overflowPunct/>
+              <w:textAlignment w:val="auto"/>
+              <w:rPr>
+                <w:rFonts w:ascii="Consolas" w:hAnsi="Consolas" w:cs="Consolas"/>
+                <w:sz w:val="19"/>
+                <w:szCs w:val="19"/>
+              </w:rPr>
+            </w:pPr>
+            <w:r>
+              <w:rPr>
+                <w:rFonts w:ascii="Consolas" w:hAnsi="Consolas" w:cs="Consolas"/>
+                <w:color w:val="0000FF"/>
+                <w:sz w:val="19"/>
+                <w:szCs w:val="19"/>
+              </w:rPr>
+              <w:t>GO</w:t>
+            </w:r>
+          </w:p>
+          <w:p>
+            <w:pPr>
+              <w:overflowPunct/>
+              <w:textAlignment w:val="auto"/>
+              <w:rPr>
+                <w:rFonts w:ascii="Consolas" w:hAnsi="Consolas" w:cs="Consolas"/>
+                <w:sz w:val="19"/>
+                <w:szCs w:val="19"/>
+              </w:rPr>
+            </w:pPr>
+          </w:p>
+          <w:p>
+            <w:pPr>
+              <w:overflowPunct/>
+              <w:textAlignment w:val="auto"/>
+              <w:rPr>
+                <w:rFonts w:ascii="Consolas" w:hAnsi="Consolas" w:cs="Consolas"/>
+                <w:sz w:val="19"/>
+                <w:szCs w:val="19"/>
+              </w:rPr>
+            </w:pPr>
+          </w:p>
+          <w:p>
+            <w:pPr>
+              <w:overflowPunct/>
+              <w:textAlignment w:val="auto"/>
+              <w:rPr>
+                <w:rFonts w:ascii="Consolas" w:hAnsi="Consolas" w:cs="Consolas"/>
+                <w:sz w:val="19"/>
+                <w:szCs w:val="19"/>
+              </w:rPr>
+            </w:pPr>
+          </w:p>
+          <w:p>
+            <w:pPr>
+              <w:overflowPunct/>
+              <w:textAlignment w:val="auto"/>
+              <w:rPr>
+                <w:rFonts w:ascii="Consolas" w:hAnsi="Consolas" w:cs="Consolas"/>
+                <w:sz w:val="19"/>
+                <w:szCs w:val="19"/>
+              </w:rPr>
+            </w:pPr>
+            <w:r>
+              <w:rPr>
+                <w:rFonts w:ascii="Consolas" w:hAnsi="Consolas" w:cs="Consolas"/>
+                <w:color w:val="0000FF"/>
+                <w:sz w:val="19"/>
+                <w:szCs w:val="19"/>
+              </w:rPr>
+              <w:t>SELECT</w:t>
+            </w:r>
+            <w:r>
+              <w:rPr>
+                <w:rFonts w:ascii="Consolas" w:hAnsi="Consolas" w:cs="Consolas"/>
+                <w:sz w:val="19"/>
+                <w:szCs w:val="19"/>
+              </w:rPr>
+              <w:t xml:space="preserve"> </w:t>
+            </w:r>
+            <w:r>
+              <w:rPr>
+                <w:rFonts w:ascii="Consolas" w:hAnsi="Consolas" w:cs="Consolas"/>
+                <w:color w:val="008080"/>
+                <w:sz w:val="19"/>
+                <w:szCs w:val="19"/>
+              </w:rPr>
+              <w:t>CLR</w:t>
+            </w:r>
+            <w:r>
+              <w:rPr>
+                <w:rFonts w:ascii="Consolas" w:hAnsi="Consolas" w:cs="Consolas"/>
+                <w:color w:val="808080"/>
+                <w:sz w:val="19"/>
+                <w:szCs w:val="19"/>
+              </w:rPr>
+              <w:t>.*</w:t>
+            </w:r>
+          </w:p>
+          <w:p>
+            <w:pPr>
+              <w:overflowPunct/>
+              <w:textAlignment w:val="auto"/>
+              <w:rPr>
+                <w:rFonts w:ascii="Consolas" w:hAnsi="Consolas" w:cs="Consolas"/>
+                <w:sz w:val="19"/>
+                <w:szCs w:val="19"/>
+              </w:rPr>
+            </w:pPr>
+            <w:r>
+              <w:rPr>
+                <w:rFonts w:ascii="Consolas" w:hAnsi="Consolas" w:cs="Consolas"/>
+                <w:sz w:val="19"/>
+                <w:szCs w:val="19"/>
+              </w:rPr>
+              <w:t xml:space="preserve">  </w:t>
+            </w:r>
+            <w:r>
+              <w:rPr>
+                <w:rFonts w:ascii="Consolas" w:hAnsi="Consolas" w:cs="Consolas"/>
+                <w:color w:val="0000FF"/>
+                <w:sz w:val="19"/>
+                <w:szCs w:val="19"/>
+              </w:rPr>
+              <w:t>FROM</w:t>
+            </w:r>
+            <w:r>
+              <w:rPr>
+                <w:rFonts w:ascii="Consolas" w:hAnsi="Consolas" w:cs="Consolas"/>
+                <w:sz w:val="19"/>
+                <w:szCs w:val="19"/>
+              </w:rPr>
+              <w:t xml:space="preserve"> </w:t>
+            </w:r>
+            <w:r>
+              <w:rPr>
+                <w:rFonts w:ascii="Consolas" w:hAnsi="Consolas" w:cs="Consolas"/>
+                <w:color w:val="008080"/>
+                <w:sz w:val="19"/>
+                <w:szCs w:val="19"/>
+              </w:rPr>
+              <w:t>[EC]</w:t>
+            </w:r>
+            <w:r>
+              <w:rPr>
+                <w:rFonts w:ascii="Consolas" w:hAnsi="Consolas" w:cs="Consolas"/>
+                <w:color w:val="808080"/>
+                <w:sz w:val="19"/>
+                <w:szCs w:val="19"/>
+              </w:rPr>
+              <w:t>.</w:t>
+            </w:r>
+            <w:r>
+              <w:rPr>
+                <w:rFonts w:ascii="Consolas" w:hAnsi="Consolas" w:cs="Consolas"/>
+                <w:color w:val="008080"/>
+                <w:sz w:val="19"/>
+                <w:szCs w:val="19"/>
+              </w:rPr>
+              <w:t>[Coaching_Log]CL</w:t>
+            </w:r>
+            <w:r>
+              <w:rPr>
+                <w:rFonts w:ascii="Consolas" w:hAnsi="Consolas" w:cs="Consolas"/>
+                <w:sz w:val="19"/>
+                <w:szCs w:val="19"/>
+              </w:rPr>
+              <w:t xml:space="preserve"> </w:t>
+            </w:r>
+            <w:r>
+              <w:rPr>
+                <w:rFonts w:ascii="Consolas" w:hAnsi="Consolas" w:cs="Consolas"/>
+                <w:color w:val="808080"/>
+                <w:sz w:val="19"/>
+                <w:szCs w:val="19"/>
+              </w:rPr>
+              <w:t>JOIN</w:t>
+            </w:r>
+            <w:r>
+              <w:rPr>
+                <w:rFonts w:ascii="Consolas" w:hAnsi="Consolas" w:cs="Consolas"/>
+                <w:sz w:val="19"/>
+                <w:szCs w:val="19"/>
+              </w:rPr>
+              <w:t xml:space="preserve"> </w:t>
+            </w:r>
+            <w:r>
+              <w:rPr>
+                <w:rFonts w:ascii="Consolas" w:hAnsi="Consolas" w:cs="Consolas"/>
+                <w:color w:val="008080"/>
+                <w:sz w:val="19"/>
+                <w:szCs w:val="19"/>
+              </w:rPr>
+              <w:t>[EC]</w:t>
+            </w:r>
+            <w:r>
+              <w:rPr>
+                <w:rFonts w:ascii="Consolas" w:hAnsi="Consolas" w:cs="Consolas"/>
+                <w:color w:val="808080"/>
+                <w:sz w:val="19"/>
+                <w:szCs w:val="19"/>
+              </w:rPr>
+              <w:t>.</w:t>
+            </w:r>
+            <w:r>
+              <w:rPr>
+                <w:rFonts w:ascii="Consolas" w:hAnsi="Consolas" w:cs="Consolas"/>
+                <w:color w:val="008080"/>
+                <w:sz w:val="19"/>
+                <w:szCs w:val="19"/>
+              </w:rPr>
+              <w:t>[Coaching_Log_Reason]CLR</w:t>
+            </w:r>
+          </w:p>
+          <w:p>
+            <w:pPr>
+              <w:overflowPunct/>
+              <w:textAlignment w:val="auto"/>
+              <w:rPr>
+                <w:rFonts w:ascii="Consolas" w:hAnsi="Consolas" w:cs="Consolas"/>
+                <w:sz w:val="19"/>
+                <w:szCs w:val="19"/>
+              </w:rPr>
+            </w:pPr>
+            <w:r>
+              <w:rPr>
+                <w:rFonts w:ascii="Consolas" w:hAnsi="Consolas" w:cs="Consolas"/>
+                <w:sz w:val="19"/>
+                <w:szCs w:val="19"/>
+              </w:rPr>
+              <w:t xml:space="preserve">  </w:t>
+            </w:r>
+            <w:r>
+              <w:rPr>
+                <w:rFonts w:ascii="Consolas" w:hAnsi="Consolas" w:cs="Consolas"/>
+                <w:color w:val="0000FF"/>
+                <w:sz w:val="19"/>
+                <w:szCs w:val="19"/>
+              </w:rPr>
+              <w:t>ON</w:t>
+            </w:r>
+            <w:r>
+              <w:rPr>
+                <w:rFonts w:ascii="Consolas" w:hAnsi="Consolas" w:cs="Consolas"/>
+                <w:sz w:val="19"/>
+                <w:szCs w:val="19"/>
+              </w:rPr>
+              <w:t xml:space="preserve"> </w:t>
+            </w:r>
+            <w:r>
+              <w:rPr>
+                <w:rFonts w:ascii="Consolas" w:hAnsi="Consolas" w:cs="Consolas"/>
+                <w:color w:val="008080"/>
+                <w:sz w:val="19"/>
+                <w:szCs w:val="19"/>
+              </w:rPr>
+              <w:t>CL</w:t>
+            </w:r>
+            <w:r>
+              <w:rPr>
+                <w:rFonts w:ascii="Consolas" w:hAnsi="Consolas" w:cs="Consolas"/>
+                <w:color w:val="808080"/>
+                <w:sz w:val="19"/>
+                <w:szCs w:val="19"/>
+              </w:rPr>
+              <w:t>.</w:t>
+            </w:r>
+            <w:r>
+              <w:rPr>
+                <w:rFonts w:ascii="Consolas" w:hAnsi="Consolas" w:cs="Consolas"/>
+                <w:color w:val="008080"/>
+                <w:sz w:val="19"/>
+                <w:szCs w:val="19"/>
+              </w:rPr>
+              <w:t>CoachingID</w:t>
+            </w:r>
+            <w:r>
+              <w:rPr>
+                <w:rFonts w:ascii="Consolas" w:hAnsi="Consolas" w:cs="Consolas"/>
+                <w:sz w:val="19"/>
+                <w:szCs w:val="19"/>
+              </w:rPr>
+              <w:t xml:space="preserve"> </w:t>
+            </w:r>
+            <w:r>
+              <w:rPr>
+                <w:rFonts w:ascii="Consolas" w:hAnsi="Consolas" w:cs="Consolas"/>
+                <w:color w:val="808080"/>
+                <w:sz w:val="19"/>
+                <w:szCs w:val="19"/>
+              </w:rPr>
+              <w:t>=</w:t>
+            </w:r>
+            <w:r>
+              <w:rPr>
+                <w:rFonts w:ascii="Consolas" w:hAnsi="Consolas" w:cs="Consolas"/>
+                <w:sz w:val="19"/>
+                <w:szCs w:val="19"/>
+              </w:rPr>
+              <w:t xml:space="preserve"> </w:t>
+            </w:r>
+            <w:r>
+              <w:rPr>
+                <w:rFonts w:ascii="Consolas" w:hAnsi="Consolas" w:cs="Consolas"/>
+                <w:color w:val="008080"/>
+                <w:sz w:val="19"/>
+                <w:szCs w:val="19"/>
+              </w:rPr>
+              <w:t>CLR</w:t>
+            </w:r>
+            <w:r>
+              <w:rPr>
+                <w:rFonts w:ascii="Consolas" w:hAnsi="Consolas" w:cs="Consolas"/>
+                <w:color w:val="808080"/>
+                <w:sz w:val="19"/>
+                <w:szCs w:val="19"/>
+              </w:rPr>
+              <w:t>.</w:t>
+            </w:r>
+            <w:r>
+              <w:rPr>
+                <w:rFonts w:ascii="Consolas" w:hAnsi="Consolas" w:cs="Consolas"/>
+                <w:color w:val="008080"/>
+                <w:sz w:val="19"/>
+                <w:szCs w:val="19"/>
+              </w:rPr>
+              <w:t>CoachingID</w:t>
+            </w:r>
+          </w:p>
+          <w:p>
+            <w:pPr>
+              <w:overflowPunct/>
+              <w:textAlignment w:val="auto"/>
+              <w:rPr>
+                <w:rFonts w:ascii="Consolas" w:hAnsi="Consolas" w:cs="Consolas"/>
+                <w:sz w:val="19"/>
+                <w:szCs w:val="19"/>
+              </w:rPr>
+            </w:pPr>
+            <w:r>
+              <w:rPr>
+                <w:rFonts w:ascii="Consolas" w:hAnsi="Consolas" w:cs="Consolas"/>
+                <w:sz w:val="19"/>
+                <w:szCs w:val="19"/>
+              </w:rPr>
+              <w:t xml:space="preserve">  </w:t>
+            </w:r>
+            <w:r>
+              <w:rPr>
+                <w:rFonts w:ascii="Consolas" w:hAnsi="Consolas" w:cs="Consolas"/>
+                <w:color w:val="0000FF"/>
+                <w:sz w:val="19"/>
+                <w:szCs w:val="19"/>
+              </w:rPr>
+              <w:t>where</w:t>
+            </w:r>
+            <w:r>
+              <w:rPr>
+                <w:rFonts w:ascii="Consolas" w:hAnsi="Consolas" w:cs="Consolas"/>
+                <w:sz w:val="19"/>
+                <w:szCs w:val="19"/>
+              </w:rPr>
+              <w:t xml:space="preserve"> </w:t>
+            </w:r>
+            <w:r>
+              <w:rPr>
+                <w:rFonts w:ascii="Consolas" w:hAnsi="Consolas" w:cs="Consolas"/>
+                <w:color w:val="008080"/>
+                <w:sz w:val="19"/>
+                <w:szCs w:val="19"/>
+              </w:rPr>
+              <w:t>strreportcode</w:t>
+            </w:r>
+            <w:r>
+              <w:rPr>
+                <w:rFonts w:ascii="Consolas" w:hAnsi="Consolas" w:cs="Consolas"/>
+                <w:sz w:val="19"/>
+                <w:szCs w:val="19"/>
+              </w:rPr>
+              <w:t xml:space="preserve"> </w:t>
+            </w:r>
+            <w:r>
+              <w:rPr>
+                <w:rFonts w:ascii="Consolas" w:hAnsi="Consolas" w:cs="Consolas"/>
+                <w:color w:val="808080"/>
+                <w:sz w:val="19"/>
+                <w:szCs w:val="19"/>
+              </w:rPr>
+              <w:t>LIKE</w:t>
+            </w:r>
+            <w:r>
+              <w:rPr>
+                <w:rFonts w:ascii="Consolas" w:hAnsi="Consolas" w:cs="Consolas"/>
+                <w:sz w:val="19"/>
+                <w:szCs w:val="19"/>
+              </w:rPr>
+              <w:t xml:space="preserve"> </w:t>
+            </w:r>
+            <w:r>
+              <w:rPr>
+                <w:rFonts w:ascii="Consolas" w:hAnsi="Consolas" w:cs="Consolas"/>
+                <w:color w:val="FF0000"/>
+                <w:sz w:val="19"/>
+                <w:szCs w:val="19"/>
+              </w:rPr>
+              <w:t>'%20180401'</w:t>
+            </w:r>
+            <w:r>
+              <w:rPr>
+                <w:rFonts w:ascii="Consolas" w:hAnsi="Consolas" w:cs="Consolas"/>
+                <w:sz w:val="19"/>
+                <w:szCs w:val="19"/>
+              </w:rPr>
+              <w:t xml:space="preserve"> </w:t>
+            </w:r>
+          </w:p>
+          <w:p>
+            <w:pPr>
+              <w:overflowPunct/>
+              <w:textAlignment w:val="auto"/>
+              <w:rPr>
+                <w:rFonts w:ascii="Consolas" w:hAnsi="Consolas" w:cs="Consolas"/>
+                <w:sz w:val="19"/>
+                <w:szCs w:val="19"/>
+              </w:rPr>
+            </w:pPr>
+            <w:r>
+              <w:rPr>
+                <w:rFonts w:ascii="Consolas" w:hAnsi="Consolas" w:cs="Consolas"/>
+                <w:sz w:val="19"/>
+                <w:szCs w:val="19"/>
+              </w:rPr>
+              <w:t xml:space="preserve">     </w:t>
+            </w:r>
+            <w:r>
+              <w:rPr>
+                <w:rFonts w:ascii="Consolas" w:hAnsi="Consolas" w:cs="Consolas"/>
+                <w:color w:val="808080"/>
+                <w:sz w:val="19"/>
+                <w:szCs w:val="19"/>
+              </w:rPr>
+              <w:t>and</w:t>
+            </w:r>
+            <w:r>
+              <w:rPr>
+                <w:rFonts w:ascii="Consolas" w:hAnsi="Consolas" w:cs="Consolas"/>
+                <w:color w:val="0000FF"/>
+                <w:sz w:val="19"/>
+                <w:szCs w:val="19"/>
+              </w:rPr>
+              <w:t xml:space="preserve"> </w:t>
+            </w:r>
+            <w:r>
+              <w:rPr>
+                <w:rFonts w:ascii="Consolas" w:hAnsi="Consolas" w:cs="Consolas"/>
+                <w:color w:val="808080"/>
+                <w:sz w:val="19"/>
+                <w:szCs w:val="19"/>
+              </w:rPr>
+              <w:t>(</w:t>
+            </w:r>
+            <w:r>
+              <w:rPr>
+                <w:rFonts w:ascii="Consolas" w:hAnsi="Consolas" w:cs="Consolas"/>
+                <w:color w:val="008080"/>
+                <w:sz w:val="19"/>
+                <w:szCs w:val="19"/>
+              </w:rPr>
+              <w:t>strreportcode</w:t>
+            </w:r>
+            <w:r>
+              <w:rPr>
+                <w:rFonts w:ascii="Consolas" w:hAnsi="Consolas" w:cs="Consolas"/>
+                <w:sz w:val="19"/>
+                <w:szCs w:val="19"/>
+              </w:rPr>
+              <w:t xml:space="preserve"> </w:t>
+            </w:r>
+            <w:r>
+              <w:rPr>
+                <w:rFonts w:ascii="Consolas" w:hAnsi="Consolas" w:cs="Consolas"/>
+                <w:color w:val="808080"/>
+                <w:sz w:val="19"/>
+                <w:szCs w:val="19"/>
+              </w:rPr>
+              <w:t>like</w:t>
+            </w:r>
+            <w:r>
+              <w:rPr>
+                <w:rFonts w:ascii="Consolas" w:hAnsi="Consolas" w:cs="Consolas"/>
+                <w:sz w:val="19"/>
+                <w:szCs w:val="19"/>
+              </w:rPr>
+              <w:t xml:space="preserve"> </w:t>
+            </w:r>
+            <w:r>
+              <w:rPr>
+                <w:rFonts w:ascii="Consolas" w:hAnsi="Consolas" w:cs="Consolas"/>
+                <w:color w:val="FF0000"/>
+                <w:sz w:val="19"/>
+                <w:szCs w:val="19"/>
+              </w:rPr>
+              <w:t>'BRL%'</w:t>
+            </w:r>
+            <w:r>
+              <w:rPr>
+                <w:rFonts w:ascii="Consolas" w:hAnsi="Consolas" w:cs="Consolas"/>
+                <w:sz w:val="19"/>
+                <w:szCs w:val="19"/>
+              </w:rPr>
+              <w:t xml:space="preserve"> </w:t>
+            </w:r>
+            <w:r>
+              <w:rPr>
+                <w:rFonts w:ascii="Consolas" w:hAnsi="Consolas" w:cs="Consolas"/>
+                <w:color w:val="808080"/>
+                <w:sz w:val="19"/>
+                <w:szCs w:val="19"/>
+              </w:rPr>
+              <w:t>or</w:t>
+            </w:r>
+            <w:r>
+              <w:rPr>
+                <w:rFonts w:ascii="Consolas" w:hAnsi="Consolas" w:cs="Consolas"/>
+                <w:sz w:val="19"/>
+                <w:szCs w:val="19"/>
+              </w:rPr>
+              <w:t xml:space="preserve"> </w:t>
+            </w:r>
+            <w:r>
+              <w:rPr>
+                <w:rFonts w:ascii="Consolas" w:hAnsi="Consolas" w:cs="Consolas"/>
+                <w:color w:val="008080"/>
+                <w:sz w:val="19"/>
+                <w:szCs w:val="19"/>
+              </w:rPr>
+              <w:t>strreportcode</w:t>
+            </w:r>
+            <w:r>
+              <w:rPr>
+                <w:rFonts w:ascii="Consolas" w:hAnsi="Consolas" w:cs="Consolas"/>
+                <w:sz w:val="19"/>
+                <w:szCs w:val="19"/>
+              </w:rPr>
+              <w:t xml:space="preserve"> </w:t>
+            </w:r>
+            <w:r>
+              <w:rPr>
+                <w:rFonts w:ascii="Consolas" w:hAnsi="Consolas" w:cs="Consolas"/>
+                <w:color w:val="808080"/>
+                <w:sz w:val="19"/>
+                <w:szCs w:val="19"/>
+              </w:rPr>
+              <w:t>like</w:t>
+            </w:r>
+            <w:r>
+              <w:rPr>
+                <w:rFonts w:ascii="Consolas" w:hAnsi="Consolas" w:cs="Consolas"/>
+                <w:sz w:val="19"/>
+                <w:szCs w:val="19"/>
+              </w:rPr>
+              <w:t xml:space="preserve"> </w:t>
+            </w:r>
+            <w:r>
+              <w:rPr>
+                <w:rFonts w:ascii="Consolas" w:hAnsi="Consolas" w:cs="Consolas"/>
+                <w:color w:val="FF0000"/>
+                <w:sz w:val="19"/>
+                <w:szCs w:val="19"/>
+              </w:rPr>
+              <w:t>'BRN%'</w:t>
+            </w:r>
+            <w:r>
+              <w:rPr>
+                <w:rFonts w:ascii="Consolas" w:hAnsi="Consolas" w:cs="Consolas"/>
+                <w:sz w:val="19"/>
+                <w:szCs w:val="19"/>
+              </w:rPr>
+              <w:t xml:space="preserve"> </w:t>
+            </w:r>
+            <w:r>
+              <w:rPr>
+                <w:rFonts w:ascii="Consolas" w:hAnsi="Consolas" w:cs="Consolas"/>
+                <w:color w:val="808080"/>
+                <w:sz w:val="19"/>
+                <w:szCs w:val="19"/>
+              </w:rPr>
+              <w:t>or</w:t>
+            </w:r>
+            <w:r>
+              <w:rPr>
+                <w:rFonts w:ascii="Consolas" w:hAnsi="Consolas" w:cs="Consolas"/>
+                <w:sz w:val="19"/>
+                <w:szCs w:val="19"/>
+              </w:rPr>
+              <w:t xml:space="preserve"> </w:t>
+            </w:r>
+            <w:r>
+              <w:rPr>
+                <w:rFonts w:ascii="Consolas" w:hAnsi="Consolas" w:cs="Consolas"/>
+                <w:color w:val="008080"/>
+                <w:sz w:val="19"/>
+                <w:szCs w:val="19"/>
+              </w:rPr>
+              <w:t>strreportcode</w:t>
+            </w:r>
+            <w:r>
+              <w:rPr>
+                <w:rFonts w:ascii="Consolas" w:hAnsi="Consolas" w:cs="Consolas"/>
+                <w:sz w:val="19"/>
+                <w:szCs w:val="19"/>
+              </w:rPr>
+              <w:t xml:space="preserve"> </w:t>
+            </w:r>
+            <w:r>
+              <w:rPr>
+                <w:rFonts w:ascii="Consolas" w:hAnsi="Consolas" w:cs="Consolas"/>
+                <w:color w:val="808080"/>
+                <w:sz w:val="19"/>
+                <w:szCs w:val="19"/>
+              </w:rPr>
+              <w:t>like</w:t>
+            </w:r>
+            <w:r>
+              <w:rPr>
+                <w:rFonts w:ascii="Consolas" w:hAnsi="Consolas" w:cs="Consolas"/>
+                <w:sz w:val="19"/>
+                <w:szCs w:val="19"/>
+              </w:rPr>
+              <w:t xml:space="preserve"> </w:t>
+            </w:r>
+            <w:r>
+              <w:rPr>
+                <w:rFonts w:ascii="Consolas" w:hAnsi="Consolas" w:cs="Consolas"/>
+                <w:color w:val="FF0000"/>
+                <w:sz w:val="19"/>
+                <w:szCs w:val="19"/>
+              </w:rPr>
+              <w:t>'LCS%'</w:t>
+            </w:r>
+            <w:r>
+              <w:rPr>
+                <w:rFonts w:ascii="Consolas" w:hAnsi="Consolas" w:cs="Consolas"/>
+                <w:color w:val="808080"/>
+                <w:sz w:val="19"/>
+                <w:szCs w:val="19"/>
+              </w:rPr>
+              <w:t>)</w:t>
+            </w:r>
+          </w:p>
+          <w:p>
+            <w:pPr>
+              <w:overflowPunct/>
+              <w:textAlignment w:val="auto"/>
+              <w:rPr>
+                <w:rFonts w:ascii="Consolas" w:hAnsi="Consolas" w:cs="Consolas"/>
+                <w:sz w:val="19"/>
+                <w:szCs w:val="19"/>
+              </w:rPr>
+            </w:pPr>
+            <w:r>
+              <w:rPr>
+                <w:rFonts w:ascii="Consolas" w:hAnsi="Consolas" w:cs="Consolas"/>
+                <w:sz w:val="19"/>
+                <w:szCs w:val="19"/>
+              </w:rPr>
+              <w:t xml:space="preserve">  </w:t>
+            </w:r>
+            <w:r>
+              <w:rPr>
+                <w:rFonts w:ascii="Consolas" w:hAnsi="Consolas" w:cs="Consolas"/>
+                <w:color w:val="0000FF"/>
+                <w:sz w:val="19"/>
+                <w:szCs w:val="19"/>
+              </w:rPr>
+              <w:t>order</w:t>
+            </w:r>
+            <w:r>
+              <w:rPr>
+                <w:rFonts w:ascii="Consolas" w:hAnsi="Consolas" w:cs="Consolas"/>
+                <w:sz w:val="19"/>
+                <w:szCs w:val="19"/>
+              </w:rPr>
+              <w:t xml:space="preserve"> </w:t>
+            </w:r>
+            <w:r>
+              <w:rPr>
+                <w:rFonts w:ascii="Consolas" w:hAnsi="Consolas" w:cs="Consolas"/>
+                <w:color w:val="0000FF"/>
+                <w:sz w:val="19"/>
+                <w:szCs w:val="19"/>
+              </w:rPr>
+              <w:t>by</w:t>
+            </w:r>
+            <w:r>
+              <w:rPr>
+                <w:rFonts w:ascii="Consolas" w:hAnsi="Consolas" w:cs="Consolas"/>
+                <w:sz w:val="19"/>
+                <w:szCs w:val="19"/>
+              </w:rPr>
+              <w:t xml:space="preserve"> </w:t>
+            </w:r>
+            <w:r>
+              <w:rPr>
+                <w:rFonts w:ascii="Consolas" w:hAnsi="Consolas" w:cs="Consolas"/>
+                <w:color w:val="008080"/>
+                <w:sz w:val="19"/>
+                <w:szCs w:val="19"/>
+              </w:rPr>
+              <w:t>coachingid</w:t>
+            </w:r>
+          </w:p>
+          <w:p>
+            <w:pPr>
+              <w:overflowPunct/>
+              <w:textAlignment w:val="auto"/>
+              <w:rPr>
+                <w:rFonts w:ascii="Consolas" w:hAnsi="Consolas" w:cs="Consolas"/>
+                <w:sz w:val="19"/>
+                <w:szCs w:val="19"/>
+              </w:rPr>
+            </w:pPr>
+            <w:r>
+              <w:rPr>
+                <w:rFonts w:ascii="Consolas" w:hAnsi="Consolas" w:cs="Consolas"/>
+                <w:color w:val="0000FF"/>
+                <w:sz w:val="19"/>
+                <w:szCs w:val="19"/>
+              </w:rPr>
+              <w:t>GO</w:t>
+            </w:r>
+          </w:p>
+          <w:p>
+            <w:pPr>
+              <w:overflowPunct/>
+              <w:textAlignment w:val="auto"/>
+              <w:rPr>
+                <w:rFonts w:ascii="Consolas" w:hAnsi="Consolas" w:cs="Consolas"/>
+                <w:sz w:val="19"/>
+                <w:szCs w:val="19"/>
+              </w:rPr>
+            </w:pPr>
+          </w:p>
+          <w:p>
+            <w:pPr>
+              <w:overflowPunct/>
+              <w:textAlignment w:val="auto"/>
+              <w:rPr>
+                <w:rFonts w:ascii="Consolas" w:hAnsi="Consolas" w:cs="Consolas"/>
+                <w:sz w:val="19"/>
+                <w:szCs w:val="19"/>
+              </w:rPr>
+            </w:pPr>
+            <w:r>
+              <w:rPr>
+                <w:rFonts w:ascii="Consolas" w:hAnsi="Consolas" w:cs="Consolas"/>
+                <w:sz w:val="19"/>
+                <w:szCs w:val="19"/>
+              </w:rPr>
+              <w:t>eCL_Outlier_Feed_BRL20180401.csv</w:t>
+            </w:r>
+          </w:p>
+          <w:p>
+            <w:pPr>
+              <w:overflowPunct/>
+              <w:textAlignment w:val="auto"/>
+              <w:rPr>
+                <w:rFonts w:ascii="Consolas" w:hAnsi="Consolas" w:cs="Consolas"/>
+                <w:sz w:val="19"/>
+                <w:szCs w:val="19"/>
+              </w:rPr>
+            </w:pPr>
+            <w:r>
+              <w:rPr>
+                <w:rFonts w:ascii="Consolas" w:hAnsi="Consolas" w:cs="Consolas"/>
+                <w:sz w:val="19"/>
+                <w:szCs w:val="19"/>
+              </w:rPr>
+              <w:t>eCL_Outlier_Feed_BRN20180401.csv</w:t>
+            </w:r>
+          </w:p>
+          <w:p>
+            <w:pPr>
+              <w:overflowPunct/>
+              <w:textAlignment w:val="auto"/>
+              <w:rPr>
+                <w:rFonts w:ascii="Consolas" w:hAnsi="Consolas" w:cs="Consolas"/>
+                <w:sz w:val="19"/>
+                <w:szCs w:val="19"/>
+              </w:rPr>
+            </w:pPr>
+            <w:r>
+              <w:rPr>
+                <w:rFonts w:ascii="Consolas" w:hAnsi="Consolas" w:cs="Consolas"/>
+                <w:sz w:val="19"/>
+                <w:szCs w:val="19"/>
+              </w:rPr>
+              <w:t>eCl_Outlier_Feed_LCS20180401.csv</w:t>
+            </w:r>
+          </w:p>
+          <w:p/>
+        </w:tc>
+      </w:tr>
+    </w:tbl>
+    <w:p/>
+    <w:tbl>
+      <w:tblPr>
+        <w:tblW w:w="13500" w:type="dxa"/>
+        <w:tblInd w:w="-612" w:type="dxa"/>
+        <w:tblBorders>
+          <w:top w:val="double" w:sz="4" w:space="0" w:color="auto"/>
+          <w:left w:val="double" w:sz="4" w:space="0" w:color="auto"/>
+          <w:bottom w:val="double" w:sz="4" w:space="0" w:color="auto"/>
+          <w:right w:val="double" w:sz="4" w:space="0" w:color="auto"/>
+          <w:insideH w:val="single" w:sz="6" w:space="0" w:color="auto"/>
+          <w:insideV w:val="single" w:sz="6" w:space="0" w:color="auto"/>
+        </w:tblBorders>
+        <w:tblLayout w:type="fixed"/>
+        <w:tblLook w:val="0000" w:firstRow="0" w:lastRow="0" w:firstColumn="0" w:lastColumn="0" w:noHBand="0" w:noVBand="0"/>
+      </w:tblPr>
+      <w:tblGrid>
+        <w:gridCol w:w="900"/>
+        <w:gridCol w:w="3960"/>
+        <w:gridCol w:w="4500"/>
+        <w:gridCol w:w="1260"/>
+        <w:gridCol w:w="2880"/>
+      </w:tblGrid>
+      <w:tr>
+        <w:trPr>
+          <w:cantSplit/>
+          <w:tblHeader/>
+        </w:trPr>
+        <w:tc>
+          <w:tcPr>
+            <w:tcW w:w="900" w:type="dxa"/>
+            <w:shd w:val="clear" w:color="auto" w:fill="A6A6A6"/>
+          </w:tcPr>
+          <w:p>
+            <w:pPr>
+              <w:rPr>
+                <w:i/>
+              </w:rPr>
+            </w:pPr>
+            <w:r>
+              <w:t>TEST#</w:t>
+            </w:r>
+          </w:p>
+        </w:tc>
+        <w:tc>
+          <w:tcPr>
+            <w:tcW w:w="3960" w:type="dxa"/>
+            <w:shd w:val="clear" w:color="auto" w:fill="A6A6A6"/>
+          </w:tcPr>
+          <w:p>
+            <w:pPr>
+              <w:rPr>
+                <w:i/>
+              </w:rPr>
+            </w:pPr>
+            <w:r>
+              <w:t>ACTION</w:t>
+            </w:r>
+          </w:p>
+        </w:tc>
+        <w:tc>
+          <w:tcPr>
+            <w:tcW w:w="4500" w:type="dxa"/>
+            <w:shd w:val="clear" w:color="auto" w:fill="A6A6A6"/>
+          </w:tcPr>
+          <w:p>
+            <w:pPr>
+              <w:rPr>
+                <w:i/>
+              </w:rPr>
+            </w:pPr>
+            <w:r>
+              <w:t xml:space="preserve">EXPECTED RESULTS </w:t>
+            </w:r>
+          </w:p>
+        </w:tc>
+        <w:tc>
+          <w:tcPr>
+            <w:tcW w:w="1260" w:type="dxa"/>
+            <w:shd w:val="clear" w:color="auto" w:fill="A6A6A6"/>
+          </w:tcPr>
+          <w:p>
+            <w:pPr>
+              <w:rPr>
+                <w:i/>
+              </w:rPr>
+            </w:pPr>
+            <w:r>
+              <w:t>RESULTS</w:t>
+            </w:r>
+          </w:p>
+          <w:p>
+            <w:pPr>
+              <w:rPr>
+                <w:i/>
+              </w:rPr>
+            </w:pPr>
+            <w:r>
+              <w:t>P/F/I</w:t>
+            </w:r>
+          </w:p>
+        </w:tc>
+        <w:tc>
+          <w:tcPr>
+            <w:tcW w:w="2880" w:type="dxa"/>
+            <w:shd w:val="clear" w:color="auto" w:fill="A6A6A6"/>
+          </w:tcPr>
+          <w:p>
+            <w:pPr>
+              <w:rPr>
+                <w:i/>
+              </w:rPr>
+            </w:pPr>
+            <w:r>
+              <w:t>COMMENTS</w:t>
+            </w:r>
+          </w:p>
+        </w:tc>
+      </w:tr>
+      <w:tr>
+        <w:trPr>
+          <w:cantSplit/>
+        </w:trPr>
+        <w:tc>
+          <w:tcPr>
+            <w:tcW w:w="900" w:type="dxa"/>
+          </w:tcPr>
+          <w:p>
+            <w:pPr>
+              <w:rPr>
+                <w:rFonts w:asciiTheme="minorHAnsi" w:hAnsiTheme="minorHAnsi"/>
+                <w:bCs/>
+              </w:rPr>
+            </w:pPr>
+            <w:r>
+              <w:rPr>
+                <w:rFonts w:asciiTheme="minorHAnsi" w:hAnsiTheme="minorHAnsi"/>
+                <w:bCs/>
+              </w:rPr>
+              <w:lastRenderedPageBreak/>
+              <w:t>9.1</w:t>
+            </w:r>
+          </w:p>
+        </w:tc>
+        <w:tc>
+          <w:tcPr>
+            <w:tcW w:w="3960" w:type="dxa"/>
+          </w:tcPr>
+          <w:p>
+            <w:r>
+              <w:t xml:space="preserve">Place unencrypted files in Encrypt_In directory </w:t>
+            </w:r>
+          </w:p>
+        </w:tc>
+        <w:tc>
+          <w:tcPr>
+            <w:tcW w:w="4500" w:type="dxa"/>
+          </w:tcPr>
+          <w:p>
+            <w:r>
+              <w:t>Files encrypted and moved to Encrypt_Out</w:t>
+            </w:r>
+          </w:p>
+        </w:tc>
+        <w:tc>
+          <w:tcPr>
+            <w:tcW w:w="1260" w:type="dxa"/>
+          </w:tcPr>
+          <w:p>
+            <w:pPr>
+              <w:rPr>
+                <w:rFonts w:asciiTheme="minorHAnsi" w:hAnsiTheme="minorHAnsi"/>
+                <w:bCs/>
+              </w:rPr>
+            </w:pPr>
+            <w:r>
+              <w:rPr>
+                <w:rFonts w:asciiTheme="minorHAnsi" w:hAnsiTheme="minorHAnsi"/>
+                <w:bCs/>
+              </w:rPr>
+              <w:t>P</w:t>
+            </w:r>
+          </w:p>
+        </w:tc>
+        <w:tc>
+          <w:tcPr>
+            <w:tcW w:w="2880" w:type="dxa"/>
+          </w:tcPr>
+          <w:p>
+            <w:pPr>
+              <w:rPr>
+                <w:rFonts w:asciiTheme="minorHAnsi" w:hAnsiTheme="minorHAnsi"/>
+                <w:bCs/>
+              </w:rPr>
+            </w:pPr>
+          </w:p>
+        </w:tc>
+      </w:tr>
+      <w:tr>
+        <w:trPr>
+          <w:cantSplit/>
+        </w:trPr>
+        <w:tc>
+          <w:tcPr>
+            <w:tcW w:w="900" w:type="dxa"/>
+          </w:tcPr>
+          <w:p>
+            <w:pPr>
+              <w:rPr>
+                <w:rFonts w:asciiTheme="minorHAnsi" w:hAnsiTheme="minorHAnsi"/>
+                <w:bCs/>
+              </w:rPr>
+            </w:pPr>
+            <w:r>
+              <w:rPr>
+                <w:rFonts w:asciiTheme="minorHAnsi" w:hAnsiTheme="minorHAnsi"/>
+                <w:bCs/>
+              </w:rPr>
+              <w:t>9.2</w:t>
+            </w:r>
+          </w:p>
+        </w:tc>
+        <w:tc>
+          <w:tcPr>
+            <w:tcW w:w="3960" w:type="dxa"/>
+          </w:tcPr>
+          <w:p>
+            <w:pPr>
+              <w:rPr>
+                <w:noProof/>
+              </w:rPr>
+            </w:pPr>
+            <w:r>
+              <w:rPr>
+                <w:bCs/>
+              </w:rPr>
+              <w:t xml:space="preserve">Run sql agent Job </w:t>
+            </w:r>
+            <w:r>
+              <w:rPr>
+                <w:noProof/>
+              </w:rPr>
+              <w:t xml:space="preserve"> </w:t>
+            </w:r>
+          </w:p>
+          <w:p>
+            <w:r>
+              <w:rPr>
+                <w:noProof/>
+              </w:rPr>
+              <w:t>Right click on job CoachingOutliersLoad</w:t>
+            </w:r>
+          </w:p>
+        </w:tc>
+        <w:tc>
+          <w:tcPr>
+            <w:tcW w:w="4500" w:type="dxa"/>
+          </w:tcPr>
+          <w:p>
+            <w:r>
+              <w:t>Runs successfully package from share on new drive.</w:t>
+            </w:r>
+          </w:p>
+        </w:tc>
+        <w:tc>
+          <w:tcPr>
+            <w:tcW w:w="1260" w:type="dxa"/>
+          </w:tcPr>
+          <w:p>
+            <w:pPr>
+              <w:rPr>
+                <w:rFonts w:asciiTheme="minorHAnsi" w:hAnsiTheme="minorHAnsi"/>
+                <w:bCs/>
+              </w:rPr>
+            </w:pPr>
+            <w:r>
+              <w:rPr>
+                <w:rFonts w:asciiTheme="minorHAnsi" w:hAnsiTheme="minorHAnsi"/>
+                <w:bCs/>
+              </w:rPr>
+              <w:t>p</w:t>
+            </w:r>
+          </w:p>
+        </w:tc>
+        <w:tc>
+          <w:tcPr>
+            <w:tcW w:w="2880" w:type="dxa"/>
+          </w:tcPr>
+          <w:p>
+            <w:pPr>
+              <w:rPr>
+                <w:rFonts w:asciiTheme="minorHAnsi" w:hAnsiTheme="minorHAnsi"/>
+                <w:bCs/>
+              </w:rPr>
+            </w:pPr>
+          </w:p>
+        </w:tc>
+      </w:tr>
+      <w:tr>
+        <w:trPr>
+          <w:cantSplit/>
+        </w:trPr>
+        <w:tc>
+          <w:tcPr>
+            <w:tcW w:w="900" w:type="dxa"/>
+          </w:tcPr>
+          <w:p>
+            <w:pPr>
+              <w:rPr>
+                <w:rFonts w:asciiTheme="minorHAnsi" w:hAnsiTheme="minorHAnsi"/>
+                <w:bCs/>
+              </w:rPr>
+            </w:pPr>
+            <w:r>
+              <w:rPr>
+                <w:rFonts w:asciiTheme="minorHAnsi" w:hAnsiTheme="minorHAnsi"/>
+                <w:bCs/>
+              </w:rPr>
+              <w:t>9.3</w:t>
+            </w:r>
+          </w:p>
+        </w:tc>
+        <w:tc>
+          <w:tcPr>
+            <w:tcW w:w="3960" w:type="dxa"/>
+          </w:tcPr>
+          <w:p>
+            <w:pPr>
+              <w:rPr>
+                <w:noProof/>
+              </w:rPr>
+            </w:pPr>
+            <w:r>
+              <w:rPr>
+                <w:bCs/>
+              </w:rPr>
+              <w:t xml:space="preserve">Run sql agent Job </w:t>
+            </w:r>
+            <w:r>
+              <w:rPr>
+                <w:noProof/>
+              </w:rPr>
+              <w:t xml:space="preserve"> </w:t>
+            </w:r>
+          </w:p>
+          <w:p>
+            <w:pPr>
+              <w:rPr>
+                <w:bCs/>
+              </w:rPr>
+            </w:pPr>
+            <w:r>
+              <w:rPr>
+                <w:noProof/>
+              </w:rPr>
+              <w:t>Right click on job CoachingOutliersLoad</w:t>
+            </w:r>
+          </w:p>
+        </w:tc>
+        <w:tc>
+          <w:tcPr>
+            <w:tcW w:w="4500" w:type="dxa"/>
+          </w:tcPr>
+          <w:p>
+            <w:r>
+              <w:t>Use config file from new physical path on G Drive</w:t>
+            </w:r>
+          </w:p>
+        </w:tc>
+        <w:tc>
+          <w:tcPr>
+            <w:tcW w:w="1260" w:type="dxa"/>
+          </w:tcPr>
+          <w:p>
+            <w:pPr>
+              <w:rPr>
+                <w:rFonts w:asciiTheme="minorHAnsi" w:hAnsiTheme="minorHAnsi"/>
+                <w:bCs/>
+              </w:rPr>
+            </w:pPr>
+            <w:r>
+              <w:rPr>
+                <w:rFonts w:asciiTheme="minorHAnsi" w:hAnsiTheme="minorHAnsi"/>
+                <w:bCs/>
+              </w:rPr>
+              <w:t>P</w:t>
+            </w:r>
+          </w:p>
+        </w:tc>
+        <w:tc>
+          <w:tcPr>
+            <w:tcW w:w="2880" w:type="dxa"/>
+          </w:tcPr>
+          <w:p>
+            <w:pPr>
+              <w:rPr>
+                <w:rFonts w:asciiTheme="minorHAnsi" w:hAnsiTheme="minorHAnsi"/>
+                <w:bCs/>
+              </w:rPr>
+            </w:pPr>
+          </w:p>
+        </w:tc>
+      </w:tr>
+      <w:tr>
+        <w:trPr>
+          <w:cantSplit/>
+          <w:trHeight w:val="282"/>
+        </w:trPr>
+        <w:tc>
+          <w:tcPr>
+            <w:tcW w:w="900" w:type="dxa"/>
+          </w:tcPr>
+          <w:p>
+            <w:pPr>
+              <w:rPr>
+                <w:rFonts w:asciiTheme="minorHAnsi" w:hAnsiTheme="minorHAnsi"/>
+                <w:bCs/>
+              </w:rPr>
+            </w:pPr>
+            <w:r>
+              <w:rPr>
+                <w:rFonts w:asciiTheme="minorHAnsi" w:hAnsiTheme="minorHAnsi"/>
+                <w:bCs/>
+              </w:rPr>
+              <w:t>9.4</w:t>
+            </w:r>
+          </w:p>
+        </w:tc>
+        <w:tc>
+          <w:tcPr>
+            <w:tcW w:w="3960" w:type="dxa"/>
+          </w:tcPr>
+          <w:p>
+            <w:pPr>
+              <w:rPr>
+                <w:bCs/>
+              </w:rPr>
+            </w:pPr>
+            <w:r>
+              <w:rPr>
+                <w:bCs/>
+              </w:rPr>
+              <w:t>Check Decrypt_Out directory</w:t>
+            </w:r>
+          </w:p>
+        </w:tc>
+        <w:tc>
+          <w:tcPr>
+            <w:tcW w:w="4500" w:type="dxa"/>
+          </w:tcPr>
+          <w:p>
+            <w:r>
+              <w:t>Decrypted files should be deleted</w:t>
+            </w:r>
+          </w:p>
+        </w:tc>
+        <w:tc>
+          <w:tcPr>
+            <w:tcW w:w="1260" w:type="dxa"/>
+          </w:tcPr>
+          <w:p>
+            <w:pPr>
+              <w:rPr>
+                <w:rFonts w:asciiTheme="minorHAnsi" w:hAnsiTheme="minorHAnsi"/>
+                <w:bCs/>
+              </w:rPr>
+            </w:pPr>
+            <w:r>
+              <w:rPr>
+                <w:rFonts w:asciiTheme="minorHAnsi" w:hAnsiTheme="minorHAnsi"/>
+                <w:bCs/>
+              </w:rPr>
+              <w:t>p</w:t>
+            </w:r>
+          </w:p>
+        </w:tc>
+        <w:tc>
+          <w:tcPr>
+            <w:tcW w:w="2880" w:type="dxa"/>
+          </w:tcPr>
+          <w:p>
+            <w:pPr>
+              <w:rPr>
+                <w:rFonts w:asciiTheme="minorHAnsi" w:hAnsiTheme="minorHAnsi"/>
+                <w:bCs/>
+              </w:rPr>
+            </w:pPr>
+          </w:p>
+        </w:tc>
+      </w:tr>
+      <w:tr>
+        <w:trPr>
+          <w:cantSplit/>
+        </w:trPr>
+        <w:tc>
+          <w:tcPr>
+            <w:tcW w:w="900" w:type="dxa"/>
+          </w:tcPr>
+          <w:p>
+            <w:pPr>
+              <w:rPr>
+                <w:rFonts w:asciiTheme="minorHAnsi" w:hAnsiTheme="minorHAnsi"/>
+                <w:bCs/>
+              </w:rPr>
+            </w:pPr>
+            <w:r>
+              <w:rPr>
+                <w:rFonts w:asciiTheme="minorHAnsi" w:hAnsiTheme="minorHAnsi"/>
+                <w:bCs/>
+              </w:rPr>
+              <w:t>9.5</w:t>
+            </w:r>
+          </w:p>
+        </w:tc>
+        <w:tc>
+          <w:tcPr>
+            <w:tcW w:w="3960" w:type="dxa"/>
+          </w:tcPr>
+          <w:p>
+            <w:r>
+              <w:t>Check Backup directory</w:t>
+            </w:r>
+          </w:p>
+        </w:tc>
+        <w:tc>
+          <w:tcPr>
+            <w:tcW w:w="4500" w:type="dxa"/>
+          </w:tcPr>
+          <w:p>
+            <w:r>
+              <w:t xml:space="preserve">Encrypted copy should be saved to backup </w:t>
+            </w:r>
+          </w:p>
+        </w:tc>
+        <w:tc>
+          <w:tcPr>
+            <w:tcW w:w="1260" w:type="dxa"/>
+          </w:tcPr>
+          <w:p>
+            <w:pPr>
+              <w:rPr>
+                <w:rFonts w:asciiTheme="minorHAnsi" w:hAnsiTheme="minorHAnsi"/>
+                <w:bCs/>
+              </w:rPr>
+            </w:pPr>
+            <w:r>
+              <w:rPr>
+                <w:rFonts w:asciiTheme="minorHAnsi" w:hAnsiTheme="minorHAnsi"/>
+                <w:bCs/>
+              </w:rPr>
+              <w:t>p</w:t>
+            </w:r>
+          </w:p>
+        </w:tc>
+        <w:tc>
+          <w:tcPr>
+            <w:tcW w:w="2880" w:type="dxa"/>
+          </w:tcPr>
+          <w:p>
+            <w:pPr>
+              <w:rPr>
+                <w:rFonts w:asciiTheme="minorHAnsi" w:hAnsiTheme="minorHAnsi"/>
+                <w:bCs/>
+              </w:rPr>
+            </w:pPr>
+          </w:p>
+        </w:tc>
+      </w:tr>
+      <w:tr>
+        <w:trPr>
+          <w:cantSplit/>
+        </w:trPr>
+        <w:tc>
+          <w:tcPr>
+            <w:tcW w:w="900" w:type="dxa"/>
+          </w:tcPr>
+          <w:p>
+            <w:pPr>
+              <w:rPr>
+                <w:rFonts w:asciiTheme="minorHAnsi" w:hAnsiTheme="minorHAnsi"/>
+                <w:bCs/>
+              </w:rPr>
+            </w:pPr>
+            <w:r>
+              <w:rPr>
+                <w:rFonts w:asciiTheme="minorHAnsi" w:hAnsiTheme="minorHAnsi"/>
+                <w:bCs/>
+              </w:rPr>
+              <w:t>9.6</w:t>
+            </w:r>
+          </w:p>
+        </w:tc>
+        <w:tc>
+          <w:tcPr>
+            <w:tcW w:w="3960" w:type="dxa"/>
+          </w:tcPr>
+          <w:p>
+            <w:r>
+              <w:t>Check File List table</w:t>
+            </w:r>
+          </w:p>
+        </w:tc>
+        <w:tc>
+          <w:tcPr>
+            <w:tcW w:w="4500" w:type="dxa"/>
+          </w:tcPr>
+          <w:p>
+            <w:r>
+              <w:t>Should show decrypted file names</w:t>
+            </w:r>
+          </w:p>
+        </w:tc>
+        <w:tc>
+          <w:tcPr>
+            <w:tcW w:w="1260" w:type="dxa"/>
+          </w:tcPr>
+          <w:p>
+            <w:pPr>
+              <w:rPr>
+                <w:rFonts w:asciiTheme="minorHAnsi" w:hAnsiTheme="minorHAnsi"/>
+                <w:bCs/>
+              </w:rPr>
+            </w:pPr>
+            <w:r>
+              <w:rPr>
+                <w:rFonts w:asciiTheme="minorHAnsi" w:hAnsiTheme="minorHAnsi"/>
+                <w:bCs/>
+              </w:rPr>
+              <w:t>p</w:t>
+            </w:r>
+          </w:p>
+        </w:tc>
+        <w:tc>
+          <w:tcPr>
+            <w:tcW w:w="2880" w:type="dxa"/>
+          </w:tcPr>
+          <w:p>
+            <w:pPr>
+              <w:rPr>
+                <w:rFonts w:asciiTheme="minorHAnsi" w:hAnsiTheme="minorHAnsi"/>
+                <w:bCs/>
+              </w:rPr>
+            </w:pPr>
+          </w:p>
+        </w:tc>
+      </w:tr>
+      <w:tr>
+        <w:trPr>
+          <w:cantSplit/>
+        </w:trPr>
+        <w:tc>
+          <w:tcPr>
+            <w:tcW w:w="900" w:type="dxa"/>
+          </w:tcPr>
+          <w:p>
+            <w:r>
+              <w:rPr>
+                <w:rFonts w:asciiTheme="minorHAnsi" w:hAnsiTheme="minorHAnsi"/>
+                <w:bCs/>
+              </w:rPr>
+              <w:t>9.7</w:t>
+            </w:r>
+          </w:p>
+        </w:tc>
+        <w:tc>
+          <w:tcPr>
+            <w:tcW w:w="3960" w:type="dxa"/>
+          </w:tcPr>
+          <w:p>
+            <w:pPr>
+              <w:rPr>
+                <w:noProof/>
+              </w:rPr>
+            </w:pPr>
+            <w:r>
+              <w:rPr>
+                <w:bCs/>
+              </w:rPr>
+              <w:t xml:space="preserve">Run sql agent Job </w:t>
+            </w:r>
+            <w:r>
+              <w:rPr>
+                <w:noProof/>
+              </w:rPr>
+              <w:t xml:space="preserve"> </w:t>
+            </w:r>
+          </w:p>
+          <w:p>
+            <w:r>
+              <w:rPr>
+                <w:noProof/>
+              </w:rPr>
+              <w:t>Right click on job CoachingOutliersLoad</w:t>
+            </w:r>
+          </w:p>
+        </w:tc>
+        <w:tc>
+          <w:tcPr>
+            <w:tcW w:w="4500" w:type="dxa"/>
+          </w:tcPr>
+          <w:p>
+            <w:r>
+              <w:t>Should complete successfully without the Outliers Fact table.</w:t>
+            </w:r>
+          </w:p>
+        </w:tc>
+        <w:tc>
+          <w:tcPr>
+            <w:tcW w:w="1260" w:type="dxa"/>
+          </w:tcPr>
+          <w:p>
+            <w:pPr>
+              <w:rPr>
+                <w:rFonts w:asciiTheme="minorHAnsi" w:hAnsiTheme="minorHAnsi"/>
+                <w:bCs/>
+              </w:rPr>
+            </w:pPr>
+            <w:r>
+              <w:rPr>
+                <w:rFonts w:asciiTheme="minorHAnsi" w:hAnsiTheme="minorHAnsi"/>
+                <w:bCs/>
+              </w:rPr>
+              <w:t>p</w:t>
+            </w:r>
+          </w:p>
+        </w:tc>
+        <w:tc>
+          <w:tcPr>
+            <w:tcW w:w="2880" w:type="dxa"/>
+          </w:tcPr>
+          <w:p>
+            <w:pPr>
+              <w:rPr>
+                <w:rFonts w:asciiTheme="minorHAnsi" w:hAnsiTheme="minorHAnsi"/>
+                <w:bCs/>
+              </w:rPr>
+            </w:pPr>
+          </w:p>
+        </w:tc>
+      </w:tr>
+    </w:tbl>
+    <w:p/>
+    <w:p/>
     <w:p/>
     <w:p/>
     <w:p/>
@@ -24972,7 +27881,7 @@
         <w:sz w:val="18"/>
         <w:szCs w:val="18"/>
       </w:rPr>
-      <w:t>1</w:t>
+      <w:t>27</w:t>
     </w:r>
     <w:r>
       <w:rPr>
@@ -25021,7 +27930,7 @@
         <w:sz w:val="18"/>
         <w:szCs w:val="18"/>
       </w:rPr>
-      <w:t>26</w:t>
+      <w:t>27</w:t>
     </w:r>
     <w:r>
       <w:rPr>
@@ -25349,7 +28258,7 @@
   <w:abstractNum w:abstractNumId="1" w15:restartNumberingAfterBreak="0">
     <w:nsid w:val="388921D8"/>
     <w:multiLevelType w:val="hybridMultilevel"/>
-    <w:tmpl w:val="4746A7DE"/>
+    <w:tmpl w:val="967A5BC6"/>
     <w:lvl w:ilvl="0" w:tplc="0409000F">
       <w:start w:val="1"/>
       <w:numFmt w:val="decimal"/>
@@ -26038,6 +28947,122 @@
       </w:pPr>
     </w:lvl>
   </w:abstractNum>
+  <w:abstractNum w:abstractNumId="7" w15:restartNumberingAfterBreak="0">
+    <w:nsid w:val="6E103B9E"/>
+    <w:multiLevelType w:val="hybridMultilevel"/>
+    <w:tmpl w:val="4746A7DE"/>
+    <w:lvl w:ilvl="0" w:tplc="0409000F">
+      <w:start w:val="1"/>
+      <w:numFmt w:val="decimal"/>
+      <w:lvlText w:val="%1."/>
+      <w:lvlJc w:val="left"/>
+      <w:pPr>
+        <w:tabs>
+          <w:tab w:val="num" w:pos="720"/>
+        </w:tabs>
+        <w:ind w:left="720" w:hanging="360"/>
+      </w:pPr>
+    </w:lvl>
+    <w:lvl w:ilvl="1" w:tplc="4056895E">
+      <w:start w:val="1"/>
+      <w:numFmt w:val="decimal"/>
+      <w:lvlText w:val="%2."/>
+      <w:lvlJc w:val="left"/>
+      <w:pPr>
+        <w:tabs>
+          <w:tab w:val="num" w:pos="1440"/>
+        </w:tabs>
+        <w:ind w:left="1440" w:hanging="360"/>
+      </w:pPr>
+      <w:rPr>
+        <w:rFonts w:hint="default"/>
+      </w:rPr>
+    </w:lvl>
+    <w:lvl w:ilvl="2" w:tplc="0409001B" w:tentative="1">
+      <w:start w:val="1"/>
+      <w:numFmt w:val="lowerRoman"/>
+      <w:lvlText w:val="%3."/>
+      <w:lvlJc w:val="right"/>
+      <w:pPr>
+        <w:tabs>
+          <w:tab w:val="num" w:pos="2160"/>
+        </w:tabs>
+        <w:ind w:left="2160" w:hanging="180"/>
+      </w:pPr>
+    </w:lvl>
+    <w:lvl w:ilvl="3" w:tplc="0409000F" w:tentative="1">
+      <w:start w:val="1"/>
+      <w:numFmt w:val="decimal"/>
+      <w:lvlText w:val="%4."/>
+      <w:lvlJc w:val="left"/>
+      <w:pPr>
+        <w:tabs>
+          <w:tab w:val="num" w:pos="2880"/>
+        </w:tabs>
+        <w:ind w:left="2880" w:hanging="360"/>
+      </w:pPr>
+    </w:lvl>
+    <w:lvl w:ilvl="4" w:tplc="04090019" w:tentative="1">
+      <w:start w:val="1"/>
+      <w:numFmt w:val="lowerLetter"/>
+      <w:lvlText w:val="%5."/>
+      <w:lvlJc w:val="left"/>
+      <w:pPr>
+        <w:tabs>
+          <w:tab w:val="num" w:pos="3600"/>
+        </w:tabs>
+        <w:ind w:left="3600" w:hanging="360"/>
+      </w:pPr>
+    </w:lvl>
+    <w:lvl w:ilvl="5" w:tplc="0409001B" w:tentative="1">
+      <w:start w:val="1"/>
+      <w:numFmt w:val="lowerRoman"/>
+      <w:lvlText w:val="%6."/>
+      <w:lvlJc w:val="right"/>
+      <w:pPr>
+        <w:tabs>
+          <w:tab w:val="num" w:pos="4320"/>
+        </w:tabs>
+        <w:ind w:left="4320" w:hanging="180"/>
+      </w:pPr>
+    </w:lvl>
+    <w:lvl w:ilvl="6" w:tplc="0409000F" w:tentative="1">
+      <w:start w:val="1"/>
+      <w:numFmt w:val="decimal"/>
+      <w:lvlText w:val="%7."/>
+      <w:lvlJc w:val="left"/>
+      <w:pPr>
+        <w:tabs>
+          <w:tab w:val="num" w:pos="5040"/>
+        </w:tabs>
+        <w:ind w:left="5040" w:hanging="360"/>
+      </w:pPr>
+    </w:lvl>
+    <w:lvl w:ilvl="7" w:tplc="04090019" w:tentative="1">
+      <w:start w:val="1"/>
+      <w:numFmt w:val="lowerLetter"/>
+      <w:lvlText w:val="%8."/>
+      <w:lvlJc w:val="left"/>
+      <w:pPr>
+        <w:tabs>
+          <w:tab w:val="num" w:pos="5760"/>
+        </w:tabs>
+        <w:ind w:left="5760" w:hanging="360"/>
+      </w:pPr>
+    </w:lvl>
+    <w:lvl w:ilvl="8" w:tplc="0409001B" w:tentative="1">
+      <w:start w:val="1"/>
+      <w:numFmt w:val="lowerRoman"/>
+      <w:lvlText w:val="%9."/>
+      <w:lvlJc w:val="right"/>
+      <w:pPr>
+        <w:tabs>
+          <w:tab w:val="num" w:pos="6480"/>
+        </w:tabs>
+        <w:ind w:left="6480" w:hanging="180"/>
+      </w:pPr>
+    </w:lvl>
+  </w:abstractNum>
   <w:num w:numId="1">
     <w:abstractNumId w:val="3"/>
   </w:num>
@@ -26058,6 +29083,9 @@
   </w:num>
   <w:num w:numId="7">
     <w:abstractNumId w:val="2"/>
+  </w:num>
+  <w:num w:numId="8">
+    <w:abstractNumId w:val="7"/>
   </w:num>
   <w:numIdMacAtCleanup w:val="2"/>
 </w:numbering>
@@ -27358,7 +30386,7 @@
 </file>
 
 <file path=customXml/itemProps1.xml><?xml version="1.0" encoding="utf-8"?>
-<ds:datastoreItem xmlns:ds="http://schemas.openxmlformats.org/officeDocument/2006/customXml" ds:itemID="{072242BC-727C-4FBD-9507-D65DB2F0BC08}">
+<ds:datastoreItem xmlns:ds="http://schemas.openxmlformats.org/officeDocument/2006/customXml" ds:itemID="{33D03B41-83B8-4AA6-B8F9-EE92C575B8CA}">
   <ds:schemaRefs>
     <ds:schemaRef ds:uri="http://schemas.openxmlformats.org/officeDocument/2006/bibliography"/>
   </ds:schemaRefs>

</xml_diff>

<commit_message>
TFS18789 – Incentives data discrepancy logs for mangers
git-tfs-id: [https://tfs.omnicloud.local/tfs/cco%20program/]$/eCoaching_V2;C47256
</commit_message>
<xml_diff>
--- a/Unit Test/DB/CCO_eCoaching_Log_Outliers_Load_DB_UTD.docx
+++ b/Unit Test/DB/CCO_eCoaching_Log_Outliers_Load_DB_UTD.docx
@@ -1416,7 +1416,11 @@
               <w:right w:val="single" w:sz="6" w:space="0" w:color="C0C0C0"/>
             </w:tcBorders>
           </w:tcPr>
-          <w:p/>
+          <w:p>
+            <w:r>
+              <w:t>10/1/2020</w:t>
+            </w:r>
+          </w:p>
         </w:tc>
         <w:tc>
           <w:tcPr>
@@ -1428,7 +1432,11 @@
               <w:right w:val="single" w:sz="6" w:space="0" w:color="C0C0C0"/>
             </w:tcBorders>
           </w:tcPr>
-          <w:p/>
+          <w:p>
+            <w:r>
+              <w:t>15.0</w:t>
+            </w:r>
+          </w:p>
         </w:tc>
         <w:tc>
           <w:tcPr>
@@ -1440,7 +1448,14 @@
               <w:right w:val="single" w:sz="6" w:space="0" w:color="C0C0C0"/>
             </w:tcBorders>
           </w:tcPr>
-          <w:p/>
+          <w:p>
+            <w:r>
+              <w:t xml:space="preserve">TFS18789 – </w:t>
+            </w:r>
+            <w:r>
+              <w:t>Incentives data discrepancy logs for mangers</w:t>
+            </w:r>
+          </w:p>
         </w:tc>
         <w:tc>
           <w:tcPr>
@@ -1452,7 +1467,11 @@
               <w:right w:val="single" w:sz="6" w:space="0" w:color="C0C0C0"/>
             </w:tcBorders>
           </w:tcPr>
-          <w:p/>
+          <w:p>
+            <w:r>
+              <w:t>Susmitha Palacherla</w:t>
+            </w:r>
+          </w:p>
         </w:tc>
       </w:tr>
       <w:tr>
@@ -4978,7 +4997,19 @@
               <w:rPr>
                 <w:rFonts w:ascii="Arial" w:hAnsi="Arial" w:cs="Arial"/>
               </w:rPr>
-              <w:t>('WACS40') - 2</w:t>
+              <w:t>('WACS40'</w:t>
+            </w:r>
+            <w:r>
+              <w:rPr>
+                <w:rFonts w:ascii="Arial" w:hAnsi="Arial" w:cs="Arial"/>
+              </w:rPr>
+              <w:t>, “WACS50”</w:t>
+            </w:r>
+            <w:r>
+              <w:rPr>
+                <w:rFonts w:ascii="Arial" w:hAnsi="Arial" w:cs="Arial"/>
+              </w:rPr>
+              <w:t>) - 2</w:t>
             </w:r>
           </w:p>
           <w:p>
@@ -5339,6 +5370,33 @@
                 <w:rFonts w:ascii="Arial" w:hAnsi="Arial" w:cs="Arial"/>
               </w:rPr>
             </w:pPr>
+            <w:r>
+              <w:rPr>
+                <w:rFonts w:ascii="Arial" w:hAnsi="Arial" w:cs="Arial"/>
+              </w:rPr>
+              <w:t xml:space="preserve">IDD </w:t>
+            </w:r>
+            <w:r>
+              <w:rPr>
+                <w:rFonts w:ascii="Arial" w:hAnsi="Arial" w:cs="Arial"/>
+              </w:rPr>
+              <w:sym w:font="Wingdings" w:char="F0E0"/>
+            </w:r>
+            <w:r>
+              <w:rPr>
+                <w:rFonts w:ascii="Arial" w:hAnsi="Arial" w:cs="Arial"/>
+              </w:rPr>
+              <w:t xml:space="preserve"> char(10) which is LF replaced by line break</w:t>
+            </w:r>
+            <w:bookmarkStart w:id="16" w:name="_GoBack"/>
+            <w:bookmarkEnd w:id="16"/>
+          </w:p>
+          <w:p>
+            <w:pPr>
+              <w:rPr>
+                <w:rFonts w:ascii="Arial" w:hAnsi="Arial" w:cs="Arial"/>
+              </w:rPr>
+            </w:pPr>
           </w:p>
         </w:tc>
         <w:tc>
@@ -6481,10 +6539,7 @@
               <w:t xml:space="preserve"> </w:t>
             </w:r>
             <w:r>
-              <w:rPr>
-                <w:rFonts w:ascii="Arial" w:hAnsi="Arial" w:cs="Arial"/>
-              </w:rPr>
-              <w:t>180265</w:t>
+              <w:t>181199</w:t>
             </w:r>
           </w:p>
         </w:tc>
@@ -7303,15 +7358,7 @@
               <w:rPr>
                 <w:rFonts w:ascii="Arial" w:hAnsi="Arial" w:cs="Arial"/>
               </w:rPr>
-              <w:t>09/18</w:t>
-            </w:r>
-            <w:bookmarkStart w:id="16" w:name="_GoBack"/>
-            <w:bookmarkEnd w:id="16"/>
-            <w:r>
-              <w:rPr>
-                <w:rFonts w:ascii="Arial" w:hAnsi="Arial" w:cs="Arial"/>
-              </w:rPr>
-              <w:t>/2020</w:t>
+              <w:t>10/1/2020</w:t>
             </w:r>
           </w:p>
         </w:tc>
@@ -8605,6 +8652,7 @@
               </w:rPr>
             </w:pPr>
             <w:r>
+              <w:lastRenderedPageBreak/>
               <w:t>TRN</w:t>
             </w:r>
           </w:p>
@@ -10226,6 +10274,9 @@
             </w:pPr>
             <w:r>
               <w:t>When employee job code is WACS40</w:t>
+            </w:r>
+            <w:r>
+              <w:t>, WACS50</w:t>
             </w:r>
           </w:p>
         </w:tc>
@@ -11438,6 +11489,7 @@
               </w:rPr>
             </w:pPr>
             <w:r>
+              <w:lastRenderedPageBreak/>
               <w:t>IEE</w:t>
             </w:r>
           </w:p>
@@ -11506,7 +11558,6 @@
               </w:rPr>
             </w:pPr>
             <w:r>
-              <w:lastRenderedPageBreak/>
               <w:t>INF</w:t>
             </w:r>
           </w:p>
@@ -13646,6 +13697,7 @@
                 <w:sz w:val="19"/>
                 <w:szCs w:val="19"/>
               </w:rPr>
+              <w:lastRenderedPageBreak/>
               <w:tab/>
               <w:t xml:space="preserve">  </w:t>
             </w:r>
@@ -13862,7 +13914,6 @@
                 <w:sz w:val="19"/>
                 <w:szCs w:val="19"/>
               </w:rPr>
-              <w:lastRenderedPageBreak/>
               <w:tab/>
               <w:t xml:space="preserve"> </w:t>
             </w:r>
@@ -17328,6 +17379,7 @@
                 <w:sz w:val="19"/>
                 <w:szCs w:val="19"/>
               </w:rPr>
+              <w:lastRenderedPageBreak/>
               <w:t xml:space="preserve">--select </w:t>
             </w:r>
             <w:proofErr w:type="spellStart"/>
@@ -17521,7 +17573,6 @@
                 <w:sz w:val="19"/>
                 <w:szCs w:val="19"/>
               </w:rPr>
-              <w:lastRenderedPageBreak/>
               <w:t>--231927</w:t>
             </w:r>
             <w:r>
@@ -18298,7 +18349,7 @@
       <w:rPr>
         <w:noProof/>
       </w:rPr>
-      <w:t>9/18/2020</w:t>
+      <w:t>10/1/2020</w:t>
     </w:r>
     <w:r>
       <w:fldChar w:fldCharType="end"/>
@@ -18335,7 +18386,7 @@
         <w:rStyle w:val="PageNumber"/>
         <w:noProof/>
       </w:rPr>
-      <w:t>6</w:t>
+      <w:t>2</w:t>
     </w:r>
     <w:r>
       <w:rPr>
@@ -21299,7 +21350,7 @@
 </file>
 
 <file path=customXml/itemProps1.xml><?xml version="1.0" encoding="utf-8"?>
-<ds:datastoreItem xmlns:ds="http://schemas.openxmlformats.org/officeDocument/2006/customXml" ds:itemID="{C05DFD06-11BD-425E-A262-E87420CB4237}">
+<ds:datastoreItem xmlns:ds="http://schemas.openxmlformats.org/officeDocument/2006/customXml" ds:itemID="{2BC6B2F0-3AE7-4287-8BBA-9001F2F9DD76}">
   <ds:schemaRefs>
     <ds:schemaRef ds:uri="http://schemas.openxmlformats.org/officeDocument/2006/bibliography"/>
   </ds:schemaRefs>

</xml_diff>

<commit_message>
TFS 26432 - Audio issues in the eCoaching Log
git-tfs-id: [https://tfs.omnicloud.local/tfs/cco%20program/]$/eCoaching_V2;C52681
</commit_message>
<xml_diff>
--- a/Unit Test/DB/CCO_eCoaching_Log_Outliers_Load_DB_UTD.docx
+++ b/Unit Test/DB/CCO_eCoaching_Log_Outliers_Load_DB_UTD.docx
@@ -1,6 +1,6 @@
 
 <file path=word/document.xml><?xml version="1.0" encoding="utf-8"?>
-<w:document xmlns:wpc="http://schemas.microsoft.com/office/word/2010/wordprocessingCanvas" xmlns:cx="http://schemas.microsoft.com/office/drawing/2014/chartex" xmlns:cx1="http://schemas.microsoft.com/office/drawing/2015/9/8/chartex" xmlns:cx2="http://schemas.microsoft.com/office/drawing/2015/10/21/chartex" xmlns:cx3="http://schemas.microsoft.com/office/drawing/2016/5/9/chartex" xmlns:cx4="http://schemas.microsoft.com/office/drawing/2016/5/10/chartex" xmlns:cx5="http://schemas.microsoft.com/office/drawing/2016/5/11/chartex" xmlns:cx6="http://schemas.microsoft.com/office/drawing/2016/5/12/chartex" xmlns:cx7="http://schemas.microsoft.com/office/drawing/2016/5/13/chartex" xmlns:cx8="http://schemas.microsoft.com/office/drawing/2016/5/14/chartex" xmlns:mc="http://schemas.openxmlformats.org/markup-compatibility/2006" xmlns:aink="http://schemas.microsoft.com/office/drawing/2016/ink" xmlns:am3d="http://schemas.microsoft.com/office/drawing/2017/model3d" xmlns:o="urn:schemas-microsoft-com:office:office" xmlns:r="http://schemas.openxmlformats.org/officeDocument/2006/relationships" xmlns:m="http://schemas.openxmlformats.org/officeDocument/2006/math" xmlns:v="urn:schemas-microsoft-com:vml" xmlns:wp14="http://schemas.microsoft.com/office/word/2010/wordprocessingDrawing" xmlns:wp="http://schemas.openxmlformats.org/drawingml/2006/wordprocessingDrawing" xmlns:w10="urn:schemas-microsoft-com:office:word" xmlns:w="http://schemas.openxmlformats.org/wordprocessingml/2006/main" xmlns:w14="http://schemas.microsoft.com/office/word/2010/wordml" xmlns:w15="http://schemas.microsoft.com/office/word/2012/wordml" xmlns:w16cex="http://schemas.microsoft.com/office/word/2018/wordml/cex" xmlns:w16cid="http://schemas.microsoft.com/office/word/2016/wordml/cid" xmlns:w16="http://schemas.microsoft.com/office/word/2018/wordml" xmlns:w16sdtdh="http://schemas.microsoft.com/office/word/2020/wordml/sdtdatahash" xmlns:w16se="http://schemas.microsoft.com/office/word/2015/wordml/symex" xmlns:wpg="http://schemas.microsoft.com/office/word/2010/wordprocessingGroup" xmlns:wpi="http://schemas.microsoft.com/office/word/2010/wordprocessingInk" xmlns:wne="http://schemas.microsoft.com/office/word/2006/wordml" xmlns:wps="http://schemas.microsoft.com/office/word/2010/wordprocessingShape" mc:Ignorable="w14 w15 w16se w16cid w16 w16cex w16sdtdh wp14">
+<w:document xmlns:wpc="http://schemas.microsoft.com/office/word/2010/wordprocessingCanvas" xmlns:cx="http://schemas.microsoft.com/office/drawing/2014/chartex" xmlns:cx1="http://schemas.microsoft.com/office/drawing/2015/9/8/chartex" xmlns:cx2="http://schemas.microsoft.com/office/drawing/2015/10/21/chartex" xmlns:cx3="http://schemas.microsoft.com/office/drawing/2016/5/9/chartex" xmlns:cx4="http://schemas.microsoft.com/office/drawing/2016/5/10/chartex" xmlns:cx5="http://schemas.microsoft.com/office/drawing/2016/5/11/chartex" xmlns:cx6="http://schemas.microsoft.com/office/drawing/2016/5/12/chartex" xmlns:cx7="http://schemas.microsoft.com/office/drawing/2016/5/13/chartex" xmlns:cx8="http://schemas.microsoft.com/office/drawing/2016/5/14/chartex" xmlns:mc="http://schemas.openxmlformats.org/markup-compatibility/2006" xmlns:aink="http://schemas.microsoft.com/office/drawing/2016/ink" xmlns:am3d="http://schemas.microsoft.com/office/drawing/2017/model3d" xmlns:o="urn:schemas-microsoft-com:office:office" xmlns:oel="http://schemas.microsoft.com/office/2019/extlst" xmlns:r="http://schemas.openxmlformats.org/officeDocument/2006/relationships" xmlns:m="http://schemas.openxmlformats.org/officeDocument/2006/math" xmlns:v="urn:schemas-microsoft-com:vml" xmlns:wp14="http://schemas.microsoft.com/office/word/2010/wordprocessingDrawing" xmlns:wp="http://schemas.openxmlformats.org/drawingml/2006/wordprocessingDrawing" xmlns:w10="urn:schemas-microsoft-com:office:word" xmlns:w="http://schemas.openxmlformats.org/wordprocessingml/2006/main" xmlns:w14="http://schemas.microsoft.com/office/word/2010/wordml" xmlns:w15="http://schemas.microsoft.com/office/word/2012/wordml" xmlns:w16cex="http://schemas.microsoft.com/office/word/2018/wordml/cex" xmlns:w16cid="http://schemas.microsoft.com/office/word/2016/wordml/cid" xmlns:w16="http://schemas.microsoft.com/office/word/2018/wordml" xmlns:w16sdtdh="http://schemas.microsoft.com/office/word/2020/wordml/sdtdatahash" xmlns:w16se="http://schemas.microsoft.com/office/word/2015/wordml/symex" xmlns:wpg="http://schemas.microsoft.com/office/word/2010/wordprocessingGroup" xmlns:wpi="http://schemas.microsoft.com/office/word/2010/wordprocessingInk" xmlns:wne="http://schemas.microsoft.com/office/word/2006/wordml" xmlns:wps="http://schemas.microsoft.com/office/word/2010/wordprocessingShape" mc:Ignorable="w14 w15 w16se w16cid w16 w16cex w16sdtdh wp14">
   <w:body>
     <w:p>
       <w:pPr>
@@ -2400,7 +2400,23 @@
                 <w:sz w:val="22"/>
                 <w:szCs w:val="22"/>
               </w:rPr>
-              <w:t>TFS 23048 - New Written Corr OMR Feed</w:t>
+              <w:t xml:space="preserve">TFS 23048 - New Written </w:t>
+            </w:r>
+            <w:proofErr w:type="spellStart"/>
+            <w:r>
+              <w:rPr>
+                <w:sz w:val="22"/>
+                <w:szCs w:val="22"/>
+              </w:rPr>
+              <w:t>Corr</w:t>
+            </w:r>
+            <w:proofErr w:type="spellEnd"/>
+            <w:r>
+              <w:rPr>
+                <w:sz w:val="22"/>
+                <w:szCs w:val="22"/>
+              </w:rPr>
+              <w:t xml:space="preserve"> OMR Feed</w:t>
             </w:r>
           </w:p>
         </w:tc>
@@ -2506,7 +2522,23 @@
                 <w:sz w:val="22"/>
                 <w:szCs w:val="22"/>
               </w:rPr>
-              <w:t>TFS 23964 - Switch to maxcorp Service Accounts</w:t>
+              <w:t xml:space="preserve">TFS 23964 - Switch to </w:t>
+            </w:r>
+            <w:proofErr w:type="spellStart"/>
+            <w:r>
+              <w:rPr>
+                <w:sz w:val="22"/>
+                <w:szCs w:val="22"/>
+              </w:rPr>
+              <w:t>maxcorp</w:t>
+            </w:r>
+            <w:proofErr w:type="spellEnd"/>
+            <w:r>
+              <w:rPr>
+                <w:sz w:val="22"/>
+                <w:szCs w:val="22"/>
+              </w:rPr>
+              <w:t xml:space="preserve"> Service Accounts</w:t>
             </w:r>
           </w:p>
         </w:tc>
@@ -2550,6 +2582,10 @@
               </w:rPr>
             </w:pPr>
             <w:r>
+              <w:rPr>
+                <w:sz w:val="22"/>
+                <w:szCs w:val="22"/>
+              </w:rPr>
               <w:t>03/09/2022</w:t>
             </w:r>
           </w:p>
@@ -2572,10 +2608,11 @@
               </w:rPr>
             </w:pPr>
             <w:r>
-              <w:t>20</w:t>
-            </w:r>
-            <w:r>
-              <w:t>.0</w:t>
+              <w:rPr>
+                <w:sz w:val="22"/>
+                <w:szCs w:val="22"/>
+              </w:rPr>
+              <w:t>20.0</w:t>
             </w:r>
           </w:p>
         </w:tc>
@@ -2597,6 +2634,10 @@
               </w:rPr>
             </w:pPr>
             <w:r>
+              <w:rPr>
+                <w:sz w:val="22"/>
+                <w:szCs w:val="22"/>
+              </w:rPr>
               <w:t>TFS 23967 - Send alerts if xlsx files staged</w:t>
             </w:r>
           </w:p>
@@ -2619,6 +2660,116 @@
               </w:rPr>
             </w:pPr>
             <w:r>
+              <w:rPr>
+                <w:sz w:val="22"/>
+                <w:szCs w:val="22"/>
+              </w:rPr>
+              <w:t>Susmitha Palacherla</w:t>
+            </w:r>
+          </w:p>
+        </w:tc>
+      </w:tr>
+      <w:tr>
+        <w:tc>
+          <w:tcPr>
+            <w:tcW w:w="0" w:type="auto"/>
+            <w:tcBorders>
+              <w:top w:val="single" w:sz="6" w:space="0" w:color="C0C0C0"/>
+              <w:left w:val="single" w:sz="6" w:space="0" w:color="C0C0C0"/>
+              <w:bottom w:val="single" w:sz="6" w:space="0" w:color="C0C0C0"/>
+              <w:right w:val="single" w:sz="6" w:space="0" w:color="C0C0C0"/>
+            </w:tcBorders>
+          </w:tcPr>
+          <w:p>
+            <w:pPr>
+              <w:rPr>
+                <w:sz w:val="22"/>
+                <w:szCs w:val="22"/>
+              </w:rPr>
+            </w:pPr>
+            <w:r>
+              <w:rPr>
+                <w:sz w:val="22"/>
+                <w:szCs w:val="22"/>
+              </w:rPr>
+              <w:t>4/13/2023</w:t>
+            </w:r>
+          </w:p>
+        </w:tc>
+        <w:tc>
+          <w:tcPr>
+            <w:tcW w:w="0" w:type="auto"/>
+            <w:tcBorders>
+              <w:top w:val="single" w:sz="6" w:space="0" w:color="C0C0C0"/>
+              <w:left w:val="single" w:sz="6" w:space="0" w:color="C0C0C0"/>
+              <w:bottom w:val="single" w:sz="6" w:space="0" w:color="C0C0C0"/>
+              <w:right w:val="single" w:sz="6" w:space="0" w:color="C0C0C0"/>
+            </w:tcBorders>
+          </w:tcPr>
+          <w:p>
+            <w:pPr>
+              <w:rPr>
+                <w:sz w:val="22"/>
+                <w:szCs w:val="22"/>
+              </w:rPr>
+            </w:pPr>
+            <w:r>
+              <w:rPr>
+                <w:sz w:val="22"/>
+                <w:szCs w:val="22"/>
+              </w:rPr>
+              <w:t>21.0</w:t>
+            </w:r>
+          </w:p>
+        </w:tc>
+        <w:tc>
+          <w:tcPr>
+            <w:tcW w:w="0" w:type="auto"/>
+            <w:tcBorders>
+              <w:top w:val="single" w:sz="6" w:space="0" w:color="C0C0C0"/>
+              <w:left w:val="single" w:sz="6" w:space="0" w:color="C0C0C0"/>
+              <w:bottom w:val="single" w:sz="6" w:space="0" w:color="C0C0C0"/>
+              <w:right w:val="single" w:sz="6" w:space="0" w:color="C0C0C0"/>
+            </w:tcBorders>
+          </w:tcPr>
+          <w:p>
+            <w:pPr>
+              <w:rPr>
+                <w:sz w:val="22"/>
+                <w:szCs w:val="22"/>
+              </w:rPr>
+            </w:pPr>
+            <w:r>
+              <w:rPr>
+                <w:sz w:val="22"/>
+                <w:szCs w:val="22"/>
+              </w:rPr>
+              <w:t>TFS 26432 - Audio issues in the eCoaching Log</w:t>
+            </w:r>
+          </w:p>
+        </w:tc>
+        <w:tc>
+          <w:tcPr>
+            <w:tcW w:w="0" w:type="auto"/>
+            <w:tcBorders>
+              <w:top w:val="single" w:sz="6" w:space="0" w:color="C0C0C0"/>
+              <w:left w:val="single" w:sz="6" w:space="0" w:color="C0C0C0"/>
+              <w:bottom w:val="single" w:sz="6" w:space="0" w:color="C0C0C0"/>
+              <w:right w:val="single" w:sz="6" w:space="0" w:color="C0C0C0"/>
+            </w:tcBorders>
+          </w:tcPr>
+          <w:p>
+            <w:pPr>
+              <w:rPr>
+                <w:sz w:val="22"/>
+                <w:szCs w:val="22"/>
+              </w:rPr>
+            </w:pPr>
+            <w:r>
+              <w:rPr>
+                <w:sz w:val="22"/>
+                <w:szCs w:val="22"/>
+              </w:rPr>
               <w:t>Susmitha Palacherla</w:t>
             </w:r>
           </w:p>
@@ -2884,9 +3035,14 @@
       <w:bookmarkStart w:id="15" w:name="_Toc53161451"/>
       <w:r>
         <w:lastRenderedPageBreak/>
-        <w:t>SSIS – Outlier_Coaching</w:t>
+        <w:t xml:space="preserve">SSIS – </w:t>
+      </w:r>
+      <w:proofErr w:type="spellStart"/>
+      <w:r>
+        <w:t>Outlier_Coaching</w:t>
       </w:r>
       <w:bookmarkEnd w:id="15"/>
+      <w:proofErr w:type="spellEnd"/>
     </w:p>
     <w:p/>
     <w:p>
@@ -2916,8 +3072,16 @@
         <w:rPr>
           <w:b w:val="0"/>
         </w:rPr>
-        <w:t>Unit Identifier: Outlier_Coaching.dtsx</w:t>
+        <w:t xml:space="preserve">Unit Identifier: </w:t>
       </w:r>
+      <w:proofErr w:type="spellStart"/>
+      <w:r>
+        <w:rPr>
+          <w:b w:val="0"/>
+        </w:rPr>
+        <w:t>Outlier_Coaching.dtsx</w:t>
+      </w:r>
+      <w:proofErr w:type="spellEnd"/>
     </w:p>
     <w:p>
       <w:pPr>
@@ -3079,7 +3243,7 @@
               </w:rPr>
             </w:pPr>
             <w:r>
-              <w:t>TFS 23967 - Send alerts if xlsx files staged</w:t>
+              <w:t>TFS 26432 - Audio issues in the eCoaching Log</w:t>
             </w:r>
           </w:p>
         </w:tc>
@@ -3172,21 +3336,135 @@
                 <w:sz w:val="22"/>
                 <w:szCs w:val="22"/>
               </w:rPr>
-              <w:t>Outliers</w:t>
-            </w:r>
-            <w:r>
-              <w:rPr>
-                <w:sz w:val="22"/>
-                <w:szCs w:val="22"/>
-              </w:rPr>
-              <w:t>_Coaching.dtsx</w:t>
-            </w:r>
-            <w:r>
-              <w:rPr>
-                <w:sz w:val="22"/>
-                <w:szCs w:val="22"/>
-              </w:rPr>
-              <w:t xml:space="preserve"> and config file</w:t>
+              <w:t xml:space="preserve">sp </w:t>
+            </w:r>
+            <w:proofErr w:type="spellStart"/>
+            <w:r>
+              <w:rPr>
+                <w:sz w:val="22"/>
+                <w:szCs w:val="22"/>
+              </w:rPr>
+              <w:t>sp_InsertInto_Coaching_Log_Outliers</w:t>
+            </w:r>
+            <w:proofErr w:type="spellEnd"/>
+            <w:r>
+              <w:rPr>
+                <w:sz w:val="22"/>
+                <w:szCs w:val="22"/>
+              </w:rPr>
+              <w:t xml:space="preserve"> </w:t>
+            </w:r>
+          </w:p>
+          <w:p>
+            <w:pPr>
+              <w:overflowPunct/>
+              <w:textAlignment w:val="auto"/>
+              <w:rPr>
+                <w:sz w:val="22"/>
+                <w:szCs w:val="22"/>
+              </w:rPr>
+            </w:pPr>
+            <w:r>
+              <w:rPr>
+                <w:sz w:val="22"/>
+                <w:szCs w:val="22"/>
+              </w:rPr>
+              <w:t>sp sp_SelectReviewFrom_Coaching_Log</w:t>
+            </w:r>
+          </w:p>
+          <w:p>
+            <w:pPr>
+              <w:overflowPunct/>
+              <w:textAlignment w:val="auto"/>
+              <w:rPr>
+                <w:sz w:val="22"/>
+                <w:szCs w:val="22"/>
+              </w:rPr>
+            </w:pPr>
+            <w:r>
+              <w:rPr>
+                <w:sz w:val="22"/>
+                <w:szCs w:val="22"/>
+              </w:rPr>
+              <w:t xml:space="preserve">table </w:t>
+            </w:r>
+            <w:proofErr w:type="spellStart"/>
+            <w:r>
+              <w:rPr>
+                <w:sz w:val="22"/>
+                <w:szCs w:val="22"/>
+              </w:rPr>
+              <w:t>EC.Coaching_Log_StaticText</w:t>
+            </w:r>
+            <w:proofErr w:type="spellEnd"/>
+          </w:p>
+          <w:p>
+            <w:pPr>
+              <w:overflowPunct/>
+              <w:textAlignment w:val="auto"/>
+              <w:rPr>
+                <w:sz w:val="22"/>
+                <w:szCs w:val="22"/>
+              </w:rPr>
+            </w:pPr>
+            <w:r>
+              <w:rPr>
+                <w:sz w:val="22"/>
+                <w:szCs w:val="22"/>
+              </w:rPr>
+              <w:t xml:space="preserve">table </w:t>
+            </w:r>
+            <w:proofErr w:type="spellStart"/>
+            <w:r>
+              <w:rPr>
+                <w:sz w:val="22"/>
+                <w:szCs w:val="22"/>
+              </w:rPr>
+              <w:t>dim_sub_coaching_reason</w:t>
+            </w:r>
+            <w:proofErr w:type="spellEnd"/>
+          </w:p>
+          <w:p>
+            <w:pPr>
+              <w:overflowPunct/>
+              <w:textAlignment w:val="auto"/>
+              <w:rPr>
+                <w:sz w:val="22"/>
+                <w:szCs w:val="22"/>
+              </w:rPr>
+            </w:pPr>
+            <w:r>
+              <w:rPr>
+                <w:sz w:val="22"/>
+                <w:szCs w:val="22"/>
+              </w:rPr>
+              <w:t xml:space="preserve">fn </w:t>
+            </w:r>
+            <w:proofErr w:type="spellStart"/>
+            <w:r>
+              <w:rPr>
+                <w:sz w:val="22"/>
+                <w:szCs w:val="22"/>
+              </w:rPr>
+              <w:t>EC.fn_strCoachingLogStatictext</w:t>
+            </w:r>
+            <w:proofErr w:type="spellEnd"/>
+          </w:p>
+          <w:p>
+            <w:pPr>
+              <w:overflowPunct/>
+              <w:textAlignment w:val="auto"/>
+              <w:rPr>
+                <w:sz w:val="22"/>
+                <w:szCs w:val="22"/>
+              </w:rPr>
+            </w:pPr>
+            <w:r>
+              <w:rPr>
+                <w:sz w:val="22"/>
+                <w:szCs w:val="22"/>
+              </w:rPr>
+              <w:t>fn_intSubCoachReasonIDFromRptCode</w:t>
             </w:r>
           </w:p>
         </w:tc>
@@ -3263,7 +3541,7 @@
                 <w:sz w:val="22"/>
                 <w:szCs w:val="22"/>
               </w:rPr>
-              <w:t>eCL_Outlier_Feed_WCP20211229.xlsx</w:t>
+              <w:t>eCL_Outlier_Feed_AUD20230401.csv</w:t>
             </w:r>
           </w:p>
         </w:tc>
@@ -3487,8 +3765,17 @@
                 <w:sz w:val="22"/>
                 <w:szCs w:val="22"/>
               </w:rPr>
-              <w:t>Run Load SQL Agent Job CoachingOutliersLoad</w:t>
-            </w:r>
+              <w:t xml:space="preserve">Run Load SQL Agent Job </w:t>
+            </w:r>
+            <w:proofErr w:type="spellStart"/>
+            <w:r>
+              <w:rPr>
+                <w:sz w:val="22"/>
+                <w:szCs w:val="22"/>
+              </w:rPr>
+              <w:t>CoachingOutliersLoad</w:t>
+            </w:r>
+            <w:proofErr w:type="spellEnd"/>
           </w:p>
         </w:tc>
         <w:tc>
@@ -3765,7 +4052,23 @@
                 <w:sz w:val="22"/>
                 <w:szCs w:val="22"/>
               </w:rPr>
-              <w:t>$\ \Coaching\Outliers\Decrypt_Out\</w:t>
+              <w:t>$\ \Coaching\Outliers\</w:t>
+            </w:r>
+            <w:proofErr w:type="spellStart"/>
+            <w:r>
+              <w:rPr>
+                <w:sz w:val="22"/>
+                <w:szCs w:val="22"/>
+              </w:rPr>
+              <w:t>Decrypt_Out</w:t>
+            </w:r>
+            <w:proofErr w:type="spellEnd"/>
+            <w:r>
+              <w:rPr>
+                <w:sz w:val="22"/>
+                <w:szCs w:val="22"/>
+              </w:rPr>
+              <w:t>\</w:t>
             </w:r>
           </w:p>
         </w:tc>
@@ -3904,7 +4207,23 @@
                 <w:sz w:val="22"/>
                 <w:szCs w:val="22"/>
               </w:rPr>
-              <w:t>$ \Coaching\Outliers\Encrypt_Out\</w:t>
+              <w:t>$ \Coaching\Outliers\</w:t>
+            </w:r>
+            <w:proofErr w:type="spellStart"/>
+            <w:r>
+              <w:rPr>
+                <w:sz w:val="22"/>
+                <w:szCs w:val="22"/>
+              </w:rPr>
+              <w:t>Encrypt_Out</w:t>
+            </w:r>
+            <w:proofErr w:type="spellEnd"/>
+            <w:r>
+              <w:rPr>
+                <w:sz w:val="22"/>
+                <w:szCs w:val="22"/>
+              </w:rPr>
+              <w:t>\</w:t>
             </w:r>
           </w:p>
         </w:tc>
@@ -4138,6 +4457,7 @@
                 <w:szCs w:val="22"/>
               </w:rPr>
             </w:pPr>
+            <w:proofErr w:type="spellStart"/>
             <w:r>
               <w:rPr>
                 <w:sz w:val="22"/>
@@ -4145,6 +4465,7 @@
               </w:rPr>
               <w:t>CoachingNotifications</w:t>
             </w:r>
+            <w:proofErr w:type="spellEnd"/>
           </w:p>
         </w:tc>
         <w:tc>
@@ -4626,6 +4947,7 @@
                 <w:sz w:val="22"/>
                 <w:szCs w:val="22"/>
               </w:rPr>
+              <w:lastRenderedPageBreak/>
               <w:t>OC-3.1</w:t>
             </w:r>
           </w:p>
@@ -4681,7 +5003,23 @@
                 <w:sz w:val="22"/>
                 <w:szCs w:val="22"/>
               </w:rPr>
-              <w:t>Should record Filename, LoadDatetime and Counts</w:t>
+              <w:t xml:space="preserve">Should record Filename, </w:t>
+            </w:r>
+            <w:proofErr w:type="spellStart"/>
+            <w:r>
+              <w:rPr>
+                <w:sz w:val="22"/>
+                <w:szCs w:val="22"/>
+              </w:rPr>
+              <w:t>LoadDatetime</w:t>
+            </w:r>
+            <w:proofErr w:type="spellEnd"/>
+            <w:r>
+              <w:rPr>
+                <w:sz w:val="22"/>
+                <w:szCs w:val="22"/>
+              </w:rPr>
+              <w:t xml:space="preserve"> and Counts</w:t>
             </w:r>
           </w:p>
         </w:tc>
@@ -5028,7 +5366,6 @@
                 <w:sz w:val="22"/>
                 <w:szCs w:val="22"/>
               </w:rPr>
-              <w:lastRenderedPageBreak/>
               <w:t>OC-6.1</w:t>
             </w:r>
           </w:p>
@@ -5159,12 +5496,14 @@
               <w:rPr>
                 <w:sz w:val="22"/>
                 <w:szCs w:val="22"/>
-              </w:rPr>
-            </w:pPr>
-            <w:r>
-              <w:rPr>
-                <w:sz w:val="22"/>
-                <w:szCs w:val="22"/>
+                <w:highlight w:val="yellow"/>
+              </w:rPr>
+            </w:pPr>
+            <w:r>
+              <w:rPr>
+                <w:sz w:val="22"/>
+                <w:szCs w:val="22"/>
+                <w:highlight w:val="yellow"/>
               </w:rPr>
               <w:t>OC-6.2</w:t>
             </w:r>
@@ -5188,12 +5527,14 @@
               <w:rPr>
                 <w:sz w:val="22"/>
                 <w:szCs w:val="22"/>
-              </w:rPr>
-            </w:pPr>
-            <w:r>
-              <w:rPr>
-                <w:sz w:val="22"/>
-                <w:szCs w:val="22"/>
+                <w:highlight w:val="yellow"/>
+              </w:rPr>
+            </w:pPr>
+            <w:r>
+              <w:rPr>
+                <w:sz w:val="22"/>
+                <w:szCs w:val="22"/>
+                <w:highlight w:val="yellow"/>
               </w:rPr>
               <w:t>Verify Report Code</w:t>
             </w:r>
@@ -5217,12 +5558,14 @@
               <w:rPr>
                 <w:sz w:val="22"/>
                 <w:szCs w:val="22"/>
-              </w:rPr>
-            </w:pPr>
-            <w:r>
-              <w:rPr>
-                <w:sz w:val="22"/>
-                <w:szCs w:val="22"/>
+                <w:highlight w:val="yellow"/>
+              </w:rPr>
+            </w:pPr>
+            <w:r>
+              <w:rPr>
+                <w:sz w:val="22"/>
+                <w:szCs w:val="22"/>
+                <w:highlight w:val="yellow"/>
               </w:rPr>
               <w:t>Report Code as listed in reference table at end of doc</w:t>
             </w:r>
@@ -5230,6 +5573,7 @@
               <w:rPr>
                 <w:sz w:val="22"/>
                 <w:szCs w:val="22"/>
+                <w:highlight w:val="yellow"/>
               </w:rPr>
               <w:tab/>
             </w:r>
@@ -5247,14 +5591,16 @@
               <w:rPr>
                 <w:sz w:val="22"/>
                 <w:szCs w:val="22"/>
-              </w:rPr>
-            </w:pPr>
-            <w:r>
-              <w:rPr>
-                <w:sz w:val="22"/>
-                <w:szCs w:val="22"/>
-              </w:rPr>
-              <w:t xml:space="preserve">N </w:t>
+                <w:highlight w:val="yellow"/>
+              </w:rPr>
+            </w:pPr>
+            <w:r>
+              <w:rPr>
+                <w:sz w:val="22"/>
+                <w:szCs w:val="22"/>
+                <w:highlight w:val="yellow"/>
+              </w:rPr>
+              <w:t>Y</w:t>
             </w:r>
           </w:p>
         </w:tc>
@@ -5271,14 +5617,16 @@
               <w:rPr>
                 <w:sz w:val="22"/>
                 <w:szCs w:val="22"/>
-              </w:rPr>
-            </w:pPr>
-            <w:r>
-              <w:rPr>
-                <w:sz w:val="22"/>
-                <w:szCs w:val="22"/>
-              </w:rPr>
-              <w:t>NA</w:t>
+                <w:highlight w:val="yellow"/>
+              </w:rPr>
+            </w:pPr>
+            <w:r>
+              <w:rPr>
+                <w:sz w:val="22"/>
+                <w:szCs w:val="22"/>
+                <w:highlight w:val="yellow"/>
+              </w:rPr>
+              <w:t>Pass</w:t>
             </w:r>
           </w:p>
         </w:tc>
@@ -5521,8 +5869,9 @@
               <w:rPr>
                 <w:sz w:val="22"/>
                 <w:szCs w:val="22"/>
-              </w:rPr>
-              <w:t xml:space="preserve">N </w:t>
+                <w:highlight w:val="yellow"/>
+              </w:rPr>
+              <w:t>Y</w:t>
             </w:r>
           </w:p>
         </w:tc>
@@ -5545,8 +5894,9 @@
               <w:rPr>
                 <w:sz w:val="22"/>
                 <w:szCs w:val="22"/>
-              </w:rPr>
-              <w:t>NA</w:t>
+                <w:highlight w:val="yellow"/>
+              </w:rPr>
+              <w:t>Pass</w:t>
             </w:r>
           </w:p>
         </w:tc>
@@ -5655,8 +6005,9 @@
               <w:rPr>
                 <w:sz w:val="22"/>
                 <w:szCs w:val="22"/>
-              </w:rPr>
-              <w:t xml:space="preserve">N </w:t>
+                <w:highlight w:val="yellow"/>
+              </w:rPr>
+              <w:t>Y</w:t>
             </w:r>
           </w:p>
         </w:tc>
@@ -5679,8 +6030,9 @@
               <w:rPr>
                 <w:sz w:val="22"/>
                 <w:szCs w:val="22"/>
-              </w:rPr>
-              <w:t>NA</w:t>
+                <w:highlight w:val="yellow"/>
+              </w:rPr>
+              <w:t>Pass</w:t>
             </w:r>
           </w:p>
         </w:tc>
@@ -6088,8 +6440,9 @@
               <w:rPr>
                 <w:sz w:val="22"/>
                 <w:szCs w:val="22"/>
-              </w:rPr>
-              <w:t xml:space="preserve">N </w:t>
+                <w:highlight w:val="yellow"/>
+              </w:rPr>
+              <w:t>Y</w:t>
             </w:r>
           </w:p>
         </w:tc>
@@ -6112,8 +6465,9 @@
               <w:rPr>
                 <w:sz w:val="22"/>
                 <w:szCs w:val="22"/>
-              </w:rPr>
-              <w:t>NA</w:t>
+                <w:highlight w:val="yellow"/>
+              </w:rPr>
+              <w:t>Pass</w:t>
             </w:r>
           </w:p>
         </w:tc>
@@ -6393,8 +6747,9 @@
               <w:rPr>
                 <w:sz w:val="22"/>
                 <w:szCs w:val="22"/>
-              </w:rPr>
-              <w:t xml:space="preserve">N </w:t>
+                <w:highlight w:val="yellow"/>
+              </w:rPr>
+              <w:t>Y</w:t>
             </w:r>
           </w:p>
         </w:tc>
@@ -6417,8 +6772,9 @@
               <w:rPr>
                 <w:sz w:val="22"/>
                 <w:szCs w:val="22"/>
-              </w:rPr>
-              <w:t>NA</w:t>
+                <w:highlight w:val="yellow"/>
+              </w:rPr>
+              <w:t>Pass</w:t>
             </w:r>
           </w:p>
         </w:tc>
@@ -6502,13 +6858,6 @@
                 <w:szCs w:val="22"/>
               </w:rPr>
             </w:pPr>
-            <w:r>
-              <w:rPr>
-                <w:sz w:val="22"/>
-                <w:szCs w:val="22"/>
-              </w:rPr>
-              <w:t xml:space="preserve">N </w:t>
-            </w:r>
           </w:p>
         </w:tc>
         <w:tc>
@@ -6526,13 +6875,6 @@
                 <w:szCs w:val="22"/>
               </w:rPr>
             </w:pPr>
-            <w:r>
-              <w:rPr>
-                <w:sz w:val="22"/>
-                <w:szCs w:val="22"/>
-              </w:rPr>
-              <w:t>NA</w:t>
-            </w:r>
           </w:p>
         </w:tc>
       </w:tr>
@@ -6640,8 +6982,9 @@
               <w:rPr>
                 <w:sz w:val="22"/>
                 <w:szCs w:val="22"/>
-              </w:rPr>
-              <w:t xml:space="preserve">N </w:t>
+                <w:highlight w:val="yellow"/>
+              </w:rPr>
+              <w:t>Y</w:t>
             </w:r>
           </w:p>
         </w:tc>
@@ -6664,8 +7007,9 @@
               <w:rPr>
                 <w:sz w:val="22"/>
                 <w:szCs w:val="22"/>
-              </w:rPr>
-              <w:t>NA</w:t>
+                <w:highlight w:val="yellow"/>
+              </w:rPr>
+              <w:t>Pass</w:t>
             </w:r>
           </w:p>
         </w:tc>
@@ -6774,8 +7118,9 @@
               <w:rPr>
                 <w:sz w:val="22"/>
                 <w:szCs w:val="22"/>
-              </w:rPr>
-              <w:t xml:space="preserve">N </w:t>
+                <w:highlight w:val="yellow"/>
+              </w:rPr>
+              <w:t>Y</w:t>
             </w:r>
           </w:p>
         </w:tc>
@@ -6798,8 +7143,9 @@
               <w:rPr>
                 <w:sz w:val="22"/>
                 <w:szCs w:val="22"/>
-              </w:rPr>
-              <w:t>NA</w:t>
+                <w:highlight w:val="yellow"/>
+              </w:rPr>
+              <w:t>Pass</w:t>
             </w:r>
           </w:p>
         </w:tc>
@@ -6831,7 +7177,6 @@
                 <w:sz w:val="22"/>
                 <w:szCs w:val="22"/>
               </w:rPr>
-              <w:lastRenderedPageBreak/>
               <w:t>OC-7.3</w:t>
             </w:r>
           </w:p>
@@ -6882,12 +7227,21 @@
                 <w:szCs w:val="22"/>
               </w:rPr>
             </w:pPr>
-            <w:r>
-              <w:rPr>
-                <w:sz w:val="22"/>
-                <w:szCs w:val="22"/>
-              </w:rPr>
-              <w:t>Subcoaching Reason as listed in reference table at end of doc</w:t>
+            <w:proofErr w:type="spellStart"/>
+            <w:r>
+              <w:rPr>
+                <w:sz w:val="22"/>
+                <w:szCs w:val="22"/>
+              </w:rPr>
+              <w:t>Subcoaching</w:t>
+            </w:r>
+            <w:proofErr w:type="spellEnd"/>
+            <w:r>
+              <w:rPr>
+                <w:sz w:val="22"/>
+                <w:szCs w:val="22"/>
+              </w:rPr>
+              <w:t xml:space="preserve"> Reason as listed in reference table at end of doc</w:t>
             </w:r>
           </w:p>
         </w:tc>
@@ -6909,8 +7263,9 @@
               <w:rPr>
                 <w:sz w:val="22"/>
                 <w:szCs w:val="22"/>
-              </w:rPr>
-              <w:t xml:space="preserve">N </w:t>
+                <w:highlight w:val="yellow"/>
+              </w:rPr>
+              <w:t>Y</w:t>
             </w:r>
           </w:p>
         </w:tc>
@@ -6933,8 +7288,9 @@
               <w:rPr>
                 <w:sz w:val="22"/>
                 <w:szCs w:val="22"/>
-              </w:rPr>
-              <w:t>NA</w:t>
+                <w:highlight w:val="yellow"/>
+              </w:rPr>
+              <w:t>Pass</w:t>
             </w:r>
           </w:p>
         </w:tc>
@@ -7043,8 +7399,9 @@
               <w:rPr>
                 <w:sz w:val="22"/>
                 <w:szCs w:val="22"/>
-              </w:rPr>
-              <w:t xml:space="preserve">N </w:t>
+                <w:highlight w:val="yellow"/>
+              </w:rPr>
+              <w:t>Y</w:t>
             </w:r>
           </w:p>
         </w:tc>
@@ -7067,8 +7424,9 @@
               <w:rPr>
                 <w:sz w:val="22"/>
                 <w:szCs w:val="22"/>
-              </w:rPr>
-              <w:t>NA</w:t>
+                <w:highlight w:val="yellow"/>
+              </w:rPr>
+              <w:t>Pass</w:t>
             </w:r>
           </w:p>
         </w:tc>
@@ -7152,13 +7510,6 @@
                 <w:szCs w:val="22"/>
               </w:rPr>
             </w:pPr>
-            <w:r>
-              <w:rPr>
-                <w:sz w:val="22"/>
-                <w:szCs w:val="22"/>
-              </w:rPr>
-              <w:t xml:space="preserve">N </w:t>
-            </w:r>
           </w:p>
         </w:tc>
         <w:tc>
@@ -7176,13 +7527,6 @@
                 <w:szCs w:val="22"/>
               </w:rPr>
             </w:pPr>
-            <w:r>
-              <w:rPr>
-                <w:sz w:val="22"/>
-                <w:szCs w:val="22"/>
-              </w:rPr>
-              <w:t>NA</w:t>
-            </w:r>
           </w:p>
         </w:tc>
       </w:tr>
@@ -7290,8 +7634,9 @@
               <w:rPr>
                 <w:sz w:val="22"/>
                 <w:szCs w:val="22"/>
-              </w:rPr>
-              <w:t xml:space="preserve">N </w:t>
+                <w:highlight w:val="yellow"/>
+              </w:rPr>
+              <w:t>Y</w:t>
             </w:r>
           </w:p>
         </w:tc>
@@ -7314,8 +7659,9 @@
               <w:rPr>
                 <w:sz w:val="22"/>
                 <w:szCs w:val="22"/>
-              </w:rPr>
-              <w:t>NA</w:t>
+                <w:highlight w:val="yellow"/>
+              </w:rPr>
+              <w:t>Pass</w:t>
             </w:r>
           </w:p>
         </w:tc>
@@ -7403,8 +7749,9 @@
               <w:rPr>
                 <w:sz w:val="22"/>
                 <w:szCs w:val="22"/>
-              </w:rPr>
-              <w:t xml:space="preserve">N </w:t>
+                <w:highlight w:val="yellow"/>
+              </w:rPr>
+              <w:t>Y</w:t>
             </w:r>
           </w:p>
         </w:tc>
@@ -7427,8 +7774,9 @@
               <w:rPr>
                 <w:sz w:val="22"/>
                 <w:szCs w:val="22"/>
-              </w:rPr>
-              <w:t>NA</w:t>
+                <w:highlight w:val="yellow"/>
+              </w:rPr>
+              <w:t>Pass</w:t>
             </w:r>
           </w:p>
         </w:tc>
@@ -7571,8 +7919,9 @@
               <w:rPr>
                 <w:sz w:val="22"/>
                 <w:szCs w:val="22"/>
-              </w:rPr>
-              <w:t xml:space="preserve">N </w:t>
+                <w:highlight w:val="yellow"/>
+              </w:rPr>
+              <w:t>Y</w:t>
             </w:r>
           </w:p>
         </w:tc>
@@ -7595,8 +7944,9 @@
               <w:rPr>
                 <w:sz w:val="22"/>
                 <w:szCs w:val="22"/>
-              </w:rPr>
-              <w:t>NA</w:t>
+                <w:highlight w:val="yellow"/>
+              </w:rPr>
+              <w:t>Pass</w:t>
             </w:r>
           </w:p>
         </w:tc>
@@ -7825,7 +8175,7 @@
               <w:rPr>
                 <w:rFonts w:ascii="Arial" w:hAnsi="Arial" w:cs="Arial"/>
               </w:rPr>
-              <w:t>Y</w:t>
+              <w:t>N</w:t>
             </w:r>
           </w:p>
         </w:tc>
@@ -7853,7 +8203,7 @@
               <w:rPr>
                 <w:rFonts w:ascii="Arial" w:hAnsi="Arial" w:cs="Arial"/>
               </w:rPr>
-              <w:t>Pass</w:t>
+              <w:t>NA</w:t>
             </w:r>
           </w:p>
         </w:tc>
@@ -8345,7 +8695,7 @@
               <w:rPr>
                 <w:rFonts w:ascii="Arial" w:hAnsi="Arial" w:cs="Arial"/>
               </w:rPr>
-              <w:t>03/09/2022</w:t>
+              <w:t>4/13/2023</w:t>
             </w:r>
           </w:p>
         </w:tc>
@@ -8793,6 +9143,33 @@
             <w:shd w:val="clear" w:color="auto" w:fill="auto"/>
           </w:tcPr>
           <w:p>
+            <w:r>
+              <w:t>AUD</w:t>
+            </w:r>
+          </w:p>
+        </w:tc>
+        <w:tc>
+          <w:tcPr>
+            <w:tcW w:w="6300" w:type="dxa"/>
+            <w:shd w:val="clear" w:color="auto" w:fill="auto"/>
+          </w:tcPr>
+          <w:p>
+            <w:r>
+              <w:t>OMR: A</w:t>
+            </w:r>
+            <w:r>
+              <w:t>udio Issues</w:t>
+            </w:r>
+          </w:p>
+        </w:tc>
+      </w:tr>
+      <w:tr>
+        <w:tc>
+          <w:tcPr>
+            <w:tcW w:w="2340" w:type="dxa"/>
+            <w:shd w:val="clear" w:color="auto" w:fill="auto"/>
+          </w:tcPr>
+          <w:p>
             <w:pPr>
               <w:rPr>
                 <w:rFonts w:eastAsia="Calibri"/>
@@ -9409,7 +9786,21 @@
         <w:t>OMR</w:t>
       </w:r>
       <w:r>
-        <w:t xml:space="preserve"> except where described below:</w:t>
+        <w:rPr>
+          <w:b/>
+        </w:rPr>
+        <w:t>(212)</w:t>
+      </w:r>
+      <w:r>
+        <w:t xml:space="preserve"> except </w:t>
+      </w:r>
+      <w:proofErr w:type="gramStart"/>
+      <w:r>
+        <w:t>where</w:t>
+      </w:r>
+      <w:proofErr w:type="gramEnd"/>
+      <w:r>
+        <w:t xml:space="preserve"> described below:</w:t>
       </w:r>
     </w:p>
     <w:tbl>
@@ -9593,6 +9984,7 @@
                 <w:rFonts w:eastAsia="Calibri"/>
                 <w:color w:val="000000"/>
               </w:rPr>
+              <w:lastRenderedPageBreak/>
               <w:t>IDD</w:t>
             </w:r>
           </w:p>
@@ -9811,7 +10203,6 @@
                 <w:rFonts w:eastAsia="Calibri"/>
                 <w:color w:val="000000"/>
               </w:rPr>
-              <w:lastRenderedPageBreak/>
               <w:t>ACO, ACW, AHT, CAN, DFQ, IDE, IEE, INF, ISG, LCS, NIT, OPN, OSC, RME, SLG, SPI, TR2, TRN</w:t>
             </w:r>
           </w:p>
@@ -9910,6 +10301,13 @@
                 <w:color w:val="000000"/>
               </w:rPr>
               <w:t>, WCP</w:t>
+            </w:r>
+            <w:r>
+              <w:rPr>
+                <w:rFonts w:eastAsia="Calibri"/>
+                <w:color w:val="000000"/>
+              </w:rPr>
+              <w:t>, AUD</w:t>
             </w:r>
           </w:p>
         </w:tc>
@@ -11189,7 +11587,6 @@
                 <w:rFonts w:eastAsia="Calibri"/>
                 <w:color w:val="000000"/>
               </w:rPr>
-              <w:lastRenderedPageBreak/>
               <w:t>MSRS</w:t>
             </w:r>
           </w:p>
@@ -11614,13 +12011,8 @@
             <w:shd w:val="clear" w:color="auto" w:fill="auto"/>
           </w:tcPr>
           <w:p>
-            <w:pPr>
-              <w:rPr>
-                <w:rFonts w:eastAsia="Calibri"/>
-              </w:rPr>
-            </w:pPr>
-            <w:r>
-              <w:t>BRL</w:t>
+            <w:r>
+              <w:t>AUD</w:t>
             </w:r>
           </w:p>
         </w:tc>
@@ -11630,14 +12022,8 @@
             <w:shd w:val="clear" w:color="auto" w:fill="auto"/>
           </w:tcPr>
           <w:p>
-            <w:pPr>
-              <w:rPr>
-                <w:rFonts w:eastAsia="Calibri"/>
-                <w:color w:val="000000"/>
-              </w:rPr>
-            </w:pPr>
-            <w:r>
-              <w:t>Breaks</w:t>
+            <w:r>
+              <w:t>OMR/Exceptions</w:t>
             </w:r>
           </w:p>
         </w:tc>
@@ -11647,14 +12033,8 @@
             <w:shd w:val="clear" w:color="auto" w:fill="auto"/>
           </w:tcPr>
           <w:p>
-            <w:pPr>
-              <w:rPr>
-                <w:rFonts w:eastAsia="Calibri"/>
-                <w:color w:val="000000"/>
-              </w:rPr>
-            </w:pPr>
-            <w:r>
-              <w:t>Research Required</w:t>
+            <w:r>
+              <w:t>NA</w:t>
             </w:r>
           </w:p>
         </w:tc>
@@ -11664,13 +12044,8 @@
             <w:shd w:val="clear" w:color="auto" w:fill="auto"/>
           </w:tcPr>
           <w:p>
-            <w:pPr>
-              <w:rPr>
-                <w:rFonts w:eastAsia="Calibri"/>
-              </w:rPr>
-            </w:pPr>
-            <w:r>
-              <w:t>Exceed Break Length</w:t>
+            <w:r>
+              <w:t>OMR: Speech Analytics Audio Issues</w:t>
             </w:r>
           </w:p>
         </w:tc>
@@ -11688,7 +12063,7 @@
               </w:rPr>
             </w:pPr>
             <w:r>
-              <w:t>BRN</w:t>
+              <w:t>BRL</w:t>
             </w:r>
           </w:p>
         </w:tc>
@@ -11738,7 +12113,7 @@
               </w:rPr>
             </w:pPr>
             <w:r>
-              <w:t>Exceed Number of Breaks</w:t>
+              <w:t>Exceed Break Length</w:t>
             </w:r>
           </w:p>
         </w:tc>
@@ -11756,7 +12131,7 @@
               </w:rPr>
             </w:pPr>
             <w:r>
-              <w:t>CAN</w:t>
+              <w:t>BRN</w:t>
             </w:r>
           </w:p>
         </w:tc>
@@ -11773,7 +12148,7 @@
               </w:rPr>
             </w:pPr>
             <w:r>
-              <w:t>OMR/Exceptions</w:t>
+              <w:t>Breaks</w:t>
             </w:r>
           </w:p>
         </w:tc>
@@ -11806,7 +12181,7 @@
               </w:rPr>
             </w:pPr>
             <w:r>
-              <w:t>OMR: Cancelled Calls</w:t>
+              <w:t>Exceed Number of Breaks</w:t>
             </w:r>
           </w:p>
         </w:tc>
@@ -11824,7 +12199,7 @@
               </w:rPr>
             </w:pPr>
             <w:r>
-              <w:t>DFQ</w:t>
+              <w:t>CAN</w:t>
             </w:r>
           </w:p>
         </w:tc>
@@ -11874,7 +12249,7 @@
               </w:rPr>
             </w:pPr>
             <w:r>
-              <w:t>OMR: Default Qualifiers</w:t>
+              <w:t>OMR: Cancelled Calls</w:t>
             </w:r>
           </w:p>
         </w:tc>
@@ -11892,7 +12267,7 @@
               </w:rPr>
             </w:pPr>
             <w:r>
-              <w:t>IAE</w:t>
+              <w:t>DFQ</w:t>
             </w:r>
           </w:p>
         </w:tc>
@@ -11942,7 +12317,7 @@
               </w:rPr>
             </w:pPr>
             <w:r>
-              <w:t>OMR: Inappropriate ARC Escalation</w:t>
+              <w:t>OMR: Default Qualifiers</w:t>
             </w:r>
           </w:p>
         </w:tc>
@@ -11960,7 +12335,7 @@
               </w:rPr>
             </w:pPr>
             <w:r>
-              <w:t>IAEF</w:t>
+              <w:t>IAE</w:t>
             </w:r>
           </w:p>
         </w:tc>
@@ -12010,7 +12385,7 @@
               </w:rPr>
             </w:pPr>
             <w:r>
-              <w:t>OMR: Inappropriate ARC Escalation FFM</w:t>
+              <w:t>OMR: Inappropriate ARC Escalation</w:t>
             </w:r>
           </w:p>
         </w:tc>
@@ -12028,7 +12403,7 @@
               </w:rPr>
             </w:pPr>
             <w:r>
-              <w:t>IAT</w:t>
+              <w:t>IAEF</w:t>
             </w:r>
           </w:p>
         </w:tc>
@@ -12078,7 +12453,7 @@
               </w:rPr>
             </w:pPr>
             <w:r>
-              <w:t>OMR: Inappropriate ARC Transfers</w:t>
+              <w:t>OMR: Inappropriate ARC Escalation FFM</w:t>
             </w:r>
           </w:p>
         </w:tc>
@@ -12090,8 +12465,13 @@
             <w:shd w:val="clear" w:color="auto" w:fill="auto"/>
           </w:tcPr>
           <w:p>
-            <w:r>
-              <w:t>IDD</w:t>
+            <w:pPr>
+              <w:rPr>
+                <w:rFonts w:eastAsia="Calibri"/>
+              </w:rPr>
+            </w:pPr>
+            <w:r>
+              <w:t>IAT</w:t>
             </w:r>
           </w:p>
         </w:tc>
@@ -12101,6 +12481,12 @@
             <w:shd w:val="clear" w:color="auto" w:fill="auto"/>
           </w:tcPr>
           <w:p>
+            <w:pPr>
+              <w:rPr>
+                <w:rFonts w:eastAsia="Calibri"/>
+                <w:color w:val="000000"/>
+              </w:rPr>
+            </w:pPr>
             <w:r>
               <w:t>OMR/Exceptions</w:t>
             </w:r>
@@ -12112,8 +12498,14 @@
             <w:shd w:val="clear" w:color="auto" w:fill="auto"/>
           </w:tcPr>
           <w:p>
-            <w:r>
-              <w:t>Reinforcement</w:t>
+            <w:pPr>
+              <w:rPr>
+                <w:rFonts w:eastAsia="Calibri"/>
+                <w:color w:val="000000"/>
+              </w:rPr>
+            </w:pPr>
+            <w:r>
+              <w:t>Research Required</w:t>
             </w:r>
           </w:p>
         </w:tc>
@@ -12123,8 +12515,13 @@
             <w:shd w:val="clear" w:color="auto" w:fill="auto"/>
           </w:tcPr>
           <w:p>
-            <w:r>
-              <w:t>OMR: Incentives Data Discrepancy</w:t>
+            <w:pPr>
+              <w:rPr>
+                <w:rFonts w:eastAsia="Calibri"/>
+              </w:rPr>
+            </w:pPr>
+            <w:r>
+              <w:t>OMR: Inappropriate ARC Transfers</w:t>
             </w:r>
           </w:p>
         </w:tc>
@@ -12136,13 +12533,8 @@
             <w:shd w:val="clear" w:color="auto" w:fill="auto"/>
           </w:tcPr>
           <w:p>
-            <w:pPr>
-              <w:rPr>
-                <w:rFonts w:eastAsia="Calibri"/>
-              </w:rPr>
-            </w:pPr>
-            <w:r>
-              <w:t>IDE</w:t>
+            <w:r>
+              <w:t>IDD</w:t>
             </w:r>
           </w:p>
         </w:tc>
@@ -12152,12 +12544,6 @@
             <w:shd w:val="clear" w:color="auto" w:fill="auto"/>
           </w:tcPr>
           <w:p>
-            <w:pPr>
-              <w:rPr>
-                <w:rFonts w:eastAsia="Calibri"/>
-                <w:color w:val="000000"/>
-              </w:rPr>
-            </w:pPr>
             <w:r>
               <w:t>OMR/Exceptions</w:t>
             </w:r>
@@ -12169,14 +12555,8 @@
             <w:shd w:val="clear" w:color="auto" w:fill="auto"/>
           </w:tcPr>
           <w:p>
-            <w:pPr>
-              <w:rPr>
-                <w:rFonts w:eastAsia="Calibri"/>
-                <w:color w:val="000000"/>
-              </w:rPr>
-            </w:pPr>
-            <w:r>
-              <w:t>Research Required</w:t>
+            <w:r>
+              <w:t>Reinforcement</w:t>
             </w:r>
           </w:p>
         </w:tc>
@@ -12186,13 +12566,8 @@
             <w:shd w:val="clear" w:color="auto" w:fill="auto"/>
           </w:tcPr>
           <w:p>
-            <w:pPr>
-              <w:rPr>
-                <w:rFonts w:eastAsia="Calibri"/>
-              </w:rPr>
-            </w:pPr>
-            <w:r>
-              <w:t>OMR: Inappropriate DME Escalation</w:t>
+            <w:r>
+              <w:t>OMR: Incentives Data Discrepancy</w:t>
             </w:r>
           </w:p>
         </w:tc>
@@ -12210,7 +12585,7 @@
               </w:rPr>
             </w:pPr>
             <w:r>
-              <w:t>IEE</w:t>
+              <w:t>IDE</w:t>
             </w:r>
           </w:p>
         </w:tc>
@@ -12260,7 +12635,7 @@
               </w:rPr>
             </w:pPr>
             <w:r>
-              <w:t>OMR: Inappropriate EE/MM Escalation</w:t>
+              <w:t>OMR: Inappropriate DME Escalation</w:t>
             </w:r>
           </w:p>
         </w:tc>
@@ -12278,7 +12653,7 @@
               </w:rPr>
             </w:pPr>
             <w:r>
-              <w:t>INF</w:t>
+              <w:t>IEE</w:t>
             </w:r>
           </w:p>
         </w:tc>
@@ -12328,7 +12703,7 @@
               </w:rPr>
             </w:pPr>
             <w:r>
-              <w:t>OMR: Inappropriate NGD Feedback</w:t>
+              <w:t>OMR: Inappropriate EE/MM Escalation</w:t>
             </w:r>
           </w:p>
         </w:tc>
@@ -12343,11 +12718,10 @@
             <w:pPr>
               <w:rPr>
                 <w:rFonts w:eastAsia="Calibri"/>
-                <w:color w:val="000000"/>
-              </w:rPr>
-            </w:pPr>
-            <w:r>
-              <w:t>ISG</w:t>
+              </w:rPr>
+            </w:pPr>
+            <w:r>
+              <w:t>INF</w:t>
             </w:r>
           </w:p>
         </w:tc>
@@ -12394,11 +12768,10 @@
             <w:pPr>
               <w:rPr>
                 <w:rFonts w:eastAsia="Calibri"/>
-                <w:color w:val="000000"/>
-              </w:rPr>
-            </w:pPr>
-            <w:r>
-              <w:t>OMR: ISG Consults</w:t>
+              </w:rPr>
+            </w:pPr>
+            <w:r>
+              <w:t>OMR: Inappropriate NGD Feedback</w:t>
             </w:r>
           </w:p>
         </w:tc>
@@ -12417,7 +12790,7 @@
               </w:rPr>
             </w:pPr>
             <w:r>
-              <w:t>ISQ</w:t>
+              <w:t>ISG</w:t>
             </w:r>
           </w:p>
         </w:tc>
@@ -12451,7 +12824,7 @@
               </w:rPr>
             </w:pPr>
             <w:r>
-              <w:t>Opportunity</w:t>
+              <w:t>Research Required</w:t>
             </w:r>
           </w:p>
         </w:tc>
@@ -12468,7 +12841,7 @@
               </w:rPr>
             </w:pPr>
             <w:r>
-              <w:t>OMR: Short Calls Inbound</w:t>
+              <w:t>OMR: ISG Consults</w:t>
             </w:r>
           </w:p>
         </w:tc>
@@ -12487,7 +12860,7 @@
               </w:rPr>
             </w:pPr>
             <w:r>
-              <w:t>LCS</w:t>
+              <w:t>ISQ</w:t>
             </w:r>
           </w:p>
         </w:tc>
@@ -12521,7 +12894,7 @@
               </w:rPr>
             </w:pPr>
             <w:r>
-              <w:t>Research Required</w:t>
+              <w:t>Opportunity</w:t>
             </w:r>
           </w:p>
         </w:tc>
@@ -12538,7 +12911,7 @@
               </w:rPr>
             </w:pPr>
             <w:r>
-              <w:t>OMR: Low CSAT</w:t>
+              <w:t>OMR: Short Calls Inbound</w:t>
             </w:r>
           </w:p>
         </w:tc>
@@ -12557,7 +12930,7 @@
               </w:rPr>
             </w:pPr>
             <w:r>
-              <w:t>MSR</w:t>
+              <w:t>LCS</w:t>
             </w:r>
           </w:p>
         </w:tc>
@@ -12574,7 +12947,7 @@
               </w:rPr>
             </w:pPr>
             <w:r>
-              <w:t xml:space="preserve">Current Coaching Initiatives </w:t>
+              <w:t>OMR/Exceptions</w:t>
             </w:r>
           </w:p>
         </w:tc>
@@ -12591,7 +12964,7 @@
               </w:rPr>
             </w:pPr>
             <w:r>
-              <w:t>Reinforcement</w:t>
+              <w:t>Research Required</w:t>
             </w:r>
           </w:p>
         </w:tc>
@@ -12608,7 +12981,7 @@
               </w:rPr>
             </w:pPr>
             <w:r>
-              <w:t>Other: Specify reason under coaching details.</w:t>
+              <w:t>OMR: Low CSAT</w:t>
             </w:r>
           </w:p>
         </w:tc>
@@ -12627,7 +13000,7 @@
               </w:rPr>
             </w:pPr>
             <w:r>
-              <w:t>MSRS</w:t>
+              <w:t>MSR</w:t>
             </w:r>
           </w:p>
         </w:tc>
@@ -12644,7 +13017,7 @@
               </w:rPr>
             </w:pPr>
             <w:r>
-              <w:t>Current Coaching Initiatives</w:t>
+              <w:t xml:space="preserve">Current Coaching Initiatives </w:t>
             </w:r>
           </w:p>
         </w:tc>
@@ -12693,10 +13066,12 @@
             <w:pPr>
               <w:rPr>
                 <w:rFonts w:eastAsia="Calibri"/>
-              </w:rPr>
-            </w:pPr>
-            <w:r>
-              <w:t>NIT</w:t>
+                <w:color w:val="000000"/>
+              </w:rPr>
+            </w:pPr>
+            <w:r>
+              <w:lastRenderedPageBreak/>
+              <w:t>MSRS</w:t>
             </w:r>
           </w:p>
         </w:tc>
@@ -12713,7 +13088,7 @@
               </w:rPr>
             </w:pPr>
             <w:r>
-              <w:t>OMR/Exceptions</w:t>
+              <w:t>Current Coaching Initiatives</w:t>
             </w:r>
           </w:p>
         </w:tc>
@@ -12730,7 +13105,7 @@
               </w:rPr>
             </w:pPr>
             <w:r>
-              <w:t>Research Required</w:t>
+              <w:t>Reinforcement</w:t>
             </w:r>
           </w:p>
         </w:tc>
@@ -12743,10 +13118,11 @@
             <w:pPr>
               <w:rPr>
                 <w:rFonts w:eastAsia="Calibri"/>
-              </w:rPr>
-            </w:pPr>
-            <w:r>
-              <w:t>OMR: NGD Inappropriate Transfer</w:t>
+                <w:color w:val="000000"/>
+              </w:rPr>
+            </w:pPr>
+            <w:r>
+              <w:t>Other: Specify reason under coaching details.</w:t>
             </w:r>
           </w:p>
         </w:tc>
@@ -12764,7 +13140,7 @@
               </w:rPr>
             </w:pPr>
             <w:r>
-              <w:t>OPN</w:t>
+              <w:t>NIT</w:t>
             </w:r>
           </w:p>
         </w:tc>
@@ -12814,7 +13190,7 @@
               </w:rPr>
             </w:pPr>
             <w:r>
-              <w:t>OMR: Open Calls</w:t>
+              <w:t>OMR: NGD Inappropriate Transfer</w:t>
             </w:r>
           </w:p>
         </w:tc>
@@ -12829,11 +13205,10 @@
             <w:pPr>
               <w:rPr>
                 <w:rFonts w:eastAsia="Calibri"/>
-                <w:color w:val="000000"/>
-              </w:rPr>
-            </w:pPr>
-            <w:r>
-              <w:t>OSC</w:t>
+              </w:rPr>
+            </w:pPr>
+            <w:r>
+              <w:t>OPN</w:t>
             </w:r>
           </w:p>
         </w:tc>
@@ -12880,11 +13255,10 @@
             <w:pPr>
               <w:rPr>
                 <w:rFonts w:eastAsia="Calibri"/>
-                <w:color w:val="000000"/>
-              </w:rPr>
-            </w:pPr>
-            <w:r>
-              <w:t>OMR: Short Calls Outbound</w:t>
+              </w:rPr>
+            </w:pPr>
+            <w:r>
+              <w:t>OMR: Open Calls</w:t>
             </w:r>
           </w:p>
         </w:tc>
@@ -12903,7 +13277,7 @@
               </w:rPr>
             </w:pPr>
             <w:r>
-              <w:t>PBH</w:t>
+              <w:t>OSC</w:t>
             </w:r>
           </w:p>
         </w:tc>
@@ -12937,7 +13311,7 @@
               </w:rPr>
             </w:pPr>
             <w:r>
-              <w:t>Opportunity</w:t>
+              <w:t>Research Required</w:t>
             </w:r>
           </w:p>
         </w:tc>
@@ -12954,7 +13328,7 @@
               </w:rPr>
             </w:pPr>
             <w:r>
-              <w:t>OMR: Potential Hardship</w:t>
+              <w:t>OMR: Short Calls Outbound</w:t>
             </w:r>
           </w:p>
         </w:tc>
@@ -12973,7 +13347,7 @@
               </w:rPr>
             </w:pPr>
             <w:r>
-              <w:t>RME</w:t>
+              <w:t>PBH</w:t>
             </w:r>
           </w:p>
         </w:tc>
@@ -13007,7 +13381,7 @@
               </w:rPr>
             </w:pPr>
             <w:r>
-              <w:t>Research Required</w:t>
+              <w:t>Opportunity</w:t>
             </w:r>
           </w:p>
         </w:tc>
@@ -13024,7 +13398,7 @@
               </w:rPr>
             </w:pPr>
             <w:r>
-              <w:t>OMR: Returned MAC Escalation</w:t>
+              <w:t>OMR: Potential Hardship</w:t>
             </w:r>
           </w:p>
         </w:tc>
@@ -13043,7 +13417,7 @@
               </w:rPr>
             </w:pPr>
             <w:r>
-              <w:t>SLG</w:t>
+              <w:t>RME</w:t>
             </w:r>
           </w:p>
         </w:tc>
@@ -13094,7 +13468,7 @@
               </w:rPr>
             </w:pPr>
             <w:r>
-              <w:t>OMR: Scripts Logged</w:t>
+              <w:t>OMR: Returned MAC Escalation</w:t>
             </w:r>
           </w:p>
         </w:tc>
@@ -13113,7 +13487,7 @@
               </w:rPr>
             </w:pPr>
             <w:r>
-              <w:t>TR2</w:t>
+              <w:t>SLG</w:t>
             </w:r>
           </w:p>
         </w:tc>
@@ -13164,7 +13538,7 @@
               </w:rPr>
             </w:pPr>
             <w:r>
-              <w:t>OMR: FFM T2 Transfers</w:t>
+              <w:t>OMR: Scripts Logged</w:t>
             </w:r>
           </w:p>
         </w:tc>
@@ -13183,7 +13557,76 @@
               </w:rPr>
             </w:pPr>
             <w:r>
-              <w:lastRenderedPageBreak/>
+              <w:t>TR2</w:t>
+            </w:r>
+          </w:p>
+        </w:tc>
+        <w:tc>
+          <w:tcPr>
+            <w:tcW w:w="2072" w:type="dxa"/>
+            <w:shd w:val="clear" w:color="auto" w:fill="auto"/>
+          </w:tcPr>
+          <w:p>
+            <w:pPr>
+              <w:rPr>
+                <w:rFonts w:eastAsia="Calibri"/>
+                <w:color w:val="000000"/>
+              </w:rPr>
+            </w:pPr>
+            <w:r>
+              <w:t>OMR/Exceptions</w:t>
+            </w:r>
+          </w:p>
+        </w:tc>
+        <w:tc>
+          <w:tcPr>
+            <w:tcW w:w="3189" w:type="dxa"/>
+            <w:shd w:val="clear" w:color="auto" w:fill="auto"/>
+          </w:tcPr>
+          <w:p>
+            <w:pPr>
+              <w:rPr>
+                <w:rFonts w:eastAsia="Calibri"/>
+                <w:color w:val="000000"/>
+              </w:rPr>
+            </w:pPr>
+            <w:r>
+              <w:t>Research Required</w:t>
+            </w:r>
+          </w:p>
+        </w:tc>
+        <w:tc>
+          <w:tcPr>
+            <w:tcW w:w="3189" w:type="dxa"/>
+            <w:shd w:val="clear" w:color="auto" w:fill="auto"/>
+          </w:tcPr>
+          <w:p>
+            <w:pPr>
+              <w:rPr>
+                <w:rFonts w:eastAsia="Calibri"/>
+                <w:color w:val="000000"/>
+              </w:rPr>
+            </w:pPr>
+            <w:r>
+              <w:t>OMR: FFM T2 Transfers</w:t>
+            </w:r>
+          </w:p>
+        </w:tc>
+      </w:tr>
+      <w:tr>
+        <w:tc>
+          <w:tcPr>
+            <w:tcW w:w="1775" w:type="dxa"/>
+            <w:shd w:val="clear" w:color="auto" w:fill="auto"/>
+          </w:tcPr>
+          <w:p>
+            <w:pPr>
+              <w:rPr>
+                <w:rFonts w:eastAsia="Calibri"/>
+                <w:color w:val="000000"/>
+              </w:rPr>
+            </w:pPr>
+            <w:r>
               <w:t>TRN</w:t>
             </w:r>
           </w:p>
@@ -13952,6 +14395,12 @@
                 <w:rFonts w:ascii="Arial" w:hAnsi="Arial" w:cs="Arial"/>
               </w:rPr>
             </w:pPr>
+            <w:r>
+              <w:rPr>
+                <w:rFonts w:ascii="Arial" w:hAnsi="Arial" w:cs="Arial"/>
+              </w:rPr>
+              <w:t>AUD</w:t>
+            </w:r>
           </w:p>
         </w:tc>
         <w:tc>
@@ -13964,6 +14413,12 @@
                 <w:rFonts w:ascii="Arial" w:hAnsi="Arial" w:cs="Arial"/>
               </w:rPr>
             </w:pPr>
+            <w:r>
+              <w:rPr>
+                <w:rFonts w:ascii="Arial" w:hAnsi="Arial" w:cs="Arial"/>
+              </w:rPr>
+              <w:t>Pending Sup Review</w:t>
+            </w:r>
           </w:p>
         </w:tc>
         <w:tc>
@@ -13976,6 +14431,12 @@
                 <w:rFonts w:ascii="Arial" w:hAnsi="Arial" w:cs="Arial"/>
               </w:rPr>
             </w:pPr>
+            <w:r>
+              <w:rPr>
+                <w:rFonts w:ascii="Arial" w:hAnsi="Arial" w:cs="Arial"/>
+              </w:rPr>
+              <w:t>Pending Emp Review</w:t>
+            </w:r>
           </w:p>
         </w:tc>
         <w:tc>
@@ -13988,6 +14449,12 @@
                 <w:rFonts w:ascii="Arial" w:hAnsi="Arial" w:cs="Arial"/>
               </w:rPr>
             </w:pPr>
+            <w:r>
+              <w:rPr>
+                <w:rFonts w:ascii="Arial" w:hAnsi="Arial" w:cs="Arial"/>
+              </w:rPr>
+              <w:t>Completed</w:t>
+            </w:r>
           </w:p>
         </w:tc>
       </w:tr>
@@ -14203,7 +14670,27 @@
                 <w:sz w:val="19"/>
                 <w:szCs w:val="19"/>
               </w:rPr>
-              <w:t xml:space="preserve"> [CoachingKey] </w:t>
+              <w:t xml:space="preserve"> [</w:t>
+            </w:r>
+            <w:proofErr w:type="spellStart"/>
+            <w:r>
+              <w:rPr>
+                <w:rFonts w:ascii="Consolas" w:hAnsi="Consolas" w:cs="Consolas"/>
+                <w:color w:val="000000"/>
+                <w:sz w:val="19"/>
+                <w:szCs w:val="19"/>
+              </w:rPr>
+              <w:t>CoachingKey</w:t>
+            </w:r>
+            <w:proofErr w:type="spellEnd"/>
+            <w:r>
+              <w:rPr>
+                <w:rFonts w:ascii="Consolas" w:hAnsi="Consolas" w:cs="Consolas"/>
+                <w:color w:val="000000"/>
+                <w:sz w:val="19"/>
+                <w:szCs w:val="19"/>
+              </w:rPr>
+              <w:t xml:space="preserve">] </w:t>
             </w:r>
             <w:r>
               <w:rPr>
@@ -14257,7 +14744,28 @@
                 <w:sz w:val="19"/>
                 <w:szCs w:val="19"/>
               </w:rPr>
-              <w:t xml:space="preserve"> [CoachingCert]</w:t>
+              <w:t xml:space="preserve"> [</w:t>
+            </w:r>
+            <w:proofErr w:type="spellStart"/>
+            <w:r>
+              <w:rPr>
+                <w:rFonts w:ascii="Consolas" w:hAnsi="Consolas" w:cs="Consolas"/>
+                <w:color w:val="000000"/>
+                <w:sz w:val="19"/>
+                <w:szCs w:val="19"/>
+              </w:rPr>
+              <w:t>CoachingCert</w:t>
+            </w:r>
+            <w:proofErr w:type="spellEnd"/>
+            <w:proofErr w:type="gramStart"/>
+            <w:r>
+              <w:rPr>
+                <w:rFonts w:ascii="Consolas" w:hAnsi="Consolas" w:cs="Consolas"/>
+                <w:color w:val="000000"/>
+                <w:sz w:val="19"/>
+                <w:szCs w:val="19"/>
+              </w:rPr>
+              <w:t>]</w:t>
             </w:r>
             <w:r>
               <w:rPr>
@@ -14268,6 +14776,7 @@
               </w:rPr>
               <w:t>;</w:t>
             </w:r>
+            <w:proofErr w:type="gramEnd"/>
             <w:r>
               <w:rPr>
                 <w:rFonts w:ascii="Consolas" w:hAnsi="Consolas" w:cs="Consolas"/>
@@ -14370,6 +14879,7 @@
               </w:rPr>
               <w:t>,</w:t>
             </w:r>
+            <w:proofErr w:type="spellStart"/>
             <w:r>
               <w:rPr>
                 <w:rFonts w:ascii="Consolas" w:hAnsi="Consolas" w:cs="Consolas"/>
@@ -14379,6 +14889,7 @@
               </w:rPr>
               <w:t>ps_emp_id_prefix</w:t>
             </w:r>
+            <w:proofErr w:type="spellEnd"/>
           </w:p>
           <w:p>
             <w:pPr>
@@ -14490,6 +15001,7 @@
               </w:rPr>
               <w:t>,</w:t>
             </w:r>
+            <w:proofErr w:type="spellStart"/>
             <w:r>
               <w:rPr>
                 <w:rFonts w:ascii="Consolas" w:hAnsi="Consolas" w:cs="Consolas"/>
@@ -14499,6 +15011,7 @@
               </w:rPr>
               <w:t>Start_date</w:t>
             </w:r>
+            <w:proofErr w:type="spellEnd"/>
           </w:p>
           <w:p>
             <w:pPr>
@@ -14548,6 +15061,7 @@
                 <w:sz w:val="19"/>
                 <w:szCs w:val="19"/>
               </w:rPr>
+              <w:lastRenderedPageBreak/>
               <w:t>,</w:t>
             </w:r>
             <w:r>
@@ -14663,6 +15177,7 @@
               </w:rPr>
               <w:t>),</w:t>
             </w:r>
+            <w:proofErr w:type="spellStart"/>
             <w:r>
               <w:rPr>
                 <w:rFonts w:ascii="Consolas" w:hAnsi="Consolas" w:cs="Consolas"/>
@@ -14672,6 +15187,7 @@
               </w:rPr>
               <w:t>DecryptByKey</w:t>
             </w:r>
+            <w:proofErr w:type="spellEnd"/>
             <w:r>
               <w:rPr>
                 <w:rFonts w:ascii="Consolas" w:hAnsi="Consolas" w:cs="Consolas"/>
@@ -14810,6 +15326,7 @@
               </w:rPr>
               <w:t>),</w:t>
             </w:r>
+            <w:proofErr w:type="spellStart"/>
             <w:r>
               <w:rPr>
                 <w:rFonts w:ascii="Consolas" w:hAnsi="Consolas" w:cs="Consolas"/>
@@ -14819,6 +15336,7 @@
               </w:rPr>
               <w:t>DecryptByKey</w:t>
             </w:r>
+            <w:proofErr w:type="spellEnd"/>
             <w:r>
               <w:rPr>
                 <w:rFonts w:ascii="Consolas" w:hAnsi="Consolas" w:cs="Consolas"/>
@@ -14958,6 +15476,7 @@
               </w:rPr>
               <w:t>),</w:t>
             </w:r>
+            <w:proofErr w:type="spellStart"/>
             <w:r>
               <w:rPr>
                 <w:rFonts w:ascii="Consolas" w:hAnsi="Consolas" w:cs="Consolas"/>
@@ -14967,6 +15486,7 @@
               </w:rPr>
               <w:t>DecryptByKey</w:t>
             </w:r>
+            <w:proofErr w:type="spellEnd"/>
             <w:r>
               <w:rPr>
                 <w:rFonts w:ascii="Consolas" w:hAnsi="Consolas" w:cs="Consolas"/>
@@ -15052,6 +15572,7 @@
               </w:rPr>
               <w:t>,</w:t>
             </w:r>
+            <w:proofErr w:type="spellStart"/>
             <w:r>
               <w:rPr>
                 <w:rFonts w:ascii="Consolas" w:hAnsi="Consolas" w:cs="Consolas"/>
@@ -15061,6 +15582,7 @@
               </w:rPr>
               <w:t>emp_job_code</w:t>
             </w:r>
+            <w:proofErr w:type="spellEnd"/>
           </w:p>
           <w:p>
             <w:pPr>
@@ -15185,6 +15707,7 @@
               </w:rPr>
               <w:t>),</w:t>
             </w:r>
+            <w:proofErr w:type="spellStart"/>
             <w:r>
               <w:rPr>
                 <w:rFonts w:ascii="Consolas" w:hAnsi="Consolas" w:cs="Consolas"/>
@@ -15194,6 +15717,7 @@
               </w:rPr>
               <w:t>DecryptByKey</w:t>
             </w:r>
+            <w:proofErr w:type="spellEnd"/>
             <w:r>
               <w:rPr>
                 <w:rFonts w:ascii="Consolas" w:hAnsi="Consolas" w:cs="Consolas"/>
@@ -15333,6 +15857,7 @@
               </w:rPr>
               <w:t>),</w:t>
             </w:r>
+            <w:proofErr w:type="spellStart"/>
             <w:r>
               <w:rPr>
                 <w:rFonts w:ascii="Consolas" w:hAnsi="Consolas" w:cs="Consolas"/>
@@ -15342,6 +15867,7 @@
               </w:rPr>
               <w:t>DecryptByKey</w:t>
             </w:r>
+            <w:proofErr w:type="spellEnd"/>
             <w:r>
               <w:rPr>
                 <w:rFonts w:ascii="Consolas" w:hAnsi="Consolas" w:cs="Consolas"/>
@@ -15351,6 +15877,7 @@
               </w:rPr>
               <w:t>(</w:t>
             </w:r>
+            <w:proofErr w:type="spellStart"/>
             <w:r>
               <w:rPr>
                 <w:rFonts w:ascii="Consolas" w:hAnsi="Consolas" w:cs="Consolas"/>
@@ -15360,6 +15887,7 @@
               </w:rPr>
               <w:t>Sup_Lanid</w:t>
             </w:r>
+            <w:proofErr w:type="spellEnd"/>
             <w:r>
               <w:rPr>
                 <w:rFonts w:ascii="Consolas" w:hAnsi="Consolas" w:cs="Consolas"/>
@@ -15481,6 +16009,7 @@
               </w:rPr>
               <w:t>),</w:t>
             </w:r>
+            <w:proofErr w:type="spellStart"/>
             <w:r>
               <w:rPr>
                 <w:rFonts w:ascii="Consolas" w:hAnsi="Consolas" w:cs="Consolas"/>
@@ -15490,6 +16019,7 @@
               </w:rPr>
               <w:t>DecryptByKey</w:t>
             </w:r>
+            <w:proofErr w:type="spellEnd"/>
             <w:r>
               <w:rPr>
                 <w:rFonts w:ascii="Consolas" w:hAnsi="Consolas" w:cs="Consolas"/>
@@ -15629,6 +16159,7 @@
               </w:rPr>
               <w:t>),</w:t>
             </w:r>
+            <w:proofErr w:type="spellStart"/>
             <w:r>
               <w:rPr>
                 <w:rFonts w:ascii="Consolas" w:hAnsi="Consolas" w:cs="Consolas"/>
@@ -15638,6 +16169,7 @@
               </w:rPr>
               <w:t>DecryptByKey</w:t>
             </w:r>
+            <w:proofErr w:type="spellEnd"/>
             <w:r>
               <w:rPr>
                 <w:rFonts w:ascii="Consolas" w:hAnsi="Consolas" w:cs="Consolas"/>
@@ -15711,7 +16243,6 @@
                 <w:sz w:val="19"/>
                 <w:szCs w:val="19"/>
               </w:rPr>
-              <w:lastRenderedPageBreak/>
               <w:tab/>
               <w:t xml:space="preserve">  </w:t>
             </w:r>
@@ -15818,6 +16349,7 @@
               </w:rPr>
               <w:t>),</w:t>
             </w:r>
+            <w:proofErr w:type="spellStart"/>
             <w:r>
               <w:rPr>
                 <w:rFonts w:ascii="Consolas" w:hAnsi="Consolas" w:cs="Consolas"/>
@@ -15827,6 +16359,7 @@
               </w:rPr>
               <w:t>DecryptByKey</w:t>
             </w:r>
+            <w:proofErr w:type="spellEnd"/>
             <w:r>
               <w:rPr>
                 <w:rFonts w:ascii="Consolas" w:hAnsi="Consolas" w:cs="Consolas"/>
@@ -16086,7 +16619,27 @@
                 <w:sz w:val="19"/>
                 <w:szCs w:val="19"/>
               </w:rPr>
-              <w:t>--WHERE CONVERT(nvarchar(70),DecryptByKey(Emp_Name))  like '%Julia%'</w:t>
+              <w:t>--WHERE CONVERT(nvarchar(70),</w:t>
+            </w:r>
+            <w:proofErr w:type="spellStart"/>
+            <w:r>
+              <w:rPr>
+                <w:rFonts w:ascii="Consolas" w:hAnsi="Consolas" w:cs="Consolas"/>
+                <w:color w:val="008000"/>
+                <w:sz w:val="19"/>
+                <w:szCs w:val="19"/>
+              </w:rPr>
+              <w:t>DecryptByKey</w:t>
+            </w:r>
+            <w:proofErr w:type="spellEnd"/>
+            <w:r>
+              <w:rPr>
+                <w:rFonts w:ascii="Consolas" w:hAnsi="Consolas" w:cs="Consolas"/>
+                <w:color w:val="008000"/>
+                <w:sz w:val="19"/>
+                <w:szCs w:val="19"/>
+              </w:rPr>
+              <w:t>(Emp_Name))  like '%Julia%'</w:t>
             </w:r>
           </w:p>
           <w:p>
@@ -16116,7 +16669,27 @@
                 <w:sz w:val="19"/>
                 <w:szCs w:val="19"/>
               </w:rPr>
-              <w:t>--where emp_id = '236712'</w:t>
+              <w:t xml:space="preserve">--where </w:t>
+            </w:r>
+            <w:proofErr w:type="spellStart"/>
+            <w:r>
+              <w:rPr>
+                <w:rFonts w:ascii="Consolas" w:hAnsi="Consolas" w:cs="Consolas"/>
+                <w:color w:val="008000"/>
+                <w:sz w:val="19"/>
+                <w:szCs w:val="19"/>
+              </w:rPr>
+              <w:t>emp_id</w:t>
+            </w:r>
+            <w:proofErr w:type="spellEnd"/>
+            <w:r>
+              <w:rPr>
+                <w:rFonts w:ascii="Consolas" w:hAnsi="Consolas" w:cs="Consolas"/>
+                <w:color w:val="008000"/>
+                <w:sz w:val="19"/>
+                <w:szCs w:val="19"/>
+              </w:rPr>
+              <w:t xml:space="preserve"> = '236712'</w:t>
             </w:r>
           </w:p>
           <w:p>
@@ -16157,14 +16730,25 @@
               </w:rPr>
               <w:t>(</w:t>
             </w:r>
-            <w:r>
-              <w:rPr>
-                <w:rFonts w:ascii="Consolas" w:hAnsi="Consolas" w:cs="Consolas"/>
-                <w:color w:val="000000"/>
-                <w:sz w:val="19"/>
-                <w:szCs w:val="19"/>
-              </w:rPr>
-              <w:t xml:space="preserve">sup_id </w:t>
+            <w:proofErr w:type="spellStart"/>
+            <w:r>
+              <w:rPr>
+                <w:rFonts w:ascii="Consolas" w:hAnsi="Consolas" w:cs="Consolas"/>
+                <w:color w:val="000000"/>
+                <w:sz w:val="19"/>
+                <w:szCs w:val="19"/>
+              </w:rPr>
+              <w:t>sup_id</w:t>
+            </w:r>
+            <w:proofErr w:type="spellEnd"/>
+            <w:r>
+              <w:rPr>
+                <w:rFonts w:ascii="Consolas" w:hAnsi="Consolas" w:cs="Consolas"/>
+                <w:color w:val="000000"/>
+                <w:sz w:val="19"/>
+                <w:szCs w:val="19"/>
+              </w:rPr>
+              <w:t xml:space="preserve"> </w:t>
             </w:r>
             <w:r>
               <w:rPr>
@@ -16218,7 +16802,27 @@
                 <w:sz w:val="19"/>
                 <w:szCs w:val="19"/>
               </w:rPr>
-              <w:t xml:space="preserve"> mgr_id </w:t>
+              <w:t xml:space="preserve"> </w:t>
+            </w:r>
+            <w:proofErr w:type="spellStart"/>
+            <w:r>
+              <w:rPr>
+                <w:rFonts w:ascii="Consolas" w:hAnsi="Consolas" w:cs="Consolas"/>
+                <w:color w:val="000000"/>
+                <w:sz w:val="19"/>
+                <w:szCs w:val="19"/>
+              </w:rPr>
+              <w:t>mgr_id</w:t>
+            </w:r>
+            <w:proofErr w:type="spellEnd"/>
+            <w:r>
+              <w:rPr>
+                <w:rFonts w:ascii="Consolas" w:hAnsi="Consolas" w:cs="Consolas"/>
+                <w:color w:val="000000"/>
+                <w:sz w:val="19"/>
+                <w:szCs w:val="19"/>
+              </w:rPr>
+              <w:t xml:space="preserve"> </w:t>
             </w:r>
             <w:r>
               <w:rPr>
@@ -17136,6 +17740,7 @@
               </w:rPr>
               <w:t>(</w:t>
             </w:r>
+            <w:proofErr w:type="spellStart"/>
             <w:r>
               <w:rPr>
                 <w:rFonts w:ascii="Consolas" w:hAnsi="Consolas" w:cs="Consolas"/>
@@ -17145,6 +17750,7 @@
               </w:rPr>
               <w:t>nolock</w:t>
             </w:r>
+            <w:proofErr w:type="spellEnd"/>
             <w:r>
               <w:rPr>
                 <w:rFonts w:ascii="Consolas" w:hAnsi="Consolas" w:cs="Consolas"/>
@@ -17182,7 +17788,27 @@
                 <w:sz w:val="19"/>
                 <w:szCs w:val="19"/>
               </w:rPr>
-              <w:t xml:space="preserve"> strreportcode </w:t>
+              <w:t xml:space="preserve"> </w:t>
+            </w:r>
+            <w:proofErr w:type="spellStart"/>
+            <w:r>
+              <w:rPr>
+                <w:rFonts w:ascii="Consolas" w:hAnsi="Consolas" w:cs="Consolas"/>
+                <w:color w:val="000000"/>
+                <w:sz w:val="19"/>
+                <w:szCs w:val="19"/>
+              </w:rPr>
+              <w:t>strreportcode</w:t>
+            </w:r>
+            <w:proofErr w:type="spellEnd"/>
+            <w:r>
+              <w:rPr>
+                <w:rFonts w:ascii="Consolas" w:hAnsi="Consolas" w:cs="Consolas"/>
+                <w:color w:val="000000"/>
+                <w:sz w:val="19"/>
+                <w:szCs w:val="19"/>
+              </w:rPr>
+              <w:t xml:space="preserve"> </w:t>
             </w:r>
             <w:r>
               <w:rPr>
@@ -17257,8 +17883,19 @@
                 <w:sz w:val="19"/>
                 <w:szCs w:val="19"/>
               </w:rPr>
-              <w:t xml:space="preserve"> coachingid</w:t>
-            </w:r>
+              <w:t xml:space="preserve"> </w:t>
+            </w:r>
+            <w:proofErr w:type="spellStart"/>
+            <w:r>
+              <w:rPr>
+                <w:rFonts w:ascii="Consolas" w:hAnsi="Consolas" w:cs="Consolas"/>
+                <w:color w:val="000000"/>
+                <w:sz w:val="19"/>
+                <w:szCs w:val="19"/>
+              </w:rPr>
+              <w:t>coachingid</w:t>
+            </w:r>
+            <w:proofErr w:type="spellEnd"/>
           </w:p>
           <w:p>
             <w:pPr>
@@ -17299,7 +17936,17 @@
                 <w:sz w:val="19"/>
                 <w:szCs w:val="19"/>
               </w:rPr>
-              <w:t xml:space="preserve"> ec</w:t>
+              <w:t xml:space="preserve"> </w:t>
+            </w:r>
+            <w:proofErr w:type="spellStart"/>
+            <w:r>
+              <w:rPr>
+                <w:rFonts w:ascii="Consolas" w:hAnsi="Consolas" w:cs="Consolas"/>
+                <w:color w:val="000000"/>
+                <w:sz w:val="19"/>
+                <w:szCs w:val="19"/>
+              </w:rPr>
+              <w:t>ec</w:t>
             </w:r>
             <w:r>
               <w:rPr>
@@ -17319,6 +17966,7 @@
               </w:rPr>
               <w:t>Coaching_Log</w:t>
             </w:r>
+            <w:proofErr w:type="spellEnd"/>
           </w:p>
           <w:p>
             <w:pPr>
@@ -17404,7 +18052,27 @@
                 <w:sz w:val="19"/>
                 <w:szCs w:val="19"/>
               </w:rPr>
-              <w:t xml:space="preserve"> coachingid </w:t>
+              <w:t xml:space="preserve"> </w:t>
+            </w:r>
+            <w:proofErr w:type="spellStart"/>
+            <w:r>
+              <w:rPr>
+                <w:rFonts w:ascii="Consolas" w:hAnsi="Consolas" w:cs="Consolas"/>
+                <w:color w:val="000000"/>
+                <w:sz w:val="19"/>
+                <w:szCs w:val="19"/>
+              </w:rPr>
+              <w:t>coachingid</w:t>
+            </w:r>
+            <w:proofErr w:type="spellEnd"/>
+            <w:r>
+              <w:rPr>
+                <w:rFonts w:ascii="Consolas" w:hAnsi="Consolas" w:cs="Consolas"/>
+                <w:color w:val="000000"/>
+                <w:sz w:val="19"/>
+                <w:szCs w:val="19"/>
+              </w:rPr>
+              <w:t xml:space="preserve"> </w:t>
             </w:r>
             <w:r>
               <w:rPr>
@@ -17593,7 +18261,17 @@
                 <w:sz w:val="19"/>
                 <w:szCs w:val="19"/>
               </w:rPr>
-              <w:t xml:space="preserve"> CL</w:t>
+              <w:t xml:space="preserve"> </w:t>
+            </w:r>
+            <w:proofErr w:type="spellStart"/>
+            <w:r>
+              <w:rPr>
+                <w:rFonts w:ascii="Consolas" w:hAnsi="Consolas" w:cs="Consolas"/>
+                <w:color w:val="000000"/>
+                <w:sz w:val="19"/>
+                <w:szCs w:val="19"/>
+              </w:rPr>
+              <w:t>CL</w:t>
             </w:r>
             <w:r>
               <w:rPr>
@@ -17611,7 +18289,17 @@
                 <w:sz w:val="19"/>
                 <w:szCs w:val="19"/>
               </w:rPr>
-              <w:t xml:space="preserve">CoachingID </w:t>
+              <w:t>CoachingID</w:t>
+            </w:r>
+            <w:proofErr w:type="spellEnd"/>
+            <w:r>
+              <w:rPr>
+                <w:rFonts w:ascii="Consolas" w:hAnsi="Consolas" w:cs="Consolas"/>
+                <w:color w:val="000000"/>
+                <w:sz w:val="19"/>
+                <w:szCs w:val="19"/>
+              </w:rPr>
+              <w:t xml:space="preserve"> </w:t>
             </w:r>
             <w:r>
               <w:rPr>
@@ -17629,7 +18317,17 @@
                 <w:sz w:val="19"/>
                 <w:szCs w:val="19"/>
               </w:rPr>
-              <w:t xml:space="preserve"> CLR</w:t>
+              <w:t xml:space="preserve"> </w:t>
+            </w:r>
+            <w:proofErr w:type="spellStart"/>
+            <w:r>
+              <w:rPr>
+                <w:rFonts w:ascii="Consolas" w:hAnsi="Consolas" w:cs="Consolas"/>
+                <w:color w:val="000000"/>
+                <w:sz w:val="19"/>
+                <w:szCs w:val="19"/>
+              </w:rPr>
+              <w:t>CLR</w:t>
             </w:r>
             <w:r>
               <w:rPr>
@@ -17649,6 +18347,7 @@
               </w:rPr>
               <w:t>CoachingID</w:t>
             </w:r>
+            <w:proofErr w:type="spellEnd"/>
           </w:p>
           <w:p>
             <w:pPr>
@@ -17677,7 +18376,27 @@
                 <w:sz w:val="19"/>
                 <w:szCs w:val="19"/>
               </w:rPr>
-              <w:t xml:space="preserve">  strreportcode </w:t>
+              <w:t xml:space="preserve">  </w:t>
+            </w:r>
+            <w:proofErr w:type="spellStart"/>
+            <w:r>
+              <w:rPr>
+                <w:rFonts w:ascii="Consolas" w:hAnsi="Consolas" w:cs="Consolas"/>
+                <w:color w:val="000000"/>
+                <w:sz w:val="19"/>
+                <w:szCs w:val="19"/>
+              </w:rPr>
+              <w:t>strreportcode</w:t>
+            </w:r>
+            <w:proofErr w:type="spellEnd"/>
+            <w:r>
+              <w:rPr>
+                <w:rFonts w:ascii="Consolas" w:hAnsi="Consolas" w:cs="Consolas"/>
+                <w:color w:val="000000"/>
+                <w:sz w:val="19"/>
+                <w:szCs w:val="19"/>
+              </w:rPr>
+              <w:t xml:space="preserve"> </w:t>
             </w:r>
             <w:r>
               <w:rPr>
@@ -17752,8 +18471,19 @@
                 <w:sz w:val="19"/>
                 <w:szCs w:val="19"/>
               </w:rPr>
-              <w:t xml:space="preserve"> coachingid</w:t>
-            </w:r>
+              <w:t xml:space="preserve"> </w:t>
+            </w:r>
+            <w:proofErr w:type="spellStart"/>
+            <w:r>
+              <w:rPr>
+                <w:rFonts w:ascii="Consolas" w:hAnsi="Consolas" w:cs="Consolas"/>
+                <w:color w:val="000000"/>
+                <w:sz w:val="19"/>
+                <w:szCs w:val="19"/>
+              </w:rPr>
+              <w:t>coachingid</w:t>
+            </w:r>
+            <w:proofErr w:type="spellEnd"/>
           </w:p>
           <w:p>
             <w:pPr>
@@ -17833,6 +18563,7 @@
                 <w:sz w:val="19"/>
                 <w:szCs w:val="19"/>
               </w:rPr>
+              <w:lastRenderedPageBreak/>
               <w:t>EXEC</w:t>
             </w:r>
             <w:r>
@@ -17941,7 +18672,87 @@
                 <w:sz w:val="19"/>
                 <w:szCs w:val="19"/>
               </w:rPr>
-              <w:t>--select emp_id, sup_id, Mgr_ID from ec.Employee_Hierarchy where emp_id = '231927'</w:t>
+              <w:t xml:space="preserve">--select </w:t>
+            </w:r>
+            <w:proofErr w:type="spellStart"/>
+            <w:r>
+              <w:rPr>
+                <w:rFonts w:ascii="Consolas" w:hAnsi="Consolas" w:cs="Consolas"/>
+                <w:color w:val="008000"/>
+                <w:sz w:val="19"/>
+                <w:szCs w:val="19"/>
+              </w:rPr>
+              <w:t>emp_id</w:t>
+            </w:r>
+            <w:proofErr w:type="spellEnd"/>
+            <w:r>
+              <w:rPr>
+                <w:rFonts w:ascii="Consolas" w:hAnsi="Consolas" w:cs="Consolas"/>
+                <w:color w:val="008000"/>
+                <w:sz w:val="19"/>
+                <w:szCs w:val="19"/>
+              </w:rPr>
+              <w:t xml:space="preserve">, </w:t>
+            </w:r>
+            <w:proofErr w:type="spellStart"/>
+            <w:r>
+              <w:rPr>
+                <w:rFonts w:ascii="Consolas" w:hAnsi="Consolas" w:cs="Consolas"/>
+                <w:color w:val="008000"/>
+                <w:sz w:val="19"/>
+                <w:szCs w:val="19"/>
+              </w:rPr>
+              <w:t>sup_id</w:t>
+            </w:r>
+            <w:proofErr w:type="spellEnd"/>
+            <w:r>
+              <w:rPr>
+                <w:rFonts w:ascii="Consolas" w:hAnsi="Consolas" w:cs="Consolas"/>
+                <w:color w:val="008000"/>
+                <w:sz w:val="19"/>
+                <w:szCs w:val="19"/>
+              </w:rPr>
+              <w:t xml:space="preserve">, Mgr_ID from </w:t>
+            </w:r>
+            <w:proofErr w:type="spellStart"/>
+            <w:r>
+              <w:rPr>
+                <w:rFonts w:ascii="Consolas" w:hAnsi="Consolas" w:cs="Consolas"/>
+                <w:color w:val="008000"/>
+                <w:sz w:val="19"/>
+                <w:szCs w:val="19"/>
+              </w:rPr>
+              <w:t>ec.Employee_Hierarchy</w:t>
+            </w:r>
+            <w:proofErr w:type="spellEnd"/>
+            <w:r>
+              <w:rPr>
+                <w:rFonts w:ascii="Consolas" w:hAnsi="Consolas" w:cs="Consolas"/>
+                <w:color w:val="008000"/>
+                <w:sz w:val="19"/>
+                <w:szCs w:val="19"/>
+              </w:rPr>
+              <w:t xml:space="preserve"> where </w:t>
+            </w:r>
+            <w:proofErr w:type="spellStart"/>
+            <w:r>
+              <w:rPr>
+                <w:rFonts w:ascii="Consolas" w:hAnsi="Consolas" w:cs="Consolas"/>
+                <w:color w:val="008000"/>
+                <w:sz w:val="19"/>
+                <w:szCs w:val="19"/>
+              </w:rPr>
+              <w:t>emp_id</w:t>
+            </w:r>
+            <w:proofErr w:type="spellEnd"/>
+            <w:r>
+              <w:rPr>
+                <w:rFonts w:ascii="Consolas" w:hAnsi="Consolas" w:cs="Consolas"/>
+                <w:color w:val="008000"/>
+                <w:sz w:val="19"/>
+                <w:szCs w:val="19"/>
+              </w:rPr>
+              <w:t xml:space="preserve"> = '231927'</w:t>
             </w:r>
           </w:p>
           <w:p>
@@ -17962,8 +18773,9 @@
                 <w:sz w:val="19"/>
                 <w:szCs w:val="19"/>
               </w:rPr>
-              <w:t>--emp_id</w:t>
-            </w:r>
+              <w:t>--</w:t>
+            </w:r>
+            <w:proofErr w:type="spellStart"/>
             <w:r>
               <w:rPr>
                 <w:rFonts w:ascii="Consolas" w:hAnsi="Consolas" w:cs="Consolas"/>
@@ -17971,9 +18783,29 @@
                 <w:sz w:val="19"/>
                 <w:szCs w:val="19"/>
               </w:rPr>
+              <w:t>emp_id</w:t>
+            </w:r>
+            <w:proofErr w:type="spellEnd"/>
+            <w:r>
+              <w:rPr>
+                <w:rFonts w:ascii="Consolas" w:hAnsi="Consolas" w:cs="Consolas"/>
+                <w:color w:val="008000"/>
+                <w:sz w:val="19"/>
+                <w:szCs w:val="19"/>
+              </w:rPr>
               <w:tab/>
+            </w:r>
+            <w:proofErr w:type="spellStart"/>
+            <w:r>
+              <w:rPr>
+                <w:rFonts w:ascii="Consolas" w:hAnsi="Consolas" w:cs="Consolas"/>
+                <w:color w:val="008000"/>
+                <w:sz w:val="19"/>
+                <w:szCs w:val="19"/>
+              </w:rPr>
               <w:t>sup_id</w:t>
             </w:r>
+            <w:proofErr w:type="spellEnd"/>
             <w:r>
               <w:rPr>
                 <w:rFonts w:ascii="Consolas" w:hAnsi="Consolas" w:cs="Consolas"/>
@@ -18065,8 +18897,19 @@
                 <w:sz w:val="19"/>
                 <w:szCs w:val="19"/>
               </w:rPr>
-              <w:t>UPDATE ec.Employee_Hierarchy</w:t>
-            </w:r>
+              <w:t xml:space="preserve">UPDATE </w:t>
+            </w:r>
+            <w:proofErr w:type="spellStart"/>
+            <w:r>
+              <w:rPr>
+                <w:rFonts w:ascii="Consolas" w:hAnsi="Consolas" w:cs="Consolas"/>
+                <w:color w:val="008000"/>
+                <w:sz w:val="19"/>
+                <w:szCs w:val="19"/>
+              </w:rPr>
+              <w:t>ec.Employee_Hierarchy</w:t>
+            </w:r>
+            <w:proofErr w:type="spellEnd"/>
           </w:p>
           <w:p>
             <w:pPr>
@@ -18086,7 +18929,27 @@
                 <w:sz w:val="19"/>
                 <w:szCs w:val="19"/>
               </w:rPr>
-              <w:t>SET emp_job_code = 'wacs01'</w:t>
+              <w:t xml:space="preserve">SET </w:t>
+            </w:r>
+            <w:proofErr w:type="spellStart"/>
+            <w:r>
+              <w:rPr>
+                <w:rFonts w:ascii="Consolas" w:hAnsi="Consolas" w:cs="Consolas"/>
+                <w:color w:val="008000"/>
+                <w:sz w:val="19"/>
+                <w:szCs w:val="19"/>
+              </w:rPr>
+              <w:t>emp_job_code</w:t>
+            </w:r>
+            <w:proofErr w:type="spellEnd"/>
+            <w:r>
+              <w:rPr>
+                <w:rFonts w:ascii="Consolas" w:hAnsi="Consolas" w:cs="Consolas"/>
+                <w:color w:val="008000"/>
+                <w:sz w:val="19"/>
+                <w:szCs w:val="19"/>
+              </w:rPr>
+              <w:t xml:space="preserve"> = 'wacs01'</w:t>
             </w:r>
           </w:p>
           <w:p>
@@ -18107,7 +18970,27 @@
                 <w:sz w:val="19"/>
                 <w:szCs w:val="19"/>
               </w:rPr>
-              <w:t>WHERE emp_id =  '236464'</w:t>
+              <w:t xml:space="preserve">WHERE </w:t>
+            </w:r>
+            <w:proofErr w:type="spellStart"/>
+            <w:r>
+              <w:rPr>
+                <w:rFonts w:ascii="Consolas" w:hAnsi="Consolas" w:cs="Consolas"/>
+                <w:color w:val="008000"/>
+                <w:sz w:val="19"/>
+                <w:szCs w:val="19"/>
+              </w:rPr>
+              <w:t>emp_id</w:t>
+            </w:r>
+            <w:proofErr w:type="spellEnd"/>
+            <w:r>
+              <w:rPr>
+                <w:rFonts w:ascii="Consolas" w:hAnsi="Consolas" w:cs="Consolas"/>
+                <w:color w:val="008000"/>
+                <w:sz w:val="19"/>
+                <w:szCs w:val="19"/>
+              </w:rPr>
+              <w:t xml:space="preserve"> =  '236464'</w:t>
             </w:r>
           </w:p>
           <w:p>
@@ -18140,8 +19023,19 @@
                 <w:sz w:val="19"/>
                 <w:szCs w:val="19"/>
               </w:rPr>
-              <w:t>UPDATE ec.Employee_Hierarchy</w:t>
-            </w:r>
+              <w:t xml:space="preserve">UPDATE </w:t>
+            </w:r>
+            <w:proofErr w:type="spellStart"/>
+            <w:r>
+              <w:rPr>
+                <w:rFonts w:ascii="Consolas" w:hAnsi="Consolas" w:cs="Consolas"/>
+                <w:color w:val="008000"/>
+                <w:sz w:val="19"/>
+                <w:szCs w:val="19"/>
+              </w:rPr>
+              <w:t>ec.Employee_Hierarchy</w:t>
+            </w:r>
+            <w:proofErr w:type="spellEnd"/>
           </w:p>
           <w:p>
             <w:pPr>
@@ -18161,7 +19055,27 @@
                 <w:sz w:val="19"/>
                 <w:szCs w:val="19"/>
               </w:rPr>
-              <w:t>SET sup_id = '236464'</w:t>
+              <w:t xml:space="preserve">SET </w:t>
+            </w:r>
+            <w:proofErr w:type="spellStart"/>
+            <w:r>
+              <w:rPr>
+                <w:rFonts w:ascii="Consolas" w:hAnsi="Consolas" w:cs="Consolas"/>
+                <w:color w:val="008000"/>
+                <w:sz w:val="19"/>
+                <w:szCs w:val="19"/>
+              </w:rPr>
+              <w:t>sup_id</w:t>
+            </w:r>
+            <w:proofErr w:type="spellEnd"/>
+            <w:r>
+              <w:rPr>
+                <w:rFonts w:ascii="Consolas" w:hAnsi="Consolas" w:cs="Consolas"/>
+                <w:color w:val="008000"/>
+                <w:sz w:val="19"/>
+                <w:szCs w:val="19"/>
+              </w:rPr>
+              <w:t xml:space="preserve"> = '236464'</w:t>
             </w:r>
           </w:p>
           <w:p>
@@ -18182,7 +19096,27 @@
                 <w:sz w:val="19"/>
                 <w:szCs w:val="19"/>
               </w:rPr>
-              <w:t>WHERE emp_id = '231927'</w:t>
+              <w:t xml:space="preserve">WHERE </w:t>
+            </w:r>
+            <w:proofErr w:type="spellStart"/>
+            <w:r>
+              <w:rPr>
+                <w:rFonts w:ascii="Consolas" w:hAnsi="Consolas" w:cs="Consolas"/>
+                <w:color w:val="008000"/>
+                <w:sz w:val="19"/>
+                <w:szCs w:val="19"/>
+              </w:rPr>
+              <w:t>emp_id</w:t>
+            </w:r>
+            <w:proofErr w:type="spellEnd"/>
+            <w:r>
+              <w:rPr>
+                <w:rFonts w:ascii="Consolas" w:hAnsi="Consolas" w:cs="Consolas"/>
+                <w:color w:val="008000"/>
+                <w:sz w:val="19"/>
+                <w:szCs w:val="19"/>
+              </w:rPr>
+              <w:t xml:space="preserve"> = '231927'</w:t>
             </w:r>
           </w:p>
           <w:p>
@@ -18215,8 +19149,19 @@
                 <w:sz w:val="19"/>
                 <w:szCs w:val="19"/>
               </w:rPr>
-              <w:t>UPDATE ec.Employee_Hierarchy</w:t>
-            </w:r>
+              <w:t xml:space="preserve">UPDATE </w:t>
+            </w:r>
+            <w:proofErr w:type="spellStart"/>
+            <w:r>
+              <w:rPr>
+                <w:rFonts w:ascii="Consolas" w:hAnsi="Consolas" w:cs="Consolas"/>
+                <w:color w:val="008000"/>
+                <w:sz w:val="19"/>
+                <w:szCs w:val="19"/>
+              </w:rPr>
+              <w:t>ec.Employee_Hierarchy</w:t>
+            </w:r>
+            <w:proofErr w:type="spellEnd"/>
           </w:p>
           <w:p>
             <w:pPr>
@@ -18236,7 +19181,27 @@
                 <w:sz w:val="19"/>
                 <w:szCs w:val="19"/>
               </w:rPr>
-              <w:t>SET mgr_id = '236464'</w:t>
+              <w:t xml:space="preserve">SET </w:t>
+            </w:r>
+            <w:proofErr w:type="spellStart"/>
+            <w:r>
+              <w:rPr>
+                <w:rFonts w:ascii="Consolas" w:hAnsi="Consolas" w:cs="Consolas"/>
+                <w:color w:val="008000"/>
+                <w:sz w:val="19"/>
+                <w:szCs w:val="19"/>
+              </w:rPr>
+              <w:t>mgr_id</w:t>
+            </w:r>
+            <w:proofErr w:type="spellEnd"/>
+            <w:r>
+              <w:rPr>
+                <w:rFonts w:ascii="Consolas" w:hAnsi="Consolas" w:cs="Consolas"/>
+                <w:color w:val="008000"/>
+                <w:sz w:val="19"/>
+                <w:szCs w:val="19"/>
+              </w:rPr>
+              <w:t xml:space="preserve"> = '236464'</w:t>
             </w:r>
           </w:p>
           <w:p>
@@ -18257,7 +19222,27 @@
                 <w:sz w:val="19"/>
                 <w:szCs w:val="19"/>
               </w:rPr>
-              <w:t>WHERE emp_id = '231927'</w:t>
+              <w:t xml:space="preserve">WHERE </w:t>
+            </w:r>
+            <w:proofErr w:type="spellStart"/>
+            <w:r>
+              <w:rPr>
+                <w:rFonts w:ascii="Consolas" w:hAnsi="Consolas" w:cs="Consolas"/>
+                <w:color w:val="008000"/>
+                <w:sz w:val="19"/>
+                <w:szCs w:val="19"/>
+              </w:rPr>
+              <w:t>emp_id</w:t>
+            </w:r>
+            <w:proofErr w:type="spellEnd"/>
+            <w:r>
+              <w:rPr>
+                <w:rFonts w:ascii="Consolas" w:hAnsi="Consolas" w:cs="Consolas"/>
+                <w:color w:val="008000"/>
+                <w:sz w:val="19"/>
+                <w:szCs w:val="19"/>
+              </w:rPr>
+              <w:t xml:space="preserve"> = '231927'</w:t>
             </w:r>
           </w:p>
           <w:p>
@@ -18302,8 +19287,19 @@
                 <w:sz w:val="19"/>
                 <w:szCs w:val="19"/>
               </w:rPr>
-              <w:t>UPDATE ec.Employee_Hierarchy</w:t>
-            </w:r>
+              <w:t xml:space="preserve">UPDATE </w:t>
+            </w:r>
+            <w:proofErr w:type="spellStart"/>
+            <w:r>
+              <w:rPr>
+                <w:rFonts w:ascii="Consolas" w:hAnsi="Consolas" w:cs="Consolas"/>
+                <w:color w:val="008000"/>
+                <w:sz w:val="19"/>
+                <w:szCs w:val="19"/>
+              </w:rPr>
+              <w:t>ec.Employee_Hierarchy</w:t>
+            </w:r>
+            <w:proofErr w:type="spellEnd"/>
           </w:p>
           <w:p>
             <w:pPr>
@@ -18323,7 +19319,27 @@
                 <w:sz w:val="19"/>
                 <w:szCs w:val="19"/>
               </w:rPr>
-              <w:t>SET sup_id = '228058'</w:t>
+              <w:t xml:space="preserve">SET </w:t>
+            </w:r>
+            <w:proofErr w:type="spellStart"/>
+            <w:r>
+              <w:rPr>
+                <w:rFonts w:ascii="Consolas" w:hAnsi="Consolas" w:cs="Consolas"/>
+                <w:color w:val="008000"/>
+                <w:sz w:val="19"/>
+                <w:szCs w:val="19"/>
+              </w:rPr>
+              <w:t>sup_id</w:t>
+            </w:r>
+            <w:proofErr w:type="spellEnd"/>
+            <w:r>
+              <w:rPr>
+                <w:rFonts w:ascii="Consolas" w:hAnsi="Consolas" w:cs="Consolas"/>
+                <w:color w:val="008000"/>
+                <w:sz w:val="19"/>
+                <w:szCs w:val="19"/>
+              </w:rPr>
+              <w:t xml:space="preserve"> = '228058'</w:t>
             </w:r>
           </w:p>
           <w:p>
@@ -18344,7 +19360,27 @@
                 <w:sz w:val="19"/>
                 <w:szCs w:val="19"/>
               </w:rPr>
-              <w:t>WHERE emp_id = '231927'</w:t>
+              <w:t xml:space="preserve">WHERE </w:t>
+            </w:r>
+            <w:proofErr w:type="spellStart"/>
+            <w:r>
+              <w:rPr>
+                <w:rFonts w:ascii="Consolas" w:hAnsi="Consolas" w:cs="Consolas"/>
+                <w:color w:val="008000"/>
+                <w:sz w:val="19"/>
+                <w:szCs w:val="19"/>
+              </w:rPr>
+              <w:t>emp_id</w:t>
+            </w:r>
+            <w:proofErr w:type="spellEnd"/>
+            <w:r>
+              <w:rPr>
+                <w:rFonts w:ascii="Consolas" w:hAnsi="Consolas" w:cs="Consolas"/>
+                <w:color w:val="008000"/>
+                <w:sz w:val="19"/>
+                <w:szCs w:val="19"/>
+              </w:rPr>
+              <w:t xml:space="preserve"> = '231927'</w:t>
             </w:r>
           </w:p>
           <w:p>
@@ -18377,8 +19413,19 @@
                 <w:sz w:val="19"/>
                 <w:szCs w:val="19"/>
               </w:rPr>
-              <w:t>UPDATE ec.Employee_Hierarchy</w:t>
-            </w:r>
+              <w:t xml:space="preserve">UPDATE </w:t>
+            </w:r>
+            <w:proofErr w:type="spellStart"/>
+            <w:r>
+              <w:rPr>
+                <w:rFonts w:ascii="Consolas" w:hAnsi="Consolas" w:cs="Consolas"/>
+                <w:color w:val="008000"/>
+                <w:sz w:val="19"/>
+                <w:szCs w:val="19"/>
+              </w:rPr>
+              <w:t>ec.Employee_Hierarchy</w:t>
+            </w:r>
+            <w:proofErr w:type="spellEnd"/>
           </w:p>
           <w:p>
             <w:pPr>
@@ -18398,7 +19445,27 @@
                 <w:sz w:val="19"/>
                 <w:szCs w:val="19"/>
               </w:rPr>
-              <w:t>SET mgr_id = '236292'</w:t>
+              <w:t xml:space="preserve">SET </w:t>
+            </w:r>
+            <w:proofErr w:type="spellStart"/>
+            <w:r>
+              <w:rPr>
+                <w:rFonts w:ascii="Consolas" w:hAnsi="Consolas" w:cs="Consolas"/>
+                <w:color w:val="008000"/>
+                <w:sz w:val="19"/>
+                <w:szCs w:val="19"/>
+              </w:rPr>
+              <w:t>mgr_id</w:t>
+            </w:r>
+            <w:proofErr w:type="spellEnd"/>
+            <w:r>
+              <w:rPr>
+                <w:rFonts w:ascii="Consolas" w:hAnsi="Consolas" w:cs="Consolas"/>
+                <w:color w:val="008000"/>
+                <w:sz w:val="19"/>
+                <w:szCs w:val="19"/>
+              </w:rPr>
+              <w:t xml:space="preserve"> = '236292'</w:t>
             </w:r>
           </w:p>
           <w:p>
@@ -18419,7 +19486,27 @@
                 <w:sz w:val="19"/>
                 <w:szCs w:val="19"/>
               </w:rPr>
-              <w:t>WHERE emp_id = '231927'</w:t>
+              <w:t xml:space="preserve">WHERE </w:t>
+            </w:r>
+            <w:proofErr w:type="spellStart"/>
+            <w:r>
+              <w:rPr>
+                <w:rFonts w:ascii="Consolas" w:hAnsi="Consolas" w:cs="Consolas"/>
+                <w:color w:val="008000"/>
+                <w:sz w:val="19"/>
+                <w:szCs w:val="19"/>
+              </w:rPr>
+              <w:t>emp_id</w:t>
+            </w:r>
+            <w:proofErr w:type="spellEnd"/>
+            <w:r>
+              <w:rPr>
+                <w:rFonts w:ascii="Consolas" w:hAnsi="Consolas" w:cs="Consolas"/>
+                <w:color w:val="008000"/>
+                <w:sz w:val="19"/>
+                <w:szCs w:val="19"/>
+              </w:rPr>
+              <w:t xml:space="preserve"> = '231927'</w:t>
             </w:r>
           </w:p>
           <w:p>
@@ -18462,7 +19549,7 @@
 </file>
 
 <file path=word/endnotes.xml><?xml version="1.0" encoding="utf-8"?>
-<w:endnotes xmlns:wpc="http://schemas.microsoft.com/office/word/2010/wordprocessingCanvas" xmlns:cx="http://schemas.microsoft.com/office/drawing/2014/chartex" xmlns:cx1="http://schemas.microsoft.com/office/drawing/2015/9/8/chartex" xmlns:cx2="http://schemas.microsoft.com/office/drawing/2015/10/21/chartex" xmlns:cx3="http://schemas.microsoft.com/office/drawing/2016/5/9/chartex" xmlns:cx4="http://schemas.microsoft.com/office/drawing/2016/5/10/chartex" xmlns:cx5="http://schemas.microsoft.com/office/drawing/2016/5/11/chartex" xmlns:cx6="http://schemas.microsoft.com/office/drawing/2016/5/12/chartex" xmlns:cx7="http://schemas.microsoft.com/office/drawing/2016/5/13/chartex" xmlns:cx8="http://schemas.microsoft.com/office/drawing/2016/5/14/chartex" xmlns:mc="http://schemas.openxmlformats.org/markup-compatibility/2006" xmlns:aink="http://schemas.microsoft.com/office/drawing/2016/ink" xmlns:am3d="http://schemas.microsoft.com/office/drawing/2017/model3d" xmlns:o="urn:schemas-microsoft-com:office:office" xmlns:r="http://schemas.openxmlformats.org/officeDocument/2006/relationships" xmlns:m="http://schemas.openxmlformats.org/officeDocument/2006/math" xmlns:v="urn:schemas-microsoft-com:vml" xmlns:wp14="http://schemas.microsoft.com/office/word/2010/wordprocessingDrawing" xmlns:wp="http://schemas.openxmlformats.org/drawingml/2006/wordprocessingDrawing" xmlns:w10="urn:schemas-microsoft-com:office:word" xmlns:w="http://schemas.openxmlformats.org/wordprocessingml/2006/main" xmlns:w14="http://schemas.microsoft.com/office/word/2010/wordml" xmlns:w15="http://schemas.microsoft.com/office/word/2012/wordml" xmlns:w16cex="http://schemas.microsoft.com/office/word/2018/wordml/cex" xmlns:w16cid="http://schemas.microsoft.com/office/word/2016/wordml/cid" xmlns:w16="http://schemas.microsoft.com/office/word/2018/wordml" xmlns:w16sdtdh="http://schemas.microsoft.com/office/word/2020/wordml/sdtdatahash" xmlns:w16se="http://schemas.microsoft.com/office/word/2015/wordml/symex" xmlns:wpg="http://schemas.microsoft.com/office/word/2010/wordprocessingGroup" xmlns:wpi="http://schemas.microsoft.com/office/word/2010/wordprocessingInk" xmlns:wne="http://schemas.microsoft.com/office/word/2006/wordml" xmlns:wps="http://schemas.microsoft.com/office/word/2010/wordprocessingShape" mc:Ignorable="w14 w15 w16se w16cid w16 w16cex w16sdtdh wp14">
+<w:endnotes xmlns:wpc="http://schemas.microsoft.com/office/word/2010/wordprocessingCanvas" xmlns:cx="http://schemas.microsoft.com/office/drawing/2014/chartex" xmlns:cx1="http://schemas.microsoft.com/office/drawing/2015/9/8/chartex" xmlns:cx2="http://schemas.microsoft.com/office/drawing/2015/10/21/chartex" xmlns:cx3="http://schemas.microsoft.com/office/drawing/2016/5/9/chartex" xmlns:cx4="http://schemas.microsoft.com/office/drawing/2016/5/10/chartex" xmlns:cx5="http://schemas.microsoft.com/office/drawing/2016/5/11/chartex" xmlns:cx6="http://schemas.microsoft.com/office/drawing/2016/5/12/chartex" xmlns:cx7="http://schemas.microsoft.com/office/drawing/2016/5/13/chartex" xmlns:cx8="http://schemas.microsoft.com/office/drawing/2016/5/14/chartex" xmlns:mc="http://schemas.openxmlformats.org/markup-compatibility/2006" xmlns:aink="http://schemas.microsoft.com/office/drawing/2016/ink" xmlns:am3d="http://schemas.microsoft.com/office/drawing/2017/model3d" xmlns:o="urn:schemas-microsoft-com:office:office" xmlns:oel="http://schemas.microsoft.com/office/2019/extlst" xmlns:r="http://schemas.openxmlformats.org/officeDocument/2006/relationships" xmlns:m="http://schemas.openxmlformats.org/officeDocument/2006/math" xmlns:v="urn:schemas-microsoft-com:vml" xmlns:wp14="http://schemas.microsoft.com/office/word/2010/wordprocessingDrawing" xmlns:wp="http://schemas.openxmlformats.org/drawingml/2006/wordprocessingDrawing" xmlns:w10="urn:schemas-microsoft-com:office:word" xmlns:w="http://schemas.openxmlformats.org/wordprocessingml/2006/main" xmlns:w14="http://schemas.microsoft.com/office/word/2010/wordml" xmlns:w15="http://schemas.microsoft.com/office/word/2012/wordml" xmlns:w16cex="http://schemas.microsoft.com/office/word/2018/wordml/cex" xmlns:w16cid="http://schemas.microsoft.com/office/word/2016/wordml/cid" xmlns:w16="http://schemas.microsoft.com/office/word/2018/wordml" xmlns:w16sdtdh="http://schemas.microsoft.com/office/word/2020/wordml/sdtdatahash" xmlns:w16se="http://schemas.microsoft.com/office/word/2015/wordml/symex" xmlns:wpg="http://schemas.microsoft.com/office/word/2010/wordprocessingGroup" xmlns:wpi="http://schemas.microsoft.com/office/word/2010/wordprocessingInk" xmlns:wne="http://schemas.microsoft.com/office/word/2006/wordml" xmlns:wps="http://schemas.microsoft.com/office/word/2010/wordprocessingShape" mc:Ignorable="w14 w15 w16se w16cid w16 w16cex w16sdtdh wp14">
   <w:endnote w:type="separator" w:id="-1">
     <w:p>
       <w:r>
@@ -18481,7 +19568,7 @@
 </file>
 
 <file path=word/footer1.xml><?xml version="1.0" encoding="utf-8"?>
-<w:ftr xmlns:wpc="http://schemas.microsoft.com/office/word/2010/wordprocessingCanvas" xmlns:cx="http://schemas.microsoft.com/office/drawing/2014/chartex" xmlns:cx1="http://schemas.microsoft.com/office/drawing/2015/9/8/chartex" xmlns:cx2="http://schemas.microsoft.com/office/drawing/2015/10/21/chartex" xmlns:cx3="http://schemas.microsoft.com/office/drawing/2016/5/9/chartex" xmlns:cx4="http://schemas.microsoft.com/office/drawing/2016/5/10/chartex" xmlns:cx5="http://schemas.microsoft.com/office/drawing/2016/5/11/chartex" xmlns:cx6="http://schemas.microsoft.com/office/drawing/2016/5/12/chartex" xmlns:cx7="http://schemas.microsoft.com/office/drawing/2016/5/13/chartex" xmlns:cx8="http://schemas.microsoft.com/office/drawing/2016/5/14/chartex" xmlns:mc="http://schemas.openxmlformats.org/markup-compatibility/2006" xmlns:aink="http://schemas.microsoft.com/office/drawing/2016/ink" xmlns:am3d="http://schemas.microsoft.com/office/drawing/2017/model3d" xmlns:o="urn:schemas-microsoft-com:office:office" xmlns:r="http://schemas.openxmlformats.org/officeDocument/2006/relationships" xmlns:m="http://schemas.openxmlformats.org/officeDocument/2006/math" xmlns:v="urn:schemas-microsoft-com:vml" xmlns:wp14="http://schemas.microsoft.com/office/word/2010/wordprocessingDrawing" xmlns:wp="http://schemas.openxmlformats.org/drawingml/2006/wordprocessingDrawing" xmlns:w10="urn:schemas-microsoft-com:office:word" xmlns:w="http://schemas.openxmlformats.org/wordprocessingml/2006/main" xmlns:w14="http://schemas.microsoft.com/office/word/2010/wordml" xmlns:w15="http://schemas.microsoft.com/office/word/2012/wordml" xmlns:w16cex="http://schemas.microsoft.com/office/word/2018/wordml/cex" xmlns:w16cid="http://schemas.microsoft.com/office/word/2016/wordml/cid" xmlns:w16="http://schemas.microsoft.com/office/word/2018/wordml" xmlns:w16sdtdh="http://schemas.microsoft.com/office/word/2020/wordml/sdtdatahash" xmlns:w16se="http://schemas.microsoft.com/office/word/2015/wordml/symex" xmlns:wpg="http://schemas.microsoft.com/office/word/2010/wordprocessingGroup" xmlns:wpi="http://schemas.microsoft.com/office/word/2010/wordprocessingInk" xmlns:wne="http://schemas.microsoft.com/office/word/2006/wordml" xmlns:wps="http://schemas.microsoft.com/office/word/2010/wordprocessingShape" mc:Ignorable="w14 w15 w16se w16cid w16 w16cex w16sdtdh wp14">
+<w:ftr xmlns:wpc="http://schemas.microsoft.com/office/word/2010/wordprocessingCanvas" xmlns:cx="http://schemas.microsoft.com/office/drawing/2014/chartex" xmlns:cx1="http://schemas.microsoft.com/office/drawing/2015/9/8/chartex" xmlns:cx2="http://schemas.microsoft.com/office/drawing/2015/10/21/chartex" xmlns:cx3="http://schemas.microsoft.com/office/drawing/2016/5/9/chartex" xmlns:cx4="http://schemas.microsoft.com/office/drawing/2016/5/10/chartex" xmlns:cx5="http://schemas.microsoft.com/office/drawing/2016/5/11/chartex" xmlns:cx6="http://schemas.microsoft.com/office/drawing/2016/5/12/chartex" xmlns:cx7="http://schemas.microsoft.com/office/drawing/2016/5/13/chartex" xmlns:cx8="http://schemas.microsoft.com/office/drawing/2016/5/14/chartex" xmlns:mc="http://schemas.openxmlformats.org/markup-compatibility/2006" xmlns:aink="http://schemas.microsoft.com/office/drawing/2016/ink" xmlns:am3d="http://schemas.microsoft.com/office/drawing/2017/model3d" xmlns:o="urn:schemas-microsoft-com:office:office" xmlns:oel="http://schemas.microsoft.com/office/2019/extlst" xmlns:r="http://schemas.openxmlformats.org/officeDocument/2006/relationships" xmlns:m="http://schemas.openxmlformats.org/officeDocument/2006/math" xmlns:v="urn:schemas-microsoft-com:vml" xmlns:wp14="http://schemas.microsoft.com/office/word/2010/wordprocessingDrawing" xmlns:wp="http://schemas.openxmlformats.org/drawingml/2006/wordprocessingDrawing" xmlns:w10="urn:schemas-microsoft-com:office:word" xmlns:w="http://schemas.openxmlformats.org/wordprocessingml/2006/main" xmlns:w14="http://schemas.microsoft.com/office/word/2010/wordml" xmlns:w15="http://schemas.microsoft.com/office/word/2012/wordml" xmlns:w16cex="http://schemas.microsoft.com/office/word/2018/wordml/cex" xmlns:w16cid="http://schemas.microsoft.com/office/word/2016/wordml/cid" xmlns:w16="http://schemas.microsoft.com/office/word/2018/wordml" xmlns:w16sdtdh="http://schemas.microsoft.com/office/word/2020/wordml/sdtdatahash" xmlns:w16se="http://schemas.microsoft.com/office/word/2015/wordml/symex" xmlns:wpg="http://schemas.microsoft.com/office/word/2010/wordprocessingGroup" xmlns:wpi="http://schemas.microsoft.com/office/word/2010/wordprocessingInk" xmlns:wne="http://schemas.microsoft.com/office/word/2006/wordml" xmlns:wps="http://schemas.microsoft.com/office/word/2010/wordprocessingShape" mc:Ignorable="w14 w15 w16se w16cid w16 w16cex w16sdtdh wp14">
   <w:p>
     <w:pPr>
       <w:pStyle w:val="Footertext1"/>
@@ -18524,7 +19611,7 @@
       <w:rPr>
         <w:noProof/>
       </w:rPr>
-      <w:t>3/9/2022</w:t>
+      <w:t>4/13/2023</w:t>
     </w:r>
     <w:r>
       <w:fldChar w:fldCharType="end"/>
@@ -18616,7 +19703,7 @@
 </file>
 
 <file path=word/footer2.xml><?xml version="1.0" encoding="utf-8"?>
-<w:ftr xmlns:wpc="http://schemas.microsoft.com/office/word/2010/wordprocessingCanvas" xmlns:cx="http://schemas.microsoft.com/office/drawing/2014/chartex" xmlns:cx1="http://schemas.microsoft.com/office/drawing/2015/9/8/chartex" xmlns:cx2="http://schemas.microsoft.com/office/drawing/2015/10/21/chartex" xmlns:cx3="http://schemas.microsoft.com/office/drawing/2016/5/9/chartex" xmlns:cx4="http://schemas.microsoft.com/office/drawing/2016/5/10/chartex" xmlns:cx5="http://schemas.microsoft.com/office/drawing/2016/5/11/chartex" xmlns:cx6="http://schemas.microsoft.com/office/drawing/2016/5/12/chartex" xmlns:cx7="http://schemas.microsoft.com/office/drawing/2016/5/13/chartex" xmlns:cx8="http://schemas.microsoft.com/office/drawing/2016/5/14/chartex" xmlns:mc="http://schemas.openxmlformats.org/markup-compatibility/2006" xmlns:aink="http://schemas.microsoft.com/office/drawing/2016/ink" xmlns:am3d="http://schemas.microsoft.com/office/drawing/2017/model3d" xmlns:o="urn:schemas-microsoft-com:office:office" xmlns:r="http://schemas.openxmlformats.org/officeDocument/2006/relationships" xmlns:m="http://schemas.openxmlformats.org/officeDocument/2006/math" xmlns:v="urn:schemas-microsoft-com:vml" xmlns:wp14="http://schemas.microsoft.com/office/word/2010/wordprocessingDrawing" xmlns:wp="http://schemas.openxmlformats.org/drawingml/2006/wordprocessingDrawing" xmlns:w10="urn:schemas-microsoft-com:office:word" xmlns:w="http://schemas.openxmlformats.org/wordprocessingml/2006/main" xmlns:w14="http://schemas.microsoft.com/office/word/2010/wordml" xmlns:w15="http://schemas.microsoft.com/office/word/2012/wordml" xmlns:w16cex="http://schemas.microsoft.com/office/word/2018/wordml/cex" xmlns:w16cid="http://schemas.microsoft.com/office/word/2016/wordml/cid" xmlns:w16="http://schemas.microsoft.com/office/word/2018/wordml" xmlns:w16sdtdh="http://schemas.microsoft.com/office/word/2020/wordml/sdtdatahash" xmlns:w16se="http://schemas.microsoft.com/office/word/2015/wordml/symex" xmlns:wpg="http://schemas.microsoft.com/office/word/2010/wordprocessingGroup" xmlns:wpi="http://schemas.microsoft.com/office/word/2010/wordprocessingInk" xmlns:wne="http://schemas.microsoft.com/office/word/2006/wordml" xmlns:wps="http://schemas.microsoft.com/office/word/2010/wordprocessingShape" mc:Ignorable="w14 w15 w16se w16cid w16 w16cex w16sdtdh wp14">
+<w:ftr xmlns:wpc="http://schemas.microsoft.com/office/word/2010/wordprocessingCanvas" xmlns:cx="http://schemas.microsoft.com/office/drawing/2014/chartex" xmlns:cx1="http://schemas.microsoft.com/office/drawing/2015/9/8/chartex" xmlns:cx2="http://schemas.microsoft.com/office/drawing/2015/10/21/chartex" xmlns:cx3="http://schemas.microsoft.com/office/drawing/2016/5/9/chartex" xmlns:cx4="http://schemas.microsoft.com/office/drawing/2016/5/10/chartex" xmlns:cx5="http://schemas.microsoft.com/office/drawing/2016/5/11/chartex" xmlns:cx6="http://schemas.microsoft.com/office/drawing/2016/5/12/chartex" xmlns:cx7="http://schemas.microsoft.com/office/drawing/2016/5/13/chartex" xmlns:cx8="http://schemas.microsoft.com/office/drawing/2016/5/14/chartex" xmlns:mc="http://schemas.openxmlformats.org/markup-compatibility/2006" xmlns:aink="http://schemas.microsoft.com/office/drawing/2016/ink" xmlns:am3d="http://schemas.microsoft.com/office/drawing/2017/model3d" xmlns:o="urn:schemas-microsoft-com:office:office" xmlns:oel="http://schemas.microsoft.com/office/2019/extlst" xmlns:r="http://schemas.openxmlformats.org/officeDocument/2006/relationships" xmlns:m="http://schemas.openxmlformats.org/officeDocument/2006/math" xmlns:v="urn:schemas-microsoft-com:vml" xmlns:wp14="http://schemas.microsoft.com/office/word/2010/wordprocessingDrawing" xmlns:wp="http://schemas.openxmlformats.org/drawingml/2006/wordprocessingDrawing" xmlns:w10="urn:schemas-microsoft-com:office:word" xmlns:w="http://schemas.openxmlformats.org/wordprocessingml/2006/main" xmlns:w14="http://schemas.microsoft.com/office/word/2010/wordml" xmlns:w15="http://schemas.microsoft.com/office/word/2012/wordml" xmlns:w16cex="http://schemas.microsoft.com/office/word/2018/wordml/cex" xmlns:w16cid="http://schemas.microsoft.com/office/word/2016/wordml/cid" xmlns:w16="http://schemas.microsoft.com/office/word/2018/wordml" xmlns:w16sdtdh="http://schemas.microsoft.com/office/word/2020/wordml/sdtdatahash" xmlns:w16se="http://schemas.microsoft.com/office/word/2015/wordml/symex" xmlns:wpg="http://schemas.microsoft.com/office/word/2010/wordprocessingGroup" xmlns:wpi="http://schemas.microsoft.com/office/word/2010/wordprocessingInk" xmlns:wne="http://schemas.microsoft.com/office/word/2006/wordml" xmlns:wps="http://schemas.microsoft.com/office/word/2010/wordprocessingShape" mc:Ignorable="w14 w15 w16se w16cid w16 w16cex w16sdtdh wp14">
   <w:p>
     <w:pPr>
       <w:pStyle w:val="Footer"/>
@@ -18742,7 +19829,7 @@
 </file>
 
 <file path=word/footnotes.xml><?xml version="1.0" encoding="utf-8"?>
-<w:footnotes xmlns:wpc="http://schemas.microsoft.com/office/word/2010/wordprocessingCanvas" xmlns:cx="http://schemas.microsoft.com/office/drawing/2014/chartex" xmlns:cx1="http://schemas.microsoft.com/office/drawing/2015/9/8/chartex" xmlns:cx2="http://schemas.microsoft.com/office/drawing/2015/10/21/chartex" xmlns:cx3="http://schemas.microsoft.com/office/drawing/2016/5/9/chartex" xmlns:cx4="http://schemas.microsoft.com/office/drawing/2016/5/10/chartex" xmlns:cx5="http://schemas.microsoft.com/office/drawing/2016/5/11/chartex" xmlns:cx6="http://schemas.microsoft.com/office/drawing/2016/5/12/chartex" xmlns:cx7="http://schemas.microsoft.com/office/drawing/2016/5/13/chartex" xmlns:cx8="http://schemas.microsoft.com/office/drawing/2016/5/14/chartex" xmlns:mc="http://schemas.openxmlformats.org/markup-compatibility/2006" xmlns:aink="http://schemas.microsoft.com/office/drawing/2016/ink" xmlns:am3d="http://schemas.microsoft.com/office/drawing/2017/model3d" xmlns:o="urn:schemas-microsoft-com:office:office" xmlns:r="http://schemas.openxmlformats.org/officeDocument/2006/relationships" xmlns:m="http://schemas.openxmlformats.org/officeDocument/2006/math" xmlns:v="urn:schemas-microsoft-com:vml" xmlns:wp14="http://schemas.microsoft.com/office/word/2010/wordprocessingDrawing" xmlns:wp="http://schemas.openxmlformats.org/drawingml/2006/wordprocessingDrawing" xmlns:w10="urn:schemas-microsoft-com:office:word" xmlns:w="http://schemas.openxmlformats.org/wordprocessingml/2006/main" xmlns:w14="http://schemas.microsoft.com/office/word/2010/wordml" xmlns:w15="http://schemas.microsoft.com/office/word/2012/wordml" xmlns:w16cex="http://schemas.microsoft.com/office/word/2018/wordml/cex" xmlns:w16cid="http://schemas.microsoft.com/office/word/2016/wordml/cid" xmlns:w16="http://schemas.microsoft.com/office/word/2018/wordml" xmlns:w16sdtdh="http://schemas.microsoft.com/office/word/2020/wordml/sdtdatahash" xmlns:w16se="http://schemas.microsoft.com/office/word/2015/wordml/symex" xmlns:wpg="http://schemas.microsoft.com/office/word/2010/wordprocessingGroup" xmlns:wpi="http://schemas.microsoft.com/office/word/2010/wordprocessingInk" xmlns:wne="http://schemas.microsoft.com/office/word/2006/wordml" xmlns:wps="http://schemas.microsoft.com/office/word/2010/wordprocessingShape" mc:Ignorable="w14 w15 w16se w16cid w16 w16cex w16sdtdh wp14">
+<w:footnotes xmlns:wpc="http://schemas.microsoft.com/office/word/2010/wordprocessingCanvas" xmlns:cx="http://schemas.microsoft.com/office/drawing/2014/chartex" xmlns:cx1="http://schemas.microsoft.com/office/drawing/2015/9/8/chartex" xmlns:cx2="http://schemas.microsoft.com/office/drawing/2015/10/21/chartex" xmlns:cx3="http://schemas.microsoft.com/office/drawing/2016/5/9/chartex" xmlns:cx4="http://schemas.microsoft.com/office/drawing/2016/5/10/chartex" xmlns:cx5="http://schemas.microsoft.com/office/drawing/2016/5/11/chartex" xmlns:cx6="http://schemas.microsoft.com/office/drawing/2016/5/12/chartex" xmlns:cx7="http://schemas.microsoft.com/office/drawing/2016/5/13/chartex" xmlns:cx8="http://schemas.microsoft.com/office/drawing/2016/5/14/chartex" xmlns:mc="http://schemas.openxmlformats.org/markup-compatibility/2006" xmlns:aink="http://schemas.microsoft.com/office/drawing/2016/ink" xmlns:am3d="http://schemas.microsoft.com/office/drawing/2017/model3d" xmlns:o="urn:schemas-microsoft-com:office:office" xmlns:oel="http://schemas.microsoft.com/office/2019/extlst" xmlns:r="http://schemas.openxmlformats.org/officeDocument/2006/relationships" xmlns:m="http://schemas.openxmlformats.org/officeDocument/2006/math" xmlns:v="urn:schemas-microsoft-com:vml" xmlns:wp14="http://schemas.microsoft.com/office/word/2010/wordprocessingDrawing" xmlns:wp="http://schemas.openxmlformats.org/drawingml/2006/wordprocessingDrawing" xmlns:w10="urn:schemas-microsoft-com:office:word" xmlns:w="http://schemas.openxmlformats.org/wordprocessingml/2006/main" xmlns:w14="http://schemas.microsoft.com/office/word/2010/wordml" xmlns:w15="http://schemas.microsoft.com/office/word/2012/wordml" xmlns:w16cex="http://schemas.microsoft.com/office/word/2018/wordml/cex" xmlns:w16cid="http://schemas.microsoft.com/office/word/2016/wordml/cid" xmlns:w16="http://schemas.microsoft.com/office/word/2018/wordml" xmlns:w16sdtdh="http://schemas.microsoft.com/office/word/2020/wordml/sdtdatahash" xmlns:w16se="http://schemas.microsoft.com/office/word/2015/wordml/symex" xmlns:wpg="http://schemas.microsoft.com/office/word/2010/wordprocessingGroup" xmlns:wpi="http://schemas.microsoft.com/office/word/2010/wordprocessingInk" xmlns:wne="http://schemas.microsoft.com/office/word/2006/wordml" xmlns:wps="http://schemas.microsoft.com/office/word/2010/wordprocessingShape" mc:Ignorable="w14 w15 w16se w16cid w16 w16cex w16sdtdh wp14">
   <w:footnote w:type="separator" w:id="-1">
     <w:p>
       <w:r>
@@ -18761,7 +19848,7 @@
 </file>
 
 <file path=word/header1.xml><?xml version="1.0" encoding="utf-8"?>
-<w:hdr xmlns:wpc="http://schemas.microsoft.com/office/word/2010/wordprocessingCanvas" xmlns:cx="http://schemas.microsoft.com/office/drawing/2014/chartex" xmlns:cx1="http://schemas.microsoft.com/office/drawing/2015/9/8/chartex" xmlns:cx2="http://schemas.microsoft.com/office/drawing/2015/10/21/chartex" xmlns:cx3="http://schemas.microsoft.com/office/drawing/2016/5/9/chartex" xmlns:cx4="http://schemas.microsoft.com/office/drawing/2016/5/10/chartex" xmlns:cx5="http://schemas.microsoft.com/office/drawing/2016/5/11/chartex" xmlns:cx6="http://schemas.microsoft.com/office/drawing/2016/5/12/chartex" xmlns:cx7="http://schemas.microsoft.com/office/drawing/2016/5/13/chartex" xmlns:cx8="http://schemas.microsoft.com/office/drawing/2016/5/14/chartex" xmlns:mc="http://schemas.openxmlformats.org/markup-compatibility/2006" xmlns:aink="http://schemas.microsoft.com/office/drawing/2016/ink" xmlns:am3d="http://schemas.microsoft.com/office/drawing/2017/model3d" xmlns:o="urn:schemas-microsoft-com:office:office" xmlns:r="http://schemas.openxmlformats.org/officeDocument/2006/relationships" xmlns:m="http://schemas.openxmlformats.org/officeDocument/2006/math" xmlns:v="urn:schemas-microsoft-com:vml" xmlns:wp14="http://schemas.microsoft.com/office/word/2010/wordprocessingDrawing" xmlns:wp="http://schemas.openxmlformats.org/drawingml/2006/wordprocessingDrawing" xmlns:w10="urn:schemas-microsoft-com:office:word" xmlns:w="http://schemas.openxmlformats.org/wordprocessingml/2006/main" xmlns:w14="http://schemas.microsoft.com/office/word/2010/wordml" xmlns:w15="http://schemas.microsoft.com/office/word/2012/wordml" xmlns:w16cex="http://schemas.microsoft.com/office/word/2018/wordml/cex" xmlns:w16cid="http://schemas.microsoft.com/office/word/2016/wordml/cid" xmlns:w16="http://schemas.microsoft.com/office/word/2018/wordml" xmlns:w16sdtdh="http://schemas.microsoft.com/office/word/2020/wordml/sdtdatahash" xmlns:w16se="http://schemas.microsoft.com/office/word/2015/wordml/symex" xmlns:wpg="http://schemas.microsoft.com/office/word/2010/wordprocessingGroup" xmlns:wpi="http://schemas.microsoft.com/office/word/2010/wordprocessingInk" xmlns:wne="http://schemas.microsoft.com/office/word/2006/wordml" xmlns:wps="http://schemas.microsoft.com/office/word/2010/wordprocessingShape" mc:Ignorable="w14 w15 w16se w16cid w16 w16cex w16sdtdh wp14">
+<w:hdr xmlns:wpc="http://schemas.microsoft.com/office/word/2010/wordprocessingCanvas" xmlns:cx="http://schemas.microsoft.com/office/drawing/2014/chartex" xmlns:cx1="http://schemas.microsoft.com/office/drawing/2015/9/8/chartex" xmlns:cx2="http://schemas.microsoft.com/office/drawing/2015/10/21/chartex" xmlns:cx3="http://schemas.microsoft.com/office/drawing/2016/5/9/chartex" xmlns:cx4="http://schemas.microsoft.com/office/drawing/2016/5/10/chartex" xmlns:cx5="http://schemas.microsoft.com/office/drawing/2016/5/11/chartex" xmlns:cx6="http://schemas.microsoft.com/office/drawing/2016/5/12/chartex" xmlns:cx7="http://schemas.microsoft.com/office/drawing/2016/5/13/chartex" xmlns:cx8="http://schemas.microsoft.com/office/drawing/2016/5/14/chartex" xmlns:mc="http://schemas.openxmlformats.org/markup-compatibility/2006" xmlns:aink="http://schemas.microsoft.com/office/drawing/2016/ink" xmlns:am3d="http://schemas.microsoft.com/office/drawing/2017/model3d" xmlns:o="urn:schemas-microsoft-com:office:office" xmlns:oel="http://schemas.microsoft.com/office/2019/extlst" xmlns:r="http://schemas.openxmlformats.org/officeDocument/2006/relationships" xmlns:m="http://schemas.openxmlformats.org/officeDocument/2006/math" xmlns:v="urn:schemas-microsoft-com:vml" xmlns:wp14="http://schemas.microsoft.com/office/word/2010/wordprocessingDrawing" xmlns:wp="http://schemas.openxmlformats.org/drawingml/2006/wordprocessingDrawing" xmlns:w10="urn:schemas-microsoft-com:office:word" xmlns:w="http://schemas.openxmlformats.org/wordprocessingml/2006/main" xmlns:w14="http://schemas.microsoft.com/office/word/2010/wordml" xmlns:w15="http://schemas.microsoft.com/office/word/2012/wordml" xmlns:w16cex="http://schemas.microsoft.com/office/word/2018/wordml/cex" xmlns:w16cid="http://schemas.microsoft.com/office/word/2016/wordml/cid" xmlns:w16="http://schemas.microsoft.com/office/word/2018/wordml" xmlns:w16sdtdh="http://schemas.microsoft.com/office/word/2020/wordml/sdtdatahash" xmlns:w16se="http://schemas.microsoft.com/office/word/2015/wordml/symex" xmlns:wpg="http://schemas.microsoft.com/office/word/2010/wordprocessingGroup" xmlns:wpi="http://schemas.microsoft.com/office/word/2010/wordprocessingInk" xmlns:wne="http://schemas.microsoft.com/office/word/2006/wordml" xmlns:wps="http://schemas.microsoft.com/office/word/2010/wordprocessingShape" mc:Ignorable="w14 w15 w16se w16cid w16 w16cex w16sdtdh wp14">
   <w:p>
     <w:pPr>
       <w:pStyle w:val="Header"/>
@@ -18800,7 +19887,7 @@
 </file>
 
 <file path=word/numbering.xml><?xml version="1.0" encoding="utf-8"?>
-<w:numbering xmlns:wpc="http://schemas.microsoft.com/office/word/2010/wordprocessingCanvas" xmlns:cx="http://schemas.microsoft.com/office/drawing/2014/chartex" xmlns:cx1="http://schemas.microsoft.com/office/drawing/2015/9/8/chartex" xmlns:cx2="http://schemas.microsoft.com/office/drawing/2015/10/21/chartex" xmlns:cx3="http://schemas.microsoft.com/office/drawing/2016/5/9/chartex" xmlns:cx4="http://schemas.microsoft.com/office/drawing/2016/5/10/chartex" xmlns:cx5="http://schemas.microsoft.com/office/drawing/2016/5/11/chartex" xmlns:cx6="http://schemas.microsoft.com/office/drawing/2016/5/12/chartex" xmlns:cx7="http://schemas.microsoft.com/office/drawing/2016/5/13/chartex" xmlns:cx8="http://schemas.microsoft.com/office/drawing/2016/5/14/chartex" xmlns:mc="http://schemas.openxmlformats.org/markup-compatibility/2006" xmlns:aink="http://schemas.microsoft.com/office/drawing/2016/ink" xmlns:am3d="http://schemas.microsoft.com/office/drawing/2017/model3d" xmlns:o="urn:schemas-microsoft-com:office:office" xmlns:r="http://schemas.openxmlformats.org/officeDocument/2006/relationships" xmlns:m="http://schemas.openxmlformats.org/officeDocument/2006/math" xmlns:v="urn:schemas-microsoft-com:vml" xmlns:wp14="http://schemas.microsoft.com/office/word/2010/wordprocessingDrawing" xmlns:wp="http://schemas.openxmlformats.org/drawingml/2006/wordprocessingDrawing" xmlns:w10="urn:schemas-microsoft-com:office:word" xmlns:w="http://schemas.openxmlformats.org/wordprocessingml/2006/main" xmlns:w14="http://schemas.microsoft.com/office/word/2010/wordml" xmlns:w15="http://schemas.microsoft.com/office/word/2012/wordml" xmlns:w16cex="http://schemas.microsoft.com/office/word/2018/wordml/cex" xmlns:w16cid="http://schemas.microsoft.com/office/word/2016/wordml/cid" xmlns:w16="http://schemas.microsoft.com/office/word/2018/wordml" xmlns:w16sdtdh="http://schemas.microsoft.com/office/word/2020/wordml/sdtdatahash" xmlns:w16se="http://schemas.microsoft.com/office/word/2015/wordml/symex" xmlns:wpg="http://schemas.microsoft.com/office/word/2010/wordprocessingGroup" xmlns:wpi="http://schemas.microsoft.com/office/word/2010/wordprocessingInk" xmlns:wne="http://schemas.microsoft.com/office/word/2006/wordml" xmlns:wps="http://schemas.microsoft.com/office/word/2010/wordprocessingShape" mc:Ignorable="w14 w15 w16se w16cid w16 w16cex w16sdtdh wp14">
+<w:numbering xmlns:wpc="http://schemas.microsoft.com/office/word/2010/wordprocessingCanvas" xmlns:cx="http://schemas.microsoft.com/office/drawing/2014/chartex" xmlns:cx1="http://schemas.microsoft.com/office/drawing/2015/9/8/chartex" xmlns:cx2="http://schemas.microsoft.com/office/drawing/2015/10/21/chartex" xmlns:cx3="http://schemas.microsoft.com/office/drawing/2016/5/9/chartex" xmlns:cx4="http://schemas.microsoft.com/office/drawing/2016/5/10/chartex" xmlns:cx5="http://schemas.microsoft.com/office/drawing/2016/5/11/chartex" xmlns:cx6="http://schemas.microsoft.com/office/drawing/2016/5/12/chartex" xmlns:cx7="http://schemas.microsoft.com/office/drawing/2016/5/13/chartex" xmlns:cx8="http://schemas.microsoft.com/office/drawing/2016/5/14/chartex" xmlns:mc="http://schemas.openxmlformats.org/markup-compatibility/2006" xmlns:aink="http://schemas.microsoft.com/office/drawing/2016/ink" xmlns:am3d="http://schemas.microsoft.com/office/drawing/2017/model3d" xmlns:o="urn:schemas-microsoft-com:office:office" xmlns:oel="http://schemas.microsoft.com/office/2019/extlst" xmlns:r="http://schemas.openxmlformats.org/officeDocument/2006/relationships" xmlns:m="http://schemas.openxmlformats.org/officeDocument/2006/math" xmlns:v="urn:schemas-microsoft-com:vml" xmlns:wp14="http://schemas.microsoft.com/office/word/2010/wordprocessingDrawing" xmlns:wp="http://schemas.openxmlformats.org/drawingml/2006/wordprocessingDrawing" xmlns:w10="urn:schemas-microsoft-com:office:word" xmlns:w="http://schemas.openxmlformats.org/wordprocessingml/2006/main" xmlns:w14="http://schemas.microsoft.com/office/word/2010/wordml" xmlns:w15="http://schemas.microsoft.com/office/word/2012/wordml" xmlns:w16cex="http://schemas.microsoft.com/office/word/2018/wordml/cex" xmlns:w16cid="http://schemas.microsoft.com/office/word/2016/wordml/cid" xmlns:w16="http://schemas.microsoft.com/office/word/2018/wordml" xmlns:w16sdtdh="http://schemas.microsoft.com/office/word/2020/wordml/sdtdatahash" xmlns:w16se="http://schemas.microsoft.com/office/word/2015/wordml/symex" xmlns:wpg="http://schemas.microsoft.com/office/word/2010/wordprocessingGroup" xmlns:wpi="http://schemas.microsoft.com/office/word/2010/wordprocessingInk" xmlns:wne="http://schemas.microsoft.com/office/word/2006/wordml" xmlns:wps="http://schemas.microsoft.com/office/word/2010/wordprocessingShape" mc:Ignorable="w14 w15 w16se w16cid w16 w16cex w16sdtdh wp14">
   <w:abstractNum w:abstractNumId="0" w15:restartNumberingAfterBreak="0">
     <w:nsid w:val="0B3761A6"/>
     <w:multiLevelType w:val="hybridMultilevel"/>
@@ -20128,40 +21215,40 @@
       </w:pPr>
     </w:lvl>
   </w:abstractNum>
-  <w:num w:numId="1">
+  <w:num w:numId="1" w16cid:durableId="423963294">
     <w:abstractNumId w:val="7"/>
   </w:num>
-  <w:num w:numId="2">
+  <w:num w:numId="2" w16cid:durableId="1424454591">
     <w:abstractNumId w:val="5"/>
   </w:num>
-  <w:num w:numId="3">
+  <w:num w:numId="3" w16cid:durableId="1945527477">
     <w:abstractNumId w:val="9"/>
   </w:num>
-  <w:num w:numId="4">
+  <w:num w:numId="4" w16cid:durableId="368381201">
     <w:abstractNumId w:val="4"/>
   </w:num>
-  <w:num w:numId="5">
+  <w:num w:numId="5" w16cid:durableId="682123021">
     <w:abstractNumId w:val="10"/>
   </w:num>
-  <w:num w:numId="6">
+  <w:num w:numId="6" w16cid:durableId="1335188118">
     <w:abstractNumId w:val="8"/>
   </w:num>
-  <w:num w:numId="7">
+  <w:num w:numId="7" w16cid:durableId="719474537">
     <w:abstractNumId w:val="6"/>
   </w:num>
-  <w:num w:numId="8">
+  <w:num w:numId="8" w16cid:durableId="336226741">
     <w:abstractNumId w:val="11"/>
   </w:num>
-  <w:num w:numId="9">
+  <w:num w:numId="9" w16cid:durableId="1460487131">
     <w:abstractNumId w:val="1"/>
   </w:num>
-  <w:num w:numId="10">
+  <w:num w:numId="10" w16cid:durableId="1897739687">
     <w:abstractNumId w:val="2"/>
   </w:num>
-  <w:num w:numId="11">
+  <w:num w:numId="11" w16cid:durableId="1048264482">
     <w:abstractNumId w:val="3"/>
   </w:num>
-  <w:num w:numId="12">
+  <w:num w:numId="12" w16cid:durableId="1954361513">
     <w:abstractNumId w:val="0"/>
   </w:num>
   <w:numIdMacAtCleanup w:val="2"/>

</xml_diff>

<commit_message>
TFS 27135 - Add the Verint call id for eCL audio issues reported
git-tfs-id: [https://tfs.omnicloud.local/tfs/cco%20program/]$/eCoaching_V2;C53243
</commit_message>
<xml_diff>
--- a/Unit Test/DB/CCO_eCoaching_Log_Outliers_Load_DB_UTD.docx
+++ b/Unit Test/DB/CCO_eCoaching_Log_Outliers_Load_DB_UTD.docx
@@ -2775,6 +2775,112 @@
           </w:p>
         </w:tc>
       </w:tr>
+      <w:tr>
+        <w:tc>
+          <w:tcPr>
+            <w:tcW w:w="0" w:type="auto"/>
+            <w:tcBorders>
+              <w:top w:val="single" w:sz="6" w:space="0" w:color="C0C0C0"/>
+              <w:left w:val="single" w:sz="6" w:space="0" w:color="C0C0C0"/>
+              <w:bottom w:val="single" w:sz="6" w:space="0" w:color="C0C0C0"/>
+              <w:right w:val="single" w:sz="6" w:space="0" w:color="C0C0C0"/>
+            </w:tcBorders>
+          </w:tcPr>
+          <w:p>
+            <w:pPr>
+              <w:rPr>
+                <w:sz w:val="22"/>
+                <w:szCs w:val="22"/>
+              </w:rPr>
+            </w:pPr>
+            <w:r>
+              <w:rPr>
+                <w:sz w:val="22"/>
+                <w:szCs w:val="22"/>
+              </w:rPr>
+              <w:t>10/6/2023</w:t>
+            </w:r>
+          </w:p>
+        </w:tc>
+        <w:tc>
+          <w:tcPr>
+            <w:tcW w:w="0" w:type="auto"/>
+            <w:tcBorders>
+              <w:top w:val="single" w:sz="6" w:space="0" w:color="C0C0C0"/>
+              <w:left w:val="single" w:sz="6" w:space="0" w:color="C0C0C0"/>
+              <w:bottom w:val="single" w:sz="6" w:space="0" w:color="C0C0C0"/>
+              <w:right w:val="single" w:sz="6" w:space="0" w:color="C0C0C0"/>
+            </w:tcBorders>
+          </w:tcPr>
+          <w:p>
+            <w:pPr>
+              <w:rPr>
+                <w:sz w:val="22"/>
+                <w:szCs w:val="22"/>
+              </w:rPr>
+            </w:pPr>
+            <w:r>
+              <w:rPr>
+                <w:sz w:val="22"/>
+                <w:szCs w:val="22"/>
+              </w:rPr>
+              <w:t>22.0</w:t>
+            </w:r>
+          </w:p>
+        </w:tc>
+        <w:tc>
+          <w:tcPr>
+            <w:tcW w:w="0" w:type="auto"/>
+            <w:tcBorders>
+              <w:top w:val="single" w:sz="6" w:space="0" w:color="C0C0C0"/>
+              <w:left w:val="single" w:sz="6" w:space="0" w:color="C0C0C0"/>
+              <w:bottom w:val="single" w:sz="6" w:space="0" w:color="C0C0C0"/>
+              <w:right w:val="single" w:sz="6" w:space="0" w:color="C0C0C0"/>
+            </w:tcBorders>
+          </w:tcPr>
+          <w:p>
+            <w:pPr>
+              <w:rPr>
+                <w:sz w:val="22"/>
+                <w:szCs w:val="22"/>
+              </w:rPr>
+            </w:pPr>
+            <w:r>
+              <w:rPr>
+                <w:sz w:val="22"/>
+                <w:szCs w:val="22"/>
+              </w:rPr>
+              <w:t>TFS 27135 - Add the Verint call id for eCL audio issues reported</w:t>
+            </w:r>
+          </w:p>
+        </w:tc>
+        <w:tc>
+          <w:tcPr>
+            <w:tcW w:w="0" w:type="auto"/>
+            <w:tcBorders>
+              <w:top w:val="single" w:sz="6" w:space="0" w:color="C0C0C0"/>
+              <w:left w:val="single" w:sz="6" w:space="0" w:color="C0C0C0"/>
+              <w:bottom w:val="single" w:sz="6" w:space="0" w:color="C0C0C0"/>
+              <w:right w:val="single" w:sz="6" w:space="0" w:color="C0C0C0"/>
+            </w:tcBorders>
+          </w:tcPr>
+          <w:p>
+            <w:pPr>
+              <w:rPr>
+                <w:sz w:val="22"/>
+                <w:szCs w:val="22"/>
+              </w:rPr>
+            </w:pPr>
+            <w:r>
+              <w:rPr>
+                <w:sz w:val="22"/>
+                <w:szCs w:val="22"/>
+              </w:rPr>
+              <w:t>Susmitha Palacherla</w:t>
+            </w:r>
+          </w:p>
+        </w:tc>
+      </w:tr>
     </w:tbl>
     <w:p>
       <w:pPr>
@@ -3243,7 +3349,11 @@
               </w:rPr>
             </w:pPr>
             <w:r>
-              <w:t>TFS 26432 - Audio issues in the eCoaching Log</w:t>
+              <w:rPr>
+                <w:sz w:val="22"/>
+                <w:szCs w:val="22"/>
+              </w:rPr>
+              <w:t>TFS 27135 - Add the Verint call id for eCL audio issues reported</w:t>
             </w:r>
           </w:p>
         </w:tc>
@@ -3386,17 +3496,18 @@
                 <w:sz w:val="22"/>
                 <w:szCs w:val="22"/>
               </w:rPr>
-              <w:t xml:space="preserve">table </w:t>
-            </w:r>
-            <w:proofErr w:type="spellStart"/>
-            <w:r>
-              <w:rPr>
-                <w:sz w:val="22"/>
-                <w:szCs w:val="22"/>
-              </w:rPr>
-              <w:t>EC.Coaching_Log_StaticText</w:t>
-            </w:r>
-            <w:proofErr w:type="spellEnd"/>
+              <w:t>table EC.</w:t>
+            </w:r>
+            <w:r>
+              <w:t xml:space="preserve"> </w:t>
+            </w:r>
+            <w:r>
+              <w:rPr>
+                <w:sz w:val="22"/>
+                <w:szCs w:val="22"/>
+              </w:rPr>
+              <w:t>Outlier_Coaching_Stage</w:t>
+            </w:r>
           </w:p>
           <w:p>
             <w:pPr>
@@ -3407,65 +3518,6 @@
                 <w:szCs w:val="22"/>
               </w:rPr>
             </w:pPr>
-            <w:r>
-              <w:rPr>
-                <w:sz w:val="22"/>
-                <w:szCs w:val="22"/>
-              </w:rPr>
-              <w:t xml:space="preserve">table </w:t>
-            </w:r>
-            <w:proofErr w:type="spellStart"/>
-            <w:r>
-              <w:rPr>
-                <w:sz w:val="22"/>
-                <w:szCs w:val="22"/>
-              </w:rPr>
-              <w:t>dim_sub_coaching_reason</w:t>
-            </w:r>
-            <w:proofErr w:type="spellEnd"/>
-          </w:p>
-          <w:p>
-            <w:pPr>
-              <w:overflowPunct/>
-              <w:textAlignment w:val="auto"/>
-              <w:rPr>
-                <w:sz w:val="22"/>
-                <w:szCs w:val="22"/>
-              </w:rPr>
-            </w:pPr>
-            <w:r>
-              <w:rPr>
-                <w:sz w:val="22"/>
-                <w:szCs w:val="22"/>
-              </w:rPr>
-              <w:t xml:space="preserve">fn </w:t>
-            </w:r>
-            <w:proofErr w:type="spellStart"/>
-            <w:r>
-              <w:rPr>
-                <w:sz w:val="22"/>
-                <w:szCs w:val="22"/>
-              </w:rPr>
-              <w:t>EC.fn_strCoachingLogStatictext</w:t>
-            </w:r>
-            <w:proofErr w:type="spellEnd"/>
-          </w:p>
-          <w:p>
-            <w:pPr>
-              <w:overflowPunct/>
-              <w:textAlignment w:val="auto"/>
-              <w:rPr>
-                <w:sz w:val="22"/>
-                <w:szCs w:val="22"/>
-              </w:rPr>
-            </w:pPr>
-            <w:r>
-              <w:rPr>
-                <w:sz w:val="22"/>
-                <w:szCs w:val="22"/>
-              </w:rPr>
-              <w:t>fn_intSubCoachReasonIDFromRptCode</w:t>
-            </w:r>
           </w:p>
         </w:tc>
       </w:tr>
@@ -3541,7 +3593,21 @@
                 <w:sz w:val="22"/>
                 <w:szCs w:val="22"/>
               </w:rPr>
-              <w:t>eCL_Outlier_Feed_AUD20230401.csv</w:t>
+              <w:t>eCL_Outlier_Feed_AUD2023</w:t>
+            </w:r>
+            <w:r>
+              <w:rPr>
+                <w:sz w:val="22"/>
+                <w:szCs w:val="22"/>
+              </w:rPr>
+              <w:t>0926</w:t>
+            </w:r>
+            <w:r>
+              <w:rPr>
+                <w:sz w:val="22"/>
+                <w:szCs w:val="22"/>
+              </w:rPr>
+              <w:t>.csv</w:t>
             </w:r>
           </w:p>
         </w:tc>
@@ -3820,7 +3886,7 @@
                 <w:sz w:val="22"/>
                 <w:szCs w:val="22"/>
               </w:rPr>
-              <w:t xml:space="preserve">N </w:t>
+              <w:t>Y</w:t>
             </w:r>
           </w:p>
         </w:tc>
@@ -3844,7 +3910,7 @@
                 <w:sz w:val="22"/>
                 <w:szCs w:val="22"/>
               </w:rPr>
-              <w:t>NA</w:t>
+              <w:t>Pass</w:t>
             </w:r>
           </w:p>
         </w:tc>
@@ -4188,8 +4254,17 @@
                 <w:sz w:val="22"/>
                 <w:szCs w:val="22"/>
               </w:rPr>
-              <w:t>Check Encrypt out Folder</w:t>
-            </w:r>
+              <w:t xml:space="preserve">Check Encrypt out </w:t>
+            </w:r>
+            <w:proofErr w:type="gramStart"/>
+            <w:r>
+              <w:rPr>
+                <w:sz w:val="22"/>
+                <w:szCs w:val="22"/>
+              </w:rPr>
+              <w:t>Folder</w:t>
+            </w:r>
+            <w:proofErr w:type="gramEnd"/>
           </w:p>
           <w:p>
             <w:pPr>
@@ -4947,7 +5022,6 @@
                 <w:sz w:val="22"/>
                 <w:szCs w:val="22"/>
               </w:rPr>
-              <w:lastRenderedPageBreak/>
               <w:t>OC-3.1</w:t>
             </w:r>
           </w:p>
@@ -5098,6 +5172,7 @@
                 <w:sz w:val="22"/>
                 <w:szCs w:val="22"/>
               </w:rPr>
+              <w:lastRenderedPageBreak/>
               <w:t>OC-4.1</w:t>
             </w:r>
           </w:p>
@@ -5496,14 +5571,12 @@
               <w:rPr>
                 <w:sz w:val="22"/>
                 <w:szCs w:val="22"/>
-                <w:highlight w:val="yellow"/>
-              </w:rPr>
-            </w:pPr>
-            <w:r>
-              <w:rPr>
-                <w:sz w:val="22"/>
-                <w:szCs w:val="22"/>
-                <w:highlight w:val="yellow"/>
+              </w:rPr>
+            </w:pPr>
+            <w:r>
+              <w:rPr>
+                <w:sz w:val="22"/>
+                <w:szCs w:val="22"/>
               </w:rPr>
               <w:t>OC-6.2</w:t>
             </w:r>
@@ -5527,14 +5600,12 @@
               <w:rPr>
                 <w:sz w:val="22"/>
                 <w:szCs w:val="22"/>
-                <w:highlight w:val="yellow"/>
-              </w:rPr>
-            </w:pPr>
-            <w:r>
-              <w:rPr>
-                <w:sz w:val="22"/>
-                <w:szCs w:val="22"/>
-                <w:highlight w:val="yellow"/>
+              </w:rPr>
+            </w:pPr>
+            <w:r>
+              <w:rPr>
+                <w:sz w:val="22"/>
+                <w:szCs w:val="22"/>
               </w:rPr>
               <w:t>Verify Report Code</w:t>
             </w:r>
@@ -5558,14 +5629,12 @@
               <w:rPr>
                 <w:sz w:val="22"/>
                 <w:szCs w:val="22"/>
-                <w:highlight w:val="yellow"/>
-              </w:rPr>
-            </w:pPr>
-            <w:r>
-              <w:rPr>
-                <w:sz w:val="22"/>
-                <w:szCs w:val="22"/>
-                <w:highlight w:val="yellow"/>
+              </w:rPr>
+            </w:pPr>
+            <w:r>
+              <w:rPr>
+                <w:sz w:val="22"/>
+                <w:szCs w:val="22"/>
               </w:rPr>
               <w:t>Report Code as listed in reference table at end of doc</w:t>
             </w:r>
@@ -5573,7 +5642,6 @@
               <w:rPr>
                 <w:sz w:val="22"/>
                 <w:szCs w:val="22"/>
-                <w:highlight w:val="yellow"/>
               </w:rPr>
               <w:tab/>
             </w:r>
@@ -5591,7 +5659,6 @@
               <w:rPr>
                 <w:sz w:val="22"/>
                 <w:szCs w:val="22"/>
-                <w:highlight w:val="yellow"/>
               </w:rPr>
             </w:pPr>
             <w:r>
@@ -5617,7 +5684,6 @@
               <w:rPr>
                 <w:sz w:val="22"/>
                 <w:szCs w:val="22"/>
-                <w:highlight w:val="yellow"/>
               </w:rPr>
             </w:pPr>
             <w:r>
@@ -5735,8 +5801,9 @@
               <w:rPr>
                 <w:sz w:val="22"/>
                 <w:szCs w:val="22"/>
-              </w:rPr>
-              <w:t xml:space="preserve">N </w:t>
+                <w:highlight w:val="yellow"/>
+              </w:rPr>
+              <w:t>Y</w:t>
             </w:r>
           </w:p>
         </w:tc>
@@ -5759,8 +5826,9 @@
               <w:rPr>
                 <w:sz w:val="22"/>
                 <w:szCs w:val="22"/>
-              </w:rPr>
-              <w:t>NA</w:t>
+                <w:highlight w:val="yellow"/>
+              </w:rPr>
+              <w:t>Pass</w:t>
             </w:r>
           </w:p>
         </w:tc>
@@ -6253,8 +6321,17 @@
                 <w:sz w:val="22"/>
                 <w:szCs w:val="22"/>
               </w:rPr>
-              <w:t>Module as listed in reference table at end of doc</w:t>
-            </w:r>
+              <w:t xml:space="preserve">Module as listed in reference table at end of </w:t>
+            </w:r>
+            <w:proofErr w:type="gramStart"/>
+            <w:r>
+              <w:rPr>
+                <w:sz w:val="22"/>
+                <w:szCs w:val="22"/>
+              </w:rPr>
+              <w:t>doc</w:t>
+            </w:r>
+            <w:proofErr w:type="gramEnd"/>
           </w:p>
           <w:p>
             <w:pPr>
@@ -6576,8 +6653,9 @@
               <w:rPr>
                 <w:sz w:val="22"/>
                 <w:szCs w:val="22"/>
-              </w:rPr>
-              <w:t xml:space="preserve">N </w:t>
+                <w:highlight w:val="yellow"/>
+              </w:rPr>
+              <w:t>Y</w:t>
             </w:r>
           </w:p>
         </w:tc>
@@ -6600,8 +6678,9 @@
               <w:rPr>
                 <w:sz w:val="22"/>
                 <w:szCs w:val="22"/>
-              </w:rPr>
-              <w:t>NA</w:t>
+                <w:highlight w:val="yellow"/>
+              </w:rPr>
+              <w:t>Pass</w:t>
             </w:r>
           </w:p>
         </w:tc>
@@ -6717,8 +6796,17 @@
                 <w:sz w:val="22"/>
                 <w:szCs w:val="22"/>
               </w:rPr>
-              <w:t xml:space="preserve"> char(10) which is LF replaced by line break</w:t>
-            </w:r>
+              <w:t xml:space="preserve"> char(10) which is LF replaced by line </w:t>
+            </w:r>
+            <w:proofErr w:type="gramStart"/>
+            <w:r>
+              <w:rPr>
+                <w:sz w:val="22"/>
+                <w:szCs w:val="22"/>
+              </w:rPr>
+              <w:t>break</w:t>
+            </w:r>
+            <w:proofErr w:type="gramEnd"/>
           </w:p>
           <w:p>
             <w:pPr>
@@ -6905,6 +6993,7 @@
                 <w:sz w:val="22"/>
                 <w:szCs w:val="22"/>
               </w:rPr>
+              <w:lastRenderedPageBreak/>
               <w:t>OC-7.1</w:t>
             </w:r>
           </w:p>
@@ -7557,7 +7646,21 @@
                 <w:sz w:val="22"/>
                 <w:szCs w:val="22"/>
               </w:rPr>
-              <w:t>OC-8.1</w:t>
+              <w:t>OC-</w:t>
+            </w:r>
+            <w:r>
+              <w:rPr>
+                <w:sz w:val="22"/>
+                <w:szCs w:val="22"/>
+              </w:rPr>
+              <w:t>8</w:t>
+            </w:r>
+            <w:r>
+              <w:rPr>
+                <w:sz w:val="22"/>
+                <w:szCs w:val="22"/>
+              </w:rPr>
+              <w:t>.1</w:t>
             </w:r>
           </w:p>
         </w:tc>
@@ -7586,7 +7689,30 @@
                 <w:sz w:val="22"/>
                 <w:szCs w:val="22"/>
               </w:rPr>
-              <w:t>Review Log</w:t>
+              <w:t xml:space="preserve">Query </w:t>
+            </w:r>
+            <w:proofErr w:type="spellStart"/>
+            <w:r>
+              <w:rPr>
+                <w:sz w:val="22"/>
+                <w:szCs w:val="22"/>
+              </w:rPr>
+              <w:t>Audio_Issues_VerintIds</w:t>
+            </w:r>
+            <w:proofErr w:type="spellEnd"/>
+            <w:r>
+              <w:rPr>
+                <w:sz w:val="22"/>
+                <w:szCs w:val="22"/>
+              </w:rPr>
+              <w:t xml:space="preserve"> </w:t>
+            </w:r>
+            <w:r>
+              <w:rPr>
+                <w:sz w:val="22"/>
+                <w:szCs w:val="22"/>
+              </w:rPr>
+              <w:t>Table</w:t>
             </w:r>
           </w:p>
         </w:tc>
@@ -7612,7 +7738,7 @@
                 <w:sz w:val="22"/>
                 <w:szCs w:val="22"/>
               </w:rPr>
-              <w:t>Log details displayed correctly.</w:t>
+              <w:t>Populated correctly for corresponding Coaching logs inserted</w:t>
             </w:r>
           </w:p>
         </w:tc>
@@ -7628,6 +7754,7 @@
               <w:rPr>
                 <w:sz w:val="22"/>
                 <w:szCs w:val="22"/>
+                <w:highlight w:val="yellow"/>
               </w:rPr>
             </w:pPr>
             <w:r>
@@ -7653,6 +7780,7 @@
               <w:rPr>
                 <w:sz w:val="22"/>
                 <w:szCs w:val="22"/>
+                <w:highlight w:val="yellow"/>
               </w:rPr>
             </w:pPr>
             <w:r>
@@ -7688,6 +7816,27 @@
                 <w:szCs w:val="22"/>
               </w:rPr>
             </w:pPr>
+            <w:r>
+              <w:rPr>
+                <w:sz w:val="22"/>
+                <w:szCs w:val="22"/>
+              </w:rPr>
+              <w:t>OC-</w:t>
+            </w:r>
+            <w:r>
+              <w:rPr>
+                <w:sz w:val="22"/>
+                <w:szCs w:val="22"/>
+              </w:rPr>
+              <w:t>8</w:t>
+            </w:r>
+            <w:r>
+              <w:rPr>
+                <w:sz w:val="22"/>
+                <w:szCs w:val="22"/>
+              </w:rPr>
+              <w:t>.2</w:t>
+            </w:r>
           </w:p>
         </w:tc>
         <w:tc>
@@ -7710,6 +7859,20 @@
                 <w:szCs w:val="22"/>
               </w:rPr>
             </w:pPr>
+            <w:r>
+              <w:rPr>
+                <w:sz w:val="22"/>
+                <w:szCs w:val="22"/>
+              </w:rPr>
+              <w:t xml:space="preserve">Verify </w:t>
+            </w:r>
+            <w:r>
+              <w:rPr>
+                <w:sz w:val="22"/>
+                <w:szCs w:val="22"/>
+              </w:rPr>
+              <w:t>the Verint IDs string</w:t>
+            </w:r>
           </w:p>
         </w:tc>
         <w:tc>
@@ -7729,6 +7892,13 @@
                 <w:szCs w:val="22"/>
               </w:rPr>
             </w:pPr>
+            <w:r>
+              <w:rPr>
+                <w:sz w:val="22"/>
+                <w:szCs w:val="22"/>
+              </w:rPr>
+              <w:t>The string of 10 Verint IDs is populated correctly as shown in string</w:t>
+            </w:r>
           </w:p>
         </w:tc>
         <w:tc>
@@ -7743,6 +7913,7 @@
               <w:rPr>
                 <w:sz w:val="22"/>
                 <w:szCs w:val="22"/>
+                <w:highlight w:val="yellow"/>
               </w:rPr>
             </w:pPr>
             <w:r>
@@ -7768,6 +7939,7 @@
               <w:rPr>
                 <w:sz w:val="22"/>
                 <w:szCs w:val="22"/>
+                <w:highlight w:val="yellow"/>
               </w:rPr>
             </w:pPr>
             <w:r>
@@ -7803,13 +7975,6 @@
                 <w:szCs w:val="22"/>
               </w:rPr>
             </w:pPr>
-            <w:r>
-              <w:rPr>
-                <w:sz w:val="22"/>
-                <w:szCs w:val="22"/>
-              </w:rPr>
-              <w:t>OC-9.1</w:t>
-            </w:r>
           </w:p>
         </w:tc>
         <w:tc>
@@ -7832,24 +7997,6 @@
                 <w:szCs w:val="22"/>
               </w:rPr>
             </w:pPr>
-            <w:r>
-              <w:rPr>
-                <w:sz w:val="22"/>
-                <w:szCs w:val="22"/>
-              </w:rPr>
-              <w:t>Review workflow</w:t>
-            </w:r>
-          </w:p>
-          <w:p>
-            <w:pPr>
-              <w:tabs>
-                <w:tab w:val="left" w:pos="360"/>
-              </w:tabs>
-              <w:rPr>
-                <w:sz w:val="22"/>
-                <w:szCs w:val="22"/>
-              </w:rPr>
-            </w:pPr>
           </w:p>
         </w:tc>
         <w:tc>
@@ -7869,6 +8016,397 @@
                 <w:szCs w:val="22"/>
               </w:rPr>
             </w:pPr>
+          </w:p>
+        </w:tc>
+        <w:tc>
+          <w:tcPr>
+            <w:tcW w:w="1192" w:type="dxa"/>
+          </w:tcPr>
+          <w:p>
+            <w:pPr>
+              <w:tabs>
+                <w:tab w:val="left" w:pos="360"/>
+              </w:tabs>
+              <w:rPr>
+                <w:sz w:val="22"/>
+                <w:szCs w:val="22"/>
+                <w:highlight w:val="yellow"/>
+              </w:rPr>
+            </w:pPr>
+          </w:p>
+        </w:tc>
+        <w:tc>
+          <w:tcPr>
+            <w:tcW w:w="1440" w:type="dxa"/>
+          </w:tcPr>
+          <w:p>
+            <w:pPr>
+              <w:tabs>
+                <w:tab w:val="left" w:pos="360"/>
+              </w:tabs>
+              <w:jc w:val="center"/>
+              <w:rPr>
+                <w:sz w:val="22"/>
+                <w:szCs w:val="22"/>
+                <w:highlight w:val="yellow"/>
+              </w:rPr>
+            </w:pPr>
+          </w:p>
+        </w:tc>
+      </w:tr>
+      <w:tr>
+        <w:tc>
+          <w:tcPr>
+            <w:tcW w:w="1170" w:type="dxa"/>
+            <w:tcBorders>
+              <w:top w:val="single" w:sz="4" w:space="0" w:color="auto"/>
+              <w:left w:val="single" w:sz="4" w:space="0" w:color="auto"/>
+              <w:bottom w:val="single" w:sz="4" w:space="0" w:color="auto"/>
+              <w:right w:val="single" w:sz="4" w:space="0" w:color="auto"/>
+            </w:tcBorders>
+          </w:tcPr>
+          <w:p>
+            <w:pPr>
+              <w:tabs>
+                <w:tab w:val="left" w:pos="360"/>
+              </w:tabs>
+              <w:jc w:val="center"/>
+              <w:rPr>
+                <w:sz w:val="22"/>
+                <w:szCs w:val="22"/>
+              </w:rPr>
+            </w:pPr>
+            <w:r>
+              <w:rPr>
+                <w:sz w:val="22"/>
+                <w:szCs w:val="22"/>
+              </w:rPr>
+              <w:t>OC-</w:t>
+            </w:r>
+            <w:r>
+              <w:rPr>
+                <w:sz w:val="22"/>
+                <w:szCs w:val="22"/>
+              </w:rPr>
+              <w:t>9</w:t>
+            </w:r>
+            <w:r>
+              <w:rPr>
+                <w:sz w:val="22"/>
+                <w:szCs w:val="22"/>
+              </w:rPr>
+              <w:t>.1</w:t>
+            </w:r>
+          </w:p>
+        </w:tc>
+        <w:tc>
+          <w:tcPr>
+            <w:tcW w:w="4973" w:type="dxa"/>
+            <w:tcBorders>
+              <w:top w:val="single" w:sz="4" w:space="0" w:color="auto"/>
+              <w:left w:val="single" w:sz="4" w:space="0" w:color="auto"/>
+              <w:bottom w:val="single" w:sz="4" w:space="0" w:color="auto"/>
+              <w:right w:val="single" w:sz="4" w:space="0" w:color="auto"/>
+            </w:tcBorders>
+          </w:tcPr>
+          <w:p>
+            <w:pPr>
+              <w:tabs>
+                <w:tab w:val="left" w:pos="360"/>
+              </w:tabs>
+              <w:rPr>
+                <w:sz w:val="22"/>
+                <w:szCs w:val="22"/>
+              </w:rPr>
+            </w:pPr>
+            <w:r>
+              <w:rPr>
+                <w:sz w:val="22"/>
+                <w:szCs w:val="22"/>
+              </w:rPr>
+              <w:t>Review Log</w:t>
+            </w:r>
+          </w:p>
+        </w:tc>
+        <w:tc>
+          <w:tcPr>
+            <w:tcW w:w="4275" w:type="dxa"/>
+            <w:tcBorders>
+              <w:top w:val="single" w:sz="4" w:space="0" w:color="auto"/>
+              <w:left w:val="single" w:sz="4" w:space="0" w:color="auto"/>
+              <w:bottom w:val="single" w:sz="4" w:space="0" w:color="auto"/>
+              <w:right w:val="single" w:sz="4" w:space="0" w:color="auto"/>
+            </w:tcBorders>
+          </w:tcPr>
+          <w:p>
+            <w:pPr>
+              <w:rPr>
+                <w:sz w:val="22"/>
+                <w:szCs w:val="22"/>
+              </w:rPr>
+            </w:pPr>
+            <w:r>
+              <w:rPr>
+                <w:sz w:val="22"/>
+                <w:szCs w:val="22"/>
+              </w:rPr>
+              <w:t>Log details displayed correctly.</w:t>
+            </w:r>
+          </w:p>
+        </w:tc>
+        <w:tc>
+          <w:tcPr>
+            <w:tcW w:w="1192" w:type="dxa"/>
+          </w:tcPr>
+          <w:p>
+            <w:pPr>
+              <w:tabs>
+                <w:tab w:val="left" w:pos="360"/>
+              </w:tabs>
+              <w:rPr>
+                <w:sz w:val="22"/>
+                <w:szCs w:val="22"/>
+              </w:rPr>
+            </w:pPr>
+            <w:r>
+              <w:rPr>
+                <w:sz w:val="22"/>
+                <w:szCs w:val="22"/>
+                <w:highlight w:val="yellow"/>
+              </w:rPr>
+              <w:t>Y</w:t>
+            </w:r>
+          </w:p>
+        </w:tc>
+        <w:tc>
+          <w:tcPr>
+            <w:tcW w:w="1440" w:type="dxa"/>
+          </w:tcPr>
+          <w:p>
+            <w:pPr>
+              <w:tabs>
+                <w:tab w:val="left" w:pos="360"/>
+              </w:tabs>
+              <w:jc w:val="center"/>
+              <w:rPr>
+                <w:sz w:val="22"/>
+                <w:szCs w:val="22"/>
+              </w:rPr>
+            </w:pPr>
+            <w:r>
+              <w:rPr>
+                <w:sz w:val="22"/>
+                <w:szCs w:val="22"/>
+                <w:highlight w:val="yellow"/>
+              </w:rPr>
+              <w:t>Pass</w:t>
+            </w:r>
+          </w:p>
+        </w:tc>
+      </w:tr>
+      <w:tr>
+        <w:tc>
+          <w:tcPr>
+            <w:tcW w:w="1170" w:type="dxa"/>
+            <w:tcBorders>
+              <w:top w:val="single" w:sz="4" w:space="0" w:color="auto"/>
+              <w:left w:val="single" w:sz="4" w:space="0" w:color="auto"/>
+              <w:bottom w:val="single" w:sz="4" w:space="0" w:color="auto"/>
+              <w:right w:val="single" w:sz="4" w:space="0" w:color="auto"/>
+            </w:tcBorders>
+          </w:tcPr>
+          <w:p>
+            <w:pPr>
+              <w:tabs>
+                <w:tab w:val="left" w:pos="360"/>
+              </w:tabs>
+              <w:jc w:val="center"/>
+              <w:rPr>
+                <w:sz w:val="22"/>
+                <w:szCs w:val="22"/>
+              </w:rPr>
+            </w:pPr>
+          </w:p>
+        </w:tc>
+        <w:tc>
+          <w:tcPr>
+            <w:tcW w:w="4973" w:type="dxa"/>
+            <w:tcBorders>
+              <w:top w:val="single" w:sz="4" w:space="0" w:color="auto"/>
+              <w:left w:val="single" w:sz="4" w:space="0" w:color="auto"/>
+              <w:bottom w:val="single" w:sz="4" w:space="0" w:color="auto"/>
+              <w:right w:val="single" w:sz="4" w:space="0" w:color="auto"/>
+            </w:tcBorders>
+          </w:tcPr>
+          <w:p>
+            <w:pPr>
+              <w:tabs>
+                <w:tab w:val="left" w:pos="360"/>
+              </w:tabs>
+              <w:rPr>
+                <w:sz w:val="22"/>
+                <w:szCs w:val="22"/>
+              </w:rPr>
+            </w:pPr>
+          </w:p>
+        </w:tc>
+        <w:tc>
+          <w:tcPr>
+            <w:tcW w:w="4275" w:type="dxa"/>
+            <w:tcBorders>
+              <w:top w:val="single" w:sz="4" w:space="0" w:color="auto"/>
+              <w:left w:val="single" w:sz="4" w:space="0" w:color="auto"/>
+              <w:bottom w:val="single" w:sz="4" w:space="0" w:color="auto"/>
+              <w:right w:val="single" w:sz="4" w:space="0" w:color="auto"/>
+            </w:tcBorders>
+          </w:tcPr>
+          <w:p>
+            <w:pPr>
+              <w:rPr>
+                <w:sz w:val="22"/>
+                <w:szCs w:val="22"/>
+              </w:rPr>
+            </w:pPr>
+          </w:p>
+        </w:tc>
+        <w:tc>
+          <w:tcPr>
+            <w:tcW w:w="1192" w:type="dxa"/>
+          </w:tcPr>
+          <w:p>
+            <w:pPr>
+              <w:tabs>
+                <w:tab w:val="left" w:pos="360"/>
+              </w:tabs>
+              <w:rPr>
+                <w:sz w:val="22"/>
+                <w:szCs w:val="22"/>
+              </w:rPr>
+            </w:pPr>
+            <w:r>
+              <w:rPr>
+                <w:sz w:val="22"/>
+                <w:szCs w:val="22"/>
+                <w:highlight w:val="yellow"/>
+              </w:rPr>
+              <w:t>Y</w:t>
+            </w:r>
+          </w:p>
+        </w:tc>
+        <w:tc>
+          <w:tcPr>
+            <w:tcW w:w="1440" w:type="dxa"/>
+          </w:tcPr>
+          <w:p>
+            <w:pPr>
+              <w:tabs>
+                <w:tab w:val="left" w:pos="360"/>
+              </w:tabs>
+              <w:jc w:val="center"/>
+              <w:rPr>
+                <w:sz w:val="22"/>
+                <w:szCs w:val="22"/>
+              </w:rPr>
+            </w:pPr>
+            <w:r>
+              <w:rPr>
+                <w:sz w:val="22"/>
+                <w:szCs w:val="22"/>
+                <w:highlight w:val="yellow"/>
+              </w:rPr>
+              <w:t>Pass</w:t>
+            </w:r>
+          </w:p>
+        </w:tc>
+      </w:tr>
+      <w:tr>
+        <w:tc>
+          <w:tcPr>
+            <w:tcW w:w="1170" w:type="dxa"/>
+            <w:tcBorders>
+              <w:top w:val="single" w:sz="4" w:space="0" w:color="auto"/>
+              <w:left w:val="single" w:sz="4" w:space="0" w:color="auto"/>
+              <w:bottom w:val="single" w:sz="4" w:space="0" w:color="auto"/>
+              <w:right w:val="single" w:sz="4" w:space="0" w:color="auto"/>
+            </w:tcBorders>
+          </w:tcPr>
+          <w:p>
+            <w:pPr>
+              <w:tabs>
+                <w:tab w:val="left" w:pos="360"/>
+              </w:tabs>
+              <w:jc w:val="center"/>
+              <w:rPr>
+                <w:sz w:val="22"/>
+                <w:szCs w:val="22"/>
+              </w:rPr>
+            </w:pPr>
+            <w:r>
+              <w:rPr>
+                <w:sz w:val="22"/>
+                <w:szCs w:val="22"/>
+              </w:rPr>
+              <w:t>OC-9.1</w:t>
+            </w:r>
+          </w:p>
+        </w:tc>
+        <w:tc>
+          <w:tcPr>
+            <w:tcW w:w="4973" w:type="dxa"/>
+            <w:tcBorders>
+              <w:top w:val="single" w:sz="4" w:space="0" w:color="auto"/>
+              <w:left w:val="single" w:sz="4" w:space="0" w:color="auto"/>
+              <w:bottom w:val="single" w:sz="4" w:space="0" w:color="auto"/>
+              <w:right w:val="single" w:sz="4" w:space="0" w:color="auto"/>
+            </w:tcBorders>
+          </w:tcPr>
+          <w:p>
+            <w:pPr>
+              <w:tabs>
+                <w:tab w:val="left" w:pos="360"/>
+              </w:tabs>
+              <w:rPr>
+                <w:sz w:val="22"/>
+                <w:szCs w:val="22"/>
+              </w:rPr>
+            </w:pPr>
+            <w:r>
+              <w:rPr>
+                <w:sz w:val="22"/>
+                <w:szCs w:val="22"/>
+              </w:rPr>
+              <w:t>Review workflow</w:t>
+            </w:r>
+          </w:p>
+          <w:p>
+            <w:pPr>
+              <w:tabs>
+                <w:tab w:val="left" w:pos="360"/>
+              </w:tabs>
+              <w:rPr>
+                <w:sz w:val="22"/>
+                <w:szCs w:val="22"/>
+              </w:rPr>
+            </w:pPr>
+          </w:p>
+        </w:tc>
+        <w:tc>
+          <w:tcPr>
+            <w:tcW w:w="4275" w:type="dxa"/>
+            <w:tcBorders>
+              <w:top w:val="single" w:sz="4" w:space="0" w:color="auto"/>
+              <w:left w:val="single" w:sz="4" w:space="0" w:color="auto"/>
+              <w:bottom w:val="single" w:sz="4" w:space="0" w:color="auto"/>
+              <w:right w:val="single" w:sz="4" w:space="0" w:color="auto"/>
+            </w:tcBorders>
+          </w:tcPr>
+          <w:p>
+            <w:pPr>
+              <w:rPr>
+                <w:sz w:val="22"/>
+                <w:szCs w:val="22"/>
+              </w:rPr>
+            </w:pPr>
             <w:r>
               <w:rPr>
                 <w:sz w:val="22"/>
@@ -7889,7 +8427,23 @@
                 <w:sz w:val="22"/>
                 <w:szCs w:val="22"/>
               </w:rPr>
-              <w:t xml:space="preserve">Each log has different workflow </w:t>
+              <w:t xml:space="preserve">Each log has different </w:t>
+            </w:r>
+            <w:proofErr w:type="gramStart"/>
+            <w:r>
+              <w:rPr>
+                <w:sz w:val="22"/>
+                <w:szCs w:val="22"/>
+              </w:rPr>
+              <w:t>workflow</w:t>
+            </w:r>
+            <w:proofErr w:type="gramEnd"/>
+            <w:r>
+              <w:rPr>
+                <w:sz w:val="22"/>
+                <w:szCs w:val="22"/>
+              </w:rPr>
+              <w:t xml:space="preserve"> </w:t>
             </w:r>
           </w:p>
           <w:p>
@@ -8695,7 +9249,7 @@
               <w:rPr>
                 <w:rFonts w:ascii="Arial" w:hAnsi="Arial" w:cs="Arial"/>
               </w:rPr>
-              <w:t>4/13/2023</w:t>
+              <w:t>10/6/2023</w:t>
             </w:r>
           </w:p>
         </w:tc>
@@ -9762,6 +10316,7 @@
           <w:rFonts w:ascii="Arial" w:hAnsi="Arial" w:cs="Arial"/>
           <w:b/>
         </w:rPr>
+        <w:lastRenderedPageBreak/>
         <w:t xml:space="preserve">  </w:t>
       </w:r>
       <w:r>
@@ -9984,7 +10539,6 @@
                 <w:rFonts w:eastAsia="Calibri"/>
                 <w:color w:val="000000"/>
               </w:rPr>
-              <w:lastRenderedPageBreak/>
               <w:t>IDD</w:t>
             </w:r>
           </w:p>
@@ -10032,6 +10586,13 @@
                 <w:color w:val="000000"/>
               </w:rPr>
               <w:t>WCP</w:t>
+            </w:r>
+            <w:r>
+              <w:rPr>
+                <w:rFonts w:eastAsia="Calibri"/>
+                <w:color w:val="000000"/>
+              </w:rPr>
+              <w:t xml:space="preserve"> and AUD</w:t>
             </w:r>
           </w:p>
         </w:tc>
@@ -12860,6 +13421,7 @@
               </w:rPr>
             </w:pPr>
             <w:r>
+              <w:lastRenderedPageBreak/>
               <w:t>ISQ</w:t>
             </w:r>
           </w:p>
@@ -13070,7 +13632,6 @@
               </w:rPr>
             </w:pPr>
             <w:r>
-              <w:lastRenderedPageBreak/>
               <w:t>MSRS</w:t>
             </w:r>
           </w:p>
@@ -14939,6 +15500,7 @@
                 <w:sz w:val="19"/>
                 <w:szCs w:val="19"/>
               </w:rPr>
+              <w:lastRenderedPageBreak/>
               <w:t>,</w:t>
             </w:r>
             <w:r>
@@ -15009,9 +15571,20 @@
                 <w:sz w:val="19"/>
                 <w:szCs w:val="19"/>
               </w:rPr>
-              <w:t>Start_date</w:t>
+              <w:t>Start_</w:t>
+            </w:r>
+            <w:proofErr w:type="gramStart"/>
+            <w:r>
+              <w:rPr>
+                <w:rFonts w:ascii="Consolas" w:hAnsi="Consolas" w:cs="Consolas"/>
+                <w:color w:val="0000FF"/>
+                <w:sz w:val="19"/>
+                <w:szCs w:val="19"/>
+              </w:rPr>
+              <w:t>date</w:t>
             </w:r>
             <w:proofErr w:type="spellEnd"/>
+            <w:proofErr w:type="gramEnd"/>
           </w:p>
           <w:p>
             <w:pPr>
@@ -15061,7 +15634,6 @@
                 <w:sz w:val="19"/>
                 <w:szCs w:val="19"/>
               </w:rPr>
-              <w:lastRenderedPageBreak/>
               <w:t>,</w:t>
             </w:r>
             <w:r>
@@ -18222,8 +18794,19 @@
                 <w:sz w:val="19"/>
                 <w:szCs w:val="19"/>
               </w:rPr>
-              <w:t>[Coaching_Log_Reason]CLR</w:t>
-            </w:r>
+              <w:t>[Coaching_Log_Reason]</w:t>
+            </w:r>
+            <w:proofErr w:type="gramStart"/>
+            <w:r>
+              <w:rPr>
+                <w:rFonts w:ascii="Consolas" w:hAnsi="Consolas" w:cs="Consolas"/>
+                <w:color w:val="000000"/>
+                <w:sz w:val="19"/>
+                <w:szCs w:val="19"/>
+              </w:rPr>
+              <w:t>CLR</w:t>
+            </w:r>
+            <w:proofErr w:type="gramEnd"/>
           </w:p>
           <w:p>
             <w:pPr>
@@ -18367,6 +18950,7 @@
                 <w:sz w:val="19"/>
                 <w:szCs w:val="19"/>
               </w:rPr>
+              <w:lastRenderedPageBreak/>
               <w:t>WHERE</w:t>
             </w:r>
             <w:r>
@@ -18563,7 +19147,6 @@
                 <w:sz w:val="19"/>
                 <w:szCs w:val="19"/>
               </w:rPr>
-              <w:lastRenderedPageBreak/>
               <w:t>EXEC</w:t>
             </w:r>
             <w:r>
@@ -19611,7 +20194,7 @@
       <w:rPr>
         <w:noProof/>
       </w:rPr>
-      <w:t>4/13/2023</w:t>
+      <w:t>10/6/2023</w:t>
     </w:r>
     <w:r>
       <w:fldChar w:fldCharType="end"/>

</xml_diff>

<commit_message>
TFS 27396 - NGD login issues in the eCoaching Log
git-tfs-id: [https://tfs.omnicloud.local/tfs/cco%20program/]$/eCoaching_V2;C53333
</commit_message>
<xml_diff>
--- a/Unit Test/DB/CCO_eCoaching_Log_Outliers_Load_DB_UTD.docx
+++ b/Unit Test/DB/CCO_eCoaching_Log_Outliers_Load_DB_UTD.docx
@@ -2400,23 +2400,7 @@
                 <w:sz w:val="22"/>
                 <w:szCs w:val="22"/>
               </w:rPr>
-              <w:t xml:space="preserve">TFS 23048 - New Written </w:t>
-            </w:r>
-            <w:proofErr w:type="spellStart"/>
-            <w:r>
-              <w:rPr>
-                <w:sz w:val="22"/>
-                <w:szCs w:val="22"/>
-              </w:rPr>
-              <w:t>Corr</w:t>
-            </w:r>
-            <w:proofErr w:type="spellEnd"/>
-            <w:r>
-              <w:rPr>
-                <w:sz w:val="22"/>
-                <w:szCs w:val="22"/>
-              </w:rPr>
-              <w:t xml:space="preserve"> OMR Feed</w:t>
+              <w:t>TFS 23048 - New Written Corr OMR Feed</w:t>
             </w:r>
           </w:p>
         </w:tc>
@@ -2522,23 +2506,7 @@
                 <w:sz w:val="22"/>
                 <w:szCs w:val="22"/>
               </w:rPr>
-              <w:t xml:space="preserve">TFS 23964 - Switch to </w:t>
-            </w:r>
-            <w:proofErr w:type="spellStart"/>
-            <w:r>
-              <w:rPr>
-                <w:sz w:val="22"/>
-                <w:szCs w:val="22"/>
-              </w:rPr>
-              <w:t>maxcorp</w:t>
-            </w:r>
-            <w:proofErr w:type="spellEnd"/>
-            <w:r>
-              <w:rPr>
-                <w:sz w:val="22"/>
-                <w:szCs w:val="22"/>
-              </w:rPr>
-              <w:t xml:space="preserve"> Service Accounts</w:t>
+              <w:t>TFS 23964 - Switch to maxcorp Service Accounts</w:t>
             </w:r>
           </w:p>
         </w:tc>
@@ -2878,6 +2846,120 @@
               </w:rPr>
               <w:t>Susmitha Palacherla</w:t>
             </w:r>
+          </w:p>
+        </w:tc>
+      </w:tr>
+      <w:tr>
+        <w:tc>
+          <w:tcPr>
+            <w:tcW w:w="0" w:type="auto"/>
+            <w:tcBorders>
+              <w:top w:val="single" w:sz="6" w:space="0" w:color="C0C0C0"/>
+              <w:left w:val="single" w:sz="6" w:space="0" w:color="C0C0C0"/>
+              <w:bottom w:val="single" w:sz="6" w:space="0" w:color="C0C0C0"/>
+              <w:right w:val="single" w:sz="6" w:space="0" w:color="C0C0C0"/>
+            </w:tcBorders>
+          </w:tcPr>
+          <w:p>
+            <w:pPr>
+              <w:rPr>
+                <w:sz w:val="22"/>
+                <w:szCs w:val="22"/>
+              </w:rPr>
+            </w:pPr>
+            <w:ins w:id="15" w:author="Palacherla, Susmitha C" w:date="2023-11-30T13:10:00Z">
+              <w:r>
+                <w:rPr>
+                  <w:sz w:val="22"/>
+                  <w:szCs w:val="22"/>
+                </w:rPr>
+                <w:t>11/30/2023</w:t>
+              </w:r>
+            </w:ins>
+          </w:p>
+        </w:tc>
+        <w:tc>
+          <w:tcPr>
+            <w:tcW w:w="0" w:type="auto"/>
+            <w:tcBorders>
+              <w:top w:val="single" w:sz="6" w:space="0" w:color="C0C0C0"/>
+              <w:left w:val="single" w:sz="6" w:space="0" w:color="C0C0C0"/>
+              <w:bottom w:val="single" w:sz="6" w:space="0" w:color="C0C0C0"/>
+              <w:right w:val="single" w:sz="6" w:space="0" w:color="C0C0C0"/>
+            </w:tcBorders>
+          </w:tcPr>
+          <w:p>
+            <w:pPr>
+              <w:rPr>
+                <w:sz w:val="22"/>
+                <w:szCs w:val="22"/>
+              </w:rPr>
+            </w:pPr>
+            <w:ins w:id="16" w:author="Palacherla, Susmitha C" w:date="2023-11-30T13:10:00Z">
+              <w:r>
+                <w:rPr>
+                  <w:sz w:val="22"/>
+                  <w:szCs w:val="22"/>
+                </w:rPr>
+                <w:t>23.0</w:t>
+              </w:r>
+            </w:ins>
+          </w:p>
+        </w:tc>
+        <w:tc>
+          <w:tcPr>
+            <w:tcW w:w="0" w:type="auto"/>
+            <w:tcBorders>
+              <w:top w:val="single" w:sz="6" w:space="0" w:color="C0C0C0"/>
+              <w:left w:val="single" w:sz="6" w:space="0" w:color="C0C0C0"/>
+              <w:bottom w:val="single" w:sz="6" w:space="0" w:color="C0C0C0"/>
+              <w:right w:val="single" w:sz="6" w:space="0" w:color="C0C0C0"/>
+            </w:tcBorders>
+          </w:tcPr>
+          <w:p>
+            <w:pPr>
+              <w:rPr>
+                <w:sz w:val="22"/>
+                <w:szCs w:val="22"/>
+              </w:rPr>
+            </w:pPr>
+            <w:ins w:id="17" w:author="Palacherla, Susmitha C" w:date="2023-11-30T13:11:00Z">
+              <w:r>
+                <w:rPr>
+                  <w:sz w:val="22"/>
+                  <w:szCs w:val="22"/>
+                </w:rPr>
+                <w:t>TFS 27396 - NGD login issues in the eCoaching Log</w:t>
+              </w:r>
+            </w:ins>
+          </w:p>
+        </w:tc>
+        <w:tc>
+          <w:tcPr>
+            <w:tcW w:w="0" w:type="auto"/>
+            <w:tcBorders>
+              <w:top w:val="single" w:sz="6" w:space="0" w:color="C0C0C0"/>
+              <w:left w:val="single" w:sz="6" w:space="0" w:color="C0C0C0"/>
+              <w:bottom w:val="single" w:sz="6" w:space="0" w:color="C0C0C0"/>
+              <w:right w:val="single" w:sz="6" w:space="0" w:color="C0C0C0"/>
+            </w:tcBorders>
+          </w:tcPr>
+          <w:p>
+            <w:pPr>
+              <w:rPr>
+                <w:sz w:val="22"/>
+                <w:szCs w:val="22"/>
+              </w:rPr>
+            </w:pPr>
+            <w:ins w:id="18" w:author="Palacherla, Susmitha C" w:date="2023-11-30T13:10:00Z">
+              <w:r>
+                <w:rPr>
+                  <w:sz w:val="22"/>
+                  <w:szCs w:val="22"/>
+                </w:rPr>
+                <w:t>Susmitha Palacherla</w:t>
+              </w:r>
+            </w:ins>
           </w:p>
         </w:tc>
       </w:tr>
@@ -3138,17 +3220,12 @@
       <w:pPr>
         <w:pStyle w:val="Heading2"/>
       </w:pPr>
-      <w:bookmarkStart w:id="15" w:name="_Toc53161451"/>
+      <w:bookmarkStart w:id="19" w:name="_Toc53161451"/>
       <w:r>
         <w:lastRenderedPageBreak/>
-        <w:t xml:space="preserve">SSIS – </w:t>
+        <w:t>SSIS – Outlier_Coaching</w:t>
       </w:r>
-      <w:proofErr w:type="spellStart"/>
-      <w:r>
-        <w:t>Outlier_Coaching</w:t>
-      </w:r>
-      <w:bookmarkEnd w:id="15"/>
-      <w:proofErr w:type="spellEnd"/>
+      <w:bookmarkEnd w:id="19"/>
     </w:p>
     <w:p/>
     <w:p>
@@ -3178,16 +3255,8 @@
         <w:rPr>
           <w:b w:val="0"/>
         </w:rPr>
-        <w:t xml:space="preserve">Unit Identifier: </w:t>
+        <w:t>Unit Identifier: Outlier_Coaching.dtsx</w:t>
       </w:r>
-      <w:proofErr w:type="spellStart"/>
-      <w:r>
-        <w:rPr>
-          <w:b w:val="0"/>
-        </w:rPr>
-        <w:t>Outlier_Coaching.dtsx</w:t>
-      </w:r>
-      <w:proofErr w:type="spellEnd"/>
     </w:p>
     <w:p>
       <w:pPr>
@@ -3348,13 +3417,24 @@
                 <w:szCs w:val="22"/>
               </w:rPr>
             </w:pPr>
-            <w:r>
-              <w:rPr>
-                <w:sz w:val="22"/>
-                <w:szCs w:val="22"/>
-              </w:rPr>
-              <w:t>TFS 27135 - Add the Verint call id for eCL audio issues reported</w:t>
-            </w:r>
+            <w:ins w:id="20" w:author="Palacherla, Susmitha C" w:date="2023-11-30T13:12:00Z">
+              <w:r>
+                <w:rPr>
+                  <w:sz w:val="22"/>
+                  <w:szCs w:val="22"/>
+                </w:rPr>
+                <w:t>TFS 27396 - NGD login issues in the eCoaching Log</w:t>
+              </w:r>
+            </w:ins>
+            <w:del w:id="21" w:author="Palacherla, Susmitha C" w:date="2023-11-30T13:12:00Z">
+              <w:r>
+                <w:rPr>
+                  <w:sz w:val="22"/>
+                  <w:szCs w:val="22"/>
+                </w:rPr>
+                <w:delText>TFS 27135 - Add the Verint call id for eCL audio issues reported</w:delText>
+              </w:r>
+            </w:del>
           </w:p>
         </w:tc>
       </w:tr>
@@ -3437,83 +3517,152 @@
               <w:overflowPunct/>
               <w:textAlignment w:val="auto"/>
               <w:rPr>
-                <w:sz w:val="22"/>
-                <w:szCs w:val="22"/>
-              </w:rPr>
-            </w:pPr>
-            <w:r>
-              <w:rPr>
-                <w:sz w:val="22"/>
-                <w:szCs w:val="22"/>
-              </w:rPr>
-              <w:t xml:space="preserve">sp </w:t>
-            </w:r>
-            <w:proofErr w:type="spellStart"/>
-            <w:r>
-              <w:rPr>
-                <w:sz w:val="22"/>
-                <w:szCs w:val="22"/>
-              </w:rPr>
-              <w:t>sp_InsertInto_Coaching_Log_Outliers</w:t>
-            </w:r>
-            <w:proofErr w:type="spellEnd"/>
-            <w:r>
-              <w:rPr>
-                <w:sz w:val="22"/>
-                <w:szCs w:val="22"/>
-              </w:rPr>
-              <w:t xml:space="preserve"> </w:t>
-            </w:r>
+                <w:ins w:id="22" w:author="Palacherla, Susmitha C" w:date="2023-11-30T13:12:00Z"/>
+                <w:sz w:val="22"/>
+                <w:szCs w:val="22"/>
+              </w:rPr>
+            </w:pPr>
+            <w:ins w:id="23" w:author="Palacherla, Susmitha C" w:date="2023-11-30T13:12:00Z">
+              <w:r>
+                <w:rPr>
+                  <w:sz w:val="22"/>
+                  <w:szCs w:val="22"/>
+                </w:rPr>
+                <w:t xml:space="preserve">sp sp_InsertInto_Coaching_Log_Outliers </w:t>
+              </w:r>
+            </w:ins>
           </w:p>
           <w:p>
             <w:pPr>
               <w:overflowPunct/>
               <w:textAlignment w:val="auto"/>
               <w:rPr>
-                <w:sz w:val="22"/>
-                <w:szCs w:val="22"/>
-              </w:rPr>
-            </w:pPr>
-            <w:r>
-              <w:rPr>
-                <w:sz w:val="22"/>
-                <w:szCs w:val="22"/>
-              </w:rPr>
-              <w:t>sp sp_SelectReviewFrom_Coaching_Log</w:t>
-            </w:r>
+                <w:ins w:id="24" w:author="Palacherla, Susmitha C" w:date="2023-11-30T13:12:00Z"/>
+                <w:sz w:val="22"/>
+                <w:szCs w:val="22"/>
+              </w:rPr>
+            </w:pPr>
+            <w:ins w:id="25" w:author="Palacherla, Susmitha C" w:date="2023-11-30T13:12:00Z">
+              <w:r>
+                <w:rPr>
+                  <w:sz w:val="22"/>
+                  <w:szCs w:val="22"/>
+                </w:rPr>
+                <w:t>sp sp_SelectReviewFrom_Coaching_Log</w:t>
+              </w:r>
+            </w:ins>
           </w:p>
           <w:p>
             <w:pPr>
               <w:overflowPunct/>
               <w:textAlignment w:val="auto"/>
               <w:rPr>
-                <w:sz w:val="22"/>
-                <w:szCs w:val="22"/>
-              </w:rPr>
-            </w:pPr>
-            <w:r>
-              <w:rPr>
-                <w:sz w:val="22"/>
-                <w:szCs w:val="22"/>
-              </w:rPr>
-              <w:t>table EC.</w:t>
-            </w:r>
-            <w:r>
-              <w:t xml:space="preserve"> </w:t>
-            </w:r>
-            <w:r>
-              <w:rPr>
-                <w:sz w:val="22"/>
-                <w:szCs w:val="22"/>
-              </w:rPr>
-              <w:t>Outlier_Coaching_Stage</w:t>
-            </w:r>
+                <w:ins w:id="26" w:author="Palacherla, Susmitha C" w:date="2023-11-30T13:12:00Z"/>
+                <w:sz w:val="22"/>
+                <w:szCs w:val="22"/>
+              </w:rPr>
+            </w:pPr>
+            <w:ins w:id="27" w:author="Palacherla, Susmitha C" w:date="2023-11-30T13:12:00Z">
+              <w:r>
+                <w:rPr>
+                  <w:sz w:val="22"/>
+                  <w:szCs w:val="22"/>
+                </w:rPr>
+                <w:t>table EC.Coaching_Log_StaticText</w:t>
+              </w:r>
+            </w:ins>
           </w:p>
           <w:p>
             <w:pPr>
               <w:overflowPunct/>
               <w:textAlignment w:val="auto"/>
               <w:rPr>
+                <w:del w:id="28" w:author="Palacherla, Susmitha C" w:date="2023-11-30T13:12:00Z"/>
+                <w:sz w:val="22"/>
+                <w:szCs w:val="22"/>
+              </w:rPr>
+            </w:pPr>
+            <w:ins w:id="29" w:author="Palacherla, Susmitha C" w:date="2023-11-30T13:12:00Z">
+              <w:r>
+                <w:rPr>
+                  <w:sz w:val="22"/>
+                  <w:szCs w:val="22"/>
+                </w:rPr>
+                <w:t>fn_intSubCoachReasonIDFromRptCode</w:t>
+              </w:r>
+              <w:r>
+                <w:rPr>
+                  <w:sz w:val="22"/>
+                  <w:szCs w:val="22"/>
+                </w:rPr>
+                <w:t xml:space="preserve"> </w:t>
+              </w:r>
+            </w:ins>
+            <w:del w:id="30" w:author="Palacherla, Susmitha C" w:date="2023-11-30T13:12:00Z">
+              <w:r>
+                <w:rPr>
+                  <w:sz w:val="22"/>
+                  <w:szCs w:val="22"/>
+                </w:rPr>
+                <w:delText xml:space="preserve">sp sp_InsertInto_Coaching_Log_Outliers </w:delText>
+              </w:r>
+            </w:del>
+          </w:p>
+          <w:p>
+            <w:pPr>
+              <w:overflowPunct/>
+              <w:textAlignment w:val="auto"/>
+              <w:rPr>
+                <w:del w:id="31" w:author="Palacherla, Susmitha C" w:date="2023-11-30T13:12:00Z"/>
+                <w:sz w:val="22"/>
+                <w:szCs w:val="22"/>
+              </w:rPr>
+            </w:pPr>
+            <w:del w:id="32" w:author="Palacherla, Susmitha C" w:date="2023-11-30T13:12:00Z">
+              <w:r>
+                <w:rPr>
+                  <w:sz w:val="22"/>
+                  <w:szCs w:val="22"/>
+                </w:rPr>
+                <w:delText>sp sp_SelectReviewFrom_Coaching_Log</w:delText>
+              </w:r>
+            </w:del>
+          </w:p>
+          <w:p>
+            <w:pPr>
+              <w:overflowPunct/>
+              <w:textAlignment w:val="auto"/>
+              <w:rPr>
+                <w:del w:id="33" w:author="Palacherla, Susmitha C" w:date="2023-11-30T13:12:00Z"/>
+                <w:sz w:val="22"/>
+                <w:szCs w:val="22"/>
+              </w:rPr>
+            </w:pPr>
+            <w:del w:id="34" w:author="Palacherla, Susmitha C" w:date="2023-11-30T13:12:00Z">
+              <w:r>
+                <w:rPr>
+                  <w:sz w:val="22"/>
+                  <w:szCs w:val="22"/>
+                </w:rPr>
+                <w:delText>table EC.</w:delText>
+              </w:r>
+              <w:r>
+                <w:delText xml:space="preserve"> </w:delText>
+              </w:r>
+              <w:r>
+                <w:rPr>
+                  <w:sz w:val="22"/>
+                  <w:szCs w:val="22"/>
+                </w:rPr>
+                <w:delText>Outlier_Coaching_Stage</w:delText>
+              </w:r>
+            </w:del>
+          </w:p>
+          <w:p>
+            <w:pPr>
+              <w:overflowPunct/>
+              <w:textAlignment w:val="auto"/>
+              <w:rPr>
                 <w:sz w:val="22"/>
                 <w:szCs w:val="22"/>
               </w:rPr>
@@ -3588,27 +3737,38 @@
                 <w:szCs w:val="22"/>
               </w:rPr>
             </w:pPr>
-            <w:r>
-              <w:rPr>
-                <w:sz w:val="22"/>
-                <w:szCs w:val="22"/>
-              </w:rPr>
-              <w:t>eCL_Outlier_Feed_AUD2023</w:t>
-            </w:r>
-            <w:r>
-              <w:rPr>
-                <w:sz w:val="22"/>
-                <w:szCs w:val="22"/>
-              </w:rPr>
-              <w:t>0926</w:t>
-            </w:r>
-            <w:r>
-              <w:rPr>
-                <w:sz w:val="22"/>
-                <w:szCs w:val="22"/>
-              </w:rPr>
-              <w:t>.csv</w:t>
-            </w:r>
+            <w:ins w:id="35" w:author="Palacherla, Susmitha C" w:date="2023-11-30T13:12:00Z">
+              <w:r>
+                <w:rPr>
+                  <w:sz w:val="22"/>
+                  <w:szCs w:val="22"/>
+                </w:rPr>
+                <w:t>eCL_Outlier_Feed_NGDS20231119.csv</w:t>
+              </w:r>
+            </w:ins>
+            <w:del w:id="36" w:author="Palacherla, Susmitha C" w:date="2023-11-30T13:12:00Z">
+              <w:r>
+                <w:rPr>
+                  <w:sz w:val="22"/>
+                  <w:szCs w:val="22"/>
+                </w:rPr>
+                <w:delText>eCL_Outlier_Feed_AUD2023</w:delText>
+              </w:r>
+              <w:r>
+                <w:rPr>
+                  <w:sz w:val="22"/>
+                  <w:szCs w:val="22"/>
+                </w:rPr>
+                <w:delText>0926</w:delText>
+              </w:r>
+              <w:r>
+                <w:rPr>
+                  <w:sz w:val="22"/>
+                  <w:szCs w:val="22"/>
+                </w:rPr>
+                <w:delText>.csv</w:delText>
+              </w:r>
+            </w:del>
           </w:p>
         </w:tc>
       </w:tr>
@@ -3831,17 +3991,8 @@
                 <w:sz w:val="22"/>
                 <w:szCs w:val="22"/>
               </w:rPr>
-              <w:t xml:space="preserve">Run Load SQL Agent Job </w:t>
-            </w:r>
-            <w:proofErr w:type="spellStart"/>
-            <w:r>
-              <w:rPr>
-                <w:sz w:val="22"/>
-                <w:szCs w:val="22"/>
-              </w:rPr>
-              <w:t>CoachingOutliersLoad</w:t>
-            </w:r>
-            <w:proofErr w:type="spellEnd"/>
+              <w:t>Run Load SQL Agent Job CoachingOutliersLoad</w:t>
+            </w:r>
           </w:p>
         </w:tc>
         <w:tc>
@@ -4118,23 +4269,7 @@
                 <w:sz w:val="22"/>
                 <w:szCs w:val="22"/>
               </w:rPr>
-              <w:t>$\ \Coaching\Outliers\</w:t>
-            </w:r>
-            <w:proofErr w:type="spellStart"/>
-            <w:r>
-              <w:rPr>
-                <w:sz w:val="22"/>
-                <w:szCs w:val="22"/>
-              </w:rPr>
-              <w:t>Decrypt_Out</w:t>
-            </w:r>
-            <w:proofErr w:type="spellEnd"/>
-            <w:r>
-              <w:rPr>
-                <w:sz w:val="22"/>
-                <w:szCs w:val="22"/>
-              </w:rPr>
-              <w:t>\</w:t>
+              <w:t>$\ \Coaching\Outliers\Decrypt_Out\</w:t>
             </w:r>
           </w:p>
         </w:tc>
@@ -4254,17 +4389,8 @@
                 <w:sz w:val="22"/>
                 <w:szCs w:val="22"/>
               </w:rPr>
-              <w:t xml:space="preserve">Check Encrypt out </w:t>
-            </w:r>
-            <w:proofErr w:type="gramStart"/>
-            <w:r>
-              <w:rPr>
-                <w:sz w:val="22"/>
-                <w:szCs w:val="22"/>
-              </w:rPr>
-              <w:t>Folder</w:t>
-            </w:r>
-            <w:proofErr w:type="gramEnd"/>
+              <w:t>Check Encrypt out Folder</w:t>
+            </w:r>
           </w:p>
           <w:p>
             <w:pPr>
@@ -4282,23 +4408,7 @@
                 <w:sz w:val="22"/>
                 <w:szCs w:val="22"/>
               </w:rPr>
-              <w:t>$ \Coaching\Outliers\</w:t>
-            </w:r>
-            <w:proofErr w:type="spellStart"/>
-            <w:r>
-              <w:rPr>
-                <w:sz w:val="22"/>
-                <w:szCs w:val="22"/>
-              </w:rPr>
-              <w:t>Encrypt_Out</w:t>
-            </w:r>
-            <w:proofErr w:type="spellEnd"/>
-            <w:r>
-              <w:rPr>
-                <w:sz w:val="22"/>
-                <w:szCs w:val="22"/>
-              </w:rPr>
-              <w:t>\</w:t>
+              <w:t>$ \Coaching\Outliers\Encrypt_Out\</w:t>
             </w:r>
           </w:p>
         </w:tc>
@@ -4532,7 +4642,6 @@
                 <w:szCs w:val="22"/>
               </w:rPr>
             </w:pPr>
-            <w:proofErr w:type="spellStart"/>
             <w:r>
               <w:rPr>
                 <w:sz w:val="22"/>
@@ -4540,7 +4649,6 @@
               </w:rPr>
               <w:t>CoachingNotifications</w:t>
             </w:r>
-            <w:proofErr w:type="spellEnd"/>
           </w:p>
         </w:tc>
         <w:tc>
@@ -5077,23 +5185,7 @@
                 <w:sz w:val="22"/>
                 <w:szCs w:val="22"/>
               </w:rPr>
-              <w:t xml:space="preserve">Should record Filename, </w:t>
-            </w:r>
-            <w:proofErr w:type="spellStart"/>
-            <w:r>
-              <w:rPr>
-                <w:sz w:val="22"/>
-                <w:szCs w:val="22"/>
-              </w:rPr>
-              <w:t>LoadDatetime</w:t>
-            </w:r>
-            <w:proofErr w:type="spellEnd"/>
-            <w:r>
-              <w:rPr>
-                <w:sz w:val="22"/>
-                <w:szCs w:val="22"/>
-              </w:rPr>
-              <w:t xml:space="preserve"> and Counts</w:t>
+              <w:t>Should record Filename, LoadDatetime and Counts</w:t>
             </w:r>
           </w:p>
         </w:tc>
@@ -6321,17 +6413,8 @@
                 <w:sz w:val="22"/>
                 <w:szCs w:val="22"/>
               </w:rPr>
-              <w:t xml:space="preserve">Module as listed in reference table at end of </w:t>
-            </w:r>
-            <w:proofErr w:type="gramStart"/>
-            <w:r>
-              <w:rPr>
-                <w:sz w:val="22"/>
-                <w:szCs w:val="22"/>
-              </w:rPr>
-              <w:t>doc</w:t>
-            </w:r>
-            <w:proofErr w:type="gramEnd"/>
+              <w:t>Module as listed in reference table at end of doc</w:t>
+            </w:r>
           </w:p>
           <w:p>
             <w:pPr>
@@ -6796,17 +6879,8 @@
                 <w:sz w:val="22"/>
                 <w:szCs w:val="22"/>
               </w:rPr>
-              <w:t xml:space="preserve"> char(10) which is LF replaced by line </w:t>
-            </w:r>
-            <w:proofErr w:type="gramStart"/>
-            <w:r>
-              <w:rPr>
-                <w:sz w:val="22"/>
-                <w:szCs w:val="22"/>
-              </w:rPr>
-              <w:t>break</w:t>
-            </w:r>
-            <w:proofErr w:type="gramEnd"/>
+              <w:t xml:space="preserve"> char(10) which is LF replaced by line break</w:t>
+            </w:r>
           </w:p>
           <w:p>
             <w:pPr>
@@ -7316,21 +7390,12 @@
                 <w:szCs w:val="22"/>
               </w:rPr>
             </w:pPr>
-            <w:proofErr w:type="spellStart"/>
-            <w:r>
-              <w:rPr>
-                <w:sz w:val="22"/>
-                <w:szCs w:val="22"/>
-              </w:rPr>
-              <w:t>Subcoaching</w:t>
-            </w:r>
-            <w:proofErr w:type="spellEnd"/>
-            <w:r>
-              <w:rPr>
-                <w:sz w:val="22"/>
-                <w:szCs w:val="22"/>
-              </w:rPr>
-              <w:t xml:space="preserve"> Reason as listed in reference table at end of doc</w:t>
+            <w:r>
+              <w:rPr>
+                <w:sz w:val="22"/>
+                <w:szCs w:val="22"/>
+              </w:rPr>
+              <w:t>Subcoaching Reason as listed in reference table at end of doc</w:t>
             </w:r>
           </w:p>
         </w:tc>
@@ -7691,7 +7756,6 @@
               </w:rPr>
               <w:t xml:space="preserve">Query </w:t>
             </w:r>
-            <w:proofErr w:type="spellStart"/>
             <w:r>
               <w:rPr>
                 <w:sz w:val="22"/>
@@ -7699,7 +7763,6 @@
               </w:rPr>
               <w:t>Audio_Issues_VerintIds</w:t>
             </w:r>
-            <w:proofErr w:type="spellEnd"/>
             <w:r>
               <w:rPr>
                 <w:sz w:val="22"/>
@@ -8427,23 +8490,7 @@
                 <w:sz w:val="22"/>
                 <w:szCs w:val="22"/>
               </w:rPr>
-              <w:t xml:space="preserve">Each log has different </w:t>
-            </w:r>
-            <w:proofErr w:type="gramStart"/>
-            <w:r>
-              <w:rPr>
-                <w:sz w:val="22"/>
-                <w:szCs w:val="22"/>
-              </w:rPr>
-              <w:t>workflow</w:t>
-            </w:r>
-            <w:proofErr w:type="gramEnd"/>
-            <w:r>
-              <w:rPr>
-                <w:sz w:val="22"/>
-                <w:szCs w:val="22"/>
-              </w:rPr>
-              <w:t xml:space="preserve"> </w:t>
+              <w:t xml:space="preserve">Each log has different workflow </w:t>
             </w:r>
           </w:p>
           <w:p>
@@ -9245,12 +9292,22 @@
                 <w:rFonts w:ascii="Arial" w:hAnsi="Arial" w:cs="Arial"/>
               </w:rPr>
             </w:pPr>
-            <w:r>
-              <w:rPr>
-                <w:rFonts w:ascii="Arial" w:hAnsi="Arial" w:cs="Arial"/>
-              </w:rPr>
-              <w:t>10/6/2023</w:t>
-            </w:r>
+            <w:del w:id="37" w:author="Palacherla, Susmitha C" w:date="2023-11-30T13:14:00Z">
+              <w:r>
+                <w:rPr>
+                  <w:rFonts w:ascii="Arial" w:hAnsi="Arial" w:cs="Arial"/>
+                </w:rPr>
+                <w:delText>10/6/2023</w:delText>
+              </w:r>
+            </w:del>
+            <w:ins w:id="38" w:author="Palacherla, Susmitha C" w:date="2023-11-30T13:14:00Z">
+              <w:r>
+                <w:rPr>
+                  <w:rFonts w:ascii="Arial" w:hAnsi="Arial" w:cs="Arial"/>
+                </w:rPr>
+                <w:t>11/30/2023</w:t>
+              </w:r>
+            </w:ins>
           </w:p>
         </w:tc>
       </w:tr>
@@ -9480,14 +9537,14 @@
           <w:rStyle w:val="Emphasis"/>
         </w:rPr>
       </w:pPr>
-      <w:bookmarkStart w:id="16" w:name="_Toc53161452"/>
+      <w:bookmarkStart w:id="39" w:name="_Toc53161452"/>
       <w:r>
         <w:rPr>
           <w:rStyle w:val="Emphasis"/>
         </w:rPr>
         <w:t>References</w:t>
       </w:r>
-      <w:bookmarkEnd w:id="16"/>
+      <w:bookmarkEnd w:id="39"/>
     </w:p>
     <w:p>
       <w:pPr>
@@ -10296,6 +10353,50 @@
           </w:p>
         </w:tc>
       </w:tr>
+      <w:tr>
+        <w:trPr>
+          <w:ins w:id="40" w:author="Palacherla, Susmitha C" w:date="2023-11-30T13:21:00Z"/>
+        </w:trPr>
+        <w:tc>
+          <w:tcPr>
+            <w:tcW w:w="2340" w:type="dxa"/>
+            <w:shd w:val="clear" w:color="auto" w:fill="auto"/>
+          </w:tcPr>
+          <w:p>
+            <w:pPr>
+              <w:rPr>
+                <w:ins w:id="41" w:author="Palacherla, Susmitha C" w:date="2023-11-30T13:21:00Z"/>
+              </w:rPr>
+            </w:pPr>
+            <w:ins w:id="42" w:author="Palacherla, Susmitha C" w:date="2023-11-30T13:21:00Z">
+              <w:r>
+                <w:t>NGDS</w:t>
+              </w:r>
+            </w:ins>
+          </w:p>
+        </w:tc>
+        <w:tc>
+          <w:tcPr>
+            <w:tcW w:w="6300" w:type="dxa"/>
+            <w:shd w:val="clear" w:color="auto" w:fill="auto"/>
+          </w:tcPr>
+          <w:p>
+            <w:pPr>
+              <w:rPr>
+                <w:ins w:id="43" w:author="Palacherla, Susmitha C" w:date="2023-11-30T13:21:00Z"/>
+              </w:rPr>
+            </w:pPr>
+            <w:ins w:id="44" w:author="Palacherla, Susmitha C" w:date="2023-11-30T13:23:00Z">
+              <w:r>
+                <w:t xml:space="preserve">OMR: </w:t>
+              </w:r>
+              <w:r>
+                <w:t>NGD login issues</w:t>
+              </w:r>
+            </w:ins>
+          </w:p>
+        </w:tc>
+      </w:tr>
     </w:tbl>
     <w:p>
       <w:pPr>
@@ -10316,7 +10417,6 @@
           <w:rFonts w:ascii="Arial" w:hAnsi="Arial" w:cs="Arial"/>
           <w:b/>
         </w:rPr>
-        <w:lastRenderedPageBreak/>
         <w:t xml:space="preserve">  </w:t>
       </w:r>
       <w:r>
@@ -10347,15 +10447,7 @@
         <w:t>(212)</w:t>
       </w:r>
       <w:r>
-        <w:t xml:space="preserve"> except </w:t>
-      </w:r>
-      <w:proofErr w:type="gramStart"/>
-      <w:r>
-        <w:t>where</w:t>
-      </w:r>
-      <w:proofErr w:type="gramEnd"/>
-      <w:r>
-        <w:t xml:space="preserve"> described below:</w:t>
+        <w:t xml:space="preserve"> except where described below:</w:t>
       </w:r>
     </w:p>
     <w:tbl>
@@ -10617,6 +10709,63 @@
               </w:rPr>
               <w:t>Internal CCO Reporting</w:t>
             </w:r>
+          </w:p>
+        </w:tc>
+      </w:tr>
+      <w:tr>
+        <w:trPr>
+          <w:ins w:id="45" w:author="Palacherla, Susmitha C" w:date="2023-11-30T13:14:00Z"/>
+        </w:trPr>
+        <w:tc>
+          <w:tcPr>
+            <w:tcW w:w="2340" w:type="dxa"/>
+            <w:shd w:val="clear" w:color="auto" w:fill="auto"/>
+            <w:vAlign w:val="bottom"/>
+          </w:tcPr>
+          <w:p>
+            <w:pPr>
+              <w:rPr>
+                <w:ins w:id="46" w:author="Palacherla, Susmitha C" w:date="2023-11-30T13:14:00Z"/>
+                <w:rFonts w:eastAsia="Calibri"/>
+                <w:color w:val="000000"/>
+              </w:rPr>
+            </w:pPr>
+            <w:ins w:id="47" w:author="Palacherla, Susmitha C" w:date="2023-11-30T13:15:00Z">
+              <w:r>
+                <w:rPr>
+                  <w:rFonts w:eastAsia="Calibri"/>
+                  <w:color w:val="000000"/>
+                </w:rPr>
+                <w:t>NGDS</w:t>
+              </w:r>
+            </w:ins>
+          </w:p>
+        </w:tc>
+        <w:tc>
+          <w:tcPr>
+            <w:tcW w:w="6300" w:type="dxa"/>
+            <w:shd w:val="clear" w:color="auto" w:fill="auto"/>
+            <w:vAlign w:val="center"/>
+          </w:tcPr>
+          <w:p>
+            <w:pPr>
+              <w:rPr>
+                <w:ins w:id="48" w:author="Palacherla, Susmitha C" w:date="2023-11-30T13:14:00Z"/>
+                <w:iCs/>
+                <w:sz w:val="22"/>
+                <w:szCs w:val="22"/>
+              </w:rPr>
+            </w:pPr>
+            <w:ins w:id="49" w:author="Palacherla, Susmitha C" w:date="2023-11-30T13:15:00Z">
+              <w:r>
+                <w:rPr>
+                  <w:iCs/>
+                  <w:sz w:val="22"/>
+                  <w:szCs w:val="22"/>
+                </w:rPr>
+                <w:t>Internal CCO Reporting</w:t>
+              </w:r>
+            </w:ins>
           </w:p>
         </w:tc>
       </w:tr>
@@ -10870,6 +11019,15 @@
               </w:rPr>
               <w:t>, AUD</w:t>
             </w:r>
+            <w:ins w:id="50" w:author="Palacherla, Susmitha C" w:date="2023-11-30T13:16:00Z">
+              <w:r>
+                <w:rPr>
+                  <w:rFonts w:eastAsia="Calibri"/>
+                  <w:color w:val="000000"/>
+                </w:rPr>
+                <w:t>, NGDS</w:t>
+              </w:r>
+            </w:ins>
           </w:p>
         </w:tc>
         <w:tc>
@@ -13282,6 +13440,7 @@
               </w:rPr>
             </w:pPr>
             <w:r>
+              <w:lastRenderedPageBreak/>
               <w:t>INF</w:t>
             </w:r>
           </w:p>
@@ -13421,7 +13580,6 @@
               </w:rPr>
             </w:pPr>
             <w:r>
-              <w:lastRenderedPageBreak/>
               <w:t>ISQ</w:t>
             </w:r>
           </w:p>
@@ -14286,6 +14444,90 @@
             <w:r>
               <w:t>Other: Specify reason under coaching details.</w:t>
             </w:r>
+          </w:p>
+        </w:tc>
+      </w:tr>
+      <w:tr>
+        <w:trPr>
+          <w:ins w:id="51" w:author="Palacherla, Susmitha C" w:date="2023-11-30T13:17:00Z"/>
+        </w:trPr>
+        <w:tc>
+          <w:tcPr>
+            <w:tcW w:w="1775" w:type="dxa"/>
+            <w:shd w:val="clear" w:color="auto" w:fill="auto"/>
+          </w:tcPr>
+          <w:p>
+            <w:pPr>
+              <w:rPr>
+                <w:ins w:id="52" w:author="Palacherla, Susmitha C" w:date="2023-11-30T13:17:00Z"/>
+              </w:rPr>
+            </w:pPr>
+            <w:ins w:id="53" w:author="Palacherla, Susmitha C" w:date="2023-11-30T13:17:00Z">
+              <w:r>
+                <w:t>NGDS</w:t>
+              </w:r>
+            </w:ins>
+          </w:p>
+        </w:tc>
+        <w:tc>
+          <w:tcPr>
+            <w:tcW w:w="2072" w:type="dxa"/>
+            <w:shd w:val="clear" w:color="auto" w:fill="auto"/>
+          </w:tcPr>
+          <w:p>
+            <w:pPr>
+              <w:rPr>
+                <w:ins w:id="54" w:author="Palacherla, Susmitha C" w:date="2023-11-30T13:17:00Z"/>
+              </w:rPr>
+            </w:pPr>
+            <w:ins w:id="55" w:author="Palacherla, Susmitha C" w:date="2023-11-30T13:18:00Z">
+              <w:r>
+                <w:t>OMR/Exceptions</w:t>
+              </w:r>
+            </w:ins>
+          </w:p>
+        </w:tc>
+        <w:tc>
+          <w:tcPr>
+            <w:tcW w:w="3189" w:type="dxa"/>
+            <w:shd w:val="clear" w:color="auto" w:fill="auto"/>
+          </w:tcPr>
+          <w:p>
+            <w:pPr>
+              <w:rPr>
+                <w:ins w:id="56" w:author="Palacherla, Susmitha C" w:date="2023-11-30T13:17:00Z"/>
+              </w:rPr>
+            </w:pPr>
+            <w:ins w:id="57" w:author="Palacherla, Susmitha C" w:date="2023-11-30T13:19:00Z">
+              <w:r>
+                <w:t>Opportunity</w:t>
+              </w:r>
+            </w:ins>
+          </w:p>
+        </w:tc>
+        <w:tc>
+          <w:tcPr>
+            <w:tcW w:w="3189" w:type="dxa"/>
+            <w:shd w:val="clear" w:color="auto" w:fill="auto"/>
+          </w:tcPr>
+          <w:p>
+            <w:pPr>
+              <w:rPr>
+                <w:ins w:id="58" w:author="Palacherla, Susmitha C" w:date="2023-11-30T13:17:00Z"/>
+              </w:rPr>
+            </w:pPr>
+            <w:ins w:id="59" w:author="Palacherla, Susmitha C" w:date="2023-11-30T13:19:00Z">
+              <w:r>
+                <w:rPr>
+                  <w:rFonts w:ascii="Helvetica" w:hAnsi="Helvetica"/>
+                  <w:color w:val="333333"/>
+                  <w:sz w:val="16"/>
+                  <w:szCs w:val="16"/>
+                  <w:shd w:val="clear" w:color="auto" w:fill="F5F5F5"/>
+                </w:rPr>
+                <w:t>OMR:NGD System Log In</w:t>
+              </w:r>
+            </w:ins>
           </w:p>
         </w:tc>
       </w:tr>
@@ -15030,6 +15272,14 @@
                 <w:rFonts w:ascii="Arial" w:hAnsi="Arial" w:cs="Arial"/>
               </w:rPr>
             </w:pPr>
+            <w:ins w:id="60" w:author="Palacherla, Susmitha C" w:date="2023-11-30T13:16:00Z">
+              <w:r>
+                <w:rPr>
+                  <w:rFonts w:ascii="Arial" w:hAnsi="Arial" w:cs="Arial"/>
+                </w:rPr>
+                <w:t>NGDS</w:t>
+              </w:r>
+            </w:ins>
           </w:p>
         </w:tc>
         <w:tc>
@@ -15042,6 +15292,14 @@
                 <w:rFonts w:ascii="Arial" w:hAnsi="Arial" w:cs="Arial"/>
               </w:rPr>
             </w:pPr>
+            <w:ins w:id="61" w:author="Palacherla, Susmitha C" w:date="2023-11-30T13:16:00Z">
+              <w:r>
+                <w:rPr>
+                  <w:rFonts w:ascii="Arial" w:hAnsi="Arial" w:cs="Arial"/>
+                </w:rPr>
+                <w:t>Pending Sup Review</w:t>
+              </w:r>
+            </w:ins>
           </w:p>
         </w:tc>
         <w:tc>
@@ -15054,6 +15312,14 @@
                 <w:rFonts w:ascii="Arial" w:hAnsi="Arial" w:cs="Arial"/>
               </w:rPr>
             </w:pPr>
+            <w:ins w:id="62" w:author="Palacherla, Susmitha C" w:date="2023-11-30T13:16:00Z">
+              <w:r>
+                <w:rPr>
+                  <w:rFonts w:ascii="Arial" w:hAnsi="Arial" w:cs="Arial"/>
+                </w:rPr>
+                <w:t>Pending Emp Review</w:t>
+              </w:r>
+            </w:ins>
           </w:p>
         </w:tc>
         <w:tc>
@@ -15066,6 +15332,14 @@
                 <w:rFonts w:ascii="Arial" w:hAnsi="Arial" w:cs="Arial"/>
               </w:rPr>
             </w:pPr>
+            <w:ins w:id="63" w:author="Palacherla, Susmitha C" w:date="2023-11-30T13:16:00Z">
+              <w:r>
+                <w:rPr>
+                  <w:rFonts w:ascii="Arial" w:hAnsi="Arial" w:cs="Arial"/>
+                </w:rPr>
+                <w:t>Completed</w:t>
+              </w:r>
+            </w:ins>
           </w:p>
         </w:tc>
       </w:tr>
@@ -15231,27 +15505,7 @@
                 <w:sz w:val="19"/>
                 <w:szCs w:val="19"/>
               </w:rPr>
-              <w:t xml:space="preserve"> [</w:t>
-            </w:r>
-            <w:proofErr w:type="spellStart"/>
-            <w:r>
-              <w:rPr>
-                <w:rFonts w:ascii="Consolas" w:hAnsi="Consolas" w:cs="Consolas"/>
-                <w:color w:val="000000"/>
-                <w:sz w:val="19"/>
-                <w:szCs w:val="19"/>
-              </w:rPr>
-              <w:t>CoachingKey</w:t>
-            </w:r>
-            <w:proofErr w:type="spellEnd"/>
-            <w:r>
-              <w:rPr>
-                <w:rFonts w:ascii="Consolas" w:hAnsi="Consolas" w:cs="Consolas"/>
-                <w:color w:val="000000"/>
-                <w:sz w:val="19"/>
-                <w:szCs w:val="19"/>
-              </w:rPr>
-              <w:t xml:space="preserve">] </w:t>
+              <w:t xml:space="preserve"> [CoachingKey] </w:t>
             </w:r>
             <w:r>
               <w:rPr>
@@ -15305,28 +15559,7 @@
                 <w:sz w:val="19"/>
                 <w:szCs w:val="19"/>
               </w:rPr>
-              <w:t xml:space="preserve"> [</w:t>
-            </w:r>
-            <w:proofErr w:type="spellStart"/>
-            <w:r>
-              <w:rPr>
-                <w:rFonts w:ascii="Consolas" w:hAnsi="Consolas" w:cs="Consolas"/>
-                <w:color w:val="000000"/>
-                <w:sz w:val="19"/>
-                <w:szCs w:val="19"/>
-              </w:rPr>
-              <w:t>CoachingCert</w:t>
-            </w:r>
-            <w:proofErr w:type="spellEnd"/>
-            <w:proofErr w:type="gramStart"/>
-            <w:r>
-              <w:rPr>
-                <w:rFonts w:ascii="Consolas" w:hAnsi="Consolas" w:cs="Consolas"/>
-                <w:color w:val="000000"/>
-                <w:sz w:val="19"/>
-                <w:szCs w:val="19"/>
-              </w:rPr>
-              <w:t>]</w:t>
+              <w:t xml:space="preserve"> [CoachingCert]</w:t>
             </w:r>
             <w:r>
               <w:rPr>
@@ -15337,7 +15570,6 @@
               </w:rPr>
               <w:t>;</w:t>
             </w:r>
-            <w:proofErr w:type="gramEnd"/>
             <w:r>
               <w:rPr>
                 <w:rFonts w:ascii="Consolas" w:hAnsi="Consolas" w:cs="Consolas"/>
@@ -15408,6 +15640,7 @@
                 <w:sz w:val="19"/>
                 <w:szCs w:val="19"/>
               </w:rPr>
+              <w:lastRenderedPageBreak/>
               <w:t>,</w:t>
             </w:r>
             <w:r>
@@ -15440,7 +15673,6 @@
               </w:rPr>
               <w:t>,</w:t>
             </w:r>
-            <w:proofErr w:type="spellStart"/>
             <w:r>
               <w:rPr>
                 <w:rFonts w:ascii="Consolas" w:hAnsi="Consolas" w:cs="Consolas"/>
@@ -15450,7 +15682,6 @@
               </w:rPr>
               <w:t>ps_emp_id_prefix</w:t>
             </w:r>
-            <w:proofErr w:type="spellEnd"/>
           </w:p>
           <w:p>
             <w:pPr>
@@ -15500,7 +15731,6 @@
                 <w:sz w:val="19"/>
                 <w:szCs w:val="19"/>
               </w:rPr>
-              <w:lastRenderedPageBreak/>
               <w:t>,</w:t>
             </w:r>
             <w:r>
@@ -15563,7 +15793,6 @@
               </w:rPr>
               <w:t>,</w:t>
             </w:r>
-            <w:proofErr w:type="spellStart"/>
             <w:r>
               <w:rPr>
                 <w:rFonts w:ascii="Consolas" w:hAnsi="Consolas" w:cs="Consolas"/>
@@ -15571,20 +15800,8 @@
                 <w:sz w:val="19"/>
                 <w:szCs w:val="19"/>
               </w:rPr>
-              <w:t>Start_</w:t>
-            </w:r>
-            <w:proofErr w:type="gramStart"/>
-            <w:r>
-              <w:rPr>
-                <w:rFonts w:ascii="Consolas" w:hAnsi="Consolas" w:cs="Consolas"/>
-                <w:color w:val="0000FF"/>
-                <w:sz w:val="19"/>
-                <w:szCs w:val="19"/>
-              </w:rPr>
-              <w:t>date</w:t>
-            </w:r>
-            <w:proofErr w:type="spellEnd"/>
-            <w:proofErr w:type="gramEnd"/>
+              <w:t>Start_date</w:t>
+            </w:r>
           </w:p>
           <w:p>
             <w:pPr>
@@ -15749,7 +15966,6 @@
               </w:rPr>
               <w:t>),</w:t>
             </w:r>
-            <w:proofErr w:type="spellStart"/>
             <w:r>
               <w:rPr>
                 <w:rFonts w:ascii="Consolas" w:hAnsi="Consolas" w:cs="Consolas"/>
@@ -15759,7 +15975,6 @@
               </w:rPr>
               <w:t>DecryptByKey</w:t>
             </w:r>
-            <w:proofErr w:type="spellEnd"/>
             <w:r>
               <w:rPr>
                 <w:rFonts w:ascii="Consolas" w:hAnsi="Consolas" w:cs="Consolas"/>
@@ -15898,7 +16113,6 @@
               </w:rPr>
               <w:t>),</w:t>
             </w:r>
-            <w:proofErr w:type="spellStart"/>
             <w:r>
               <w:rPr>
                 <w:rFonts w:ascii="Consolas" w:hAnsi="Consolas" w:cs="Consolas"/>
@@ -15908,7 +16122,6 @@
               </w:rPr>
               <w:t>DecryptByKey</w:t>
             </w:r>
-            <w:proofErr w:type="spellEnd"/>
             <w:r>
               <w:rPr>
                 <w:rFonts w:ascii="Consolas" w:hAnsi="Consolas" w:cs="Consolas"/>
@@ -16048,7 +16261,6 @@
               </w:rPr>
               <w:t>),</w:t>
             </w:r>
-            <w:proofErr w:type="spellStart"/>
             <w:r>
               <w:rPr>
                 <w:rFonts w:ascii="Consolas" w:hAnsi="Consolas" w:cs="Consolas"/>
@@ -16058,7 +16270,6 @@
               </w:rPr>
               <w:t>DecryptByKey</w:t>
             </w:r>
-            <w:proofErr w:type="spellEnd"/>
             <w:r>
               <w:rPr>
                 <w:rFonts w:ascii="Consolas" w:hAnsi="Consolas" w:cs="Consolas"/>
@@ -16144,7 +16355,6 @@
               </w:rPr>
               <w:t>,</w:t>
             </w:r>
-            <w:proofErr w:type="spellStart"/>
             <w:r>
               <w:rPr>
                 <w:rFonts w:ascii="Consolas" w:hAnsi="Consolas" w:cs="Consolas"/>
@@ -16154,7 +16364,6 @@
               </w:rPr>
               <w:t>emp_job_code</w:t>
             </w:r>
-            <w:proofErr w:type="spellEnd"/>
           </w:p>
           <w:p>
             <w:pPr>
@@ -16279,7 +16488,6 @@
               </w:rPr>
               <w:t>),</w:t>
             </w:r>
-            <w:proofErr w:type="spellStart"/>
             <w:r>
               <w:rPr>
                 <w:rFonts w:ascii="Consolas" w:hAnsi="Consolas" w:cs="Consolas"/>
@@ -16289,7 +16497,6 @@
               </w:rPr>
               <w:t>DecryptByKey</w:t>
             </w:r>
-            <w:proofErr w:type="spellEnd"/>
             <w:r>
               <w:rPr>
                 <w:rFonts w:ascii="Consolas" w:hAnsi="Consolas" w:cs="Consolas"/>
@@ -16429,7 +16636,6 @@
               </w:rPr>
               <w:t>),</w:t>
             </w:r>
-            <w:proofErr w:type="spellStart"/>
             <w:r>
               <w:rPr>
                 <w:rFonts w:ascii="Consolas" w:hAnsi="Consolas" w:cs="Consolas"/>
@@ -16439,7 +16645,6 @@
               </w:rPr>
               <w:t>DecryptByKey</w:t>
             </w:r>
-            <w:proofErr w:type="spellEnd"/>
             <w:r>
               <w:rPr>
                 <w:rFonts w:ascii="Consolas" w:hAnsi="Consolas" w:cs="Consolas"/>
@@ -16449,7 +16654,6 @@
               </w:rPr>
               <w:t>(</w:t>
             </w:r>
-            <w:proofErr w:type="spellStart"/>
             <w:r>
               <w:rPr>
                 <w:rFonts w:ascii="Consolas" w:hAnsi="Consolas" w:cs="Consolas"/>
@@ -16459,7 +16663,6 @@
               </w:rPr>
               <w:t>Sup_Lanid</w:t>
             </w:r>
-            <w:proofErr w:type="spellEnd"/>
             <w:r>
               <w:rPr>
                 <w:rFonts w:ascii="Consolas" w:hAnsi="Consolas" w:cs="Consolas"/>
@@ -16581,7 +16784,6 @@
               </w:rPr>
               <w:t>),</w:t>
             </w:r>
-            <w:proofErr w:type="spellStart"/>
             <w:r>
               <w:rPr>
                 <w:rFonts w:ascii="Consolas" w:hAnsi="Consolas" w:cs="Consolas"/>
@@ -16591,7 +16793,6 @@
               </w:rPr>
               <w:t>DecryptByKey</w:t>
             </w:r>
-            <w:proofErr w:type="spellEnd"/>
             <w:r>
               <w:rPr>
                 <w:rFonts w:ascii="Consolas" w:hAnsi="Consolas" w:cs="Consolas"/>
@@ -16731,7 +16932,6 @@
               </w:rPr>
               <w:t>),</w:t>
             </w:r>
-            <w:proofErr w:type="spellStart"/>
             <w:r>
               <w:rPr>
                 <w:rFonts w:ascii="Consolas" w:hAnsi="Consolas" w:cs="Consolas"/>
@@ -16741,7 +16941,6 @@
               </w:rPr>
               <w:t>DecryptByKey</w:t>
             </w:r>
-            <w:proofErr w:type="spellEnd"/>
             <w:r>
               <w:rPr>
                 <w:rFonts w:ascii="Consolas" w:hAnsi="Consolas" w:cs="Consolas"/>
@@ -16921,7 +17120,6 @@
               </w:rPr>
               <w:t>),</w:t>
             </w:r>
-            <w:proofErr w:type="spellStart"/>
             <w:r>
               <w:rPr>
                 <w:rFonts w:ascii="Consolas" w:hAnsi="Consolas" w:cs="Consolas"/>
@@ -16931,7 +17129,6 @@
               </w:rPr>
               <w:t>DecryptByKey</w:t>
             </w:r>
-            <w:proofErr w:type="spellEnd"/>
             <w:r>
               <w:rPr>
                 <w:rFonts w:ascii="Consolas" w:hAnsi="Consolas" w:cs="Consolas"/>
@@ -17191,27 +17388,7 @@
                 <w:sz w:val="19"/>
                 <w:szCs w:val="19"/>
               </w:rPr>
-              <w:t>--WHERE CONVERT(nvarchar(70),</w:t>
-            </w:r>
-            <w:proofErr w:type="spellStart"/>
-            <w:r>
-              <w:rPr>
-                <w:rFonts w:ascii="Consolas" w:hAnsi="Consolas" w:cs="Consolas"/>
-                <w:color w:val="008000"/>
-                <w:sz w:val="19"/>
-                <w:szCs w:val="19"/>
-              </w:rPr>
-              <w:t>DecryptByKey</w:t>
-            </w:r>
-            <w:proofErr w:type="spellEnd"/>
-            <w:r>
-              <w:rPr>
-                <w:rFonts w:ascii="Consolas" w:hAnsi="Consolas" w:cs="Consolas"/>
-                <w:color w:val="008000"/>
-                <w:sz w:val="19"/>
-                <w:szCs w:val="19"/>
-              </w:rPr>
-              <w:t>(Emp_Name))  like '%Julia%'</w:t>
+              <w:t>--WHERE CONVERT(nvarchar(70),DecryptByKey(Emp_Name))  like '%Julia%'</w:t>
             </w:r>
           </w:p>
           <w:p>
@@ -17241,27 +17418,7 @@
                 <w:sz w:val="19"/>
                 <w:szCs w:val="19"/>
               </w:rPr>
-              <w:t xml:space="preserve">--where </w:t>
-            </w:r>
-            <w:proofErr w:type="spellStart"/>
-            <w:r>
-              <w:rPr>
-                <w:rFonts w:ascii="Consolas" w:hAnsi="Consolas" w:cs="Consolas"/>
-                <w:color w:val="008000"/>
-                <w:sz w:val="19"/>
-                <w:szCs w:val="19"/>
-              </w:rPr>
-              <w:t>emp_id</w:t>
-            </w:r>
-            <w:proofErr w:type="spellEnd"/>
-            <w:r>
-              <w:rPr>
-                <w:rFonts w:ascii="Consolas" w:hAnsi="Consolas" w:cs="Consolas"/>
-                <w:color w:val="008000"/>
-                <w:sz w:val="19"/>
-                <w:szCs w:val="19"/>
-              </w:rPr>
-              <w:t xml:space="preserve"> = '236712'</w:t>
+              <w:t>--where emp_id = '236712'</w:t>
             </w:r>
           </w:p>
           <w:p>
@@ -17302,17 +17459,24 @@
               </w:rPr>
               <w:t>(</w:t>
             </w:r>
-            <w:proofErr w:type="spellStart"/>
-            <w:r>
-              <w:rPr>
-                <w:rFonts w:ascii="Consolas" w:hAnsi="Consolas" w:cs="Consolas"/>
-                <w:color w:val="000000"/>
-                <w:sz w:val="19"/>
-                <w:szCs w:val="19"/>
-              </w:rPr>
-              <w:t>sup_id</w:t>
-            </w:r>
-            <w:proofErr w:type="spellEnd"/>
+            <w:r>
+              <w:rPr>
+                <w:rFonts w:ascii="Consolas" w:hAnsi="Consolas" w:cs="Consolas"/>
+                <w:color w:val="000000"/>
+                <w:sz w:val="19"/>
+                <w:szCs w:val="19"/>
+              </w:rPr>
+              <w:t xml:space="preserve">sup_id </w:t>
+            </w:r>
+            <w:r>
+              <w:rPr>
+                <w:rFonts w:ascii="Consolas" w:hAnsi="Consolas" w:cs="Consolas"/>
+                <w:color w:val="808080"/>
+                <w:sz w:val="19"/>
+                <w:szCs w:val="19"/>
+              </w:rPr>
+              <w:t>=</w:t>
+            </w:r>
             <w:r>
               <w:rPr>
                 <w:rFonts w:ascii="Consolas" w:hAnsi="Consolas" w:cs="Consolas"/>
@@ -17325,46 +17489,28 @@
             <w:r>
               <w:rPr>
                 <w:rFonts w:ascii="Consolas" w:hAnsi="Consolas" w:cs="Consolas"/>
+                <w:color w:val="FF0000"/>
+                <w:sz w:val="19"/>
+                <w:szCs w:val="19"/>
+              </w:rPr>
+              <w:t>'236712'</w:t>
+            </w:r>
+            <w:r>
+              <w:rPr>
+                <w:rFonts w:ascii="Consolas" w:hAnsi="Consolas" w:cs="Consolas"/>
+                <w:color w:val="000000"/>
+                <w:sz w:val="19"/>
+                <w:szCs w:val="19"/>
+              </w:rPr>
+              <w:t xml:space="preserve"> </w:t>
+            </w:r>
+            <w:r>
+              <w:rPr>
+                <w:rFonts w:ascii="Consolas" w:hAnsi="Consolas" w:cs="Consolas"/>
                 <w:color w:val="808080"/>
                 <w:sz w:val="19"/>
                 <w:szCs w:val="19"/>
               </w:rPr>
-              <w:t>=</w:t>
-            </w:r>
-            <w:r>
-              <w:rPr>
-                <w:rFonts w:ascii="Consolas" w:hAnsi="Consolas" w:cs="Consolas"/>
-                <w:color w:val="000000"/>
-                <w:sz w:val="19"/>
-                <w:szCs w:val="19"/>
-              </w:rPr>
-              <w:t xml:space="preserve"> </w:t>
-            </w:r>
-            <w:r>
-              <w:rPr>
-                <w:rFonts w:ascii="Consolas" w:hAnsi="Consolas" w:cs="Consolas"/>
-                <w:color w:val="FF0000"/>
-                <w:sz w:val="19"/>
-                <w:szCs w:val="19"/>
-              </w:rPr>
-              <w:t>'236712'</w:t>
-            </w:r>
-            <w:r>
-              <w:rPr>
-                <w:rFonts w:ascii="Consolas" w:hAnsi="Consolas" w:cs="Consolas"/>
-                <w:color w:val="000000"/>
-                <w:sz w:val="19"/>
-                <w:szCs w:val="19"/>
-              </w:rPr>
-              <w:t xml:space="preserve"> </w:t>
-            </w:r>
-            <w:r>
-              <w:rPr>
-                <w:rFonts w:ascii="Consolas" w:hAnsi="Consolas" w:cs="Consolas"/>
-                <w:color w:val="808080"/>
-                <w:sz w:val="19"/>
-                <w:szCs w:val="19"/>
-              </w:rPr>
               <w:t>or</w:t>
             </w:r>
             <w:r>
@@ -17374,27 +17520,7 @@
                 <w:sz w:val="19"/>
                 <w:szCs w:val="19"/>
               </w:rPr>
-              <w:t xml:space="preserve"> </w:t>
-            </w:r>
-            <w:proofErr w:type="spellStart"/>
-            <w:r>
-              <w:rPr>
-                <w:rFonts w:ascii="Consolas" w:hAnsi="Consolas" w:cs="Consolas"/>
-                <w:color w:val="000000"/>
-                <w:sz w:val="19"/>
-                <w:szCs w:val="19"/>
-              </w:rPr>
-              <w:t>mgr_id</w:t>
-            </w:r>
-            <w:proofErr w:type="spellEnd"/>
-            <w:r>
-              <w:rPr>
-                <w:rFonts w:ascii="Consolas" w:hAnsi="Consolas" w:cs="Consolas"/>
-                <w:color w:val="000000"/>
-                <w:sz w:val="19"/>
-                <w:szCs w:val="19"/>
-              </w:rPr>
-              <w:t xml:space="preserve"> </w:t>
+              <w:t xml:space="preserve"> mgr_id </w:t>
             </w:r>
             <w:r>
               <w:rPr>
@@ -18312,7 +18438,6 @@
               </w:rPr>
               <w:t>(</w:t>
             </w:r>
-            <w:proofErr w:type="spellStart"/>
             <w:r>
               <w:rPr>
                 <w:rFonts w:ascii="Consolas" w:hAnsi="Consolas" w:cs="Consolas"/>
@@ -18322,7 +18447,6 @@
               </w:rPr>
               <w:t>nolock</w:t>
             </w:r>
-            <w:proofErr w:type="spellEnd"/>
             <w:r>
               <w:rPr>
                 <w:rFonts w:ascii="Consolas" w:hAnsi="Consolas" w:cs="Consolas"/>
@@ -18360,27 +18484,7 @@
                 <w:sz w:val="19"/>
                 <w:szCs w:val="19"/>
               </w:rPr>
-              <w:t xml:space="preserve"> </w:t>
-            </w:r>
-            <w:proofErr w:type="spellStart"/>
-            <w:r>
-              <w:rPr>
-                <w:rFonts w:ascii="Consolas" w:hAnsi="Consolas" w:cs="Consolas"/>
-                <w:color w:val="000000"/>
-                <w:sz w:val="19"/>
-                <w:szCs w:val="19"/>
-              </w:rPr>
-              <w:t>strreportcode</w:t>
-            </w:r>
-            <w:proofErr w:type="spellEnd"/>
-            <w:r>
-              <w:rPr>
-                <w:rFonts w:ascii="Consolas" w:hAnsi="Consolas" w:cs="Consolas"/>
-                <w:color w:val="000000"/>
-                <w:sz w:val="19"/>
-                <w:szCs w:val="19"/>
-              </w:rPr>
-              <w:t xml:space="preserve"> </w:t>
+              <w:t xml:space="preserve"> strreportcode </w:t>
             </w:r>
             <w:r>
               <w:rPr>
@@ -18455,19 +18559,8 @@
                 <w:sz w:val="19"/>
                 <w:szCs w:val="19"/>
               </w:rPr>
-              <w:t xml:space="preserve"> </w:t>
-            </w:r>
-            <w:proofErr w:type="spellStart"/>
-            <w:r>
-              <w:rPr>
-                <w:rFonts w:ascii="Consolas" w:hAnsi="Consolas" w:cs="Consolas"/>
-                <w:color w:val="000000"/>
-                <w:sz w:val="19"/>
-                <w:szCs w:val="19"/>
-              </w:rPr>
-              <w:t>coachingid</w:t>
-            </w:r>
-            <w:proofErr w:type="spellEnd"/>
+              <w:t xml:space="preserve"> coachingid</w:t>
+            </w:r>
           </w:p>
           <w:p>
             <w:pPr>
@@ -18508,17 +18601,7 @@
                 <w:sz w:val="19"/>
                 <w:szCs w:val="19"/>
               </w:rPr>
-              <w:t xml:space="preserve"> </w:t>
-            </w:r>
-            <w:proofErr w:type="spellStart"/>
-            <w:r>
-              <w:rPr>
-                <w:rFonts w:ascii="Consolas" w:hAnsi="Consolas" w:cs="Consolas"/>
-                <w:color w:val="000000"/>
-                <w:sz w:val="19"/>
-                <w:szCs w:val="19"/>
-              </w:rPr>
-              <w:t>ec</w:t>
+              <w:t xml:space="preserve"> ec</w:t>
             </w:r>
             <w:r>
               <w:rPr>
@@ -18538,7 +18621,6 @@
               </w:rPr>
               <w:t>Coaching_Log</w:t>
             </w:r>
-            <w:proofErr w:type="spellEnd"/>
           </w:p>
           <w:p>
             <w:pPr>
@@ -18624,27 +18706,7 @@
                 <w:sz w:val="19"/>
                 <w:szCs w:val="19"/>
               </w:rPr>
-              <w:t xml:space="preserve"> </w:t>
-            </w:r>
-            <w:proofErr w:type="spellStart"/>
-            <w:r>
-              <w:rPr>
-                <w:rFonts w:ascii="Consolas" w:hAnsi="Consolas" w:cs="Consolas"/>
-                <w:color w:val="000000"/>
-                <w:sz w:val="19"/>
-                <w:szCs w:val="19"/>
-              </w:rPr>
-              <w:t>coachingid</w:t>
-            </w:r>
-            <w:proofErr w:type="spellEnd"/>
-            <w:r>
-              <w:rPr>
-                <w:rFonts w:ascii="Consolas" w:hAnsi="Consolas" w:cs="Consolas"/>
-                <w:color w:val="000000"/>
-                <w:sz w:val="19"/>
-                <w:szCs w:val="19"/>
-              </w:rPr>
-              <w:t xml:space="preserve"> </w:t>
+              <w:t xml:space="preserve"> coachingid </w:t>
             </w:r>
             <w:r>
               <w:rPr>
@@ -18794,19 +18856,8 @@
                 <w:sz w:val="19"/>
                 <w:szCs w:val="19"/>
               </w:rPr>
-              <w:t>[Coaching_Log_Reason]</w:t>
-            </w:r>
-            <w:proofErr w:type="gramStart"/>
-            <w:r>
-              <w:rPr>
-                <w:rFonts w:ascii="Consolas" w:hAnsi="Consolas" w:cs="Consolas"/>
-                <w:color w:val="000000"/>
-                <w:sz w:val="19"/>
-                <w:szCs w:val="19"/>
-              </w:rPr>
-              <w:t>CLR</w:t>
-            </w:r>
-            <w:proofErr w:type="gramEnd"/>
+              <w:t>[Coaching_Log_Reason]CLR</w:t>
+            </w:r>
           </w:p>
           <w:p>
             <w:pPr>
@@ -18844,17 +18895,7 @@
                 <w:sz w:val="19"/>
                 <w:szCs w:val="19"/>
               </w:rPr>
-              <w:t xml:space="preserve"> </w:t>
-            </w:r>
-            <w:proofErr w:type="spellStart"/>
-            <w:r>
-              <w:rPr>
-                <w:rFonts w:ascii="Consolas" w:hAnsi="Consolas" w:cs="Consolas"/>
-                <w:color w:val="000000"/>
-                <w:sz w:val="19"/>
-                <w:szCs w:val="19"/>
-              </w:rPr>
-              <w:t>CL</w:t>
+              <w:t xml:space="preserve"> CL</w:t>
             </w:r>
             <w:r>
               <w:rPr>
@@ -18872,65 +18913,44 @@
                 <w:sz w:val="19"/>
                 <w:szCs w:val="19"/>
               </w:rPr>
+              <w:t xml:space="preserve">CoachingID </w:t>
+            </w:r>
+            <w:r>
+              <w:rPr>
+                <w:rFonts w:ascii="Consolas" w:hAnsi="Consolas" w:cs="Consolas"/>
+                <w:color w:val="808080"/>
+                <w:sz w:val="19"/>
+                <w:szCs w:val="19"/>
+              </w:rPr>
+              <w:t>=</w:t>
+            </w:r>
+            <w:r>
+              <w:rPr>
+                <w:rFonts w:ascii="Consolas" w:hAnsi="Consolas" w:cs="Consolas"/>
+                <w:color w:val="000000"/>
+                <w:sz w:val="19"/>
+                <w:szCs w:val="19"/>
+              </w:rPr>
+              <w:t xml:space="preserve"> CLR</w:t>
+            </w:r>
+            <w:r>
+              <w:rPr>
+                <w:rFonts w:ascii="Consolas" w:hAnsi="Consolas" w:cs="Consolas"/>
+                <w:color w:val="808080"/>
+                <w:sz w:val="19"/>
+                <w:szCs w:val="19"/>
+              </w:rPr>
+              <w:t>.</w:t>
+            </w:r>
+            <w:r>
+              <w:rPr>
+                <w:rFonts w:ascii="Consolas" w:hAnsi="Consolas" w:cs="Consolas"/>
+                <w:color w:val="000000"/>
+                <w:sz w:val="19"/>
+                <w:szCs w:val="19"/>
+              </w:rPr>
               <w:t>CoachingID</w:t>
             </w:r>
-            <w:proofErr w:type="spellEnd"/>
-            <w:r>
-              <w:rPr>
-                <w:rFonts w:ascii="Consolas" w:hAnsi="Consolas" w:cs="Consolas"/>
-                <w:color w:val="000000"/>
-                <w:sz w:val="19"/>
-                <w:szCs w:val="19"/>
-              </w:rPr>
-              <w:t xml:space="preserve"> </w:t>
-            </w:r>
-            <w:r>
-              <w:rPr>
-                <w:rFonts w:ascii="Consolas" w:hAnsi="Consolas" w:cs="Consolas"/>
-                <w:color w:val="808080"/>
-                <w:sz w:val="19"/>
-                <w:szCs w:val="19"/>
-              </w:rPr>
-              <w:t>=</w:t>
-            </w:r>
-            <w:r>
-              <w:rPr>
-                <w:rFonts w:ascii="Consolas" w:hAnsi="Consolas" w:cs="Consolas"/>
-                <w:color w:val="000000"/>
-                <w:sz w:val="19"/>
-                <w:szCs w:val="19"/>
-              </w:rPr>
-              <w:t xml:space="preserve"> </w:t>
-            </w:r>
-            <w:proofErr w:type="spellStart"/>
-            <w:r>
-              <w:rPr>
-                <w:rFonts w:ascii="Consolas" w:hAnsi="Consolas" w:cs="Consolas"/>
-                <w:color w:val="000000"/>
-                <w:sz w:val="19"/>
-                <w:szCs w:val="19"/>
-              </w:rPr>
-              <w:t>CLR</w:t>
-            </w:r>
-            <w:r>
-              <w:rPr>
-                <w:rFonts w:ascii="Consolas" w:hAnsi="Consolas" w:cs="Consolas"/>
-                <w:color w:val="808080"/>
-                <w:sz w:val="19"/>
-                <w:szCs w:val="19"/>
-              </w:rPr>
-              <w:t>.</w:t>
-            </w:r>
-            <w:r>
-              <w:rPr>
-                <w:rFonts w:ascii="Consolas" w:hAnsi="Consolas" w:cs="Consolas"/>
-                <w:color w:val="000000"/>
-                <w:sz w:val="19"/>
-                <w:szCs w:val="19"/>
-              </w:rPr>
-              <w:t>CoachingID</w:t>
-            </w:r>
-            <w:proofErr w:type="spellEnd"/>
           </w:p>
           <w:p>
             <w:pPr>
@@ -18950,7 +18970,6 @@
                 <w:sz w:val="19"/>
                 <w:szCs w:val="19"/>
               </w:rPr>
-              <w:lastRenderedPageBreak/>
               <w:t>WHERE</w:t>
             </w:r>
             <w:r>
@@ -18960,27 +18979,7 @@
                 <w:sz w:val="19"/>
                 <w:szCs w:val="19"/>
               </w:rPr>
-              <w:t xml:space="preserve">  </w:t>
-            </w:r>
-            <w:proofErr w:type="spellStart"/>
-            <w:r>
-              <w:rPr>
-                <w:rFonts w:ascii="Consolas" w:hAnsi="Consolas" w:cs="Consolas"/>
-                <w:color w:val="000000"/>
-                <w:sz w:val="19"/>
-                <w:szCs w:val="19"/>
-              </w:rPr>
-              <w:t>strreportcode</w:t>
-            </w:r>
-            <w:proofErr w:type="spellEnd"/>
-            <w:r>
-              <w:rPr>
-                <w:rFonts w:ascii="Consolas" w:hAnsi="Consolas" w:cs="Consolas"/>
-                <w:color w:val="000000"/>
-                <w:sz w:val="19"/>
-                <w:szCs w:val="19"/>
-              </w:rPr>
-              <w:t xml:space="preserve"> </w:t>
+              <w:t xml:space="preserve">  strreportcode </w:t>
             </w:r>
             <w:r>
               <w:rPr>
@@ -19055,19 +19054,8 @@
                 <w:sz w:val="19"/>
                 <w:szCs w:val="19"/>
               </w:rPr>
-              <w:t xml:space="preserve"> </w:t>
-            </w:r>
-            <w:proofErr w:type="spellStart"/>
-            <w:r>
-              <w:rPr>
-                <w:rFonts w:ascii="Consolas" w:hAnsi="Consolas" w:cs="Consolas"/>
-                <w:color w:val="000000"/>
-                <w:sz w:val="19"/>
-                <w:szCs w:val="19"/>
-              </w:rPr>
-              <w:t>coachingid</w:t>
-            </w:r>
-            <w:proofErr w:type="spellEnd"/>
+              <w:t xml:space="preserve"> coachingid</w:t>
+            </w:r>
           </w:p>
           <w:p>
             <w:pPr>
@@ -19255,87 +19243,7 @@
                 <w:sz w:val="19"/>
                 <w:szCs w:val="19"/>
               </w:rPr>
-              <w:t xml:space="preserve">--select </w:t>
-            </w:r>
-            <w:proofErr w:type="spellStart"/>
-            <w:r>
-              <w:rPr>
-                <w:rFonts w:ascii="Consolas" w:hAnsi="Consolas" w:cs="Consolas"/>
-                <w:color w:val="008000"/>
-                <w:sz w:val="19"/>
-                <w:szCs w:val="19"/>
-              </w:rPr>
-              <w:t>emp_id</w:t>
-            </w:r>
-            <w:proofErr w:type="spellEnd"/>
-            <w:r>
-              <w:rPr>
-                <w:rFonts w:ascii="Consolas" w:hAnsi="Consolas" w:cs="Consolas"/>
-                <w:color w:val="008000"/>
-                <w:sz w:val="19"/>
-                <w:szCs w:val="19"/>
-              </w:rPr>
-              <w:t xml:space="preserve">, </w:t>
-            </w:r>
-            <w:proofErr w:type="spellStart"/>
-            <w:r>
-              <w:rPr>
-                <w:rFonts w:ascii="Consolas" w:hAnsi="Consolas" w:cs="Consolas"/>
-                <w:color w:val="008000"/>
-                <w:sz w:val="19"/>
-                <w:szCs w:val="19"/>
-              </w:rPr>
-              <w:t>sup_id</w:t>
-            </w:r>
-            <w:proofErr w:type="spellEnd"/>
-            <w:r>
-              <w:rPr>
-                <w:rFonts w:ascii="Consolas" w:hAnsi="Consolas" w:cs="Consolas"/>
-                <w:color w:val="008000"/>
-                <w:sz w:val="19"/>
-                <w:szCs w:val="19"/>
-              </w:rPr>
-              <w:t xml:space="preserve">, Mgr_ID from </w:t>
-            </w:r>
-            <w:proofErr w:type="spellStart"/>
-            <w:r>
-              <w:rPr>
-                <w:rFonts w:ascii="Consolas" w:hAnsi="Consolas" w:cs="Consolas"/>
-                <w:color w:val="008000"/>
-                <w:sz w:val="19"/>
-                <w:szCs w:val="19"/>
-              </w:rPr>
-              <w:t>ec.Employee_Hierarchy</w:t>
-            </w:r>
-            <w:proofErr w:type="spellEnd"/>
-            <w:r>
-              <w:rPr>
-                <w:rFonts w:ascii="Consolas" w:hAnsi="Consolas" w:cs="Consolas"/>
-                <w:color w:val="008000"/>
-                <w:sz w:val="19"/>
-                <w:szCs w:val="19"/>
-              </w:rPr>
-              <w:t xml:space="preserve"> where </w:t>
-            </w:r>
-            <w:proofErr w:type="spellStart"/>
-            <w:r>
-              <w:rPr>
-                <w:rFonts w:ascii="Consolas" w:hAnsi="Consolas" w:cs="Consolas"/>
-                <w:color w:val="008000"/>
-                <w:sz w:val="19"/>
-                <w:szCs w:val="19"/>
-              </w:rPr>
-              <w:t>emp_id</w:t>
-            </w:r>
-            <w:proofErr w:type="spellEnd"/>
-            <w:r>
-              <w:rPr>
-                <w:rFonts w:ascii="Consolas" w:hAnsi="Consolas" w:cs="Consolas"/>
-                <w:color w:val="008000"/>
-                <w:sz w:val="19"/>
-                <w:szCs w:val="19"/>
-              </w:rPr>
-              <w:t xml:space="preserve"> = '231927'</w:t>
+              <w:t>--select emp_id, sup_id, Mgr_ID from ec.Employee_Hierarchy where emp_id = '231927'</w:t>
             </w:r>
           </w:p>
           <w:p>
@@ -19356,9 +19264,8 @@
                 <w:sz w:val="19"/>
                 <w:szCs w:val="19"/>
               </w:rPr>
-              <w:t>--</w:t>
-            </w:r>
-            <w:proofErr w:type="spellStart"/>
+              <w:t>--emp_id</w:t>
+            </w:r>
             <w:r>
               <w:rPr>
                 <w:rFonts w:ascii="Consolas" w:hAnsi="Consolas" w:cs="Consolas"/>
@@ -19366,29 +19273,9 @@
                 <w:sz w:val="19"/>
                 <w:szCs w:val="19"/>
               </w:rPr>
-              <w:t>emp_id</w:t>
-            </w:r>
-            <w:proofErr w:type="spellEnd"/>
-            <w:r>
-              <w:rPr>
-                <w:rFonts w:ascii="Consolas" w:hAnsi="Consolas" w:cs="Consolas"/>
-                <w:color w:val="008000"/>
-                <w:sz w:val="19"/>
-                <w:szCs w:val="19"/>
-              </w:rPr>
               <w:tab/>
-            </w:r>
-            <w:proofErr w:type="spellStart"/>
-            <w:r>
-              <w:rPr>
-                <w:rFonts w:ascii="Consolas" w:hAnsi="Consolas" w:cs="Consolas"/>
-                <w:color w:val="008000"/>
-                <w:sz w:val="19"/>
-                <w:szCs w:val="19"/>
-              </w:rPr>
               <w:t>sup_id</w:t>
             </w:r>
-            <w:proofErr w:type="spellEnd"/>
             <w:r>
               <w:rPr>
                 <w:rFonts w:ascii="Consolas" w:hAnsi="Consolas" w:cs="Consolas"/>
@@ -19480,19 +19367,8 @@
                 <w:sz w:val="19"/>
                 <w:szCs w:val="19"/>
               </w:rPr>
-              <w:t xml:space="preserve">UPDATE </w:t>
-            </w:r>
-            <w:proofErr w:type="spellStart"/>
-            <w:r>
-              <w:rPr>
-                <w:rFonts w:ascii="Consolas" w:hAnsi="Consolas" w:cs="Consolas"/>
-                <w:color w:val="008000"/>
-                <w:sz w:val="19"/>
-                <w:szCs w:val="19"/>
-              </w:rPr>
-              <w:t>ec.Employee_Hierarchy</w:t>
-            </w:r>
-            <w:proofErr w:type="spellEnd"/>
+              <w:t>UPDATE ec.Employee_Hierarchy</w:t>
+            </w:r>
           </w:p>
           <w:p>
             <w:pPr>
@@ -19512,27 +19388,7 @@
                 <w:sz w:val="19"/>
                 <w:szCs w:val="19"/>
               </w:rPr>
-              <w:t xml:space="preserve">SET </w:t>
-            </w:r>
-            <w:proofErr w:type="spellStart"/>
-            <w:r>
-              <w:rPr>
-                <w:rFonts w:ascii="Consolas" w:hAnsi="Consolas" w:cs="Consolas"/>
-                <w:color w:val="008000"/>
-                <w:sz w:val="19"/>
-                <w:szCs w:val="19"/>
-              </w:rPr>
-              <w:t>emp_job_code</w:t>
-            </w:r>
-            <w:proofErr w:type="spellEnd"/>
-            <w:r>
-              <w:rPr>
-                <w:rFonts w:ascii="Consolas" w:hAnsi="Consolas" w:cs="Consolas"/>
-                <w:color w:val="008000"/>
-                <w:sz w:val="19"/>
-                <w:szCs w:val="19"/>
-              </w:rPr>
-              <w:t xml:space="preserve"> = 'wacs01'</w:t>
+              <w:t>SET emp_job_code = 'wacs01'</w:t>
             </w:r>
           </w:p>
           <w:p>
@@ -19553,27 +19409,7 @@
                 <w:sz w:val="19"/>
                 <w:szCs w:val="19"/>
               </w:rPr>
-              <w:t xml:space="preserve">WHERE </w:t>
-            </w:r>
-            <w:proofErr w:type="spellStart"/>
-            <w:r>
-              <w:rPr>
-                <w:rFonts w:ascii="Consolas" w:hAnsi="Consolas" w:cs="Consolas"/>
-                <w:color w:val="008000"/>
-                <w:sz w:val="19"/>
-                <w:szCs w:val="19"/>
-              </w:rPr>
-              <w:t>emp_id</w:t>
-            </w:r>
-            <w:proofErr w:type="spellEnd"/>
-            <w:r>
-              <w:rPr>
-                <w:rFonts w:ascii="Consolas" w:hAnsi="Consolas" w:cs="Consolas"/>
-                <w:color w:val="008000"/>
-                <w:sz w:val="19"/>
-                <w:szCs w:val="19"/>
-              </w:rPr>
-              <w:t xml:space="preserve"> =  '236464'</w:t>
+              <w:t>WHERE emp_id =  '236464'</w:t>
             </w:r>
           </w:p>
           <w:p>
@@ -19606,19 +19442,8 @@
                 <w:sz w:val="19"/>
                 <w:szCs w:val="19"/>
               </w:rPr>
-              <w:t xml:space="preserve">UPDATE </w:t>
-            </w:r>
-            <w:proofErr w:type="spellStart"/>
-            <w:r>
-              <w:rPr>
-                <w:rFonts w:ascii="Consolas" w:hAnsi="Consolas" w:cs="Consolas"/>
-                <w:color w:val="008000"/>
-                <w:sz w:val="19"/>
-                <w:szCs w:val="19"/>
-              </w:rPr>
-              <w:t>ec.Employee_Hierarchy</w:t>
-            </w:r>
-            <w:proofErr w:type="spellEnd"/>
+              <w:t>UPDATE ec.Employee_Hierarchy</w:t>
+            </w:r>
           </w:p>
           <w:p>
             <w:pPr>
@@ -19638,27 +19463,7 @@
                 <w:sz w:val="19"/>
                 <w:szCs w:val="19"/>
               </w:rPr>
-              <w:t xml:space="preserve">SET </w:t>
-            </w:r>
-            <w:proofErr w:type="spellStart"/>
-            <w:r>
-              <w:rPr>
-                <w:rFonts w:ascii="Consolas" w:hAnsi="Consolas" w:cs="Consolas"/>
-                <w:color w:val="008000"/>
-                <w:sz w:val="19"/>
-                <w:szCs w:val="19"/>
-              </w:rPr>
-              <w:t>sup_id</w:t>
-            </w:r>
-            <w:proofErr w:type="spellEnd"/>
-            <w:r>
-              <w:rPr>
-                <w:rFonts w:ascii="Consolas" w:hAnsi="Consolas" w:cs="Consolas"/>
-                <w:color w:val="008000"/>
-                <w:sz w:val="19"/>
-                <w:szCs w:val="19"/>
-              </w:rPr>
-              <w:t xml:space="preserve"> = '236464'</w:t>
+              <w:t>SET sup_id = '236464'</w:t>
             </w:r>
           </w:p>
           <w:p>
@@ -19679,27 +19484,7 @@
                 <w:sz w:val="19"/>
                 <w:szCs w:val="19"/>
               </w:rPr>
-              <w:t xml:space="preserve">WHERE </w:t>
-            </w:r>
-            <w:proofErr w:type="spellStart"/>
-            <w:r>
-              <w:rPr>
-                <w:rFonts w:ascii="Consolas" w:hAnsi="Consolas" w:cs="Consolas"/>
-                <w:color w:val="008000"/>
-                <w:sz w:val="19"/>
-                <w:szCs w:val="19"/>
-              </w:rPr>
-              <w:t>emp_id</w:t>
-            </w:r>
-            <w:proofErr w:type="spellEnd"/>
-            <w:r>
-              <w:rPr>
-                <w:rFonts w:ascii="Consolas" w:hAnsi="Consolas" w:cs="Consolas"/>
-                <w:color w:val="008000"/>
-                <w:sz w:val="19"/>
-                <w:szCs w:val="19"/>
-              </w:rPr>
-              <w:t xml:space="preserve"> = '231927'</w:t>
+              <w:t>WHERE emp_id = '231927'</w:t>
             </w:r>
           </w:p>
           <w:p>
@@ -19732,19 +19517,8 @@
                 <w:sz w:val="19"/>
                 <w:szCs w:val="19"/>
               </w:rPr>
-              <w:t xml:space="preserve">UPDATE </w:t>
-            </w:r>
-            <w:proofErr w:type="spellStart"/>
-            <w:r>
-              <w:rPr>
-                <w:rFonts w:ascii="Consolas" w:hAnsi="Consolas" w:cs="Consolas"/>
-                <w:color w:val="008000"/>
-                <w:sz w:val="19"/>
-                <w:szCs w:val="19"/>
-              </w:rPr>
-              <w:t>ec.Employee_Hierarchy</w:t>
-            </w:r>
-            <w:proofErr w:type="spellEnd"/>
+              <w:t>UPDATE ec.Employee_Hierarchy</w:t>
+            </w:r>
           </w:p>
           <w:p>
             <w:pPr>
@@ -19764,27 +19538,7 @@
                 <w:sz w:val="19"/>
                 <w:szCs w:val="19"/>
               </w:rPr>
-              <w:t xml:space="preserve">SET </w:t>
-            </w:r>
-            <w:proofErr w:type="spellStart"/>
-            <w:r>
-              <w:rPr>
-                <w:rFonts w:ascii="Consolas" w:hAnsi="Consolas" w:cs="Consolas"/>
-                <w:color w:val="008000"/>
-                <w:sz w:val="19"/>
-                <w:szCs w:val="19"/>
-              </w:rPr>
-              <w:t>mgr_id</w:t>
-            </w:r>
-            <w:proofErr w:type="spellEnd"/>
-            <w:r>
-              <w:rPr>
-                <w:rFonts w:ascii="Consolas" w:hAnsi="Consolas" w:cs="Consolas"/>
-                <w:color w:val="008000"/>
-                <w:sz w:val="19"/>
-                <w:szCs w:val="19"/>
-              </w:rPr>
-              <w:t xml:space="preserve"> = '236464'</w:t>
+              <w:t>SET mgr_id = '236464'</w:t>
             </w:r>
           </w:p>
           <w:p>
@@ -19805,27 +19559,7 @@
                 <w:sz w:val="19"/>
                 <w:szCs w:val="19"/>
               </w:rPr>
-              <w:t xml:space="preserve">WHERE </w:t>
-            </w:r>
-            <w:proofErr w:type="spellStart"/>
-            <w:r>
-              <w:rPr>
-                <w:rFonts w:ascii="Consolas" w:hAnsi="Consolas" w:cs="Consolas"/>
-                <w:color w:val="008000"/>
-                <w:sz w:val="19"/>
-                <w:szCs w:val="19"/>
-              </w:rPr>
-              <w:t>emp_id</w:t>
-            </w:r>
-            <w:proofErr w:type="spellEnd"/>
-            <w:r>
-              <w:rPr>
-                <w:rFonts w:ascii="Consolas" w:hAnsi="Consolas" w:cs="Consolas"/>
-                <w:color w:val="008000"/>
-                <w:sz w:val="19"/>
-                <w:szCs w:val="19"/>
-              </w:rPr>
-              <w:t xml:space="preserve"> = '231927'</w:t>
+              <w:t>WHERE emp_id = '231927'</w:t>
             </w:r>
           </w:p>
           <w:p>
@@ -19870,19 +19604,8 @@
                 <w:sz w:val="19"/>
                 <w:szCs w:val="19"/>
               </w:rPr>
-              <w:t xml:space="preserve">UPDATE </w:t>
-            </w:r>
-            <w:proofErr w:type="spellStart"/>
-            <w:r>
-              <w:rPr>
-                <w:rFonts w:ascii="Consolas" w:hAnsi="Consolas" w:cs="Consolas"/>
-                <w:color w:val="008000"/>
-                <w:sz w:val="19"/>
-                <w:szCs w:val="19"/>
-              </w:rPr>
-              <w:t>ec.Employee_Hierarchy</w:t>
-            </w:r>
-            <w:proofErr w:type="spellEnd"/>
+              <w:t>UPDATE ec.Employee_Hierarchy</w:t>
+            </w:r>
           </w:p>
           <w:p>
             <w:pPr>
@@ -19902,27 +19625,7 @@
                 <w:sz w:val="19"/>
                 <w:szCs w:val="19"/>
               </w:rPr>
-              <w:t xml:space="preserve">SET </w:t>
-            </w:r>
-            <w:proofErr w:type="spellStart"/>
-            <w:r>
-              <w:rPr>
-                <w:rFonts w:ascii="Consolas" w:hAnsi="Consolas" w:cs="Consolas"/>
-                <w:color w:val="008000"/>
-                <w:sz w:val="19"/>
-                <w:szCs w:val="19"/>
-              </w:rPr>
-              <w:t>sup_id</w:t>
-            </w:r>
-            <w:proofErr w:type="spellEnd"/>
-            <w:r>
-              <w:rPr>
-                <w:rFonts w:ascii="Consolas" w:hAnsi="Consolas" w:cs="Consolas"/>
-                <w:color w:val="008000"/>
-                <w:sz w:val="19"/>
-                <w:szCs w:val="19"/>
-              </w:rPr>
-              <w:t xml:space="preserve"> = '228058'</w:t>
+              <w:t>SET sup_id = '228058'</w:t>
             </w:r>
           </w:p>
           <w:p>
@@ -19943,27 +19646,7 @@
                 <w:sz w:val="19"/>
                 <w:szCs w:val="19"/>
               </w:rPr>
-              <w:t xml:space="preserve">WHERE </w:t>
-            </w:r>
-            <w:proofErr w:type="spellStart"/>
-            <w:r>
-              <w:rPr>
-                <w:rFonts w:ascii="Consolas" w:hAnsi="Consolas" w:cs="Consolas"/>
-                <w:color w:val="008000"/>
-                <w:sz w:val="19"/>
-                <w:szCs w:val="19"/>
-              </w:rPr>
-              <w:t>emp_id</w:t>
-            </w:r>
-            <w:proofErr w:type="spellEnd"/>
-            <w:r>
-              <w:rPr>
-                <w:rFonts w:ascii="Consolas" w:hAnsi="Consolas" w:cs="Consolas"/>
-                <w:color w:val="008000"/>
-                <w:sz w:val="19"/>
-                <w:szCs w:val="19"/>
-              </w:rPr>
-              <w:t xml:space="preserve"> = '231927'</w:t>
+              <w:t>WHERE emp_id = '231927'</w:t>
             </w:r>
           </w:p>
           <w:p>
@@ -19996,19 +19679,8 @@
                 <w:sz w:val="19"/>
                 <w:szCs w:val="19"/>
               </w:rPr>
-              <w:t xml:space="preserve">UPDATE </w:t>
-            </w:r>
-            <w:proofErr w:type="spellStart"/>
-            <w:r>
-              <w:rPr>
-                <w:rFonts w:ascii="Consolas" w:hAnsi="Consolas" w:cs="Consolas"/>
-                <w:color w:val="008000"/>
-                <w:sz w:val="19"/>
-                <w:szCs w:val="19"/>
-              </w:rPr>
-              <w:t>ec.Employee_Hierarchy</w:t>
-            </w:r>
-            <w:proofErr w:type="spellEnd"/>
+              <w:t>UPDATE ec.Employee_Hierarchy</w:t>
+            </w:r>
           </w:p>
           <w:p>
             <w:pPr>
@@ -20028,27 +19700,7 @@
                 <w:sz w:val="19"/>
                 <w:szCs w:val="19"/>
               </w:rPr>
-              <w:t xml:space="preserve">SET </w:t>
-            </w:r>
-            <w:proofErr w:type="spellStart"/>
-            <w:r>
-              <w:rPr>
-                <w:rFonts w:ascii="Consolas" w:hAnsi="Consolas" w:cs="Consolas"/>
-                <w:color w:val="008000"/>
-                <w:sz w:val="19"/>
-                <w:szCs w:val="19"/>
-              </w:rPr>
-              <w:t>mgr_id</w:t>
-            </w:r>
-            <w:proofErr w:type="spellEnd"/>
-            <w:r>
-              <w:rPr>
-                <w:rFonts w:ascii="Consolas" w:hAnsi="Consolas" w:cs="Consolas"/>
-                <w:color w:val="008000"/>
-                <w:sz w:val="19"/>
-                <w:szCs w:val="19"/>
-              </w:rPr>
-              <w:t xml:space="preserve"> = '236292'</w:t>
+              <w:t>SET mgr_id = '236292'</w:t>
             </w:r>
           </w:p>
           <w:p>
@@ -20069,27 +19721,7 @@
                 <w:sz w:val="19"/>
                 <w:szCs w:val="19"/>
               </w:rPr>
-              <w:t xml:space="preserve">WHERE </w:t>
-            </w:r>
-            <w:proofErr w:type="spellStart"/>
-            <w:r>
-              <w:rPr>
-                <w:rFonts w:ascii="Consolas" w:hAnsi="Consolas" w:cs="Consolas"/>
-                <w:color w:val="008000"/>
-                <w:sz w:val="19"/>
-                <w:szCs w:val="19"/>
-              </w:rPr>
-              <w:t>emp_id</w:t>
-            </w:r>
-            <w:proofErr w:type="spellEnd"/>
-            <w:r>
-              <w:rPr>
-                <w:rFonts w:ascii="Consolas" w:hAnsi="Consolas" w:cs="Consolas"/>
-                <w:color w:val="008000"/>
-                <w:sz w:val="19"/>
-                <w:szCs w:val="19"/>
-              </w:rPr>
-              <w:t xml:space="preserve"> = '231927'</w:t>
+              <w:t>WHERE emp_id = '231927'</w:t>
             </w:r>
           </w:p>
           <w:p>
@@ -20194,7 +19826,7 @@
       <w:rPr>
         <w:noProof/>
       </w:rPr>
-      <w:t>10/6/2023</w:t>
+      <w:t>11/30/2023</w:t>
     </w:r>
     <w:r>
       <w:fldChar w:fldCharType="end"/>
@@ -21838,6 +21470,14 @@
 </w:numbering>
 </file>
 
+<file path=word/people.xml><?xml version="1.0" encoding="utf-8"?>
+<w15:people xmlns:wpc="http://schemas.microsoft.com/office/word/2010/wordprocessingCanvas" xmlns:cx="http://schemas.microsoft.com/office/drawing/2014/chartex" xmlns:cx1="http://schemas.microsoft.com/office/drawing/2015/9/8/chartex" xmlns:cx2="http://schemas.microsoft.com/office/drawing/2015/10/21/chartex" xmlns:cx3="http://schemas.microsoft.com/office/drawing/2016/5/9/chartex" xmlns:cx4="http://schemas.microsoft.com/office/drawing/2016/5/10/chartex" xmlns:cx5="http://schemas.microsoft.com/office/drawing/2016/5/11/chartex" xmlns:cx6="http://schemas.microsoft.com/office/drawing/2016/5/12/chartex" xmlns:cx7="http://schemas.microsoft.com/office/drawing/2016/5/13/chartex" xmlns:cx8="http://schemas.microsoft.com/office/drawing/2016/5/14/chartex" xmlns:mc="http://schemas.openxmlformats.org/markup-compatibility/2006" xmlns:aink="http://schemas.microsoft.com/office/drawing/2016/ink" xmlns:am3d="http://schemas.microsoft.com/office/drawing/2017/model3d" xmlns:o="urn:schemas-microsoft-com:office:office" xmlns:oel="http://schemas.microsoft.com/office/2019/extlst" xmlns:r="http://schemas.openxmlformats.org/officeDocument/2006/relationships" xmlns:m="http://schemas.openxmlformats.org/officeDocument/2006/math" xmlns:v="urn:schemas-microsoft-com:vml" xmlns:wp14="http://schemas.microsoft.com/office/word/2010/wordprocessingDrawing" xmlns:wp="http://schemas.openxmlformats.org/drawingml/2006/wordprocessingDrawing" xmlns:w10="urn:schemas-microsoft-com:office:word" xmlns:w="http://schemas.openxmlformats.org/wordprocessingml/2006/main" xmlns:w14="http://schemas.microsoft.com/office/word/2010/wordml" xmlns:w15="http://schemas.microsoft.com/office/word/2012/wordml" xmlns:w16cex="http://schemas.microsoft.com/office/word/2018/wordml/cex" xmlns:w16cid="http://schemas.microsoft.com/office/word/2016/wordml/cid" xmlns:w16="http://schemas.microsoft.com/office/word/2018/wordml" xmlns:w16sdtdh="http://schemas.microsoft.com/office/word/2020/wordml/sdtdatahash" xmlns:w16se="http://schemas.microsoft.com/office/word/2015/wordml/symex" xmlns:wpg="http://schemas.microsoft.com/office/word/2010/wordprocessingGroup" xmlns:wpi="http://schemas.microsoft.com/office/word/2010/wordprocessingInk" xmlns:wne="http://schemas.microsoft.com/office/word/2006/wordml" xmlns:wps="http://schemas.microsoft.com/office/word/2010/wordprocessingShape" mc:Ignorable="w14 w15 w16se w16cid w16 w16cex w16sdtdh wp14">
+  <w15:person w15:author="Palacherla, Susmitha C">
+    <w15:presenceInfo w15:providerId="AD" w15:userId="S::susmithacpalacherla@maximus.com::aca56eee-8690-4e75-b830-7830b36a59a2"/>
+  </w15:person>
+</w15:people>
+</file>
+
 <file path=word/styles.xml><?xml version="1.0" encoding="utf-8"?>
 <w:styles xmlns:mc="http://schemas.openxmlformats.org/markup-compatibility/2006" xmlns:r="http://schemas.openxmlformats.org/officeDocument/2006/relationships" xmlns:w="http://schemas.openxmlformats.org/wordprocessingml/2006/main" xmlns:w14="http://schemas.microsoft.com/office/word/2010/wordml" xmlns:w15="http://schemas.microsoft.com/office/word/2012/wordml" xmlns:w16cex="http://schemas.microsoft.com/office/word/2018/wordml/cex" xmlns:w16cid="http://schemas.microsoft.com/office/word/2016/wordml/cid" xmlns:w16="http://schemas.microsoft.com/office/word/2018/wordml" xmlns:w16sdtdh="http://schemas.microsoft.com/office/word/2020/wordml/sdtdatahash" xmlns:w16se="http://schemas.microsoft.com/office/word/2015/wordml/symex" mc:Ignorable="w14 w15 w16se w16cid w16 w16cex w16sdtdh">
   <w:docDefaults>
@@ -22893,6 +22533,13 @@
       <w:szCs w:val="18"/>
     </w:rPr>
   </w:style>
+  <w:style w:type="paragraph" w:styleId="Revision">
+    <w:name w:val="Revision"/>
+    <w:hidden/>
+    <w:uiPriority w:val="99"/>
+    <w:semiHidden/>
+    <w:rsid w:val="00ED7B35"/>
+  </w:style>
 </w:styles>
 </file>
 

</xml_diff>